<commit_message>
Added test log form to the Test Spec
</commit_message>
<xml_diff>
--- a/DOCS/Drafts/Test Spec/TestSpecificationREV.docx
+++ b/DOCS/Drafts/Test Spec/TestSpecificationREV.docx
@@ -1620,10 +1620,7 @@
       </w:r>
       <w:bookmarkEnd w:id="5"/>
     </w:p>
-    <w:p>
-      <w:bookmarkStart w:id="6" w:name="_GoBack"/>
-      <w:bookmarkEnd w:id="6"/>
-    </w:p>
+    <w:p/>
     <w:p>
       <w:pPr>
         <w:pStyle w:val="Heading1"/>
@@ -1632,11 +1629,11 @@
           <w:numId w:val="1"/>
         </w:numPr>
       </w:pPr>
-      <w:bookmarkStart w:id="7" w:name="_Toc252524410"/>
+      <w:bookmarkStart w:id="6" w:name="_Toc252524410"/>
       <w:r>
         <w:t>Server side testing</w:t>
       </w:r>
-      <w:bookmarkEnd w:id="7"/>
+      <w:bookmarkEnd w:id="6"/>
     </w:p>
     <w:p>
       <w:pPr>
@@ -1646,14 +1643,14 @@
           <w:numId w:val="1"/>
         </w:numPr>
       </w:pPr>
-      <w:bookmarkStart w:id="8" w:name="_Toc252524411"/>
+      <w:bookmarkStart w:id="7" w:name="_Toc252524411"/>
       <w:r>
         <w:t>System testing</w:t>
       </w:r>
       <w:r>
         <w:t xml:space="preserve"> table</w:t>
       </w:r>
-      <w:bookmarkEnd w:id="8"/>
+      <w:bookmarkEnd w:id="7"/>
       <w:r>
         <w:br/>
       </w:r>
@@ -3230,18 +3227,2676 @@
     </w:p>
     <w:p>
       <w:pPr>
+        <w:tabs>
+          <w:tab w:val="left" w:pos="2220"/>
+        </w:tabs>
+      </w:pPr>
+    </w:p>
+    <w:p>
+      <w:pPr>
         <w:pStyle w:val="Heading1"/>
         <w:numPr>
           <w:ilvl w:val="0"/>
           <w:numId w:val="1"/>
         </w:numPr>
       </w:pPr>
-      <w:bookmarkStart w:id="9" w:name="_Toc252524412"/>
+      <w:r>
+        <w:lastRenderedPageBreak/>
+        <w:t>Appendix A: Test Log Form</w:t>
+      </w:r>
+    </w:p>
+    <w:p/>
+    <w:tbl>
+      <w:tblPr>
+        <w:tblW w:w="0" w:type="auto"/>
+        <w:tblInd w:w="55" w:type="dxa"/>
+        <w:tblLayout w:type="fixed"/>
+        <w:tblCellMar>
+          <w:top w:w="55" w:type="dxa"/>
+          <w:left w:w="55" w:type="dxa"/>
+          <w:bottom w:w="55" w:type="dxa"/>
+          <w:right w:w="55" w:type="dxa"/>
+        </w:tblCellMar>
+        <w:tblLook w:val="0000" w:firstRow="0" w:lastRow="0" w:firstColumn="0" w:lastColumn="0" w:noHBand="0" w:noVBand="0"/>
+      </w:tblPr>
+      <w:tblGrid>
+        <w:gridCol w:w="3006"/>
+        <w:gridCol w:w="3006"/>
+        <w:gridCol w:w="3007"/>
+      </w:tblGrid>
+      <w:tr>
+        <w:tc>
+          <w:tcPr>
+            <w:tcW w:w="3006" w:type="dxa"/>
+            <w:tcBorders>
+              <w:top w:val="single" w:sz="1" w:space="0" w:color="000000"/>
+              <w:left w:val="single" w:sz="1" w:space="0" w:color="000000"/>
+              <w:bottom w:val="single" w:sz="1" w:space="0" w:color="000000"/>
+            </w:tcBorders>
+            <w:shd w:val="clear" w:color="auto" w:fill="auto"/>
+          </w:tcPr>
+          <w:p>
+            <w:pPr>
+              <w:jc w:val="both"/>
+              <w:rPr>
+                <w:sz w:val="20"/>
+              </w:rPr>
+            </w:pPr>
+            <w:r>
+              <w:rPr>
+                <w:sz w:val="20"/>
+              </w:rPr>
+              <w:t>Test Log No: 001</w:t>
+            </w:r>
+          </w:p>
+        </w:tc>
+        <w:tc>
+          <w:tcPr>
+            <w:tcW w:w="3006" w:type="dxa"/>
+            <w:tcBorders>
+              <w:top w:val="single" w:sz="1" w:space="0" w:color="000000"/>
+              <w:left w:val="single" w:sz="1" w:space="0" w:color="000000"/>
+              <w:bottom w:val="single" w:sz="1" w:space="0" w:color="000000"/>
+            </w:tcBorders>
+            <w:shd w:val="clear" w:color="auto" w:fill="auto"/>
+          </w:tcPr>
+          <w:p>
+            <w:pPr>
+              <w:jc w:val="both"/>
+              <w:rPr>
+                <w:sz w:val="20"/>
+              </w:rPr>
+            </w:pPr>
+            <w:r>
+              <w:rPr>
+                <w:sz w:val="20"/>
+              </w:rPr>
+              <w:t>Group: 05</w:t>
+            </w:r>
+          </w:p>
+        </w:tc>
+        <w:tc>
+          <w:tcPr>
+            <w:tcW w:w="3007" w:type="dxa"/>
+            <w:tcBorders>
+              <w:top w:val="single" w:sz="1" w:space="0" w:color="000000"/>
+              <w:left w:val="single" w:sz="1" w:space="0" w:color="000000"/>
+              <w:bottom w:val="single" w:sz="1" w:space="0" w:color="000000"/>
+              <w:right w:val="single" w:sz="1" w:space="0" w:color="000000"/>
+            </w:tcBorders>
+            <w:shd w:val="clear" w:color="auto" w:fill="auto"/>
+          </w:tcPr>
+          <w:p>
+            <w:pPr>
+              <w:jc w:val="both"/>
+              <w:rPr>
+                <w:sz w:val="20"/>
+              </w:rPr>
+            </w:pPr>
+            <w:r>
+              <w:rPr>
+                <w:sz w:val="20"/>
+              </w:rPr>
+              <w:t xml:space="preserve">Testers(s): bmo, njv1 </w:t>
+            </w:r>
+          </w:p>
+        </w:tc>
+      </w:tr>
+      <w:tr>
+        <w:tc>
+          <w:tcPr>
+            <w:tcW w:w="3006" w:type="dxa"/>
+            <w:tcBorders>
+              <w:left w:val="single" w:sz="1" w:space="0" w:color="000000"/>
+              <w:bottom w:val="single" w:sz="1" w:space="0" w:color="000000"/>
+            </w:tcBorders>
+            <w:shd w:val="clear" w:color="auto" w:fill="auto"/>
+          </w:tcPr>
+          <w:p>
+            <w:pPr>
+              <w:jc w:val="both"/>
+              <w:rPr>
+                <w:sz w:val="20"/>
+              </w:rPr>
+            </w:pPr>
+            <w:r>
+              <w:rPr>
+                <w:sz w:val="20"/>
+              </w:rPr>
+              <w:t>Date: 28/01/2014</w:t>
+            </w:r>
+          </w:p>
+        </w:tc>
+        <w:tc>
+          <w:tcPr>
+            <w:tcW w:w="3006" w:type="dxa"/>
+            <w:tcBorders>
+              <w:left w:val="single" w:sz="1" w:space="0" w:color="000000"/>
+              <w:bottom w:val="single" w:sz="1" w:space="0" w:color="000000"/>
+            </w:tcBorders>
+            <w:shd w:val="clear" w:color="auto" w:fill="auto"/>
+          </w:tcPr>
+          <w:p>
+            <w:pPr>
+              <w:jc w:val="both"/>
+              <w:rPr>
+                <w:sz w:val="20"/>
+              </w:rPr>
+            </w:pPr>
+            <w:r>
+              <w:rPr>
+                <w:sz w:val="20"/>
+              </w:rPr>
+              <w:t>Tagged version ID: 0.1</w:t>
+            </w:r>
+          </w:p>
+        </w:tc>
+        <w:tc>
+          <w:tcPr>
+            <w:tcW w:w="3007" w:type="dxa"/>
+            <w:tcBorders>
+              <w:left w:val="single" w:sz="1" w:space="0" w:color="000000"/>
+              <w:bottom w:val="single" w:sz="1" w:space="0" w:color="000000"/>
+              <w:right w:val="single" w:sz="1" w:space="0" w:color="000000"/>
+            </w:tcBorders>
+            <w:shd w:val="clear" w:color="auto" w:fill="auto"/>
+          </w:tcPr>
+          <w:p>
+            <w:pPr>
+              <w:pStyle w:val="TableContents"/>
+              <w:jc w:val="both"/>
+            </w:pPr>
+          </w:p>
+        </w:tc>
+      </w:tr>
+    </w:tbl>
+    <w:p/>
+    <w:p/>
+    <w:tbl>
+      <w:tblPr>
+        <w:tblStyle w:val="ColorfulShading"/>
+        <w:tblW w:w="9464" w:type="dxa"/>
+        <w:tblLayout w:type="fixed"/>
+        <w:tblLook w:val="0000" w:firstRow="0" w:lastRow="0" w:firstColumn="0" w:lastColumn="0" w:noHBand="0" w:noVBand="0"/>
+      </w:tblPr>
+      <w:tblGrid>
+        <w:gridCol w:w="1186"/>
+        <w:gridCol w:w="1226"/>
+        <w:gridCol w:w="6060"/>
+        <w:gridCol w:w="992"/>
+      </w:tblGrid>
+      <w:tr>
+        <w:trPr>
+          <w:cnfStyle w:val="000000100000" w:firstRow="0" w:lastRow="0" w:firstColumn="0" w:lastColumn="0" w:oddVBand="0" w:evenVBand="0" w:oddHBand="1" w:evenHBand="0" w:firstRowFirstColumn="0" w:firstRowLastColumn="0" w:lastRowFirstColumn="0" w:lastRowLastColumn="0"/>
+        </w:trPr>
+        <w:tc>
+          <w:tcPr>
+            <w:cnfStyle w:val="000010000000" w:firstRow="0" w:lastRow="0" w:firstColumn="0" w:lastColumn="0" w:oddVBand="1" w:evenVBand="0" w:oddHBand="0" w:evenHBand="0" w:firstRowFirstColumn="0" w:firstRowLastColumn="0" w:lastRowFirstColumn="0" w:lastRowLastColumn="0"/>
+            <w:tcW w:w="1186" w:type="dxa"/>
+          </w:tcPr>
+          <w:p>
+            <w:pPr>
+              <w:pStyle w:val="TableHeading"/>
+              <w:snapToGrid w:val="0"/>
+              <w:jc w:val="left"/>
+              <w:rPr>
+                <w:rFonts w:ascii="Times New Roman" w:hAnsi="Times New Roman"/>
+                <w:b w:val="0"/>
+                <w:bCs w:val="0"/>
+                <w:color w:val="FFFFFF"/>
+                <w:szCs w:val="24"/>
+              </w:rPr>
+            </w:pPr>
+            <w:r>
+              <w:rPr>
+                <w:rFonts w:ascii="Times New Roman" w:hAnsi="Times New Roman"/>
+                <w:b w:val="0"/>
+                <w:bCs w:val="0"/>
+                <w:color w:val="FFFFFF"/>
+                <w:szCs w:val="24"/>
+              </w:rPr>
+              <w:t>Test ID</w:t>
+            </w:r>
+          </w:p>
+        </w:tc>
+        <w:tc>
+          <w:tcPr>
+            <w:tcW w:w="1226" w:type="dxa"/>
+          </w:tcPr>
+          <w:p>
+            <w:pPr>
+              <w:pStyle w:val="TableHeading"/>
+              <w:snapToGrid w:val="0"/>
+              <w:jc w:val="left"/>
+              <w:cnfStyle w:val="000000100000" w:firstRow="0" w:lastRow="0" w:firstColumn="0" w:lastColumn="0" w:oddVBand="0" w:evenVBand="0" w:oddHBand="1" w:evenHBand="0" w:firstRowFirstColumn="0" w:firstRowLastColumn="0" w:lastRowFirstColumn="0" w:lastRowLastColumn="0"/>
+              <w:rPr>
+                <w:rFonts w:ascii="Times New Roman" w:hAnsi="Times New Roman"/>
+                <w:b w:val="0"/>
+                <w:bCs w:val="0"/>
+                <w:color w:val="FFFFFF"/>
+                <w:szCs w:val="24"/>
+              </w:rPr>
+            </w:pPr>
+            <w:r>
+              <w:rPr>
+                <w:rFonts w:ascii="Times New Roman" w:hAnsi="Times New Roman"/>
+                <w:b w:val="0"/>
+                <w:bCs w:val="0"/>
+                <w:color w:val="FFFFFF"/>
+                <w:szCs w:val="24"/>
+              </w:rPr>
+              <w:t>Pass / Fail</w:t>
+            </w:r>
+          </w:p>
+        </w:tc>
+        <w:tc>
+          <w:tcPr>
+            <w:cnfStyle w:val="000010000000" w:firstRow="0" w:lastRow="0" w:firstColumn="0" w:lastColumn="0" w:oddVBand="1" w:evenVBand="0" w:oddHBand="0" w:evenHBand="0" w:firstRowFirstColumn="0" w:firstRowLastColumn="0" w:lastRowFirstColumn="0" w:lastRowLastColumn="0"/>
+            <w:tcW w:w="6060" w:type="dxa"/>
+          </w:tcPr>
+          <w:p>
+            <w:pPr>
+              <w:pStyle w:val="TableHeading"/>
+              <w:snapToGrid w:val="0"/>
+              <w:jc w:val="left"/>
+              <w:rPr>
+                <w:rFonts w:ascii="Times New Roman" w:hAnsi="Times New Roman"/>
+                <w:b w:val="0"/>
+                <w:bCs w:val="0"/>
+                <w:color w:val="FFFFFF"/>
+                <w:szCs w:val="24"/>
+              </w:rPr>
+            </w:pPr>
+            <w:r>
+              <w:rPr>
+                <w:rFonts w:ascii="Times New Roman" w:hAnsi="Times New Roman"/>
+                <w:b w:val="0"/>
+                <w:bCs w:val="0"/>
+                <w:color w:val="FFFFFF"/>
+                <w:szCs w:val="24"/>
+              </w:rPr>
+              <w:t>Fail description</w:t>
+            </w:r>
+          </w:p>
+        </w:tc>
+        <w:tc>
+          <w:tcPr>
+            <w:tcW w:w="992" w:type="dxa"/>
+          </w:tcPr>
+          <w:p>
+            <w:pPr>
+              <w:pStyle w:val="TableHeading"/>
+              <w:snapToGrid w:val="0"/>
+              <w:jc w:val="left"/>
+              <w:cnfStyle w:val="000000100000" w:firstRow="0" w:lastRow="0" w:firstColumn="0" w:lastColumn="0" w:oddVBand="0" w:evenVBand="0" w:oddHBand="1" w:evenHBand="0" w:firstRowFirstColumn="0" w:firstRowLastColumn="0" w:lastRowFirstColumn="0" w:lastRowLastColumn="0"/>
+              <w:rPr>
+                <w:rFonts w:ascii="Times New Roman" w:hAnsi="Times New Roman"/>
+                <w:b w:val="0"/>
+                <w:bCs w:val="0"/>
+                <w:color w:val="FFFFFF"/>
+                <w:szCs w:val="24"/>
+              </w:rPr>
+            </w:pPr>
+            <w:r>
+              <w:rPr>
+                <w:rFonts w:ascii="Times New Roman" w:hAnsi="Times New Roman"/>
+                <w:b w:val="0"/>
+                <w:bCs w:val="0"/>
+                <w:color w:val="FFFFFF"/>
+                <w:szCs w:val="24"/>
+              </w:rPr>
+              <w:t>CCF / issue #</w:t>
+            </w:r>
+          </w:p>
+        </w:tc>
+      </w:tr>
+      <w:tr>
+        <w:tc>
+          <w:tcPr>
+            <w:cnfStyle w:val="000010000000" w:firstRow="0" w:lastRow="0" w:firstColumn="0" w:lastColumn="0" w:oddVBand="1" w:evenVBand="0" w:oddHBand="0" w:evenHBand="0" w:firstRowFirstColumn="0" w:firstRowLastColumn="0" w:lastRowFirstColumn="0" w:lastRowLastColumn="0"/>
+            <w:tcW w:w="1186" w:type="dxa"/>
+          </w:tcPr>
+          <w:p>
+            <w:pPr>
+              <w:snapToGrid w:val="0"/>
+              <w:jc w:val="both"/>
+              <w:rPr>
+                <w:color w:val="FFFFFF"/>
+                <w:szCs w:val="24"/>
+              </w:rPr>
+            </w:pPr>
+            <w:r>
+              <w:rPr>
+                <w:color w:val="FFFFFF"/>
+                <w:szCs w:val="24"/>
+              </w:rPr>
+              <w:t>SE-F-001</w:t>
+            </w:r>
+          </w:p>
+        </w:tc>
+        <w:tc>
+          <w:tcPr>
+            <w:tcW w:w="1226" w:type="dxa"/>
+          </w:tcPr>
+          <w:p>
+            <w:pPr>
+              <w:pStyle w:val="TableContents"/>
+              <w:snapToGrid w:val="0"/>
+              <w:cnfStyle w:val="000000000000" w:firstRow="0" w:lastRow="0" w:firstColumn="0" w:lastColumn="0" w:oddVBand="0" w:evenVBand="0" w:oddHBand="0" w:evenHBand="0" w:firstRowFirstColumn="0" w:firstRowLastColumn="0" w:lastRowFirstColumn="0" w:lastRowLastColumn="0"/>
+              <w:rPr>
+                <w:rFonts w:ascii="Times New Roman" w:hAnsi="Times New Roman"/>
+                <w:color w:val="000000"/>
+                <w:szCs w:val="24"/>
+              </w:rPr>
+            </w:pPr>
+            <w:r>
+              <w:rPr>
+                <w:rFonts w:ascii="Times New Roman" w:hAnsi="Times New Roman"/>
+                <w:color w:val="000000"/>
+                <w:szCs w:val="24"/>
+              </w:rPr>
+              <w:t>Pass</w:t>
+            </w:r>
+          </w:p>
+        </w:tc>
+        <w:tc>
+          <w:tcPr>
+            <w:cnfStyle w:val="000010000000" w:firstRow="0" w:lastRow="0" w:firstColumn="0" w:lastColumn="0" w:oddVBand="1" w:evenVBand="0" w:oddHBand="0" w:evenHBand="0" w:firstRowFirstColumn="0" w:firstRowLastColumn="0" w:lastRowFirstColumn="0" w:lastRowLastColumn="0"/>
+            <w:tcW w:w="6060" w:type="dxa"/>
+          </w:tcPr>
+          <w:p>
+            <w:pPr>
+              <w:pStyle w:val="TableContents"/>
+              <w:snapToGrid w:val="0"/>
+              <w:rPr>
+                <w:rFonts w:ascii="Times New Roman" w:hAnsi="Times New Roman"/>
+                <w:color w:val="000000"/>
+                <w:szCs w:val="24"/>
+              </w:rPr>
+            </w:pPr>
+          </w:p>
+        </w:tc>
+        <w:tc>
+          <w:tcPr>
+            <w:tcW w:w="992" w:type="dxa"/>
+          </w:tcPr>
+          <w:p>
+            <w:pPr>
+              <w:pStyle w:val="TableContents"/>
+              <w:snapToGrid w:val="0"/>
+              <w:cnfStyle w:val="000000000000" w:firstRow="0" w:lastRow="0" w:firstColumn="0" w:lastColumn="0" w:oddVBand="0" w:evenVBand="0" w:oddHBand="0" w:evenHBand="0" w:firstRowFirstColumn="0" w:firstRowLastColumn="0" w:lastRowFirstColumn="0" w:lastRowLastColumn="0"/>
+              <w:rPr>
+                <w:rFonts w:ascii="Times New Roman" w:hAnsi="Times New Roman"/>
+                <w:color w:val="000000"/>
+                <w:szCs w:val="24"/>
+              </w:rPr>
+            </w:pPr>
+          </w:p>
+        </w:tc>
+      </w:tr>
+      <w:tr>
+        <w:trPr>
+          <w:cnfStyle w:val="000000100000" w:firstRow="0" w:lastRow="0" w:firstColumn="0" w:lastColumn="0" w:oddVBand="0" w:evenVBand="0" w:oddHBand="1" w:evenHBand="0" w:firstRowFirstColumn="0" w:firstRowLastColumn="0" w:lastRowFirstColumn="0" w:lastRowLastColumn="0"/>
+        </w:trPr>
+        <w:tc>
+          <w:tcPr>
+            <w:cnfStyle w:val="000010000000" w:firstRow="0" w:lastRow="0" w:firstColumn="0" w:lastColumn="0" w:oddVBand="1" w:evenVBand="0" w:oddHBand="0" w:evenHBand="0" w:firstRowFirstColumn="0" w:firstRowLastColumn="0" w:lastRowFirstColumn="0" w:lastRowLastColumn="0"/>
+            <w:tcW w:w="1186" w:type="dxa"/>
+          </w:tcPr>
+          <w:p>
+            <w:pPr>
+              <w:snapToGrid w:val="0"/>
+              <w:jc w:val="both"/>
+              <w:rPr>
+                <w:color w:val="FFFFFF"/>
+                <w:szCs w:val="24"/>
+              </w:rPr>
+            </w:pPr>
+            <w:r>
+              <w:rPr>
+                <w:color w:val="FFFFFF"/>
+                <w:szCs w:val="24"/>
+              </w:rPr>
+              <w:t>SE-F-001.1</w:t>
+            </w:r>
+          </w:p>
+        </w:tc>
+        <w:tc>
+          <w:tcPr>
+            <w:tcW w:w="1226" w:type="dxa"/>
+          </w:tcPr>
+          <w:p>
+            <w:pPr>
+              <w:pStyle w:val="TableContents"/>
+              <w:snapToGrid w:val="0"/>
+              <w:cnfStyle w:val="000000100000" w:firstRow="0" w:lastRow="0" w:firstColumn="0" w:lastColumn="0" w:oddVBand="0" w:evenVBand="0" w:oddHBand="1" w:evenHBand="0" w:firstRowFirstColumn="0" w:firstRowLastColumn="0" w:lastRowFirstColumn="0" w:lastRowLastColumn="0"/>
+              <w:rPr>
+                <w:rFonts w:ascii="Times New Roman" w:hAnsi="Times New Roman"/>
+                <w:color w:val="000000"/>
+                <w:szCs w:val="24"/>
+              </w:rPr>
+            </w:pPr>
+            <w:r>
+              <w:rPr>
+                <w:rFonts w:ascii="Times New Roman" w:hAnsi="Times New Roman"/>
+                <w:color w:val="000000"/>
+                <w:szCs w:val="24"/>
+              </w:rPr>
+              <w:t>Pass</w:t>
+            </w:r>
+          </w:p>
+        </w:tc>
+        <w:tc>
+          <w:tcPr>
+            <w:cnfStyle w:val="000010000000" w:firstRow="0" w:lastRow="0" w:firstColumn="0" w:lastColumn="0" w:oddVBand="1" w:evenVBand="0" w:oddHBand="0" w:evenHBand="0" w:firstRowFirstColumn="0" w:firstRowLastColumn="0" w:lastRowFirstColumn="0" w:lastRowLastColumn="0"/>
+            <w:tcW w:w="6060" w:type="dxa"/>
+          </w:tcPr>
+          <w:p>
+            <w:pPr>
+              <w:pStyle w:val="TableContents"/>
+              <w:snapToGrid w:val="0"/>
+              <w:rPr>
+                <w:rFonts w:ascii="Times New Roman" w:hAnsi="Times New Roman"/>
+                <w:color w:val="000000"/>
+                <w:szCs w:val="24"/>
+              </w:rPr>
+            </w:pPr>
+          </w:p>
+        </w:tc>
+        <w:tc>
+          <w:tcPr>
+            <w:tcW w:w="992" w:type="dxa"/>
+          </w:tcPr>
+          <w:p>
+            <w:pPr>
+              <w:pStyle w:val="TableContents"/>
+              <w:snapToGrid w:val="0"/>
+              <w:cnfStyle w:val="000000100000" w:firstRow="0" w:lastRow="0" w:firstColumn="0" w:lastColumn="0" w:oddVBand="0" w:evenVBand="0" w:oddHBand="1" w:evenHBand="0" w:firstRowFirstColumn="0" w:firstRowLastColumn="0" w:lastRowFirstColumn="0" w:lastRowLastColumn="0"/>
+              <w:rPr>
+                <w:rFonts w:ascii="Times New Roman" w:hAnsi="Times New Roman"/>
+                <w:color w:val="000000"/>
+                <w:szCs w:val="24"/>
+              </w:rPr>
+            </w:pPr>
+          </w:p>
+        </w:tc>
+      </w:tr>
+      <w:tr>
+        <w:tc>
+          <w:tcPr>
+            <w:cnfStyle w:val="000010000000" w:firstRow="0" w:lastRow="0" w:firstColumn="0" w:lastColumn="0" w:oddVBand="1" w:evenVBand="0" w:oddHBand="0" w:evenHBand="0" w:firstRowFirstColumn="0" w:firstRowLastColumn="0" w:lastRowFirstColumn="0" w:lastRowLastColumn="0"/>
+            <w:tcW w:w="1186" w:type="dxa"/>
+          </w:tcPr>
+          <w:p>
+            <w:pPr>
+              <w:snapToGrid w:val="0"/>
+              <w:jc w:val="both"/>
+              <w:rPr>
+                <w:color w:val="FFFFFF"/>
+                <w:szCs w:val="24"/>
+              </w:rPr>
+            </w:pPr>
+            <w:r>
+              <w:rPr>
+                <w:color w:val="FFFFFF"/>
+                <w:szCs w:val="24"/>
+              </w:rPr>
+              <w:t>SE-F-002</w:t>
+            </w:r>
+          </w:p>
+        </w:tc>
+        <w:tc>
+          <w:tcPr>
+            <w:tcW w:w="1226" w:type="dxa"/>
+          </w:tcPr>
+          <w:p>
+            <w:pPr>
+              <w:pStyle w:val="TableContents"/>
+              <w:snapToGrid w:val="0"/>
+              <w:cnfStyle w:val="000000000000" w:firstRow="0" w:lastRow="0" w:firstColumn="0" w:lastColumn="0" w:oddVBand="0" w:evenVBand="0" w:oddHBand="0" w:evenHBand="0" w:firstRowFirstColumn="0" w:firstRowLastColumn="0" w:lastRowFirstColumn="0" w:lastRowLastColumn="0"/>
+              <w:rPr>
+                <w:rFonts w:ascii="Times New Roman" w:hAnsi="Times New Roman"/>
+                <w:color w:val="000000"/>
+                <w:szCs w:val="24"/>
+              </w:rPr>
+            </w:pPr>
+            <w:r>
+              <w:rPr>
+                <w:rFonts w:ascii="Times New Roman" w:hAnsi="Times New Roman"/>
+                <w:color w:val="000000"/>
+                <w:szCs w:val="24"/>
+              </w:rPr>
+              <w:t>Pass</w:t>
+            </w:r>
+          </w:p>
+        </w:tc>
+        <w:tc>
+          <w:tcPr>
+            <w:cnfStyle w:val="000010000000" w:firstRow="0" w:lastRow="0" w:firstColumn="0" w:lastColumn="0" w:oddVBand="1" w:evenVBand="0" w:oddHBand="0" w:evenHBand="0" w:firstRowFirstColumn="0" w:firstRowLastColumn="0" w:lastRowFirstColumn="0" w:lastRowLastColumn="0"/>
+            <w:tcW w:w="6060" w:type="dxa"/>
+          </w:tcPr>
+          <w:p>
+            <w:pPr>
+              <w:pStyle w:val="TableContents"/>
+              <w:snapToGrid w:val="0"/>
+              <w:rPr>
+                <w:rFonts w:ascii="Times New Roman" w:hAnsi="Times New Roman"/>
+                <w:color w:val="000000"/>
+                <w:szCs w:val="24"/>
+              </w:rPr>
+            </w:pPr>
+          </w:p>
+        </w:tc>
+        <w:tc>
+          <w:tcPr>
+            <w:tcW w:w="992" w:type="dxa"/>
+          </w:tcPr>
+          <w:p>
+            <w:pPr>
+              <w:pStyle w:val="TableContents"/>
+              <w:snapToGrid w:val="0"/>
+              <w:cnfStyle w:val="000000000000" w:firstRow="0" w:lastRow="0" w:firstColumn="0" w:lastColumn="0" w:oddVBand="0" w:evenVBand="0" w:oddHBand="0" w:evenHBand="0" w:firstRowFirstColumn="0" w:firstRowLastColumn="0" w:lastRowFirstColumn="0" w:lastRowLastColumn="0"/>
+              <w:rPr>
+                <w:rFonts w:ascii="Times New Roman" w:hAnsi="Times New Roman"/>
+                <w:color w:val="000000"/>
+                <w:szCs w:val="24"/>
+              </w:rPr>
+            </w:pPr>
+          </w:p>
+        </w:tc>
+      </w:tr>
+      <w:tr>
+        <w:trPr>
+          <w:cnfStyle w:val="000000100000" w:firstRow="0" w:lastRow="0" w:firstColumn="0" w:lastColumn="0" w:oddVBand="0" w:evenVBand="0" w:oddHBand="1" w:evenHBand="0" w:firstRowFirstColumn="0" w:firstRowLastColumn="0" w:lastRowFirstColumn="0" w:lastRowLastColumn="0"/>
+        </w:trPr>
+        <w:tc>
+          <w:tcPr>
+            <w:cnfStyle w:val="000010000000" w:firstRow="0" w:lastRow="0" w:firstColumn="0" w:lastColumn="0" w:oddVBand="1" w:evenVBand="0" w:oddHBand="0" w:evenHBand="0" w:firstRowFirstColumn="0" w:firstRowLastColumn="0" w:lastRowFirstColumn="0" w:lastRowLastColumn="0"/>
+            <w:tcW w:w="1186" w:type="dxa"/>
+          </w:tcPr>
+          <w:p>
+            <w:pPr>
+              <w:snapToGrid w:val="0"/>
+              <w:jc w:val="both"/>
+              <w:rPr>
+                <w:color w:val="FFFFFF"/>
+                <w:szCs w:val="24"/>
+              </w:rPr>
+            </w:pPr>
+            <w:r>
+              <w:rPr>
+                <w:color w:val="FFFFFF"/>
+                <w:szCs w:val="24"/>
+              </w:rPr>
+              <w:t>SE-F-003</w:t>
+            </w:r>
+          </w:p>
+        </w:tc>
+        <w:tc>
+          <w:tcPr>
+            <w:tcW w:w="1226" w:type="dxa"/>
+          </w:tcPr>
+          <w:p>
+            <w:pPr>
+              <w:pStyle w:val="TableContents"/>
+              <w:snapToGrid w:val="0"/>
+              <w:cnfStyle w:val="000000100000" w:firstRow="0" w:lastRow="0" w:firstColumn="0" w:lastColumn="0" w:oddVBand="0" w:evenVBand="0" w:oddHBand="1" w:evenHBand="0" w:firstRowFirstColumn="0" w:firstRowLastColumn="0" w:lastRowFirstColumn="0" w:lastRowLastColumn="0"/>
+              <w:rPr>
+                <w:rFonts w:ascii="Times New Roman" w:hAnsi="Times New Roman"/>
+                <w:color w:val="000000"/>
+                <w:szCs w:val="24"/>
+              </w:rPr>
+            </w:pPr>
+            <w:r>
+              <w:rPr>
+                <w:rFonts w:ascii="Times New Roman" w:hAnsi="Times New Roman"/>
+                <w:color w:val="000000"/>
+                <w:szCs w:val="24"/>
+              </w:rPr>
+              <w:t>Fail</w:t>
+            </w:r>
+          </w:p>
+        </w:tc>
+        <w:tc>
+          <w:tcPr>
+            <w:cnfStyle w:val="000010000000" w:firstRow="0" w:lastRow="0" w:firstColumn="0" w:lastColumn="0" w:oddVBand="1" w:evenVBand="0" w:oddHBand="0" w:evenHBand="0" w:firstRowFirstColumn="0" w:firstRowLastColumn="0" w:lastRowFirstColumn="0" w:lastRowLastColumn="0"/>
+            <w:tcW w:w="6060" w:type="dxa"/>
+          </w:tcPr>
+          <w:p>
+            <w:pPr>
+              <w:pStyle w:val="TableContents"/>
+              <w:snapToGrid w:val="0"/>
+              <w:rPr>
+                <w:rFonts w:ascii="Times New Roman" w:hAnsi="Times New Roman"/>
+                <w:color w:val="000000"/>
+                <w:szCs w:val="24"/>
+              </w:rPr>
+            </w:pPr>
+            <w:r>
+              <w:rPr>
+                <w:rFonts w:ascii="Times New Roman" w:hAnsi="Times New Roman"/>
+                <w:color w:val="000000"/>
+                <w:szCs w:val="24"/>
+              </w:rPr>
+              <w:t>Can be more than 100 characters and allows spaces</w:t>
+            </w:r>
+          </w:p>
+        </w:tc>
+        <w:tc>
+          <w:tcPr>
+            <w:tcW w:w="992" w:type="dxa"/>
+          </w:tcPr>
+          <w:p>
+            <w:pPr>
+              <w:pStyle w:val="TableContents"/>
+              <w:snapToGrid w:val="0"/>
+              <w:cnfStyle w:val="000000100000" w:firstRow="0" w:lastRow="0" w:firstColumn="0" w:lastColumn="0" w:oddVBand="0" w:evenVBand="0" w:oddHBand="1" w:evenHBand="0" w:firstRowFirstColumn="0" w:firstRowLastColumn="0" w:lastRowFirstColumn="0" w:lastRowLastColumn="0"/>
+              <w:rPr>
+                <w:rFonts w:ascii="Times New Roman" w:hAnsi="Times New Roman"/>
+                <w:color w:val="000000"/>
+                <w:szCs w:val="24"/>
+              </w:rPr>
+            </w:pPr>
+            <w:r>
+              <w:rPr>
+                <w:rFonts w:ascii="Times New Roman" w:hAnsi="Times New Roman"/>
+                <w:color w:val="000000"/>
+                <w:szCs w:val="24"/>
+              </w:rPr>
+              <w:t>#1</w:t>
+            </w:r>
+          </w:p>
+        </w:tc>
+      </w:tr>
+      <w:tr>
+        <w:tc>
+          <w:tcPr>
+            <w:cnfStyle w:val="000010000000" w:firstRow="0" w:lastRow="0" w:firstColumn="0" w:lastColumn="0" w:oddVBand="1" w:evenVBand="0" w:oddHBand="0" w:evenHBand="0" w:firstRowFirstColumn="0" w:firstRowLastColumn="0" w:lastRowFirstColumn="0" w:lastRowLastColumn="0"/>
+            <w:tcW w:w="1186" w:type="dxa"/>
+          </w:tcPr>
+          <w:p>
+            <w:pPr>
+              <w:snapToGrid w:val="0"/>
+              <w:jc w:val="both"/>
+              <w:rPr>
+                <w:color w:val="FFFFFF"/>
+                <w:szCs w:val="24"/>
+              </w:rPr>
+            </w:pPr>
+            <w:r>
+              <w:rPr>
+                <w:color w:val="FFFFFF"/>
+                <w:szCs w:val="24"/>
+              </w:rPr>
+              <w:t>SE-F-004</w:t>
+            </w:r>
+          </w:p>
+        </w:tc>
+        <w:tc>
+          <w:tcPr>
+            <w:tcW w:w="1226" w:type="dxa"/>
+          </w:tcPr>
+          <w:p>
+            <w:pPr>
+              <w:pStyle w:val="TableContents"/>
+              <w:snapToGrid w:val="0"/>
+              <w:cnfStyle w:val="000000000000" w:firstRow="0" w:lastRow="0" w:firstColumn="0" w:lastColumn="0" w:oddVBand="0" w:evenVBand="0" w:oddHBand="0" w:evenHBand="0" w:firstRowFirstColumn="0" w:firstRowLastColumn="0" w:lastRowFirstColumn="0" w:lastRowLastColumn="0"/>
+              <w:rPr>
+                <w:rFonts w:ascii="Times New Roman" w:hAnsi="Times New Roman"/>
+                <w:color w:val="000000"/>
+                <w:szCs w:val="24"/>
+              </w:rPr>
+            </w:pPr>
+            <w:r>
+              <w:rPr>
+                <w:rFonts w:ascii="Times New Roman" w:hAnsi="Times New Roman"/>
+                <w:color w:val="000000"/>
+                <w:szCs w:val="24"/>
+              </w:rPr>
+              <w:t>Fail</w:t>
+            </w:r>
+          </w:p>
+        </w:tc>
+        <w:tc>
+          <w:tcPr>
+            <w:cnfStyle w:val="000010000000" w:firstRow="0" w:lastRow="0" w:firstColumn="0" w:lastColumn="0" w:oddVBand="1" w:evenVBand="0" w:oddHBand="0" w:evenHBand="0" w:firstRowFirstColumn="0" w:firstRowLastColumn="0" w:lastRowFirstColumn="0" w:lastRowLastColumn="0"/>
+            <w:tcW w:w="6060" w:type="dxa"/>
+          </w:tcPr>
+          <w:p>
+            <w:pPr>
+              <w:pStyle w:val="TableContents"/>
+              <w:snapToGrid w:val="0"/>
+              <w:rPr>
+                <w:rFonts w:ascii="Times New Roman" w:hAnsi="Times New Roman"/>
+                <w:color w:val="000000"/>
+                <w:szCs w:val="24"/>
+              </w:rPr>
+            </w:pPr>
+            <w:r>
+              <w:rPr>
+                <w:rFonts w:ascii="Times New Roman" w:hAnsi="Times New Roman"/>
+                <w:color w:val="000000"/>
+                <w:szCs w:val="24"/>
+              </w:rPr>
+              <w:t>N/A</w:t>
+            </w:r>
+          </w:p>
+        </w:tc>
+        <w:tc>
+          <w:tcPr>
+            <w:tcW w:w="992" w:type="dxa"/>
+          </w:tcPr>
+          <w:p>
+            <w:pPr>
+              <w:pStyle w:val="TableContents"/>
+              <w:snapToGrid w:val="0"/>
+              <w:cnfStyle w:val="000000000000" w:firstRow="0" w:lastRow="0" w:firstColumn="0" w:lastColumn="0" w:oddVBand="0" w:evenVBand="0" w:oddHBand="0" w:evenHBand="0" w:firstRowFirstColumn="0" w:firstRowLastColumn="0" w:lastRowFirstColumn="0" w:lastRowLastColumn="0"/>
+              <w:rPr>
+                <w:rFonts w:ascii="Times New Roman" w:hAnsi="Times New Roman"/>
+                <w:color w:val="000000"/>
+                <w:szCs w:val="24"/>
+              </w:rPr>
+            </w:pPr>
+          </w:p>
+        </w:tc>
+      </w:tr>
+      <w:tr>
+        <w:trPr>
+          <w:cnfStyle w:val="000000100000" w:firstRow="0" w:lastRow="0" w:firstColumn="0" w:lastColumn="0" w:oddVBand="0" w:evenVBand="0" w:oddHBand="1" w:evenHBand="0" w:firstRowFirstColumn="0" w:firstRowLastColumn="0" w:lastRowFirstColumn="0" w:lastRowLastColumn="0"/>
+        </w:trPr>
+        <w:tc>
+          <w:tcPr>
+            <w:cnfStyle w:val="000010000000" w:firstRow="0" w:lastRow="0" w:firstColumn="0" w:lastColumn="0" w:oddVBand="1" w:evenVBand="0" w:oddHBand="0" w:evenHBand="0" w:firstRowFirstColumn="0" w:firstRowLastColumn="0" w:lastRowFirstColumn="0" w:lastRowLastColumn="0"/>
+            <w:tcW w:w="1186" w:type="dxa"/>
+          </w:tcPr>
+          <w:p>
+            <w:pPr>
+              <w:snapToGrid w:val="0"/>
+              <w:jc w:val="both"/>
+              <w:rPr>
+                <w:color w:val="FFFFFF"/>
+                <w:szCs w:val="24"/>
+              </w:rPr>
+            </w:pPr>
+            <w:r>
+              <w:rPr>
+                <w:color w:val="FFFFFF"/>
+                <w:szCs w:val="24"/>
+              </w:rPr>
+              <w:t>SE-F-005</w:t>
+            </w:r>
+          </w:p>
+        </w:tc>
+        <w:tc>
+          <w:tcPr>
+            <w:tcW w:w="1226" w:type="dxa"/>
+          </w:tcPr>
+          <w:p>
+            <w:pPr>
+              <w:pStyle w:val="TableContents"/>
+              <w:snapToGrid w:val="0"/>
+              <w:cnfStyle w:val="000000100000" w:firstRow="0" w:lastRow="0" w:firstColumn="0" w:lastColumn="0" w:oddVBand="0" w:evenVBand="0" w:oddHBand="1" w:evenHBand="0" w:firstRowFirstColumn="0" w:firstRowLastColumn="0" w:lastRowFirstColumn="0" w:lastRowLastColumn="0"/>
+              <w:rPr>
+                <w:rFonts w:ascii="Times New Roman" w:hAnsi="Times New Roman"/>
+                <w:color w:val="000000"/>
+                <w:szCs w:val="24"/>
+              </w:rPr>
+            </w:pPr>
+            <w:r>
+              <w:rPr>
+                <w:rFonts w:ascii="Times New Roman" w:hAnsi="Times New Roman"/>
+                <w:color w:val="000000"/>
+                <w:szCs w:val="24"/>
+              </w:rPr>
+              <w:t>Fail</w:t>
+            </w:r>
+          </w:p>
+        </w:tc>
+        <w:tc>
+          <w:tcPr>
+            <w:cnfStyle w:val="000010000000" w:firstRow="0" w:lastRow="0" w:firstColumn="0" w:lastColumn="0" w:oddVBand="1" w:evenVBand="0" w:oddHBand="0" w:evenHBand="0" w:firstRowFirstColumn="0" w:firstRowLastColumn="0" w:lastRowFirstColumn="0" w:lastRowLastColumn="0"/>
+            <w:tcW w:w="6060" w:type="dxa"/>
+          </w:tcPr>
+          <w:p>
+            <w:pPr>
+              <w:pStyle w:val="TableContents"/>
+              <w:snapToGrid w:val="0"/>
+              <w:rPr>
+                <w:rFonts w:ascii="Times New Roman" w:hAnsi="Times New Roman"/>
+                <w:color w:val="000000"/>
+                <w:szCs w:val="24"/>
+              </w:rPr>
+            </w:pPr>
+            <w:r>
+              <w:rPr>
+                <w:rFonts w:ascii="Times New Roman" w:hAnsi="Times New Roman"/>
+                <w:color w:val="000000"/>
+                <w:szCs w:val="24"/>
+              </w:rPr>
+              <w:t>Can be more than 100 characters</w:t>
+            </w:r>
+          </w:p>
+        </w:tc>
+        <w:tc>
+          <w:tcPr>
+            <w:tcW w:w="992" w:type="dxa"/>
+          </w:tcPr>
+          <w:p>
+            <w:pPr>
+              <w:pStyle w:val="TableContents"/>
+              <w:snapToGrid w:val="0"/>
+              <w:cnfStyle w:val="000000100000" w:firstRow="0" w:lastRow="0" w:firstColumn="0" w:lastColumn="0" w:oddVBand="0" w:evenVBand="0" w:oddHBand="1" w:evenHBand="0" w:firstRowFirstColumn="0" w:firstRowLastColumn="0" w:lastRowFirstColumn="0" w:lastRowLastColumn="0"/>
+              <w:rPr>
+                <w:rFonts w:ascii="Times New Roman" w:hAnsi="Times New Roman"/>
+                <w:color w:val="000000"/>
+                <w:szCs w:val="24"/>
+              </w:rPr>
+            </w:pPr>
+            <w:r>
+              <w:rPr>
+                <w:rFonts w:ascii="Times New Roman" w:hAnsi="Times New Roman"/>
+                <w:color w:val="000000"/>
+                <w:szCs w:val="24"/>
+              </w:rPr>
+              <w:t>#2</w:t>
+            </w:r>
+          </w:p>
+        </w:tc>
+      </w:tr>
+      <w:tr>
+        <w:tc>
+          <w:tcPr>
+            <w:cnfStyle w:val="000010000000" w:firstRow="0" w:lastRow="0" w:firstColumn="0" w:lastColumn="0" w:oddVBand="1" w:evenVBand="0" w:oddHBand="0" w:evenHBand="0" w:firstRowFirstColumn="0" w:firstRowLastColumn="0" w:lastRowFirstColumn="0" w:lastRowLastColumn="0"/>
+            <w:tcW w:w="1186" w:type="dxa"/>
+          </w:tcPr>
+          <w:p>
+            <w:pPr>
+              <w:snapToGrid w:val="0"/>
+              <w:jc w:val="both"/>
+              <w:rPr>
+                <w:color w:val="FFFFFF"/>
+                <w:szCs w:val="24"/>
+              </w:rPr>
+            </w:pPr>
+            <w:r>
+              <w:rPr>
+                <w:color w:val="FFFFFF"/>
+                <w:szCs w:val="24"/>
+              </w:rPr>
+              <w:t>SE-F-006</w:t>
+            </w:r>
+          </w:p>
+        </w:tc>
+        <w:tc>
+          <w:tcPr>
+            <w:tcW w:w="1226" w:type="dxa"/>
+          </w:tcPr>
+          <w:p>
+            <w:pPr>
+              <w:pStyle w:val="TableContents"/>
+              <w:snapToGrid w:val="0"/>
+              <w:cnfStyle w:val="000000000000" w:firstRow="0" w:lastRow="0" w:firstColumn="0" w:lastColumn="0" w:oddVBand="0" w:evenVBand="0" w:oddHBand="0" w:evenHBand="0" w:firstRowFirstColumn="0" w:firstRowLastColumn="0" w:lastRowFirstColumn="0" w:lastRowLastColumn="0"/>
+              <w:rPr>
+                <w:rFonts w:ascii="Times New Roman" w:hAnsi="Times New Roman"/>
+                <w:color w:val="000000"/>
+                <w:szCs w:val="24"/>
+              </w:rPr>
+            </w:pPr>
+            <w:r>
+              <w:rPr>
+                <w:rFonts w:ascii="Times New Roman" w:hAnsi="Times New Roman"/>
+                <w:color w:val="000000"/>
+                <w:szCs w:val="24"/>
+              </w:rPr>
+              <w:t>Fail</w:t>
+            </w:r>
+          </w:p>
+        </w:tc>
+        <w:tc>
+          <w:tcPr>
+            <w:cnfStyle w:val="000010000000" w:firstRow="0" w:lastRow="0" w:firstColumn="0" w:lastColumn="0" w:oddVBand="1" w:evenVBand="0" w:oddHBand="0" w:evenHBand="0" w:firstRowFirstColumn="0" w:firstRowLastColumn="0" w:lastRowFirstColumn="0" w:lastRowLastColumn="0"/>
+            <w:tcW w:w="6060" w:type="dxa"/>
+          </w:tcPr>
+          <w:p>
+            <w:pPr>
+              <w:pStyle w:val="TableContents"/>
+              <w:snapToGrid w:val="0"/>
+              <w:rPr>
+                <w:rFonts w:ascii="Times New Roman" w:hAnsi="Times New Roman"/>
+                <w:color w:val="000000"/>
+                <w:szCs w:val="24"/>
+              </w:rPr>
+            </w:pPr>
+            <w:r>
+              <w:rPr>
+                <w:rFonts w:ascii="Times New Roman" w:hAnsi="Times New Roman"/>
+                <w:color w:val="000000"/>
+                <w:szCs w:val="24"/>
+              </w:rPr>
+              <w:t>N/A</w:t>
+            </w:r>
+          </w:p>
+        </w:tc>
+        <w:tc>
+          <w:tcPr>
+            <w:tcW w:w="992" w:type="dxa"/>
+          </w:tcPr>
+          <w:p>
+            <w:pPr>
+              <w:pStyle w:val="TableContents"/>
+              <w:snapToGrid w:val="0"/>
+              <w:cnfStyle w:val="000000000000" w:firstRow="0" w:lastRow="0" w:firstColumn="0" w:lastColumn="0" w:oddVBand="0" w:evenVBand="0" w:oddHBand="0" w:evenHBand="0" w:firstRowFirstColumn="0" w:firstRowLastColumn="0" w:lastRowFirstColumn="0" w:lastRowLastColumn="0"/>
+              <w:rPr>
+                <w:rFonts w:ascii="Times New Roman" w:hAnsi="Times New Roman"/>
+                <w:color w:val="000000"/>
+                <w:szCs w:val="24"/>
+              </w:rPr>
+            </w:pPr>
+          </w:p>
+        </w:tc>
+      </w:tr>
+      <w:tr>
+        <w:trPr>
+          <w:cnfStyle w:val="000000100000" w:firstRow="0" w:lastRow="0" w:firstColumn="0" w:lastColumn="0" w:oddVBand="0" w:evenVBand="0" w:oddHBand="1" w:evenHBand="0" w:firstRowFirstColumn="0" w:firstRowLastColumn="0" w:lastRowFirstColumn="0" w:lastRowLastColumn="0"/>
+        </w:trPr>
+        <w:tc>
+          <w:tcPr>
+            <w:cnfStyle w:val="000010000000" w:firstRow="0" w:lastRow="0" w:firstColumn="0" w:lastColumn="0" w:oddVBand="1" w:evenVBand="0" w:oddHBand="0" w:evenHBand="0" w:firstRowFirstColumn="0" w:firstRowLastColumn="0" w:lastRowFirstColumn="0" w:lastRowLastColumn="0"/>
+            <w:tcW w:w="1186" w:type="dxa"/>
+          </w:tcPr>
+          <w:p>
+            <w:pPr>
+              <w:snapToGrid w:val="0"/>
+              <w:jc w:val="both"/>
+              <w:rPr>
+                <w:color w:val="FFFFFF"/>
+                <w:szCs w:val="24"/>
+              </w:rPr>
+            </w:pPr>
+            <w:r>
+              <w:rPr>
+                <w:color w:val="FFFFFF"/>
+                <w:szCs w:val="24"/>
+              </w:rPr>
+              <w:t>SE-F-007</w:t>
+            </w:r>
+          </w:p>
+        </w:tc>
+        <w:tc>
+          <w:tcPr>
+            <w:tcW w:w="1226" w:type="dxa"/>
+          </w:tcPr>
+          <w:p>
+            <w:pPr>
+              <w:pStyle w:val="TableContents"/>
+              <w:snapToGrid w:val="0"/>
+              <w:cnfStyle w:val="000000100000" w:firstRow="0" w:lastRow="0" w:firstColumn="0" w:lastColumn="0" w:oddVBand="0" w:evenVBand="0" w:oddHBand="1" w:evenHBand="0" w:firstRowFirstColumn="0" w:firstRowLastColumn="0" w:lastRowFirstColumn="0" w:lastRowLastColumn="0"/>
+              <w:rPr>
+                <w:rFonts w:ascii="Times New Roman" w:hAnsi="Times New Roman"/>
+                <w:color w:val="000000"/>
+                <w:szCs w:val="24"/>
+              </w:rPr>
+            </w:pPr>
+            <w:r>
+              <w:rPr>
+                <w:rFonts w:ascii="Times New Roman" w:hAnsi="Times New Roman"/>
+                <w:color w:val="000000"/>
+                <w:szCs w:val="24"/>
+              </w:rPr>
+              <w:t>Fail</w:t>
+            </w:r>
+          </w:p>
+        </w:tc>
+        <w:tc>
+          <w:tcPr>
+            <w:cnfStyle w:val="000010000000" w:firstRow="0" w:lastRow="0" w:firstColumn="0" w:lastColumn="0" w:oddVBand="1" w:evenVBand="0" w:oddHBand="0" w:evenHBand="0" w:firstRowFirstColumn="0" w:firstRowLastColumn="0" w:lastRowFirstColumn="0" w:lastRowLastColumn="0"/>
+            <w:tcW w:w="6060" w:type="dxa"/>
+          </w:tcPr>
+          <w:p>
+            <w:pPr>
+              <w:pStyle w:val="TableContents"/>
+              <w:snapToGrid w:val="0"/>
+              <w:rPr>
+                <w:rFonts w:ascii="Times New Roman" w:hAnsi="Times New Roman"/>
+                <w:color w:val="000000"/>
+                <w:szCs w:val="24"/>
+              </w:rPr>
+            </w:pPr>
+            <w:r>
+              <w:rPr>
+                <w:rFonts w:ascii="Times New Roman" w:hAnsi="Times New Roman"/>
+                <w:color w:val="000000"/>
+                <w:szCs w:val="24"/>
+              </w:rPr>
+              <w:t>N/A</w:t>
+            </w:r>
+          </w:p>
+        </w:tc>
+        <w:tc>
+          <w:tcPr>
+            <w:tcW w:w="992" w:type="dxa"/>
+          </w:tcPr>
+          <w:p>
+            <w:pPr>
+              <w:pStyle w:val="TableContents"/>
+              <w:snapToGrid w:val="0"/>
+              <w:cnfStyle w:val="000000100000" w:firstRow="0" w:lastRow="0" w:firstColumn="0" w:lastColumn="0" w:oddVBand="0" w:evenVBand="0" w:oddHBand="1" w:evenHBand="0" w:firstRowFirstColumn="0" w:firstRowLastColumn="0" w:lastRowFirstColumn="0" w:lastRowLastColumn="0"/>
+              <w:rPr>
+                <w:rFonts w:ascii="Times New Roman" w:hAnsi="Times New Roman"/>
+                <w:color w:val="000000"/>
+                <w:szCs w:val="24"/>
+              </w:rPr>
+            </w:pPr>
+          </w:p>
+        </w:tc>
+      </w:tr>
+      <w:tr>
+        <w:tc>
+          <w:tcPr>
+            <w:cnfStyle w:val="000010000000" w:firstRow="0" w:lastRow="0" w:firstColumn="0" w:lastColumn="0" w:oddVBand="1" w:evenVBand="0" w:oddHBand="0" w:evenHBand="0" w:firstRowFirstColumn="0" w:firstRowLastColumn="0" w:lastRowFirstColumn="0" w:lastRowLastColumn="0"/>
+            <w:tcW w:w="1186" w:type="dxa"/>
+          </w:tcPr>
+          <w:p>
+            <w:pPr>
+              <w:snapToGrid w:val="0"/>
+              <w:jc w:val="both"/>
+              <w:rPr>
+                <w:color w:val="FFFFFF"/>
+                <w:szCs w:val="24"/>
+              </w:rPr>
+            </w:pPr>
+            <w:r>
+              <w:rPr>
+                <w:color w:val="FFFFFF"/>
+                <w:szCs w:val="24"/>
+              </w:rPr>
+              <w:t>SE-F-008</w:t>
+            </w:r>
+          </w:p>
+        </w:tc>
+        <w:tc>
+          <w:tcPr>
+            <w:tcW w:w="1226" w:type="dxa"/>
+          </w:tcPr>
+          <w:p>
+            <w:pPr>
+              <w:pStyle w:val="TableContents"/>
+              <w:snapToGrid w:val="0"/>
+              <w:cnfStyle w:val="000000000000" w:firstRow="0" w:lastRow="0" w:firstColumn="0" w:lastColumn="0" w:oddVBand="0" w:evenVBand="0" w:oddHBand="0" w:evenHBand="0" w:firstRowFirstColumn="0" w:firstRowLastColumn="0" w:lastRowFirstColumn="0" w:lastRowLastColumn="0"/>
+              <w:rPr>
+                <w:rFonts w:ascii="Times New Roman" w:hAnsi="Times New Roman"/>
+                <w:color w:val="000000"/>
+                <w:szCs w:val="24"/>
+              </w:rPr>
+            </w:pPr>
+            <w:r>
+              <w:rPr>
+                <w:rFonts w:ascii="Times New Roman" w:hAnsi="Times New Roman"/>
+                <w:color w:val="000000"/>
+                <w:szCs w:val="24"/>
+              </w:rPr>
+              <w:t>Fail</w:t>
+            </w:r>
+          </w:p>
+        </w:tc>
+        <w:tc>
+          <w:tcPr>
+            <w:cnfStyle w:val="000010000000" w:firstRow="0" w:lastRow="0" w:firstColumn="0" w:lastColumn="0" w:oddVBand="1" w:evenVBand="0" w:oddHBand="0" w:evenHBand="0" w:firstRowFirstColumn="0" w:firstRowLastColumn="0" w:lastRowFirstColumn="0" w:lastRowLastColumn="0"/>
+            <w:tcW w:w="6060" w:type="dxa"/>
+          </w:tcPr>
+          <w:p>
+            <w:pPr>
+              <w:pStyle w:val="TableContents"/>
+              <w:snapToGrid w:val="0"/>
+              <w:rPr>
+                <w:rFonts w:ascii="Times New Roman" w:hAnsi="Times New Roman"/>
+                <w:color w:val="000000"/>
+                <w:szCs w:val="24"/>
+              </w:rPr>
+            </w:pPr>
+            <w:r>
+              <w:rPr>
+                <w:rFonts w:ascii="Times New Roman" w:hAnsi="Times New Roman"/>
+                <w:color w:val="000000"/>
+                <w:szCs w:val="24"/>
+              </w:rPr>
+              <w:t>Can access camera and saves but doesn’t add to the location</w:t>
+            </w:r>
+          </w:p>
+        </w:tc>
+        <w:tc>
+          <w:tcPr>
+            <w:tcW w:w="992" w:type="dxa"/>
+          </w:tcPr>
+          <w:p>
+            <w:pPr>
+              <w:pStyle w:val="TableContents"/>
+              <w:snapToGrid w:val="0"/>
+              <w:cnfStyle w:val="000000000000" w:firstRow="0" w:lastRow="0" w:firstColumn="0" w:lastColumn="0" w:oddVBand="0" w:evenVBand="0" w:oddHBand="0" w:evenHBand="0" w:firstRowFirstColumn="0" w:firstRowLastColumn="0" w:lastRowFirstColumn="0" w:lastRowLastColumn="0"/>
+              <w:rPr>
+                <w:rFonts w:ascii="Times New Roman" w:hAnsi="Times New Roman"/>
+                <w:color w:val="000000"/>
+                <w:szCs w:val="24"/>
+              </w:rPr>
+            </w:pPr>
+            <w:r>
+              <w:rPr>
+                <w:rFonts w:ascii="Times New Roman" w:hAnsi="Times New Roman"/>
+                <w:color w:val="000000"/>
+                <w:szCs w:val="24"/>
+              </w:rPr>
+              <w:t>#3</w:t>
+            </w:r>
+          </w:p>
+        </w:tc>
+      </w:tr>
+      <w:tr>
+        <w:trPr>
+          <w:cnfStyle w:val="000000100000" w:firstRow="0" w:lastRow="0" w:firstColumn="0" w:lastColumn="0" w:oddVBand="0" w:evenVBand="0" w:oddHBand="1" w:evenHBand="0" w:firstRowFirstColumn="0" w:firstRowLastColumn="0" w:lastRowFirstColumn="0" w:lastRowLastColumn="0"/>
+        </w:trPr>
+        <w:tc>
+          <w:tcPr>
+            <w:cnfStyle w:val="000010000000" w:firstRow="0" w:lastRow="0" w:firstColumn="0" w:lastColumn="0" w:oddVBand="1" w:evenVBand="0" w:oddHBand="0" w:evenHBand="0" w:firstRowFirstColumn="0" w:firstRowLastColumn="0" w:lastRowFirstColumn="0" w:lastRowLastColumn="0"/>
+            <w:tcW w:w="1186" w:type="dxa"/>
+          </w:tcPr>
+          <w:p>
+            <w:pPr>
+              <w:snapToGrid w:val="0"/>
+              <w:jc w:val="both"/>
+              <w:rPr>
+                <w:color w:val="FFFFFF"/>
+                <w:szCs w:val="24"/>
+              </w:rPr>
+            </w:pPr>
+            <w:r>
+              <w:rPr>
+                <w:color w:val="FFFFFF"/>
+                <w:szCs w:val="24"/>
+              </w:rPr>
+              <w:t>SE-F-009</w:t>
+            </w:r>
+          </w:p>
+        </w:tc>
+        <w:tc>
+          <w:tcPr>
+            <w:tcW w:w="1226" w:type="dxa"/>
+          </w:tcPr>
+          <w:p>
+            <w:pPr>
+              <w:pStyle w:val="TableContents"/>
+              <w:snapToGrid w:val="0"/>
+              <w:cnfStyle w:val="000000100000" w:firstRow="0" w:lastRow="0" w:firstColumn="0" w:lastColumn="0" w:oddVBand="0" w:evenVBand="0" w:oddHBand="1" w:evenHBand="0" w:firstRowFirstColumn="0" w:firstRowLastColumn="0" w:lastRowFirstColumn="0" w:lastRowLastColumn="0"/>
+              <w:rPr>
+                <w:rFonts w:ascii="Times New Roman" w:hAnsi="Times New Roman"/>
+                <w:color w:val="000000"/>
+                <w:szCs w:val="24"/>
+              </w:rPr>
+            </w:pPr>
+            <w:r>
+              <w:rPr>
+                <w:rFonts w:ascii="Times New Roman" w:hAnsi="Times New Roman"/>
+                <w:color w:val="000000"/>
+                <w:szCs w:val="24"/>
+              </w:rPr>
+              <w:t>Fail</w:t>
+            </w:r>
+          </w:p>
+        </w:tc>
+        <w:tc>
+          <w:tcPr>
+            <w:cnfStyle w:val="000010000000" w:firstRow="0" w:lastRow="0" w:firstColumn="0" w:lastColumn="0" w:oddVBand="1" w:evenVBand="0" w:oddHBand="0" w:evenHBand="0" w:firstRowFirstColumn="0" w:firstRowLastColumn="0" w:lastRowFirstColumn="0" w:lastRowLastColumn="0"/>
+            <w:tcW w:w="6060" w:type="dxa"/>
+          </w:tcPr>
+          <w:p>
+            <w:pPr>
+              <w:pStyle w:val="TableContents"/>
+              <w:snapToGrid w:val="0"/>
+              <w:rPr>
+                <w:rFonts w:ascii="Times New Roman" w:hAnsi="Times New Roman"/>
+                <w:color w:val="000000"/>
+                <w:szCs w:val="24"/>
+              </w:rPr>
+            </w:pPr>
+            <w:r>
+              <w:rPr>
+                <w:rFonts w:ascii="Times New Roman" w:hAnsi="Times New Roman"/>
+                <w:color w:val="000000"/>
+                <w:szCs w:val="24"/>
+              </w:rPr>
+              <w:t>N/A</w:t>
+            </w:r>
+          </w:p>
+        </w:tc>
+        <w:tc>
+          <w:tcPr>
+            <w:tcW w:w="992" w:type="dxa"/>
+          </w:tcPr>
+          <w:p>
+            <w:pPr>
+              <w:pStyle w:val="TableContents"/>
+              <w:snapToGrid w:val="0"/>
+              <w:cnfStyle w:val="000000100000" w:firstRow="0" w:lastRow="0" w:firstColumn="0" w:lastColumn="0" w:oddVBand="0" w:evenVBand="0" w:oddHBand="1" w:evenHBand="0" w:firstRowFirstColumn="0" w:firstRowLastColumn="0" w:lastRowFirstColumn="0" w:lastRowLastColumn="0"/>
+              <w:rPr>
+                <w:rFonts w:ascii="Times New Roman" w:hAnsi="Times New Roman"/>
+                <w:color w:val="000000"/>
+                <w:szCs w:val="24"/>
+              </w:rPr>
+            </w:pPr>
+          </w:p>
+        </w:tc>
+      </w:tr>
+      <w:tr>
+        <w:tc>
+          <w:tcPr>
+            <w:cnfStyle w:val="000010000000" w:firstRow="0" w:lastRow="0" w:firstColumn="0" w:lastColumn="0" w:oddVBand="1" w:evenVBand="0" w:oddHBand="0" w:evenHBand="0" w:firstRowFirstColumn="0" w:firstRowLastColumn="0" w:lastRowFirstColumn="0" w:lastRowLastColumn="0"/>
+            <w:tcW w:w="1186" w:type="dxa"/>
+          </w:tcPr>
+          <w:p>
+            <w:pPr>
+              <w:snapToGrid w:val="0"/>
+              <w:jc w:val="both"/>
+              <w:rPr>
+                <w:color w:val="FFFFFF"/>
+                <w:szCs w:val="24"/>
+              </w:rPr>
+            </w:pPr>
+            <w:r>
+              <w:rPr>
+                <w:color w:val="FFFFFF"/>
+                <w:szCs w:val="24"/>
+              </w:rPr>
+              <w:t>SE-F-0</w:t>
+            </w:r>
+            <w:r>
+              <w:rPr>
+                <w:color w:val="FFFFFF"/>
+                <w:szCs w:val="24"/>
+              </w:rPr>
+              <w:t>10</w:t>
+            </w:r>
+          </w:p>
+        </w:tc>
+        <w:tc>
+          <w:tcPr>
+            <w:tcW w:w="1226" w:type="dxa"/>
+          </w:tcPr>
+          <w:p>
+            <w:pPr>
+              <w:pStyle w:val="TableContents"/>
+              <w:snapToGrid w:val="0"/>
+              <w:cnfStyle w:val="000000000000" w:firstRow="0" w:lastRow="0" w:firstColumn="0" w:lastColumn="0" w:oddVBand="0" w:evenVBand="0" w:oddHBand="0" w:evenHBand="0" w:firstRowFirstColumn="0" w:firstRowLastColumn="0" w:lastRowFirstColumn="0" w:lastRowLastColumn="0"/>
+              <w:rPr>
+                <w:rFonts w:ascii="Times New Roman" w:hAnsi="Times New Roman"/>
+                <w:color w:val="000000"/>
+                <w:szCs w:val="24"/>
+              </w:rPr>
+            </w:pPr>
+            <w:r>
+              <w:rPr>
+                <w:rFonts w:ascii="Times New Roman" w:hAnsi="Times New Roman"/>
+                <w:color w:val="000000"/>
+                <w:szCs w:val="24"/>
+              </w:rPr>
+              <w:t>Pass</w:t>
+            </w:r>
+          </w:p>
+        </w:tc>
+        <w:tc>
+          <w:tcPr>
+            <w:cnfStyle w:val="000010000000" w:firstRow="0" w:lastRow="0" w:firstColumn="0" w:lastColumn="0" w:oddVBand="1" w:evenVBand="0" w:oddHBand="0" w:evenHBand="0" w:firstRowFirstColumn="0" w:firstRowLastColumn="0" w:lastRowFirstColumn="0" w:lastRowLastColumn="0"/>
+            <w:tcW w:w="6060" w:type="dxa"/>
+          </w:tcPr>
+          <w:p>
+            <w:pPr>
+              <w:pStyle w:val="TableContents"/>
+              <w:snapToGrid w:val="0"/>
+              <w:rPr>
+                <w:rFonts w:ascii="Times New Roman" w:hAnsi="Times New Roman"/>
+                <w:color w:val="000000"/>
+                <w:szCs w:val="24"/>
+              </w:rPr>
+            </w:pPr>
+          </w:p>
+        </w:tc>
+        <w:tc>
+          <w:tcPr>
+            <w:tcW w:w="992" w:type="dxa"/>
+          </w:tcPr>
+          <w:p>
+            <w:pPr>
+              <w:pStyle w:val="TableContents"/>
+              <w:snapToGrid w:val="0"/>
+              <w:cnfStyle w:val="000000000000" w:firstRow="0" w:lastRow="0" w:firstColumn="0" w:lastColumn="0" w:oddVBand="0" w:evenVBand="0" w:oddHBand="0" w:evenHBand="0" w:firstRowFirstColumn="0" w:firstRowLastColumn="0" w:lastRowFirstColumn="0" w:lastRowLastColumn="0"/>
+              <w:rPr>
+                <w:rFonts w:ascii="Times New Roman" w:hAnsi="Times New Roman"/>
+                <w:color w:val="000000"/>
+                <w:szCs w:val="24"/>
+              </w:rPr>
+            </w:pPr>
+          </w:p>
+        </w:tc>
+      </w:tr>
+      <w:tr>
+        <w:trPr>
+          <w:cnfStyle w:val="000000100000" w:firstRow="0" w:lastRow="0" w:firstColumn="0" w:lastColumn="0" w:oddVBand="0" w:evenVBand="0" w:oddHBand="1" w:evenHBand="0" w:firstRowFirstColumn="0" w:firstRowLastColumn="0" w:lastRowFirstColumn="0" w:lastRowLastColumn="0"/>
+        </w:trPr>
+        <w:tc>
+          <w:tcPr>
+            <w:cnfStyle w:val="000010000000" w:firstRow="0" w:lastRow="0" w:firstColumn="0" w:lastColumn="0" w:oddVBand="1" w:evenVBand="0" w:oddHBand="0" w:evenHBand="0" w:firstRowFirstColumn="0" w:firstRowLastColumn="0" w:lastRowFirstColumn="0" w:lastRowLastColumn="0"/>
+            <w:tcW w:w="1186" w:type="dxa"/>
+          </w:tcPr>
+          <w:p>
+            <w:pPr>
+              <w:snapToGrid w:val="0"/>
+              <w:jc w:val="both"/>
+              <w:rPr>
+                <w:color w:val="FFFFFF"/>
+                <w:szCs w:val="24"/>
+              </w:rPr>
+            </w:pPr>
+            <w:r>
+              <w:rPr>
+                <w:color w:val="FFFFFF"/>
+                <w:szCs w:val="24"/>
+              </w:rPr>
+              <w:t>SE-F-0</w:t>
+            </w:r>
+            <w:r>
+              <w:rPr>
+                <w:color w:val="FFFFFF"/>
+                <w:szCs w:val="24"/>
+              </w:rPr>
+              <w:t>11</w:t>
+            </w:r>
+          </w:p>
+        </w:tc>
+        <w:tc>
+          <w:tcPr>
+            <w:tcW w:w="1226" w:type="dxa"/>
+          </w:tcPr>
+          <w:p>
+            <w:pPr>
+              <w:pStyle w:val="TableContents"/>
+              <w:snapToGrid w:val="0"/>
+              <w:cnfStyle w:val="000000100000" w:firstRow="0" w:lastRow="0" w:firstColumn="0" w:lastColumn="0" w:oddVBand="0" w:evenVBand="0" w:oddHBand="1" w:evenHBand="0" w:firstRowFirstColumn="0" w:firstRowLastColumn="0" w:lastRowFirstColumn="0" w:lastRowLastColumn="0"/>
+              <w:rPr>
+                <w:rFonts w:ascii="Times New Roman" w:hAnsi="Times New Roman"/>
+                <w:color w:val="000000"/>
+                <w:szCs w:val="24"/>
+              </w:rPr>
+            </w:pPr>
+            <w:r>
+              <w:rPr>
+                <w:rFonts w:ascii="Times New Roman" w:hAnsi="Times New Roman"/>
+                <w:color w:val="000000"/>
+                <w:szCs w:val="24"/>
+              </w:rPr>
+              <w:t>Pass</w:t>
+            </w:r>
+          </w:p>
+        </w:tc>
+        <w:tc>
+          <w:tcPr>
+            <w:cnfStyle w:val="000010000000" w:firstRow="0" w:lastRow="0" w:firstColumn="0" w:lastColumn="0" w:oddVBand="1" w:evenVBand="0" w:oddHBand="0" w:evenHBand="0" w:firstRowFirstColumn="0" w:firstRowLastColumn="0" w:lastRowFirstColumn="0" w:lastRowLastColumn="0"/>
+            <w:tcW w:w="6060" w:type="dxa"/>
+          </w:tcPr>
+          <w:p>
+            <w:pPr>
+              <w:pStyle w:val="TableContents"/>
+              <w:snapToGrid w:val="0"/>
+              <w:rPr>
+                <w:rFonts w:ascii="Times New Roman" w:hAnsi="Times New Roman"/>
+                <w:color w:val="000000"/>
+                <w:szCs w:val="24"/>
+              </w:rPr>
+            </w:pPr>
+          </w:p>
+        </w:tc>
+        <w:tc>
+          <w:tcPr>
+            <w:tcW w:w="992" w:type="dxa"/>
+          </w:tcPr>
+          <w:p>
+            <w:pPr>
+              <w:pStyle w:val="TableContents"/>
+              <w:snapToGrid w:val="0"/>
+              <w:cnfStyle w:val="000000100000" w:firstRow="0" w:lastRow="0" w:firstColumn="0" w:lastColumn="0" w:oddVBand="0" w:evenVBand="0" w:oddHBand="1" w:evenHBand="0" w:firstRowFirstColumn="0" w:firstRowLastColumn="0" w:lastRowFirstColumn="0" w:lastRowLastColumn="0"/>
+              <w:rPr>
+                <w:rFonts w:ascii="Times New Roman" w:hAnsi="Times New Roman"/>
+                <w:color w:val="000000"/>
+                <w:szCs w:val="24"/>
+              </w:rPr>
+            </w:pPr>
+          </w:p>
+        </w:tc>
+      </w:tr>
+      <w:tr>
+        <w:tc>
+          <w:tcPr>
+            <w:cnfStyle w:val="000010000000" w:firstRow="0" w:lastRow="0" w:firstColumn="0" w:lastColumn="0" w:oddVBand="1" w:evenVBand="0" w:oddHBand="0" w:evenHBand="0" w:firstRowFirstColumn="0" w:firstRowLastColumn="0" w:lastRowFirstColumn="0" w:lastRowLastColumn="0"/>
+            <w:tcW w:w="1186" w:type="dxa"/>
+          </w:tcPr>
+          <w:p>
+            <w:pPr>
+              <w:snapToGrid w:val="0"/>
+              <w:jc w:val="both"/>
+              <w:rPr>
+                <w:color w:val="FFFFFF"/>
+                <w:szCs w:val="24"/>
+              </w:rPr>
+            </w:pPr>
+            <w:r>
+              <w:rPr>
+                <w:color w:val="FFFFFF"/>
+                <w:szCs w:val="24"/>
+              </w:rPr>
+              <w:t>SE-F-0</w:t>
+            </w:r>
+            <w:r>
+              <w:rPr>
+                <w:color w:val="FFFFFF"/>
+                <w:szCs w:val="24"/>
+              </w:rPr>
+              <w:t>12</w:t>
+            </w:r>
+          </w:p>
+        </w:tc>
+        <w:tc>
+          <w:tcPr>
+            <w:tcW w:w="1226" w:type="dxa"/>
+          </w:tcPr>
+          <w:p>
+            <w:pPr>
+              <w:pStyle w:val="TableContents"/>
+              <w:snapToGrid w:val="0"/>
+              <w:cnfStyle w:val="000000000000" w:firstRow="0" w:lastRow="0" w:firstColumn="0" w:lastColumn="0" w:oddVBand="0" w:evenVBand="0" w:oddHBand="0" w:evenHBand="0" w:firstRowFirstColumn="0" w:firstRowLastColumn="0" w:lastRowFirstColumn="0" w:lastRowLastColumn="0"/>
+              <w:rPr>
+                <w:rFonts w:ascii="Times New Roman" w:hAnsi="Times New Roman"/>
+                <w:color w:val="000000"/>
+                <w:szCs w:val="24"/>
+              </w:rPr>
+            </w:pPr>
+            <w:r>
+              <w:rPr>
+                <w:rFonts w:ascii="Times New Roman" w:hAnsi="Times New Roman"/>
+                <w:color w:val="000000"/>
+                <w:szCs w:val="24"/>
+              </w:rPr>
+              <w:t>Fail</w:t>
+            </w:r>
+          </w:p>
+        </w:tc>
+        <w:tc>
+          <w:tcPr>
+            <w:cnfStyle w:val="000010000000" w:firstRow="0" w:lastRow="0" w:firstColumn="0" w:lastColumn="0" w:oddVBand="1" w:evenVBand="0" w:oddHBand="0" w:evenHBand="0" w:firstRowFirstColumn="0" w:firstRowLastColumn="0" w:lastRowFirstColumn="0" w:lastRowLastColumn="0"/>
+            <w:tcW w:w="6060" w:type="dxa"/>
+          </w:tcPr>
+          <w:p>
+            <w:pPr>
+              <w:pStyle w:val="TableContents"/>
+              <w:snapToGrid w:val="0"/>
+              <w:rPr>
+                <w:rFonts w:ascii="Times New Roman" w:hAnsi="Times New Roman"/>
+                <w:color w:val="000000"/>
+                <w:szCs w:val="24"/>
+              </w:rPr>
+            </w:pPr>
+            <w:r>
+              <w:rPr>
+                <w:rFonts w:ascii="Times New Roman" w:hAnsi="Times New Roman"/>
+                <w:color w:val="000000"/>
+                <w:szCs w:val="24"/>
+              </w:rPr>
+              <w:t>N/A</w:t>
+            </w:r>
+          </w:p>
+        </w:tc>
+        <w:tc>
+          <w:tcPr>
+            <w:tcW w:w="992" w:type="dxa"/>
+          </w:tcPr>
+          <w:p>
+            <w:pPr>
+              <w:pStyle w:val="TableContents"/>
+              <w:snapToGrid w:val="0"/>
+              <w:cnfStyle w:val="000000000000" w:firstRow="0" w:lastRow="0" w:firstColumn="0" w:lastColumn="0" w:oddVBand="0" w:evenVBand="0" w:oddHBand="0" w:evenHBand="0" w:firstRowFirstColumn="0" w:firstRowLastColumn="0" w:lastRowFirstColumn="0" w:lastRowLastColumn="0"/>
+              <w:rPr>
+                <w:rFonts w:ascii="Times New Roman" w:hAnsi="Times New Roman"/>
+                <w:color w:val="000000"/>
+                <w:szCs w:val="24"/>
+              </w:rPr>
+            </w:pPr>
+          </w:p>
+        </w:tc>
+      </w:tr>
+      <w:tr>
+        <w:trPr>
+          <w:cnfStyle w:val="000000100000" w:firstRow="0" w:lastRow="0" w:firstColumn="0" w:lastColumn="0" w:oddVBand="0" w:evenVBand="0" w:oddHBand="1" w:evenHBand="0" w:firstRowFirstColumn="0" w:firstRowLastColumn="0" w:lastRowFirstColumn="0" w:lastRowLastColumn="0"/>
+        </w:trPr>
+        <w:tc>
+          <w:tcPr>
+            <w:cnfStyle w:val="000010000000" w:firstRow="0" w:lastRow="0" w:firstColumn="0" w:lastColumn="0" w:oddVBand="1" w:evenVBand="0" w:oddHBand="0" w:evenHBand="0" w:firstRowFirstColumn="0" w:firstRowLastColumn="0" w:lastRowFirstColumn="0" w:lastRowLastColumn="0"/>
+            <w:tcW w:w="1186" w:type="dxa"/>
+          </w:tcPr>
+          <w:p>
+            <w:pPr>
+              <w:snapToGrid w:val="0"/>
+              <w:jc w:val="both"/>
+              <w:rPr>
+                <w:color w:val="FFFFFF"/>
+                <w:szCs w:val="24"/>
+              </w:rPr>
+            </w:pPr>
+            <w:r>
+              <w:rPr>
+                <w:color w:val="FFFFFF"/>
+                <w:szCs w:val="24"/>
+              </w:rPr>
+              <w:t>SE-F-0</w:t>
+            </w:r>
+            <w:r>
+              <w:rPr>
+                <w:color w:val="FFFFFF"/>
+                <w:szCs w:val="24"/>
+              </w:rPr>
+              <w:t>13</w:t>
+            </w:r>
+          </w:p>
+        </w:tc>
+        <w:tc>
+          <w:tcPr>
+            <w:tcW w:w="1226" w:type="dxa"/>
+          </w:tcPr>
+          <w:p>
+            <w:pPr>
+              <w:pStyle w:val="TableContents"/>
+              <w:snapToGrid w:val="0"/>
+              <w:cnfStyle w:val="000000100000" w:firstRow="0" w:lastRow="0" w:firstColumn="0" w:lastColumn="0" w:oddVBand="0" w:evenVBand="0" w:oddHBand="1" w:evenHBand="0" w:firstRowFirstColumn="0" w:firstRowLastColumn="0" w:lastRowFirstColumn="0" w:lastRowLastColumn="0"/>
+              <w:rPr>
+                <w:rFonts w:ascii="Times New Roman" w:hAnsi="Times New Roman"/>
+                <w:color w:val="000000"/>
+                <w:szCs w:val="24"/>
+              </w:rPr>
+            </w:pPr>
+            <w:r>
+              <w:rPr>
+                <w:rFonts w:ascii="Times New Roman" w:hAnsi="Times New Roman"/>
+                <w:color w:val="000000"/>
+                <w:szCs w:val="24"/>
+              </w:rPr>
+              <w:t>Pass</w:t>
+            </w:r>
+          </w:p>
+        </w:tc>
+        <w:tc>
+          <w:tcPr>
+            <w:cnfStyle w:val="000010000000" w:firstRow="0" w:lastRow="0" w:firstColumn="0" w:lastColumn="0" w:oddVBand="1" w:evenVBand="0" w:oddHBand="0" w:evenHBand="0" w:firstRowFirstColumn="0" w:firstRowLastColumn="0" w:lastRowFirstColumn="0" w:lastRowLastColumn="0"/>
+            <w:tcW w:w="6060" w:type="dxa"/>
+          </w:tcPr>
+          <w:p>
+            <w:pPr>
+              <w:pStyle w:val="TableContents"/>
+              <w:snapToGrid w:val="0"/>
+              <w:rPr>
+                <w:rFonts w:ascii="Times New Roman" w:hAnsi="Times New Roman"/>
+                <w:color w:val="000000"/>
+                <w:szCs w:val="24"/>
+              </w:rPr>
+            </w:pPr>
+          </w:p>
+        </w:tc>
+        <w:tc>
+          <w:tcPr>
+            <w:tcW w:w="992" w:type="dxa"/>
+          </w:tcPr>
+          <w:p>
+            <w:pPr>
+              <w:pStyle w:val="TableContents"/>
+              <w:snapToGrid w:val="0"/>
+              <w:cnfStyle w:val="000000100000" w:firstRow="0" w:lastRow="0" w:firstColumn="0" w:lastColumn="0" w:oddVBand="0" w:evenVBand="0" w:oddHBand="1" w:evenHBand="0" w:firstRowFirstColumn="0" w:firstRowLastColumn="0" w:lastRowFirstColumn="0" w:lastRowLastColumn="0"/>
+              <w:rPr>
+                <w:rFonts w:ascii="Times New Roman" w:hAnsi="Times New Roman"/>
+                <w:color w:val="000000"/>
+                <w:szCs w:val="24"/>
+              </w:rPr>
+            </w:pPr>
+          </w:p>
+        </w:tc>
+      </w:tr>
+      <w:tr>
+        <w:tc>
+          <w:tcPr>
+            <w:cnfStyle w:val="000010000000" w:firstRow="0" w:lastRow="0" w:firstColumn="0" w:lastColumn="0" w:oddVBand="1" w:evenVBand="0" w:oddHBand="0" w:evenHBand="0" w:firstRowFirstColumn="0" w:firstRowLastColumn="0" w:lastRowFirstColumn="0" w:lastRowLastColumn="0"/>
+            <w:tcW w:w="1186" w:type="dxa"/>
+          </w:tcPr>
+          <w:p>
+            <w:pPr>
+              <w:snapToGrid w:val="0"/>
+              <w:jc w:val="both"/>
+              <w:rPr>
+                <w:color w:val="FFFFFF"/>
+                <w:szCs w:val="24"/>
+              </w:rPr>
+            </w:pPr>
+            <w:r>
+              <w:rPr>
+                <w:color w:val="FFFFFF"/>
+                <w:szCs w:val="24"/>
+              </w:rPr>
+              <w:t>SE-F-0</w:t>
+            </w:r>
+            <w:r>
+              <w:rPr>
+                <w:color w:val="FFFFFF"/>
+                <w:szCs w:val="24"/>
+              </w:rPr>
+              <w:t>14</w:t>
+            </w:r>
+          </w:p>
+        </w:tc>
+        <w:tc>
+          <w:tcPr>
+            <w:tcW w:w="1226" w:type="dxa"/>
+          </w:tcPr>
+          <w:p>
+            <w:pPr>
+              <w:pStyle w:val="TableContents"/>
+              <w:snapToGrid w:val="0"/>
+              <w:cnfStyle w:val="000000000000" w:firstRow="0" w:lastRow="0" w:firstColumn="0" w:lastColumn="0" w:oddVBand="0" w:evenVBand="0" w:oddHBand="0" w:evenHBand="0" w:firstRowFirstColumn="0" w:firstRowLastColumn="0" w:lastRowFirstColumn="0" w:lastRowLastColumn="0"/>
+              <w:rPr>
+                <w:rFonts w:ascii="Times New Roman" w:hAnsi="Times New Roman"/>
+                <w:color w:val="000000"/>
+                <w:szCs w:val="24"/>
+              </w:rPr>
+            </w:pPr>
+            <w:r>
+              <w:rPr>
+                <w:rFonts w:ascii="Times New Roman" w:hAnsi="Times New Roman"/>
+                <w:color w:val="000000"/>
+                <w:szCs w:val="24"/>
+              </w:rPr>
+              <w:t>Pass</w:t>
+            </w:r>
+          </w:p>
+        </w:tc>
+        <w:tc>
+          <w:tcPr>
+            <w:cnfStyle w:val="000010000000" w:firstRow="0" w:lastRow="0" w:firstColumn="0" w:lastColumn="0" w:oddVBand="1" w:evenVBand="0" w:oddHBand="0" w:evenHBand="0" w:firstRowFirstColumn="0" w:firstRowLastColumn="0" w:lastRowFirstColumn="0" w:lastRowLastColumn="0"/>
+            <w:tcW w:w="6060" w:type="dxa"/>
+          </w:tcPr>
+          <w:p>
+            <w:pPr>
+              <w:pStyle w:val="TableContents"/>
+              <w:snapToGrid w:val="0"/>
+              <w:rPr>
+                <w:rFonts w:ascii="Times New Roman" w:hAnsi="Times New Roman"/>
+                <w:color w:val="000000"/>
+                <w:szCs w:val="24"/>
+              </w:rPr>
+            </w:pPr>
+          </w:p>
+        </w:tc>
+        <w:tc>
+          <w:tcPr>
+            <w:tcW w:w="992" w:type="dxa"/>
+          </w:tcPr>
+          <w:p>
+            <w:pPr>
+              <w:pStyle w:val="TableContents"/>
+              <w:snapToGrid w:val="0"/>
+              <w:cnfStyle w:val="000000000000" w:firstRow="0" w:lastRow="0" w:firstColumn="0" w:lastColumn="0" w:oddVBand="0" w:evenVBand="0" w:oddHBand="0" w:evenHBand="0" w:firstRowFirstColumn="0" w:firstRowLastColumn="0" w:lastRowFirstColumn="0" w:lastRowLastColumn="0"/>
+              <w:rPr>
+                <w:rFonts w:ascii="Times New Roman" w:hAnsi="Times New Roman"/>
+                <w:color w:val="000000"/>
+                <w:szCs w:val="24"/>
+              </w:rPr>
+            </w:pPr>
+          </w:p>
+        </w:tc>
+      </w:tr>
+      <w:tr>
+        <w:trPr>
+          <w:cnfStyle w:val="000000100000" w:firstRow="0" w:lastRow="0" w:firstColumn="0" w:lastColumn="0" w:oddVBand="0" w:evenVBand="0" w:oddHBand="1" w:evenHBand="0" w:firstRowFirstColumn="0" w:firstRowLastColumn="0" w:lastRowFirstColumn="0" w:lastRowLastColumn="0"/>
+        </w:trPr>
+        <w:tc>
+          <w:tcPr>
+            <w:cnfStyle w:val="000010000000" w:firstRow="0" w:lastRow="0" w:firstColumn="0" w:lastColumn="0" w:oddVBand="1" w:evenVBand="0" w:oddHBand="0" w:evenHBand="0" w:firstRowFirstColumn="0" w:firstRowLastColumn="0" w:lastRowFirstColumn="0" w:lastRowLastColumn="0"/>
+            <w:tcW w:w="1186" w:type="dxa"/>
+          </w:tcPr>
+          <w:p>
+            <w:pPr>
+              <w:snapToGrid w:val="0"/>
+              <w:jc w:val="both"/>
+              <w:rPr>
+                <w:color w:val="FFFFFF"/>
+                <w:szCs w:val="24"/>
+              </w:rPr>
+            </w:pPr>
+            <w:r>
+              <w:rPr>
+                <w:color w:val="FFFFFF"/>
+                <w:szCs w:val="24"/>
+              </w:rPr>
+              <w:t>SE-F-0</w:t>
+            </w:r>
+            <w:r>
+              <w:rPr>
+                <w:color w:val="FFFFFF"/>
+                <w:szCs w:val="24"/>
+              </w:rPr>
+              <w:t>15</w:t>
+            </w:r>
+          </w:p>
+        </w:tc>
+        <w:tc>
+          <w:tcPr>
+            <w:tcW w:w="1226" w:type="dxa"/>
+          </w:tcPr>
+          <w:p>
+            <w:pPr>
+              <w:pStyle w:val="TableContents"/>
+              <w:snapToGrid w:val="0"/>
+              <w:cnfStyle w:val="000000100000" w:firstRow="0" w:lastRow="0" w:firstColumn="0" w:lastColumn="0" w:oddVBand="0" w:evenVBand="0" w:oddHBand="1" w:evenHBand="0" w:firstRowFirstColumn="0" w:firstRowLastColumn="0" w:lastRowFirstColumn="0" w:lastRowLastColumn="0"/>
+              <w:rPr>
+                <w:rFonts w:ascii="Times New Roman" w:hAnsi="Times New Roman"/>
+                <w:color w:val="000000"/>
+                <w:szCs w:val="24"/>
+              </w:rPr>
+            </w:pPr>
+            <w:r>
+              <w:rPr>
+                <w:rFonts w:ascii="Times New Roman" w:hAnsi="Times New Roman"/>
+                <w:color w:val="000000"/>
+                <w:szCs w:val="24"/>
+              </w:rPr>
+              <w:t>Pass</w:t>
+            </w:r>
+          </w:p>
+        </w:tc>
+        <w:tc>
+          <w:tcPr>
+            <w:cnfStyle w:val="000010000000" w:firstRow="0" w:lastRow="0" w:firstColumn="0" w:lastColumn="0" w:oddVBand="1" w:evenVBand="0" w:oddHBand="0" w:evenHBand="0" w:firstRowFirstColumn="0" w:firstRowLastColumn="0" w:lastRowFirstColumn="0" w:lastRowLastColumn="0"/>
+            <w:tcW w:w="6060" w:type="dxa"/>
+          </w:tcPr>
+          <w:p>
+            <w:pPr>
+              <w:pStyle w:val="TableContents"/>
+              <w:snapToGrid w:val="0"/>
+              <w:rPr>
+                <w:rFonts w:ascii="Times New Roman" w:hAnsi="Times New Roman"/>
+                <w:color w:val="000000"/>
+                <w:szCs w:val="24"/>
+              </w:rPr>
+            </w:pPr>
+          </w:p>
+        </w:tc>
+        <w:tc>
+          <w:tcPr>
+            <w:tcW w:w="992" w:type="dxa"/>
+          </w:tcPr>
+          <w:p>
+            <w:pPr>
+              <w:pStyle w:val="TableContents"/>
+              <w:snapToGrid w:val="0"/>
+              <w:cnfStyle w:val="000000100000" w:firstRow="0" w:lastRow="0" w:firstColumn="0" w:lastColumn="0" w:oddVBand="0" w:evenVBand="0" w:oddHBand="1" w:evenHBand="0" w:firstRowFirstColumn="0" w:firstRowLastColumn="0" w:lastRowFirstColumn="0" w:lastRowLastColumn="0"/>
+              <w:rPr>
+                <w:rFonts w:ascii="Times New Roman" w:hAnsi="Times New Roman"/>
+                <w:color w:val="000000"/>
+                <w:szCs w:val="24"/>
+              </w:rPr>
+            </w:pPr>
+          </w:p>
+        </w:tc>
+      </w:tr>
+      <w:tr>
+        <w:tc>
+          <w:tcPr>
+            <w:cnfStyle w:val="000010000000" w:firstRow="0" w:lastRow="0" w:firstColumn="0" w:lastColumn="0" w:oddVBand="1" w:evenVBand="0" w:oddHBand="0" w:evenHBand="0" w:firstRowFirstColumn="0" w:firstRowLastColumn="0" w:lastRowFirstColumn="0" w:lastRowLastColumn="0"/>
+            <w:tcW w:w="1186" w:type="dxa"/>
+          </w:tcPr>
+          <w:p>
+            <w:pPr>
+              <w:snapToGrid w:val="0"/>
+              <w:jc w:val="both"/>
+              <w:rPr>
+                <w:color w:val="FFFFFF"/>
+                <w:szCs w:val="24"/>
+              </w:rPr>
+            </w:pPr>
+            <w:r>
+              <w:rPr>
+                <w:color w:val="FFFFFF"/>
+                <w:szCs w:val="24"/>
+              </w:rPr>
+              <w:t>SE-F-0</w:t>
+            </w:r>
+            <w:r>
+              <w:rPr>
+                <w:color w:val="FFFFFF"/>
+                <w:szCs w:val="24"/>
+              </w:rPr>
+              <w:t>16</w:t>
+            </w:r>
+          </w:p>
+        </w:tc>
+        <w:tc>
+          <w:tcPr>
+            <w:tcW w:w="1226" w:type="dxa"/>
+          </w:tcPr>
+          <w:p>
+            <w:pPr>
+              <w:pStyle w:val="TableContents"/>
+              <w:snapToGrid w:val="0"/>
+              <w:cnfStyle w:val="000000000000" w:firstRow="0" w:lastRow="0" w:firstColumn="0" w:lastColumn="0" w:oddVBand="0" w:evenVBand="0" w:oddHBand="0" w:evenHBand="0" w:firstRowFirstColumn="0" w:firstRowLastColumn="0" w:lastRowFirstColumn="0" w:lastRowLastColumn="0"/>
+              <w:rPr>
+                <w:rFonts w:ascii="Times New Roman" w:hAnsi="Times New Roman"/>
+                <w:color w:val="000000"/>
+                <w:szCs w:val="24"/>
+              </w:rPr>
+            </w:pPr>
+            <w:r>
+              <w:rPr>
+                <w:rFonts w:ascii="Times New Roman" w:hAnsi="Times New Roman"/>
+                <w:color w:val="000000"/>
+                <w:szCs w:val="24"/>
+              </w:rPr>
+              <w:t>Pass</w:t>
+            </w:r>
+          </w:p>
+        </w:tc>
+        <w:tc>
+          <w:tcPr>
+            <w:cnfStyle w:val="000010000000" w:firstRow="0" w:lastRow="0" w:firstColumn="0" w:lastColumn="0" w:oddVBand="1" w:evenVBand="0" w:oddHBand="0" w:evenHBand="0" w:firstRowFirstColumn="0" w:firstRowLastColumn="0" w:lastRowFirstColumn="0" w:lastRowLastColumn="0"/>
+            <w:tcW w:w="6060" w:type="dxa"/>
+          </w:tcPr>
+          <w:p>
+            <w:pPr>
+              <w:pStyle w:val="TableContents"/>
+              <w:snapToGrid w:val="0"/>
+              <w:rPr>
+                <w:rFonts w:ascii="Times New Roman" w:hAnsi="Times New Roman"/>
+                <w:color w:val="000000"/>
+                <w:szCs w:val="24"/>
+              </w:rPr>
+            </w:pPr>
+          </w:p>
+        </w:tc>
+        <w:tc>
+          <w:tcPr>
+            <w:tcW w:w="992" w:type="dxa"/>
+          </w:tcPr>
+          <w:p>
+            <w:pPr>
+              <w:pStyle w:val="TableContents"/>
+              <w:snapToGrid w:val="0"/>
+              <w:cnfStyle w:val="000000000000" w:firstRow="0" w:lastRow="0" w:firstColumn="0" w:lastColumn="0" w:oddVBand="0" w:evenVBand="0" w:oddHBand="0" w:evenHBand="0" w:firstRowFirstColumn="0" w:firstRowLastColumn="0" w:lastRowFirstColumn="0" w:lastRowLastColumn="0"/>
+              <w:rPr>
+                <w:rFonts w:ascii="Times New Roman" w:hAnsi="Times New Roman"/>
+                <w:color w:val="000000"/>
+                <w:szCs w:val="24"/>
+              </w:rPr>
+            </w:pPr>
+          </w:p>
+        </w:tc>
+      </w:tr>
+      <w:tr>
+        <w:trPr>
+          <w:cnfStyle w:val="000000100000" w:firstRow="0" w:lastRow="0" w:firstColumn="0" w:lastColumn="0" w:oddVBand="0" w:evenVBand="0" w:oddHBand="1" w:evenHBand="0" w:firstRowFirstColumn="0" w:firstRowLastColumn="0" w:lastRowFirstColumn="0" w:lastRowLastColumn="0"/>
+        </w:trPr>
+        <w:tc>
+          <w:tcPr>
+            <w:cnfStyle w:val="000010000000" w:firstRow="0" w:lastRow="0" w:firstColumn="0" w:lastColumn="0" w:oddVBand="1" w:evenVBand="0" w:oddHBand="0" w:evenHBand="0" w:firstRowFirstColumn="0" w:firstRowLastColumn="0" w:lastRowFirstColumn="0" w:lastRowLastColumn="0"/>
+            <w:tcW w:w="1186" w:type="dxa"/>
+          </w:tcPr>
+          <w:p>
+            <w:pPr>
+              <w:snapToGrid w:val="0"/>
+              <w:jc w:val="both"/>
+              <w:rPr>
+                <w:color w:val="FFFFFF"/>
+                <w:szCs w:val="24"/>
+              </w:rPr>
+            </w:pPr>
+            <w:r>
+              <w:rPr>
+                <w:color w:val="FFFFFF"/>
+                <w:szCs w:val="24"/>
+              </w:rPr>
+              <w:t>SE-F-0</w:t>
+            </w:r>
+            <w:r>
+              <w:rPr>
+                <w:color w:val="FFFFFF"/>
+                <w:szCs w:val="24"/>
+              </w:rPr>
+              <w:t>17</w:t>
+            </w:r>
+          </w:p>
+        </w:tc>
+        <w:tc>
+          <w:tcPr>
+            <w:tcW w:w="1226" w:type="dxa"/>
+          </w:tcPr>
+          <w:p>
+            <w:pPr>
+              <w:pStyle w:val="TableContents"/>
+              <w:snapToGrid w:val="0"/>
+              <w:cnfStyle w:val="000000100000" w:firstRow="0" w:lastRow="0" w:firstColumn="0" w:lastColumn="0" w:oddVBand="0" w:evenVBand="0" w:oddHBand="1" w:evenHBand="0" w:firstRowFirstColumn="0" w:firstRowLastColumn="0" w:lastRowFirstColumn="0" w:lastRowLastColumn="0"/>
+              <w:rPr>
+                <w:rFonts w:ascii="Times New Roman" w:hAnsi="Times New Roman"/>
+                <w:color w:val="000000"/>
+                <w:szCs w:val="24"/>
+              </w:rPr>
+            </w:pPr>
+            <w:r>
+              <w:rPr>
+                <w:rFonts w:ascii="Times New Roman" w:hAnsi="Times New Roman"/>
+                <w:color w:val="000000"/>
+                <w:szCs w:val="24"/>
+              </w:rPr>
+              <w:t>Pass</w:t>
+            </w:r>
+          </w:p>
+        </w:tc>
+        <w:tc>
+          <w:tcPr>
+            <w:cnfStyle w:val="000010000000" w:firstRow="0" w:lastRow="0" w:firstColumn="0" w:lastColumn="0" w:oddVBand="1" w:evenVBand="0" w:oddHBand="0" w:evenHBand="0" w:firstRowFirstColumn="0" w:firstRowLastColumn="0" w:lastRowFirstColumn="0" w:lastRowLastColumn="0"/>
+            <w:tcW w:w="6060" w:type="dxa"/>
+          </w:tcPr>
+          <w:p>
+            <w:pPr>
+              <w:pStyle w:val="TableContents"/>
+              <w:snapToGrid w:val="0"/>
+              <w:rPr>
+                <w:rFonts w:ascii="Times New Roman" w:hAnsi="Times New Roman"/>
+                <w:color w:val="000000"/>
+                <w:szCs w:val="24"/>
+              </w:rPr>
+            </w:pPr>
+          </w:p>
+        </w:tc>
+        <w:tc>
+          <w:tcPr>
+            <w:tcW w:w="992" w:type="dxa"/>
+          </w:tcPr>
+          <w:p>
+            <w:pPr>
+              <w:pStyle w:val="TableContents"/>
+              <w:snapToGrid w:val="0"/>
+              <w:cnfStyle w:val="000000100000" w:firstRow="0" w:lastRow="0" w:firstColumn="0" w:lastColumn="0" w:oddVBand="0" w:evenVBand="0" w:oddHBand="1" w:evenHBand="0" w:firstRowFirstColumn="0" w:firstRowLastColumn="0" w:lastRowFirstColumn="0" w:lastRowLastColumn="0"/>
+              <w:rPr>
+                <w:rFonts w:ascii="Times New Roman" w:hAnsi="Times New Roman"/>
+                <w:color w:val="000000"/>
+                <w:szCs w:val="24"/>
+              </w:rPr>
+            </w:pPr>
+          </w:p>
+        </w:tc>
+      </w:tr>
+      <w:tr>
+        <w:tc>
+          <w:tcPr>
+            <w:cnfStyle w:val="000010000000" w:firstRow="0" w:lastRow="0" w:firstColumn="0" w:lastColumn="0" w:oddVBand="1" w:evenVBand="0" w:oddHBand="0" w:evenHBand="0" w:firstRowFirstColumn="0" w:firstRowLastColumn="0" w:lastRowFirstColumn="0" w:lastRowLastColumn="0"/>
+            <w:tcW w:w="1186" w:type="dxa"/>
+          </w:tcPr>
+          <w:p>
+            <w:pPr>
+              <w:snapToGrid w:val="0"/>
+              <w:jc w:val="both"/>
+              <w:rPr>
+                <w:color w:val="FFFFFF"/>
+                <w:szCs w:val="24"/>
+              </w:rPr>
+            </w:pPr>
+            <w:r>
+              <w:rPr>
+                <w:color w:val="FFFFFF"/>
+                <w:szCs w:val="24"/>
+              </w:rPr>
+              <w:t>SE-F-0</w:t>
+            </w:r>
+            <w:r>
+              <w:rPr>
+                <w:color w:val="FFFFFF"/>
+                <w:szCs w:val="24"/>
+              </w:rPr>
+              <w:t>18</w:t>
+            </w:r>
+          </w:p>
+        </w:tc>
+        <w:tc>
+          <w:tcPr>
+            <w:tcW w:w="1226" w:type="dxa"/>
+          </w:tcPr>
+          <w:p>
+            <w:pPr>
+              <w:pStyle w:val="TableContents"/>
+              <w:snapToGrid w:val="0"/>
+              <w:cnfStyle w:val="000000000000" w:firstRow="0" w:lastRow="0" w:firstColumn="0" w:lastColumn="0" w:oddVBand="0" w:evenVBand="0" w:oddHBand="0" w:evenHBand="0" w:firstRowFirstColumn="0" w:firstRowLastColumn="0" w:lastRowFirstColumn="0" w:lastRowLastColumn="0"/>
+              <w:rPr>
+                <w:rFonts w:ascii="Times New Roman" w:hAnsi="Times New Roman"/>
+                <w:color w:val="000000"/>
+                <w:szCs w:val="24"/>
+              </w:rPr>
+            </w:pPr>
+            <w:r>
+              <w:rPr>
+                <w:rFonts w:ascii="Times New Roman" w:hAnsi="Times New Roman"/>
+                <w:color w:val="000000"/>
+                <w:szCs w:val="24"/>
+              </w:rPr>
+              <w:t>Fail</w:t>
+            </w:r>
+          </w:p>
+        </w:tc>
+        <w:tc>
+          <w:tcPr>
+            <w:cnfStyle w:val="000010000000" w:firstRow="0" w:lastRow="0" w:firstColumn="0" w:lastColumn="0" w:oddVBand="1" w:evenVBand="0" w:oddHBand="0" w:evenHBand="0" w:firstRowFirstColumn="0" w:firstRowLastColumn="0" w:lastRowFirstColumn="0" w:lastRowLastColumn="0"/>
+            <w:tcW w:w="6060" w:type="dxa"/>
+          </w:tcPr>
+          <w:p>
+            <w:pPr>
+              <w:pStyle w:val="TableContents"/>
+              <w:snapToGrid w:val="0"/>
+              <w:rPr>
+                <w:rFonts w:ascii="Times New Roman" w:hAnsi="Times New Roman"/>
+                <w:color w:val="000000"/>
+                <w:szCs w:val="24"/>
+              </w:rPr>
+            </w:pPr>
+            <w:r>
+              <w:rPr>
+                <w:rFonts w:ascii="Times New Roman" w:hAnsi="Times New Roman"/>
+                <w:color w:val="000000"/>
+                <w:szCs w:val="24"/>
+              </w:rPr>
+              <w:t>N/A</w:t>
+            </w:r>
+          </w:p>
+        </w:tc>
+        <w:tc>
+          <w:tcPr>
+            <w:tcW w:w="992" w:type="dxa"/>
+          </w:tcPr>
+          <w:p>
+            <w:pPr>
+              <w:pStyle w:val="TableContents"/>
+              <w:snapToGrid w:val="0"/>
+              <w:cnfStyle w:val="000000000000" w:firstRow="0" w:lastRow="0" w:firstColumn="0" w:lastColumn="0" w:oddVBand="0" w:evenVBand="0" w:oddHBand="0" w:evenHBand="0" w:firstRowFirstColumn="0" w:firstRowLastColumn="0" w:lastRowFirstColumn="0" w:lastRowLastColumn="0"/>
+              <w:rPr>
+                <w:rFonts w:ascii="Times New Roman" w:hAnsi="Times New Roman"/>
+                <w:color w:val="000000"/>
+                <w:szCs w:val="24"/>
+              </w:rPr>
+            </w:pPr>
+          </w:p>
+        </w:tc>
+      </w:tr>
+      <w:tr>
+        <w:trPr>
+          <w:cnfStyle w:val="000000100000" w:firstRow="0" w:lastRow="0" w:firstColumn="0" w:lastColumn="0" w:oddVBand="0" w:evenVBand="0" w:oddHBand="1" w:evenHBand="0" w:firstRowFirstColumn="0" w:firstRowLastColumn="0" w:lastRowFirstColumn="0" w:lastRowLastColumn="0"/>
+        </w:trPr>
+        <w:tc>
+          <w:tcPr>
+            <w:cnfStyle w:val="000010000000" w:firstRow="0" w:lastRow="0" w:firstColumn="0" w:lastColumn="0" w:oddVBand="1" w:evenVBand="0" w:oddHBand="0" w:evenHBand="0" w:firstRowFirstColumn="0" w:firstRowLastColumn="0" w:lastRowFirstColumn="0" w:lastRowLastColumn="0"/>
+            <w:tcW w:w="1186" w:type="dxa"/>
+          </w:tcPr>
+          <w:p>
+            <w:pPr>
+              <w:snapToGrid w:val="0"/>
+              <w:jc w:val="both"/>
+              <w:rPr>
+                <w:color w:val="FFFFFF"/>
+                <w:szCs w:val="24"/>
+              </w:rPr>
+            </w:pPr>
+            <w:r>
+              <w:rPr>
+                <w:color w:val="FFFFFF"/>
+                <w:szCs w:val="24"/>
+              </w:rPr>
+              <w:t>SE-F-019</w:t>
+            </w:r>
+          </w:p>
+        </w:tc>
+        <w:tc>
+          <w:tcPr>
+            <w:tcW w:w="1226" w:type="dxa"/>
+          </w:tcPr>
+          <w:p>
+            <w:pPr>
+              <w:pStyle w:val="TableContents"/>
+              <w:snapToGrid w:val="0"/>
+              <w:cnfStyle w:val="000000100000" w:firstRow="0" w:lastRow="0" w:firstColumn="0" w:lastColumn="0" w:oddVBand="0" w:evenVBand="0" w:oddHBand="1" w:evenHBand="0" w:firstRowFirstColumn="0" w:firstRowLastColumn="0" w:lastRowFirstColumn="0" w:lastRowLastColumn="0"/>
+              <w:rPr>
+                <w:rFonts w:ascii="Times New Roman" w:hAnsi="Times New Roman"/>
+                <w:color w:val="000000"/>
+                <w:szCs w:val="24"/>
+              </w:rPr>
+            </w:pPr>
+            <w:r>
+              <w:rPr>
+                <w:rFonts w:ascii="Times New Roman" w:hAnsi="Times New Roman"/>
+                <w:color w:val="000000"/>
+                <w:szCs w:val="24"/>
+              </w:rPr>
+              <w:t>Fail</w:t>
+            </w:r>
+          </w:p>
+        </w:tc>
+        <w:tc>
+          <w:tcPr>
+            <w:cnfStyle w:val="000010000000" w:firstRow="0" w:lastRow="0" w:firstColumn="0" w:lastColumn="0" w:oddVBand="1" w:evenVBand="0" w:oddHBand="0" w:evenHBand="0" w:firstRowFirstColumn="0" w:firstRowLastColumn="0" w:lastRowFirstColumn="0" w:lastRowLastColumn="0"/>
+            <w:tcW w:w="6060" w:type="dxa"/>
+          </w:tcPr>
+          <w:p>
+            <w:pPr>
+              <w:pStyle w:val="TableContents"/>
+              <w:snapToGrid w:val="0"/>
+              <w:rPr>
+                <w:rFonts w:ascii="Times New Roman" w:hAnsi="Times New Roman"/>
+                <w:color w:val="000000"/>
+                <w:szCs w:val="24"/>
+              </w:rPr>
+            </w:pPr>
+            <w:r>
+              <w:rPr>
+                <w:rFonts w:ascii="Times New Roman" w:hAnsi="Times New Roman"/>
+                <w:color w:val="000000"/>
+                <w:szCs w:val="24"/>
+              </w:rPr>
+              <w:t>N/A</w:t>
+            </w:r>
+          </w:p>
+        </w:tc>
+        <w:tc>
+          <w:tcPr>
+            <w:tcW w:w="992" w:type="dxa"/>
+          </w:tcPr>
+          <w:p>
+            <w:pPr>
+              <w:pStyle w:val="TableContents"/>
+              <w:snapToGrid w:val="0"/>
+              <w:cnfStyle w:val="000000100000" w:firstRow="0" w:lastRow="0" w:firstColumn="0" w:lastColumn="0" w:oddVBand="0" w:evenVBand="0" w:oddHBand="1" w:evenHBand="0" w:firstRowFirstColumn="0" w:firstRowLastColumn="0" w:lastRowFirstColumn="0" w:lastRowLastColumn="0"/>
+              <w:rPr>
+                <w:rFonts w:ascii="Times New Roman" w:hAnsi="Times New Roman"/>
+                <w:color w:val="000000"/>
+                <w:szCs w:val="24"/>
+              </w:rPr>
+            </w:pPr>
+          </w:p>
+        </w:tc>
+      </w:tr>
+      <w:tr>
+        <w:tc>
+          <w:tcPr>
+            <w:cnfStyle w:val="000010000000" w:firstRow="0" w:lastRow="0" w:firstColumn="0" w:lastColumn="0" w:oddVBand="1" w:evenVBand="0" w:oddHBand="0" w:evenHBand="0" w:firstRowFirstColumn="0" w:firstRowLastColumn="0" w:lastRowFirstColumn="0" w:lastRowLastColumn="0"/>
+            <w:tcW w:w="1186" w:type="dxa"/>
+          </w:tcPr>
+          <w:p>
+            <w:pPr>
+              <w:snapToGrid w:val="0"/>
+              <w:jc w:val="both"/>
+              <w:rPr>
+                <w:color w:val="FFFFFF"/>
+                <w:szCs w:val="24"/>
+              </w:rPr>
+            </w:pPr>
+            <w:r>
+              <w:rPr>
+                <w:color w:val="FFFFFF"/>
+                <w:szCs w:val="24"/>
+              </w:rPr>
+              <w:t>SE-F-0</w:t>
+            </w:r>
+            <w:r>
+              <w:rPr>
+                <w:color w:val="FFFFFF"/>
+                <w:szCs w:val="24"/>
+              </w:rPr>
+              <w:t>20</w:t>
+            </w:r>
+          </w:p>
+        </w:tc>
+        <w:tc>
+          <w:tcPr>
+            <w:tcW w:w="1226" w:type="dxa"/>
+          </w:tcPr>
+          <w:p>
+            <w:pPr>
+              <w:pStyle w:val="TableContents"/>
+              <w:snapToGrid w:val="0"/>
+              <w:cnfStyle w:val="000000000000" w:firstRow="0" w:lastRow="0" w:firstColumn="0" w:lastColumn="0" w:oddVBand="0" w:evenVBand="0" w:oddHBand="0" w:evenHBand="0" w:firstRowFirstColumn="0" w:firstRowLastColumn="0" w:lastRowFirstColumn="0" w:lastRowLastColumn="0"/>
+              <w:rPr>
+                <w:rFonts w:ascii="Times New Roman" w:hAnsi="Times New Roman"/>
+                <w:color w:val="000000"/>
+                <w:szCs w:val="24"/>
+              </w:rPr>
+            </w:pPr>
+            <w:r>
+              <w:rPr>
+                <w:rFonts w:ascii="Times New Roman" w:hAnsi="Times New Roman"/>
+                <w:color w:val="000000"/>
+                <w:szCs w:val="24"/>
+              </w:rPr>
+              <w:t>Fail</w:t>
+            </w:r>
+          </w:p>
+        </w:tc>
+        <w:tc>
+          <w:tcPr>
+            <w:cnfStyle w:val="000010000000" w:firstRow="0" w:lastRow="0" w:firstColumn="0" w:lastColumn="0" w:oddVBand="1" w:evenVBand="0" w:oddHBand="0" w:evenHBand="0" w:firstRowFirstColumn="0" w:firstRowLastColumn="0" w:lastRowFirstColumn="0" w:lastRowLastColumn="0"/>
+            <w:tcW w:w="6060" w:type="dxa"/>
+          </w:tcPr>
+          <w:p>
+            <w:pPr>
+              <w:pStyle w:val="TableContents"/>
+              <w:snapToGrid w:val="0"/>
+              <w:rPr>
+                <w:rFonts w:ascii="Times New Roman" w:hAnsi="Times New Roman"/>
+                <w:color w:val="000000"/>
+                <w:szCs w:val="24"/>
+              </w:rPr>
+            </w:pPr>
+            <w:r>
+              <w:rPr>
+                <w:rFonts w:ascii="Times New Roman" w:hAnsi="Times New Roman"/>
+                <w:color w:val="000000"/>
+                <w:szCs w:val="24"/>
+              </w:rPr>
+              <w:t>N/A</w:t>
+            </w:r>
+          </w:p>
+        </w:tc>
+        <w:tc>
+          <w:tcPr>
+            <w:tcW w:w="992" w:type="dxa"/>
+          </w:tcPr>
+          <w:p>
+            <w:pPr>
+              <w:pStyle w:val="TableContents"/>
+              <w:snapToGrid w:val="0"/>
+              <w:cnfStyle w:val="000000000000" w:firstRow="0" w:lastRow="0" w:firstColumn="0" w:lastColumn="0" w:oddVBand="0" w:evenVBand="0" w:oddHBand="0" w:evenHBand="0" w:firstRowFirstColumn="0" w:firstRowLastColumn="0" w:lastRowFirstColumn="0" w:lastRowLastColumn="0"/>
+              <w:rPr>
+                <w:rFonts w:ascii="Times New Roman" w:hAnsi="Times New Roman"/>
+                <w:color w:val="000000"/>
+                <w:szCs w:val="24"/>
+              </w:rPr>
+            </w:pPr>
+          </w:p>
+        </w:tc>
+      </w:tr>
+      <w:tr>
+        <w:trPr>
+          <w:cnfStyle w:val="000000100000" w:firstRow="0" w:lastRow="0" w:firstColumn="0" w:lastColumn="0" w:oddVBand="0" w:evenVBand="0" w:oddHBand="1" w:evenHBand="0" w:firstRowFirstColumn="0" w:firstRowLastColumn="0" w:lastRowFirstColumn="0" w:lastRowLastColumn="0"/>
+        </w:trPr>
+        <w:tc>
+          <w:tcPr>
+            <w:cnfStyle w:val="000010000000" w:firstRow="0" w:lastRow="0" w:firstColumn="0" w:lastColumn="0" w:oddVBand="1" w:evenVBand="0" w:oddHBand="0" w:evenHBand="0" w:firstRowFirstColumn="0" w:firstRowLastColumn="0" w:lastRowFirstColumn="0" w:lastRowLastColumn="0"/>
+            <w:tcW w:w="1186" w:type="dxa"/>
+          </w:tcPr>
+          <w:p>
+            <w:pPr>
+              <w:snapToGrid w:val="0"/>
+              <w:jc w:val="both"/>
+              <w:rPr>
+                <w:color w:val="FFFFFF"/>
+                <w:szCs w:val="24"/>
+              </w:rPr>
+            </w:pPr>
+            <w:r>
+              <w:rPr>
+                <w:color w:val="FFFFFF"/>
+                <w:szCs w:val="24"/>
+              </w:rPr>
+              <w:t>SE-F-0</w:t>
+            </w:r>
+            <w:r>
+              <w:rPr>
+                <w:color w:val="FFFFFF"/>
+                <w:szCs w:val="24"/>
+              </w:rPr>
+              <w:t>21</w:t>
+            </w:r>
+          </w:p>
+        </w:tc>
+        <w:tc>
+          <w:tcPr>
+            <w:tcW w:w="1226" w:type="dxa"/>
+          </w:tcPr>
+          <w:p>
+            <w:pPr>
+              <w:pStyle w:val="TableContents"/>
+              <w:snapToGrid w:val="0"/>
+              <w:cnfStyle w:val="000000100000" w:firstRow="0" w:lastRow="0" w:firstColumn="0" w:lastColumn="0" w:oddVBand="0" w:evenVBand="0" w:oddHBand="1" w:evenHBand="0" w:firstRowFirstColumn="0" w:firstRowLastColumn="0" w:lastRowFirstColumn="0" w:lastRowLastColumn="0"/>
+              <w:rPr>
+                <w:rFonts w:ascii="Times New Roman" w:hAnsi="Times New Roman"/>
+                <w:color w:val="000000"/>
+                <w:szCs w:val="24"/>
+              </w:rPr>
+            </w:pPr>
+            <w:r>
+              <w:rPr>
+                <w:rFonts w:ascii="Times New Roman" w:hAnsi="Times New Roman"/>
+                <w:color w:val="000000"/>
+                <w:szCs w:val="24"/>
+              </w:rPr>
+              <w:t>Fail</w:t>
+            </w:r>
+          </w:p>
+        </w:tc>
+        <w:tc>
+          <w:tcPr>
+            <w:cnfStyle w:val="000010000000" w:firstRow="0" w:lastRow="0" w:firstColumn="0" w:lastColumn="0" w:oddVBand="1" w:evenVBand="0" w:oddHBand="0" w:evenHBand="0" w:firstRowFirstColumn="0" w:firstRowLastColumn="0" w:lastRowFirstColumn="0" w:lastRowLastColumn="0"/>
+            <w:tcW w:w="6060" w:type="dxa"/>
+          </w:tcPr>
+          <w:p>
+            <w:pPr>
+              <w:pStyle w:val="TableContents"/>
+              <w:snapToGrid w:val="0"/>
+              <w:rPr>
+                <w:rFonts w:ascii="Times New Roman" w:hAnsi="Times New Roman"/>
+                <w:color w:val="000000"/>
+                <w:szCs w:val="24"/>
+              </w:rPr>
+            </w:pPr>
+            <w:r>
+              <w:rPr>
+                <w:rFonts w:ascii="Times New Roman" w:hAnsi="Times New Roman"/>
+                <w:color w:val="000000"/>
+                <w:szCs w:val="24"/>
+              </w:rPr>
+              <w:t>N/A</w:t>
+            </w:r>
+          </w:p>
+        </w:tc>
+        <w:tc>
+          <w:tcPr>
+            <w:tcW w:w="992" w:type="dxa"/>
+          </w:tcPr>
+          <w:p>
+            <w:pPr>
+              <w:pStyle w:val="TableContents"/>
+              <w:snapToGrid w:val="0"/>
+              <w:cnfStyle w:val="000000100000" w:firstRow="0" w:lastRow="0" w:firstColumn="0" w:lastColumn="0" w:oddVBand="0" w:evenVBand="0" w:oddHBand="1" w:evenHBand="0" w:firstRowFirstColumn="0" w:firstRowLastColumn="0" w:lastRowFirstColumn="0" w:lastRowLastColumn="0"/>
+              <w:rPr>
+                <w:rFonts w:ascii="Times New Roman" w:hAnsi="Times New Roman"/>
+                <w:color w:val="000000"/>
+                <w:szCs w:val="24"/>
+              </w:rPr>
+            </w:pPr>
+          </w:p>
+        </w:tc>
+      </w:tr>
+      <w:tr>
+        <w:tc>
+          <w:tcPr>
+            <w:cnfStyle w:val="000010000000" w:firstRow="0" w:lastRow="0" w:firstColumn="0" w:lastColumn="0" w:oddVBand="1" w:evenVBand="0" w:oddHBand="0" w:evenHBand="0" w:firstRowFirstColumn="0" w:firstRowLastColumn="0" w:lastRowFirstColumn="0" w:lastRowLastColumn="0"/>
+            <w:tcW w:w="1186" w:type="dxa"/>
+          </w:tcPr>
+          <w:p>
+            <w:pPr>
+              <w:snapToGrid w:val="0"/>
+              <w:jc w:val="both"/>
+              <w:rPr>
+                <w:color w:val="FFFFFF"/>
+                <w:szCs w:val="24"/>
+              </w:rPr>
+            </w:pPr>
+            <w:r>
+              <w:rPr>
+                <w:color w:val="FFFFFF"/>
+                <w:szCs w:val="24"/>
+              </w:rPr>
+              <w:t>SE-F-0</w:t>
+            </w:r>
+            <w:r>
+              <w:rPr>
+                <w:color w:val="FFFFFF"/>
+                <w:szCs w:val="24"/>
+              </w:rPr>
+              <w:t>22</w:t>
+            </w:r>
+          </w:p>
+        </w:tc>
+        <w:tc>
+          <w:tcPr>
+            <w:tcW w:w="1226" w:type="dxa"/>
+          </w:tcPr>
+          <w:p>
+            <w:pPr>
+              <w:pStyle w:val="TableContents"/>
+              <w:snapToGrid w:val="0"/>
+              <w:cnfStyle w:val="000000000000" w:firstRow="0" w:lastRow="0" w:firstColumn="0" w:lastColumn="0" w:oddVBand="0" w:evenVBand="0" w:oddHBand="0" w:evenHBand="0" w:firstRowFirstColumn="0" w:firstRowLastColumn="0" w:lastRowFirstColumn="0" w:lastRowLastColumn="0"/>
+              <w:rPr>
+                <w:rFonts w:ascii="Times New Roman" w:hAnsi="Times New Roman"/>
+                <w:color w:val="000000"/>
+                <w:szCs w:val="24"/>
+              </w:rPr>
+            </w:pPr>
+            <w:r>
+              <w:rPr>
+                <w:rFonts w:ascii="Times New Roman" w:hAnsi="Times New Roman"/>
+                <w:color w:val="000000"/>
+                <w:szCs w:val="24"/>
+              </w:rPr>
+              <w:t>Fail</w:t>
+            </w:r>
+          </w:p>
+        </w:tc>
+        <w:tc>
+          <w:tcPr>
+            <w:cnfStyle w:val="000010000000" w:firstRow="0" w:lastRow="0" w:firstColumn="0" w:lastColumn="0" w:oddVBand="1" w:evenVBand="0" w:oddHBand="0" w:evenHBand="0" w:firstRowFirstColumn="0" w:firstRowLastColumn="0" w:lastRowFirstColumn="0" w:lastRowLastColumn="0"/>
+            <w:tcW w:w="6060" w:type="dxa"/>
+          </w:tcPr>
+          <w:p>
+            <w:pPr>
+              <w:pStyle w:val="TableContents"/>
+              <w:snapToGrid w:val="0"/>
+              <w:rPr>
+                <w:rFonts w:ascii="Times New Roman" w:hAnsi="Times New Roman"/>
+                <w:color w:val="000000"/>
+                <w:szCs w:val="24"/>
+              </w:rPr>
+            </w:pPr>
+            <w:r>
+              <w:rPr>
+                <w:rFonts w:ascii="Times New Roman" w:hAnsi="Times New Roman"/>
+                <w:color w:val="000000"/>
+                <w:szCs w:val="24"/>
+              </w:rPr>
+              <w:t>N/A</w:t>
+            </w:r>
+          </w:p>
+        </w:tc>
+        <w:tc>
+          <w:tcPr>
+            <w:tcW w:w="992" w:type="dxa"/>
+          </w:tcPr>
+          <w:p>
+            <w:pPr>
+              <w:pStyle w:val="TableContents"/>
+              <w:snapToGrid w:val="0"/>
+              <w:cnfStyle w:val="000000000000" w:firstRow="0" w:lastRow="0" w:firstColumn="0" w:lastColumn="0" w:oddVBand="0" w:evenVBand="0" w:oddHBand="0" w:evenHBand="0" w:firstRowFirstColumn="0" w:firstRowLastColumn="0" w:lastRowFirstColumn="0" w:lastRowLastColumn="0"/>
+              <w:rPr>
+                <w:rFonts w:ascii="Times New Roman" w:hAnsi="Times New Roman"/>
+                <w:color w:val="000000"/>
+                <w:szCs w:val="24"/>
+              </w:rPr>
+            </w:pPr>
+          </w:p>
+        </w:tc>
+      </w:tr>
+    </w:tbl>
+    <w:p/>
+    <w:p>
+      <w:pPr>
+        <w:tabs>
+          <w:tab w:val="left" w:pos="2220"/>
+        </w:tabs>
+      </w:pPr>
+    </w:p>
+    <w:p>
+      <w:pPr>
+        <w:tabs>
+          <w:tab w:val="left" w:pos="2220"/>
+        </w:tabs>
+      </w:pPr>
+    </w:p>
+    <w:p>
+      <w:pPr>
+        <w:tabs>
+          <w:tab w:val="left" w:pos="2220"/>
+        </w:tabs>
+      </w:pPr>
+    </w:p>
+    <w:p>
+      <w:pPr>
+        <w:tabs>
+          <w:tab w:val="left" w:pos="2220"/>
+        </w:tabs>
+      </w:pPr>
+    </w:p>
+    <w:p>
+      <w:pPr>
+        <w:tabs>
+          <w:tab w:val="left" w:pos="2220"/>
+        </w:tabs>
+      </w:pPr>
+    </w:p>
+    <w:p>
+      <w:pPr>
+        <w:tabs>
+          <w:tab w:val="left" w:pos="2220"/>
+        </w:tabs>
+      </w:pPr>
+    </w:p>
+    <w:p>
+      <w:pPr>
+        <w:tabs>
+          <w:tab w:val="left" w:pos="2220"/>
+        </w:tabs>
+      </w:pPr>
+    </w:p>
+    <w:p>
+      <w:pPr>
+        <w:tabs>
+          <w:tab w:val="left" w:pos="2220"/>
+        </w:tabs>
+      </w:pPr>
+    </w:p>
+    <w:p>
+      <w:pPr>
+        <w:tabs>
+          <w:tab w:val="left" w:pos="2220"/>
+        </w:tabs>
+      </w:pPr>
+    </w:p>
+    <w:p>
+      <w:pPr>
+        <w:tabs>
+          <w:tab w:val="left" w:pos="2220"/>
+        </w:tabs>
+      </w:pPr>
+    </w:p>
+    <w:p>
+      <w:pPr>
+        <w:tabs>
+          <w:tab w:val="left" w:pos="2220"/>
+        </w:tabs>
+      </w:pPr>
+    </w:p>
+    <w:p>
+      <w:pPr>
+        <w:tabs>
+          <w:tab w:val="left" w:pos="2220"/>
+        </w:tabs>
+      </w:pPr>
+    </w:p>
+    <w:p>
+      <w:pPr>
+        <w:tabs>
+          <w:tab w:val="left" w:pos="2220"/>
+        </w:tabs>
+      </w:pPr>
+    </w:p>
+    <w:p>
+      <w:pPr>
+        <w:tabs>
+          <w:tab w:val="left" w:pos="2220"/>
+        </w:tabs>
+      </w:pPr>
+    </w:p>
+    <w:p>
+      <w:pPr>
+        <w:tabs>
+          <w:tab w:val="left" w:pos="2220"/>
+        </w:tabs>
+      </w:pPr>
+    </w:p>
+    <w:p>
+      <w:pPr>
+        <w:tabs>
+          <w:tab w:val="left" w:pos="2220"/>
+        </w:tabs>
+      </w:pPr>
+    </w:p>
+    <w:p>
+      <w:pPr>
+        <w:tabs>
+          <w:tab w:val="left" w:pos="2220"/>
+        </w:tabs>
+      </w:pPr>
+    </w:p>
+    <w:p>
+      <w:pPr>
+        <w:tabs>
+          <w:tab w:val="left" w:pos="2220"/>
+        </w:tabs>
+      </w:pPr>
+    </w:p>
+    <w:p>
+      <w:pPr>
+        <w:tabs>
+          <w:tab w:val="left" w:pos="2220"/>
+        </w:tabs>
+      </w:pPr>
+    </w:p>
+    <w:p>
+      <w:pPr>
+        <w:tabs>
+          <w:tab w:val="left" w:pos="2220"/>
+        </w:tabs>
+      </w:pPr>
+    </w:p>
+    <w:p>
+      <w:pPr>
+        <w:tabs>
+          <w:tab w:val="left" w:pos="2220"/>
+        </w:tabs>
+      </w:pPr>
+    </w:p>
+    <w:p>
+      <w:pPr>
+        <w:tabs>
+          <w:tab w:val="left" w:pos="2220"/>
+        </w:tabs>
+      </w:pPr>
+    </w:p>
+    <w:p>
+      <w:pPr>
+        <w:pStyle w:val="Heading1"/>
+        <w:numPr>
+          <w:ilvl w:val="0"/>
+          <w:numId w:val="1"/>
+        </w:numPr>
+      </w:pPr>
+      <w:bookmarkStart w:id="8" w:name="_Toc252524412"/>
       <w:r>
         <w:lastRenderedPageBreak/>
         <w:t>References</w:t>
       </w:r>
-      <w:bookmarkEnd w:id="9"/>
+      <w:bookmarkEnd w:id="8"/>
     </w:p>
     <w:p/>
     <w:p>
@@ -3393,11 +6048,11 @@
           <w:numId w:val="1"/>
         </w:numPr>
       </w:pPr>
-      <w:bookmarkStart w:id="10" w:name="_Toc252524413"/>
+      <w:bookmarkStart w:id="9" w:name="_Toc252524413"/>
       <w:r>
         <w:t>Document change history</w:t>
       </w:r>
-      <w:bookmarkEnd w:id="10"/>
+      <w:bookmarkEnd w:id="9"/>
     </w:p>
     <w:p/>
     <w:tbl>
@@ -3618,11 +6273,9 @@
             <w:r>
               <w:t xml:space="preserve">Corrected </w:t>
             </w:r>
-            <w:proofErr w:type="spellStart"/>
-            <w:r>
-              <w:t>serverside</w:t>
-            </w:r>
-            <w:proofErr w:type="spellEnd"/>
+            <w:r>
+              <w:t>server side</w:t>
+            </w:r>
             <w:r>
               <w:t xml:space="preserve"> test table</w:t>
             </w:r>
@@ -3689,7 +6342,12 @@
               <w:jc w:val="center"/>
             </w:pPr>
             <w:r>
-              <w:t>27/01/2014</w:t>
+              <w:t>28</w:t>
+            </w:r>
+            <w:bookmarkStart w:id="10" w:name="_GoBack"/>
+            <w:bookmarkEnd w:id="10"/>
+            <w:r>
+              <w:t>/01/2014</w:t>
             </w:r>
           </w:p>
         </w:tc>
@@ -3703,6 +6361,9 @@
             </w:pPr>
             <w:r>
               <w:t>Fixed problems with document</w:t>
+            </w:r>
+            <w:r>
+              <w:t xml:space="preserve"> and added test log forms</w:t>
             </w:r>
           </w:p>
         </w:tc>
@@ -4342,7 +7003,7 @@
                 <w:noProof/>
                 <w:sz w:val="22"/>
               </w:rPr>
-              <w:t>6</w:t>
+              <w:t>8</w:t>
             </w:r>
             <w:r>
               <w:rPr>
@@ -4760,6 +7421,178 @@
     </w:lvl>
   </w:abstractNum>
   <w:abstractNum w:abstractNumId="4">
+    <w:nsid w:val="1E5E2C5A"/>
+    <w:multiLevelType w:val="hybridMultilevel"/>
+    <w:tmpl w:val="8BAE2F72"/>
+    <w:lvl w:ilvl="0" w:tplc="0409000F">
+      <w:start w:val="1"/>
+      <w:numFmt w:val="decimal"/>
+      <w:lvlText w:val="%1."/>
+      <w:lvlJc w:val="left"/>
+      <w:pPr>
+        <w:ind w:left="720" w:hanging="360"/>
+      </w:pPr>
+    </w:lvl>
+    <w:lvl w:ilvl="1" w:tplc="04090019" w:tentative="1">
+      <w:start w:val="1"/>
+      <w:numFmt w:val="lowerLetter"/>
+      <w:lvlText w:val="%2."/>
+      <w:lvlJc w:val="left"/>
+      <w:pPr>
+        <w:ind w:left="1440" w:hanging="360"/>
+      </w:pPr>
+    </w:lvl>
+    <w:lvl w:ilvl="2" w:tplc="0409001B" w:tentative="1">
+      <w:start w:val="1"/>
+      <w:numFmt w:val="lowerRoman"/>
+      <w:lvlText w:val="%3."/>
+      <w:lvlJc w:val="right"/>
+      <w:pPr>
+        <w:ind w:left="2160" w:hanging="180"/>
+      </w:pPr>
+    </w:lvl>
+    <w:lvl w:ilvl="3" w:tplc="0409000F" w:tentative="1">
+      <w:start w:val="1"/>
+      <w:numFmt w:val="decimal"/>
+      <w:lvlText w:val="%4."/>
+      <w:lvlJc w:val="left"/>
+      <w:pPr>
+        <w:ind w:left="2880" w:hanging="360"/>
+      </w:pPr>
+    </w:lvl>
+    <w:lvl w:ilvl="4" w:tplc="04090019" w:tentative="1">
+      <w:start w:val="1"/>
+      <w:numFmt w:val="lowerLetter"/>
+      <w:lvlText w:val="%5."/>
+      <w:lvlJc w:val="left"/>
+      <w:pPr>
+        <w:ind w:left="3600" w:hanging="360"/>
+      </w:pPr>
+    </w:lvl>
+    <w:lvl w:ilvl="5" w:tplc="0409001B" w:tentative="1">
+      <w:start w:val="1"/>
+      <w:numFmt w:val="lowerRoman"/>
+      <w:lvlText w:val="%6."/>
+      <w:lvlJc w:val="right"/>
+      <w:pPr>
+        <w:ind w:left="4320" w:hanging="180"/>
+      </w:pPr>
+    </w:lvl>
+    <w:lvl w:ilvl="6" w:tplc="0409000F" w:tentative="1">
+      <w:start w:val="1"/>
+      <w:numFmt w:val="decimal"/>
+      <w:lvlText w:val="%7."/>
+      <w:lvlJc w:val="left"/>
+      <w:pPr>
+        <w:ind w:left="5040" w:hanging="360"/>
+      </w:pPr>
+    </w:lvl>
+    <w:lvl w:ilvl="7" w:tplc="04090019" w:tentative="1">
+      <w:start w:val="1"/>
+      <w:numFmt w:val="lowerLetter"/>
+      <w:lvlText w:val="%8."/>
+      <w:lvlJc w:val="left"/>
+      <w:pPr>
+        <w:ind w:left="5760" w:hanging="360"/>
+      </w:pPr>
+    </w:lvl>
+    <w:lvl w:ilvl="8" w:tplc="0409001B" w:tentative="1">
+      <w:start w:val="1"/>
+      <w:numFmt w:val="lowerRoman"/>
+      <w:lvlText w:val="%9."/>
+      <w:lvlJc w:val="right"/>
+      <w:pPr>
+        <w:ind w:left="6480" w:hanging="180"/>
+      </w:pPr>
+    </w:lvl>
+  </w:abstractNum>
+  <w:abstractNum w:abstractNumId="5">
+    <w:nsid w:val="55C35BDF"/>
+    <w:multiLevelType w:val="hybridMultilevel"/>
+    <w:tmpl w:val="918C43EA"/>
+    <w:lvl w:ilvl="0" w:tplc="0409000F">
+      <w:start w:val="1"/>
+      <w:numFmt w:val="decimal"/>
+      <w:lvlText w:val="%1."/>
+      <w:lvlJc w:val="left"/>
+      <w:pPr>
+        <w:ind w:left="720" w:hanging="360"/>
+      </w:pPr>
+    </w:lvl>
+    <w:lvl w:ilvl="1" w:tplc="04090019" w:tentative="1">
+      <w:start w:val="1"/>
+      <w:numFmt w:val="lowerLetter"/>
+      <w:lvlText w:val="%2."/>
+      <w:lvlJc w:val="left"/>
+      <w:pPr>
+        <w:ind w:left="1440" w:hanging="360"/>
+      </w:pPr>
+    </w:lvl>
+    <w:lvl w:ilvl="2" w:tplc="0409001B" w:tentative="1">
+      <w:start w:val="1"/>
+      <w:numFmt w:val="lowerRoman"/>
+      <w:lvlText w:val="%3."/>
+      <w:lvlJc w:val="right"/>
+      <w:pPr>
+        <w:ind w:left="2160" w:hanging="180"/>
+      </w:pPr>
+    </w:lvl>
+    <w:lvl w:ilvl="3" w:tplc="0409000F" w:tentative="1">
+      <w:start w:val="1"/>
+      <w:numFmt w:val="decimal"/>
+      <w:lvlText w:val="%4."/>
+      <w:lvlJc w:val="left"/>
+      <w:pPr>
+        <w:ind w:left="2880" w:hanging="360"/>
+      </w:pPr>
+    </w:lvl>
+    <w:lvl w:ilvl="4" w:tplc="04090019" w:tentative="1">
+      <w:start w:val="1"/>
+      <w:numFmt w:val="lowerLetter"/>
+      <w:lvlText w:val="%5."/>
+      <w:lvlJc w:val="left"/>
+      <w:pPr>
+        <w:ind w:left="3600" w:hanging="360"/>
+      </w:pPr>
+    </w:lvl>
+    <w:lvl w:ilvl="5" w:tplc="0409001B" w:tentative="1">
+      <w:start w:val="1"/>
+      <w:numFmt w:val="lowerRoman"/>
+      <w:lvlText w:val="%6."/>
+      <w:lvlJc w:val="right"/>
+      <w:pPr>
+        <w:ind w:left="4320" w:hanging="180"/>
+      </w:pPr>
+    </w:lvl>
+    <w:lvl w:ilvl="6" w:tplc="0409000F" w:tentative="1">
+      <w:start w:val="1"/>
+      <w:numFmt w:val="decimal"/>
+      <w:lvlText w:val="%7."/>
+      <w:lvlJc w:val="left"/>
+      <w:pPr>
+        <w:ind w:left="5040" w:hanging="360"/>
+      </w:pPr>
+    </w:lvl>
+    <w:lvl w:ilvl="7" w:tplc="04090019" w:tentative="1">
+      <w:start w:val="1"/>
+      <w:numFmt w:val="lowerLetter"/>
+      <w:lvlText w:val="%8."/>
+      <w:lvlJc w:val="left"/>
+      <w:pPr>
+        <w:ind w:left="5760" w:hanging="360"/>
+      </w:pPr>
+    </w:lvl>
+    <w:lvl w:ilvl="8" w:tplc="0409001B" w:tentative="1">
+      <w:start w:val="1"/>
+      <w:numFmt w:val="lowerRoman"/>
+      <w:lvlText w:val="%9."/>
+      <w:lvlJc w:val="right"/>
+      <w:pPr>
+        <w:ind w:left="6480" w:hanging="180"/>
+      </w:pPr>
+    </w:lvl>
+  </w:abstractNum>
+  <w:abstractNum w:abstractNumId="6">
     <w:nsid w:val="5BCC70AA"/>
     <w:multiLevelType w:val="hybridMultilevel"/>
     <w:tmpl w:val="083C450E"/>
@@ -4845,7 +7678,7 @@
       </w:pPr>
     </w:lvl>
   </w:abstractNum>
-  <w:abstractNum w:abstractNumId="5">
+  <w:abstractNum w:abstractNumId="7">
     <w:nsid w:val="5C932BC9"/>
     <w:multiLevelType w:val="hybridMultilevel"/>
     <w:tmpl w:val="12EA2294"/>
@@ -4931,7 +7764,93 @@
       </w:pPr>
     </w:lvl>
   </w:abstractNum>
-  <w:abstractNum w:abstractNumId="6">
+  <w:abstractNum w:abstractNumId="8">
+    <w:nsid w:val="74326B5B"/>
+    <w:multiLevelType w:val="hybridMultilevel"/>
+    <w:tmpl w:val="7F24FFD8"/>
+    <w:lvl w:ilvl="0" w:tplc="0409000F">
+      <w:start w:val="1"/>
+      <w:numFmt w:val="decimal"/>
+      <w:lvlText w:val="%1."/>
+      <w:lvlJc w:val="left"/>
+      <w:pPr>
+        <w:ind w:left="720" w:hanging="360"/>
+      </w:pPr>
+    </w:lvl>
+    <w:lvl w:ilvl="1" w:tplc="04090019" w:tentative="1">
+      <w:start w:val="1"/>
+      <w:numFmt w:val="lowerLetter"/>
+      <w:lvlText w:val="%2."/>
+      <w:lvlJc w:val="left"/>
+      <w:pPr>
+        <w:ind w:left="1440" w:hanging="360"/>
+      </w:pPr>
+    </w:lvl>
+    <w:lvl w:ilvl="2" w:tplc="0409001B" w:tentative="1">
+      <w:start w:val="1"/>
+      <w:numFmt w:val="lowerRoman"/>
+      <w:lvlText w:val="%3."/>
+      <w:lvlJc w:val="right"/>
+      <w:pPr>
+        <w:ind w:left="2160" w:hanging="180"/>
+      </w:pPr>
+    </w:lvl>
+    <w:lvl w:ilvl="3" w:tplc="0409000F" w:tentative="1">
+      <w:start w:val="1"/>
+      <w:numFmt w:val="decimal"/>
+      <w:lvlText w:val="%4."/>
+      <w:lvlJc w:val="left"/>
+      <w:pPr>
+        <w:ind w:left="2880" w:hanging="360"/>
+      </w:pPr>
+    </w:lvl>
+    <w:lvl w:ilvl="4" w:tplc="04090019" w:tentative="1">
+      <w:start w:val="1"/>
+      <w:numFmt w:val="lowerLetter"/>
+      <w:lvlText w:val="%5."/>
+      <w:lvlJc w:val="left"/>
+      <w:pPr>
+        <w:ind w:left="3600" w:hanging="360"/>
+      </w:pPr>
+    </w:lvl>
+    <w:lvl w:ilvl="5" w:tplc="0409001B" w:tentative="1">
+      <w:start w:val="1"/>
+      <w:numFmt w:val="lowerRoman"/>
+      <w:lvlText w:val="%6."/>
+      <w:lvlJc w:val="right"/>
+      <w:pPr>
+        <w:ind w:left="4320" w:hanging="180"/>
+      </w:pPr>
+    </w:lvl>
+    <w:lvl w:ilvl="6" w:tplc="0409000F" w:tentative="1">
+      <w:start w:val="1"/>
+      <w:numFmt w:val="decimal"/>
+      <w:lvlText w:val="%7."/>
+      <w:lvlJc w:val="left"/>
+      <w:pPr>
+        <w:ind w:left="5040" w:hanging="360"/>
+      </w:pPr>
+    </w:lvl>
+    <w:lvl w:ilvl="7" w:tplc="04090019" w:tentative="1">
+      <w:start w:val="1"/>
+      <w:numFmt w:val="lowerLetter"/>
+      <w:lvlText w:val="%8."/>
+      <w:lvlJc w:val="left"/>
+      <w:pPr>
+        <w:ind w:left="5760" w:hanging="360"/>
+      </w:pPr>
+    </w:lvl>
+    <w:lvl w:ilvl="8" w:tplc="0409001B" w:tentative="1">
+      <w:start w:val="1"/>
+      <w:numFmt w:val="lowerRoman"/>
+      <w:lvlText w:val="%9."/>
+      <w:lvlJc w:val="right"/>
+      <w:pPr>
+        <w:ind w:left="6480" w:hanging="180"/>
+      </w:pPr>
+    </w:lvl>
+  </w:abstractNum>
+  <w:abstractNum w:abstractNumId="9">
     <w:nsid w:val="7F4976A9"/>
     <w:multiLevelType w:val="multilevel"/>
     <w:tmpl w:val="0402001F"/>
@@ -5018,16 +7937,16 @@
     </w:lvl>
   </w:abstractNum>
   <w:num w:numId="1">
-    <w:abstractNumId w:val="6"/>
+    <w:abstractNumId w:val="9"/>
   </w:num>
   <w:num w:numId="2">
     <w:abstractNumId w:val="1"/>
   </w:num>
   <w:num w:numId="3">
-    <w:abstractNumId w:val="4"/>
+    <w:abstractNumId w:val="6"/>
   </w:num>
   <w:num w:numId="4">
-    <w:abstractNumId w:val="5"/>
+    <w:abstractNumId w:val="7"/>
   </w:num>
   <w:num w:numId="5">
     <w:abstractNumId w:val="2"/>
@@ -5037,6 +7956,15 @@
   </w:num>
   <w:num w:numId="7">
     <w:abstractNumId w:val="0"/>
+  </w:num>
+  <w:num w:numId="8">
+    <w:abstractNumId w:val="4"/>
+  </w:num>
+  <w:num w:numId="9">
+    <w:abstractNumId w:val="5"/>
+  </w:num>
+  <w:num w:numId="10">
+    <w:abstractNumId w:val="8"/>
   </w:num>
 </w:numbering>
 </file>
@@ -5536,6 +8464,164 @@
       <w:szCs w:val="18"/>
     </w:rPr>
   </w:style>
+  <w:style w:type="paragraph" w:customStyle="1" w:styleId="TableContents">
+    <w:name w:val="Table Contents"/>
+    <w:basedOn w:val="Normal"/>
+    <w:rsid w:val="00BE5339"/>
+    <w:pPr>
+      <w:suppressLineNumbers/>
+      <w:autoSpaceDN/>
+      <w:textAlignment w:val="auto"/>
+    </w:pPr>
+    <w:rPr>
+      <w:rFonts w:ascii="Times" w:eastAsia="Times" w:hAnsi="Times" w:cs="Times"/>
+      <w:kern w:val="0"/>
+      <w:szCs w:val="20"/>
+      <w:lang w:eastAsia="hi-IN"/>
+    </w:rPr>
+  </w:style>
+  <w:style w:type="paragraph" w:customStyle="1" w:styleId="TableHeading">
+    <w:name w:val="Table Heading"/>
+    <w:basedOn w:val="TableContents"/>
+    <w:rsid w:val="00BE5339"/>
+    <w:pPr>
+      <w:jc w:val="center"/>
+    </w:pPr>
+    <w:rPr>
+      <w:b/>
+      <w:bCs/>
+    </w:rPr>
+  </w:style>
+  <w:style w:type="table" w:styleId="ColorfulShading">
+    <w:name w:val="Colorful Shading"/>
+    <w:basedOn w:val="TableNormal"/>
+    <w:uiPriority w:val="71"/>
+    <w:rsid w:val="00BE5339"/>
+    <w:pPr>
+      <w:widowControl/>
+      <w:suppressAutoHyphens w:val="0"/>
+      <w:autoSpaceDN/>
+      <w:textAlignment w:val="auto"/>
+    </w:pPr>
+    <w:rPr>
+      <w:rFonts w:eastAsia="Times New Roman" w:cs="Times New Roman"/>
+      <w:color w:val="000000" w:themeColor="text1"/>
+      <w:kern w:val="0"/>
+      <w:sz w:val="20"/>
+      <w:szCs w:val="20"/>
+      <w:lang w:eastAsia="en-US" w:bidi="ar-SA"/>
+    </w:rPr>
+    <w:tblPr>
+      <w:tblStyleRowBandSize w:val="1"/>
+      <w:tblStyleColBandSize w:val="1"/>
+      <w:tblInd w:w="0" w:type="dxa"/>
+      <w:tblBorders>
+        <w:top w:val="single" w:sz="24" w:space="0" w:color="ED7D31" w:themeColor="accent2"/>
+        <w:left w:val="single" w:sz="4" w:space="0" w:color="000000" w:themeColor="text1"/>
+        <w:bottom w:val="single" w:sz="4" w:space="0" w:color="000000" w:themeColor="text1"/>
+        <w:right w:val="single" w:sz="4" w:space="0" w:color="000000" w:themeColor="text1"/>
+        <w:insideH w:val="single" w:sz="4" w:space="0" w:color="FFFFFF" w:themeColor="background1"/>
+        <w:insideV w:val="single" w:sz="4" w:space="0" w:color="FFFFFF" w:themeColor="background1"/>
+      </w:tblBorders>
+      <w:tblCellMar>
+        <w:top w:w="0" w:type="dxa"/>
+        <w:left w:w="108" w:type="dxa"/>
+        <w:bottom w:w="0" w:type="dxa"/>
+        <w:right w:w="108" w:type="dxa"/>
+      </w:tblCellMar>
+    </w:tblPr>
+    <w:tcPr>
+      <w:shd w:val="clear" w:color="auto" w:fill="E6E6E6" w:themeFill="text1" w:themeFillTint="19"/>
+    </w:tcPr>
+    <w:tblStylePr w:type="firstRow">
+      <w:rPr>
+        <w:b/>
+        <w:bCs/>
+      </w:rPr>
+      <w:tblPr/>
+      <w:tcPr>
+        <w:tcBorders>
+          <w:top w:val="nil"/>
+          <w:left w:val="nil"/>
+          <w:bottom w:val="single" w:sz="24" w:space="0" w:color="ED7D31" w:themeColor="accent2"/>
+          <w:right w:val="nil"/>
+          <w:insideH w:val="nil"/>
+          <w:insideV w:val="nil"/>
+        </w:tcBorders>
+        <w:shd w:val="clear" w:color="auto" w:fill="FFFFFF" w:themeFill="background1"/>
+      </w:tcPr>
+    </w:tblStylePr>
+    <w:tblStylePr w:type="lastRow">
+      <w:rPr>
+        <w:b/>
+        <w:bCs/>
+        <w:color w:val="FFFFFF" w:themeColor="background1"/>
+      </w:rPr>
+      <w:tblPr/>
+      <w:tcPr>
+        <w:tcBorders>
+          <w:top w:val="single" w:sz="6" w:space="0" w:color="FFFFFF" w:themeColor="background1"/>
+        </w:tcBorders>
+        <w:shd w:val="clear" w:color="auto" w:fill="000000" w:themeFill="text1" w:themeFillShade="99"/>
+      </w:tcPr>
+    </w:tblStylePr>
+    <w:tblStylePr w:type="firstCol">
+      <w:rPr>
+        <w:color w:val="FFFFFF" w:themeColor="background1"/>
+      </w:rPr>
+      <w:tblPr/>
+      <w:tcPr>
+        <w:tcBorders>
+          <w:top w:val="nil"/>
+          <w:left w:val="nil"/>
+          <w:bottom w:val="nil"/>
+          <w:right w:val="nil"/>
+          <w:insideH w:val="single" w:sz="4" w:space="0" w:color="000000" w:themeColor="text1" w:themeShade="99"/>
+          <w:insideV w:val="nil"/>
+        </w:tcBorders>
+        <w:shd w:val="clear" w:color="auto" w:fill="000000" w:themeFill="text1" w:themeFillShade="99"/>
+      </w:tcPr>
+    </w:tblStylePr>
+    <w:tblStylePr w:type="lastCol">
+      <w:rPr>
+        <w:color w:val="FFFFFF" w:themeColor="background1"/>
+      </w:rPr>
+      <w:tblPr/>
+      <w:tcPr>
+        <w:tcBorders>
+          <w:top w:val="nil"/>
+          <w:left w:val="nil"/>
+          <w:bottom w:val="nil"/>
+          <w:right w:val="nil"/>
+          <w:insideH w:val="nil"/>
+          <w:insideV w:val="nil"/>
+        </w:tcBorders>
+        <w:shd w:val="clear" w:color="auto" w:fill="000000" w:themeFill="text1" w:themeFillShade="BF"/>
+      </w:tcPr>
+    </w:tblStylePr>
+    <w:tblStylePr w:type="band1Vert">
+      <w:tblPr/>
+      <w:tcPr>
+        <w:shd w:val="clear" w:color="auto" w:fill="999999" w:themeFill="text1" w:themeFillTint="66"/>
+      </w:tcPr>
+    </w:tblStylePr>
+    <w:tblStylePr w:type="band1Horz">
+      <w:tblPr/>
+      <w:tcPr>
+        <w:shd w:val="clear" w:color="auto" w:fill="808080" w:themeFill="text1" w:themeFillTint="7F"/>
+      </w:tcPr>
+    </w:tblStylePr>
+    <w:tblStylePr w:type="neCell">
+      <w:rPr>
+        <w:color w:val="000000" w:themeColor="text1"/>
+      </w:rPr>
+    </w:tblStylePr>
+    <w:tblStylePr w:type="nwCell">
+      <w:rPr>
+        <w:color w:val="000000" w:themeColor="text1"/>
+      </w:rPr>
+    </w:tblStylePr>
+  </w:style>
 </w:styles>
 </file>
 
@@ -6034,6 +9120,164 @@
       <w:szCs w:val="18"/>
     </w:rPr>
   </w:style>
+  <w:style w:type="paragraph" w:customStyle="1" w:styleId="TableContents">
+    <w:name w:val="Table Contents"/>
+    <w:basedOn w:val="Normal"/>
+    <w:rsid w:val="00BE5339"/>
+    <w:pPr>
+      <w:suppressLineNumbers/>
+      <w:autoSpaceDN/>
+      <w:textAlignment w:val="auto"/>
+    </w:pPr>
+    <w:rPr>
+      <w:rFonts w:ascii="Times" w:eastAsia="Times" w:hAnsi="Times" w:cs="Times"/>
+      <w:kern w:val="0"/>
+      <w:szCs w:val="20"/>
+      <w:lang w:eastAsia="hi-IN"/>
+    </w:rPr>
+  </w:style>
+  <w:style w:type="paragraph" w:customStyle="1" w:styleId="TableHeading">
+    <w:name w:val="Table Heading"/>
+    <w:basedOn w:val="TableContents"/>
+    <w:rsid w:val="00BE5339"/>
+    <w:pPr>
+      <w:jc w:val="center"/>
+    </w:pPr>
+    <w:rPr>
+      <w:b/>
+      <w:bCs/>
+    </w:rPr>
+  </w:style>
+  <w:style w:type="table" w:styleId="ColorfulShading">
+    <w:name w:val="Colorful Shading"/>
+    <w:basedOn w:val="TableNormal"/>
+    <w:uiPriority w:val="71"/>
+    <w:rsid w:val="00BE5339"/>
+    <w:pPr>
+      <w:widowControl/>
+      <w:suppressAutoHyphens w:val="0"/>
+      <w:autoSpaceDN/>
+      <w:textAlignment w:val="auto"/>
+    </w:pPr>
+    <w:rPr>
+      <w:rFonts w:eastAsia="Times New Roman" w:cs="Times New Roman"/>
+      <w:color w:val="000000" w:themeColor="text1"/>
+      <w:kern w:val="0"/>
+      <w:sz w:val="20"/>
+      <w:szCs w:val="20"/>
+      <w:lang w:eastAsia="en-US" w:bidi="ar-SA"/>
+    </w:rPr>
+    <w:tblPr>
+      <w:tblStyleRowBandSize w:val="1"/>
+      <w:tblStyleColBandSize w:val="1"/>
+      <w:tblInd w:w="0" w:type="dxa"/>
+      <w:tblBorders>
+        <w:top w:val="single" w:sz="24" w:space="0" w:color="ED7D31" w:themeColor="accent2"/>
+        <w:left w:val="single" w:sz="4" w:space="0" w:color="000000" w:themeColor="text1"/>
+        <w:bottom w:val="single" w:sz="4" w:space="0" w:color="000000" w:themeColor="text1"/>
+        <w:right w:val="single" w:sz="4" w:space="0" w:color="000000" w:themeColor="text1"/>
+        <w:insideH w:val="single" w:sz="4" w:space="0" w:color="FFFFFF" w:themeColor="background1"/>
+        <w:insideV w:val="single" w:sz="4" w:space="0" w:color="FFFFFF" w:themeColor="background1"/>
+      </w:tblBorders>
+      <w:tblCellMar>
+        <w:top w:w="0" w:type="dxa"/>
+        <w:left w:w="108" w:type="dxa"/>
+        <w:bottom w:w="0" w:type="dxa"/>
+        <w:right w:w="108" w:type="dxa"/>
+      </w:tblCellMar>
+    </w:tblPr>
+    <w:tcPr>
+      <w:shd w:val="clear" w:color="auto" w:fill="E6E6E6" w:themeFill="text1" w:themeFillTint="19"/>
+    </w:tcPr>
+    <w:tblStylePr w:type="firstRow">
+      <w:rPr>
+        <w:b/>
+        <w:bCs/>
+      </w:rPr>
+      <w:tblPr/>
+      <w:tcPr>
+        <w:tcBorders>
+          <w:top w:val="nil"/>
+          <w:left w:val="nil"/>
+          <w:bottom w:val="single" w:sz="24" w:space="0" w:color="ED7D31" w:themeColor="accent2"/>
+          <w:right w:val="nil"/>
+          <w:insideH w:val="nil"/>
+          <w:insideV w:val="nil"/>
+        </w:tcBorders>
+        <w:shd w:val="clear" w:color="auto" w:fill="FFFFFF" w:themeFill="background1"/>
+      </w:tcPr>
+    </w:tblStylePr>
+    <w:tblStylePr w:type="lastRow">
+      <w:rPr>
+        <w:b/>
+        <w:bCs/>
+        <w:color w:val="FFFFFF" w:themeColor="background1"/>
+      </w:rPr>
+      <w:tblPr/>
+      <w:tcPr>
+        <w:tcBorders>
+          <w:top w:val="single" w:sz="6" w:space="0" w:color="FFFFFF" w:themeColor="background1"/>
+        </w:tcBorders>
+        <w:shd w:val="clear" w:color="auto" w:fill="000000" w:themeFill="text1" w:themeFillShade="99"/>
+      </w:tcPr>
+    </w:tblStylePr>
+    <w:tblStylePr w:type="firstCol">
+      <w:rPr>
+        <w:color w:val="FFFFFF" w:themeColor="background1"/>
+      </w:rPr>
+      <w:tblPr/>
+      <w:tcPr>
+        <w:tcBorders>
+          <w:top w:val="nil"/>
+          <w:left w:val="nil"/>
+          <w:bottom w:val="nil"/>
+          <w:right w:val="nil"/>
+          <w:insideH w:val="single" w:sz="4" w:space="0" w:color="000000" w:themeColor="text1" w:themeShade="99"/>
+          <w:insideV w:val="nil"/>
+        </w:tcBorders>
+        <w:shd w:val="clear" w:color="auto" w:fill="000000" w:themeFill="text1" w:themeFillShade="99"/>
+      </w:tcPr>
+    </w:tblStylePr>
+    <w:tblStylePr w:type="lastCol">
+      <w:rPr>
+        <w:color w:val="FFFFFF" w:themeColor="background1"/>
+      </w:rPr>
+      <w:tblPr/>
+      <w:tcPr>
+        <w:tcBorders>
+          <w:top w:val="nil"/>
+          <w:left w:val="nil"/>
+          <w:bottom w:val="nil"/>
+          <w:right w:val="nil"/>
+          <w:insideH w:val="nil"/>
+          <w:insideV w:val="nil"/>
+        </w:tcBorders>
+        <w:shd w:val="clear" w:color="auto" w:fill="000000" w:themeFill="text1" w:themeFillShade="BF"/>
+      </w:tcPr>
+    </w:tblStylePr>
+    <w:tblStylePr w:type="band1Vert">
+      <w:tblPr/>
+      <w:tcPr>
+        <w:shd w:val="clear" w:color="auto" w:fill="999999" w:themeFill="text1" w:themeFillTint="66"/>
+      </w:tcPr>
+    </w:tblStylePr>
+    <w:tblStylePr w:type="band1Horz">
+      <w:tblPr/>
+      <w:tcPr>
+        <w:shd w:val="clear" w:color="auto" w:fill="808080" w:themeFill="text1" w:themeFillTint="7F"/>
+      </w:tcPr>
+    </w:tblStylePr>
+    <w:tblStylePr w:type="neCell">
+      <w:rPr>
+        <w:color w:val="000000" w:themeColor="text1"/>
+      </w:rPr>
+    </w:tblStylePr>
+    <w:tblStylePr w:type="nwCell">
+      <w:rPr>
+        <w:color w:val="000000" w:themeColor="text1"/>
+      </w:rPr>
+    </w:tblStylePr>
+  </w:style>
 </w:styles>
 </file>
 
@@ -6303,7 +9547,7 @@
 </file>
 
 <file path=customXml/itemProps1.xml><?xml version="1.0" encoding="utf-8"?>
-<ds:datastoreItem xmlns:ds="http://schemas.openxmlformats.org/officeDocument/2006/customXml" ds:itemID="{3F21D704-359D-E645-9634-672FB43DF6FC}">
+<ds:datastoreItem xmlns:ds="http://schemas.openxmlformats.org/officeDocument/2006/customXml" ds:itemID="{E0062D36-1794-F449-8EFD-2AF19C031AC3}">
   <ds:schemaRefs>
     <ds:schemaRef ds:uri="http://schemas.openxmlformats.org/officeDocument/2006/bibliography"/>
   </ds:schemaRefs>

</xml_diff>

<commit_message>
Verified Updated Test Spec
</commit_message>
<xml_diff>
--- a/DOCS/Drafts/Test Spec/TestSpecificationREV.docx
+++ b/DOCS/Drafts/Test Spec/TestSpecificationREV.docx
@@ -1,6 +1,6 @@
 
 <file path=word/document.xml><?xml version="1.0" encoding="utf-8"?>
-<w:document xmlns:wpc="http://schemas.microsoft.com/office/word/2010/wordprocessingCanvas" xmlns:mo="http://schemas.microsoft.com/office/mac/office/2008/main" xmlns:mc="http://schemas.openxmlformats.org/markup-compatibility/2006" xmlns:mv="urn:schemas-microsoft-com:mac:vml" xmlns:o="urn:schemas-microsoft-com:office:office" xmlns:r="http://schemas.openxmlformats.org/officeDocument/2006/relationships" xmlns:m="http://schemas.openxmlformats.org/officeDocument/2006/math" xmlns:v="urn:schemas-microsoft-com:vml" xmlns:wp14="http://schemas.microsoft.com/office/word/2010/wordprocessingDrawing" xmlns:wp="http://schemas.openxmlformats.org/drawingml/2006/wordprocessingDrawing" xmlns:w10="urn:schemas-microsoft-com:office:word" xmlns:w="http://schemas.openxmlformats.org/wordprocessingml/2006/main" xmlns:w14="http://schemas.microsoft.com/office/word/2010/wordml" xmlns:wpg="http://schemas.microsoft.com/office/word/2010/wordprocessingGroup" xmlns:wpi="http://schemas.microsoft.com/office/word/2010/wordprocessingInk" xmlns:wne="http://schemas.microsoft.com/office/word/2006/wordml" xmlns:wps="http://schemas.microsoft.com/office/word/2010/wordprocessingShape" mc:Ignorable="w14 wp14">
+<w:document xmlns:wpc="http://schemas.microsoft.com/office/word/2010/wordprocessingCanvas" xmlns:mc="http://schemas.openxmlformats.org/markup-compatibility/2006" xmlns:o="urn:schemas-microsoft-com:office:office" xmlns:r="http://schemas.openxmlformats.org/officeDocument/2006/relationships" xmlns:m="http://schemas.openxmlformats.org/officeDocument/2006/math" xmlns:v="urn:schemas-microsoft-com:vml" xmlns:wp14="http://schemas.microsoft.com/office/word/2010/wordprocessingDrawing" xmlns:wp="http://schemas.openxmlformats.org/drawingml/2006/wordprocessingDrawing" xmlns:w10="urn:schemas-microsoft-com:office:word" xmlns:w="http://schemas.openxmlformats.org/wordprocessingml/2006/main" xmlns:w14="http://schemas.microsoft.com/office/word/2010/wordml" xmlns:w15="http://schemas.microsoft.com/office/word/2012/wordml" xmlns:wpg="http://schemas.microsoft.com/office/word/2010/wordprocessingGroup" xmlns:wpi="http://schemas.microsoft.com/office/word/2010/wordprocessingInk" xmlns:wne="http://schemas.microsoft.com/office/word/2006/wordml" xmlns:wps="http://schemas.microsoft.com/office/word/2010/wordprocessingShape" mc:Ignorable="w14 w15 wp14">
   <w:body>
     <w:p>
       <w:pPr>
@@ -448,6 +448,9 @@
         </w:rPr>
       </w:pPr>
     </w:p>
+    <w:p/>
+    <w:p/>
+    <w:p/>
     <w:p/>
     <w:sdt>
       <w:sdtPr>
@@ -490,17 +493,39 @@
         </w:p>
         <w:p>
           <w:pPr>
+            <w:rPr>
+              <w:lang w:val="en-US" w:eastAsia="en-US" w:bidi="ar-SA"/>
+            </w:rPr>
+          </w:pPr>
+        </w:p>
+        <w:p>
+          <w:pPr>
+            <w:rPr>
+              <w:lang w:val="en-US" w:eastAsia="en-US" w:bidi="ar-SA"/>
+            </w:rPr>
+          </w:pPr>
+        </w:p>
+        <w:p>
+          <w:pPr>
+            <w:rPr>
+              <w:lang w:val="en-US" w:eastAsia="en-US" w:bidi="ar-SA"/>
+            </w:rPr>
+          </w:pPr>
+        </w:p>
+        <w:p>
+          <w:pPr>
             <w:pStyle w:val="TOC1"/>
             <w:tabs>
-              <w:tab w:val="left" w:pos="420"/>
+              <w:tab w:val="left" w:pos="440"/>
               <w:tab w:val="right" w:leader="dot" w:pos="9628"/>
             </w:tabs>
             <w:rPr>
               <w:rFonts w:asciiTheme="minorHAnsi" w:eastAsiaTheme="minorEastAsia" w:hAnsiTheme="minorHAnsi" w:cstheme="minorBidi"/>
               <w:noProof/>
               <w:kern w:val="0"/>
-              <w:szCs w:val="24"/>
-              <w:lang w:val="en-US" w:eastAsia="ja-JP" w:bidi="ar-SA"/>
+              <w:sz w:val="22"/>
+              <w:szCs w:val="22"/>
+              <w:lang w:val="bg-BG" w:eastAsia="bg-BG" w:bidi="ar-SA"/>
             </w:rPr>
           </w:pPr>
           <w:r>
@@ -512,780 +537,1001 @@
           <w:r>
             <w:fldChar w:fldCharType="separate"/>
           </w:r>
-          <w:r>
-            <w:rPr>
-              <w:noProof/>
-            </w:rPr>
-            <w:t>1.</w:t>
-          </w:r>
-          <w:r>
-            <w:rPr>
-              <w:rFonts w:asciiTheme="minorHAnsi" w:eastAsiaTheme="minorEastAsia" w:hAnsiTheme="minorHAnsi" w:cstheme="minorBidi"/>
-              <w:noProof/>
-              <w:kern w:val="0"/>
-              <w:szCs w:val="24"/>
-              <w:lang w:val="en-US" w:eastAsia="ja-JP" w:bidi="ar-SA"/>
-            </w:rPr>
-            <w:tab/>
-          </w:r>
-          <w:r>
-            <w:rPr>
-              <w:noProof/>
-            </w:rPr>
-            <w:t>Introduction</w:t>
-          </w:r>
-          <w:r>
-            <w:rPr>
-              <w:noProof/>
-            </w:rPr>
-            <w:tab/>
-          </w:r>
-          <w:r>
-            <w:rPr>
-              <w:noProof/>
-            </w:rPr>
-            <w:fldChar w:fldCharType="begin"/>
-          </w:r>
-          <w:r>
-            <w:rPr>
-              <w:noProof/>
-            </w:rPr>
-            <w:instrText xml:space="preserve"> PAGEREF _Toc252524404 \h </w:instrText>
-          </w:r>
-          <w:r>
-            <w:rPr>
-              <w:noProof/>
-            </w:rPr>
-          </w:r>
-          <w:r>
-            <w:rPr>
-              <w:noProof/>
-            </w:rPr>
-            <w:fldChar w:fldCharType="separate"/>
-          </w:r>
-          <w:r>
-            <w:rPr>
-              <w:noProof/>
-            </w:rPr>
-            <w:t>3</w:t>
-          </w:r>
-          <w:r>
-            <w:rPr>
-              <w:noProof/>
-            </w:rPr>
-            <w:fldChar w:fldCharType="end"/>
-          </w:r>
+          <w:hyperlink w:anchor="_Toc378673306" w:history="1">
+            <w:r>
+              <w:rPr>
+                <w:rStyle w:val="Hyperlink"/>
+                <w:noProof/>
+              </w:rPr>
+              <w:t>1.</w:t>
+            </w:r>
+            <w:r>
+              <w:rPr>
+                <w:rFonts w:asciiTheme="minorHAnsi" w:eastAsiaTheme="minorEastAsia" w:hAnsiTheme="minorHAnsi" w:cstheme="minorBidi"/>
+                <w:noProof/>
+                <w:kern w:val="0"/>
+                <w:sz w:val="22"/>
+                <w:szCs w:val="22"/>
+                <w:lang w:val="bg-BG" w:eastAsia="bg-BG" w:bidi="ar-SA"/>
+              </w:rPr>
+              <w:tab/>
+            </w:r>
+            <w:r>
+              <w:rPr>
+                <w:rStyle w:val="Hyperlink"/>
+                <w:noProof/>
+              </w:rPr>
+              <w:t>Introduction</w:t>
+            </w:r>
+            <w:r>
+              <w:rPr>
+                <w:noProof/>
+                <w:webHidden/>
+              </w:rPr>
+              <w:tab/>
+            </w:r>
+            <w:r>
+              <w:rPr>
+                <w:noProof/>
+                <w:webHidden/>
+              </w:rPr>
+              <w:fldChar w:fldCharType="begin"/>
+            </w:r>
+            <w:r>
+              <w:rPr>
+                <w:noProof/>
+                <w:webHidden/>
+              </w:rPr>
+              <w:instrText xml:space="preserve"> PAGEREF _Toc378673306 \h </w:instrText>
+            </w:r>
+            <w:r>
+              <w:rPr>
+                <w:noProof/>
+                <w:webHidden/>
+              </w:rPr>
+            </w:r>
+            <w:r>
+              <w:rPr>
+                <w:noProof/>
+                <w:webHidden/>
+              </w:rPr>
+              <w:fldChar w:fldCharType="separate"/>
+            </w:r>
+            <w:r>
+              <w:rPr>
+                <w:noProof/>
+                <w:webHidden/>
+              </w:rPr>
+              <w:t>3</w:t>
+            </w:r>
+            <w:r>
+              <w:rPr>
+                <w:noProof/>
+                <w:webHidden/>
+              </w:rPr>
+              <w:fldChar w:fldCharType="end"/>
+            </w:r>
+          </w:hyperlink>
         </w:p>
         <w:p>
           <w:pPr>
             <w:pStyle w:val="TOC2"/>
             <w:tabs>
-              <w:tab w:val="left" w:pos="840"/>
+              <w:tab w:val="left" w:pos="880"/>
               <w:tab w:val="right" w:leader="dot" w:pos="9628"/>
             </w:tabs>
             <w:rPr>
               <w:rFonts w:asciiTheme="minorHAnsi" w:eastAsiaTheme="minorEastAsia" w:hAnsiTheme="minorHAnsi" w:cstheme="minorBidi"/>
               <w:noProof/>
               <w:kern w:val="0"/>
-              <w:szCs w:val="24"/>
-              <w:lang w:val="en-US" w:eastAsia="ja-JP" w:bidi="ar-SA"/>
+              <w:sz w:val="22"/>
+              <w:szCs w:val="22"/>
+              <w:lang w:val="bg-BG" w:eastAsia="bg-BG" w:bidi="ar-SA"/>
             </w:rPr>
           </w:pPr>
-          <w:r>
-            <w:rPr>
-              <w:noProof/>
-            </w:rPr>
-            <w:t>1.1.</w:t>
-          </w:r>
-          <w:r>
-            <w:rPr>
-              <w:rFonts w:asciiTheme="minorHAnsi" w:eastAsiaTheme="minorEastAsia" w:hAnsiTheme="minorHAnsi" w:cstheme="minorBidi"/>
-              <w:noProof/>
-              <w:kern w:val="0"/>
-              <w:szCs w:val="24"/>
-              <w:lang w:val="en-US" w:eastAsia="ja-JP" w:bidi="ar-SA"/>
-            </w:rPr>
-            <w:tab/>
-          </w:r>
-          <w:r>
-            <w:rPr>
-              <w:noProof/>
-            </w:rPr>
-            <w:t>Purpose of this document</w:t>
-          </w:r>
-          <w:r>
-            <w:rPr>
-              <w:noProof/>
-            </w:rPr>
-            <w:tab/>
-          </w:r>
-          <w:r>
-            <w:rPr>
-              <w:noProof/>
-            </w:rPr>
-            <w:fldChar w:fldCharType="begin"/>
-          </w:r>
-          <w:r>
-            <w:rPr>
-              <w:noProof/>
-            </w:rPr>
-            <w:instrText xml:space="preserve"> PAGEREF _Toc252524405 \h </w:instrText>
-          </w:r>
-          <w:r>
-            <w:rPr>
-              <w:noProof/>
-            </w:rPr>
-          </w:r>
-          <w:r>
-            <w:rPr>
-              <w:noProof/>
-            </w:rPr>
-            <w:fldChar w:fldCharType="separate"/>
-          </w:r>
-          <w:r>
-            <w:rPr>
-              <w:noProof/>
-            </w:rPr>
-            <w:t>3</w:t>
-          </w:r>
-          <w:r>
-            <w:rPr>
-              <w:noProof/>
-            </w:rPr>
-            <w:fldChar w:fldCharType="end"/>
-          </w:r>
+          <w:hyperlink w:anchor="_Toc378673307" w:history="1">
+            <w:r>
+              <w:rPr>
+                <w:rStyle w:val="Hyperlink"/>
+                <w:noProof/>
+              </w:rPr>
+              <w:t>1.1.</w:t>
+            </w:r>
+            <w:r>
+              <w:rPr>
+                <w:rFonts w:asciiTheme="minorHAnsi" w:eastAsiaTheme="minorEastAsia" w:hAnsiTheme="minorHAnsi" w:cstheme="minorBidi"/>
+                <w:noProof/>
+                <w:kern w:val="0"/>
+                <w:sz w:val="22"/>
+                <w:szCs w:val="22"/>
+                <w:lang w:val="bg-BG" w:eastAsia="bg-BG" w:bidi="ar-SA"/>
+              </w:rPr>
+              <w:tab/>
+            </w:r>
+            <w:r>
+              <w:rPr>
+                <w:rStyle w:val="Hyperlink"/>
+                <w:noProof/>
+              </w:rPr>
+              <w:t>Purpose of this document</w:t>
+            </w:r>
+            <w:r>
+              <w:rPr>
+                <w:noProof/>
+                <w:webHidden/>
+              </w:rPr>
+              <w:tab/>
+            </w:r>
+            <w:r>
+              <w:rPr>
+                <w:noProof/>
+                <w:webHidden/>
+              </w:rPr>
+              <w:fldChar w:fldCharType="begin"/>
+            </w:r>
+            <w:r>
+              <w:rPr>
+                <w:noProof/>
+                <w:webHidden/>
+              </w:rPr>
+              <w:instrText xml:space="preserve"> PAGEREF _Toc378673307 \h </w:instrText>
+            </w:r>
+            <w:r>
+              <w:rPr>
+                <w:noProof/>
+                <w:webHidden/>
+              </w:rPr>
+            </w:r>
+            <w:r>
+              <w:rPr>
+                <w:noProof/>
+                <w:webHidden/>
+              </w:rPr>
+              <w:fldChar w:fldCharType="separate"/>
+            </w:r>
+            <w:r>
+              <w:rPr>
+                <w:noProof/>
+                <w:webHidden/>
+              </w:rPr>
+              <w:t>3</w:t>
+            </w:r>
+            <w:r>
+              <w:rPr>
+                <w:noProof/>
+                <w:webHidden/>
+              </w:rPr>
+              <w:fldChar w:fldCharType="end"/>
+            </w:r>
+          </w:hyperlink>
         </w:p>
         <w:p>
           <w:pPr>
             <w:pStyle w:val="TOC2"/>
             <w:tabs>
-              <w:tab w:val="left" w:pos="840"/>
+              <w:tab w:val="left" w:pos="880"/>
               <w:tab w:val="right" w:leader="dot" w:pos="9628"/>
             </w:tabs>
             <w:rPr>
               <w:rFonts w:asciiTheme="minorHAnsi" w:eastAsiaTheme="minorEastAsia" w:hAnsiTheme="minorHAnsi" w:cstheme="minorBidi"/>
               <w:noProof/>
               <w:kern w:val="0"/>
-              <w:szCs w:val="24"/>
-              <w:lang w:val="en-US" w:eastAsia="ja-JP" w:bidi="ar-SA"/>
+              <w:sz w:val="22"/>
+              <w:szCs w:val="22"/>
+              <w:lang w:val="bg-BG" w:eastAsia="bg-BG" w:bidi="ar-SA"/>
             </w:rPr>
           </w:pPr>
-          <w:r>
-            <w:rPr>
-              <w:noProof/>
-            </w:rPr>
-            <w:t>1.2.</w:t>
-          </w:r>
-          <w:r>
-            <w:rPr>
-              <w:rFonts w:asciiTheme="minorHAnsi" w:eastAsiaTheme="minorEastAsia" w:hAnsiTheme="minorHAnsi" w:cstheme="minorBidi"/>
-              <w:noProof/>
-              <w:kern w:val="0"/>
-              <w:szCs w:val="24"/>
-              <w:lang w:val="en-US" w:eastAsia="ja-JP" w:bidi="ar-SA"/>
-            </w:rPr>
-            <w:tab/>
-          </w:r>
-          <w:r>
-            <w:rPr>
-              <w:noProof/>
-            </w:rPr>
-            <w:t>Scope</w:t>
-          </w:r>
-          <w:r>
-            <w:rPr>
-              <w:noProof/>
-            </w:rPr>
-            <w:tab/>
-          </w:r>
-          <w:r>
-            <w:rPr>
-              <w:noProof/>
-            </w:rPr>
-            <w:fldChar w:fldCharType="begin"/>
-          </w:r>
-          <w:r>
-            <w:rPr>
-              <w:noProof/>
-            </w:rPr>
-            <w:instrText xml:space="preserve"> PAGEREF _Toc252524406 \h </w:instrText>
-          </w:r>
-          <w:r>
-            <w:rPr>
-              <w:noProof/>
-            </w:rPr>
-          </w:r>
-          <w:r>
-            <w:rPr>
-              <w:noProof/>
-            </w:rPr>
-            <w:fldChar w:fldCharType="separate"/>
-          </w:r>
-          <w:r>
-            <w:rPr>
-              <w:noProof/>
-            </w:rPr>
-            <w:t>3</w:t>
-          </w:r>
-          <w:r>
-            <w:rPr>
-              <w:noProof/>
-            </w:rPr>
-            <w:fldChar w:fldCharType="end"/>
-          </w:r>
+          <w:hyperlink w:anchor="_Toc378673308" w:history="1">
+            <w:r>
+              <w:rPr>
+                <w:rStyle w:val="Hyperlink"/>
+                <w:noProof/>
+              </w:rPr>
+              <w:t>1.2.</w:t>
+            </w:r>
+            <w:r>
+              <w:rPr>
+                <w:rFonts w:asciiTheme="minorHAnsi" w:eastAsiaTheme="minorEastAsia" w:hAnsiTheme="minorHAnsi" w:cstheme="minorBidi"/>
+                <w:noProof/>
+                <w:kern w:val="0"/>
+                <w:sz w:val="22"/>
+                <w:szCs w:val="22"/>
+                <w:lang w:val="bg-BG" w:eastAsia="bg-BG" w:bidi="ar-SA"/>
+              </w:rPr>
+              <w:tab/>
+            </w:r>
+            <w:r>
+              <w:rPr>
+                <w:rStyle w:val="Hyperlink"/>
+                <w:noProof/>
+              </w:rPr>
+              <w:t>Scope</w:t>
+            </w:r>
+            <w:r>
+              <w:rPr>
+                <w:noProof/>
+                <w:webHidden/>
+              </w:rPr>
+              <w:tab/>
+            </w:r>
+            <w:r>
+              <w:rPr>
+                <w:noProof/>
+                <w:webHidden/>
+              </w:rPr>
+              <w:fldChar w:fldCharType="begin"/>
+            </w:r>
+            <w:r>
+              <w:rPr>
+                <w:noProof/>
+                <w:webHidden/>
+              </w:rPr>
+              <w:instrText xml:space="preserve"> PAGEREF _Toc378673308 \h </w:instrText>
+            </w:r>
+            <w:r>
+              <w:rPr>
+                <w:noProof/>
+                <w:webHidden/>
+              </w:rPr>
+            </w:r>
+            <w:r>
+              <w:rPr>
+                <w:noProof/>
+                <w:webHidden/>
+              </w:rPr>
+              <w:fldChar w:fldCharType="separate"/>
+            </w:r>
+            <w:r>
+              <w:rPr>
+                <w:noProof/>
+                <w:webHidden/>
+              </w:rPr>
+              <w:t>3</w:t>
+            </w:r>
+            <w:r>
+              <w:rPr>
+                <w:noProof/>
+                <w:webHidden/>
+              </w:rPr>
+              <w:fldChar w:fldCharType="end"/>
+            </w:r>
+          </w:hyperlink>
         </w:p>
         <w:p>
           <w:pPr>
             <w:pStyle w:val="TOC2"/>
             <w:tabs>
-              <w:tab w:val="left" w:pos="840"/>
+              <w:tab w:val="left" w:pos="880"/>
               <w:tab w:val="right" w:leader="dot" w:pos="9628"/>
             </w:tabs>
             <w:rPr>
               <w:rFonts w:asciiTheme="minorHAnsi" w:eastAsiaTheme="minorEastAsia" w:hAnsiTheme="minorHAnsi" w:cstheme="minorBidi"/>
               <w:noProof/>
               <w:kern w:val="0"/>
-              <w:szCs w:val="24"/>
-              <w:lang w:val="en-US" w:eastAsia="ja-JP" w:bidi="ar-SA"/>
+              <w:sz w:val="22"/>
+              <w:szCs w:val="22"/>
+              <w:lang w:val="bg-BG" w:eastAsia="bg-BG" w:bidi="ar-SA"/>
             </w:rPr>
           </w:pPr>
-          <w:r>
-            <w:rPr>
-              <w:noProof/>
-            </w:rPr>
-            <w:t>1.3.</w:t>
-          </w:r>
-          <w:r>
-            <w:rPr>
-              <w:rFonts w:asciiTheme="minorHAnsi" w:eastAsiaTheme="minorEastAsia" w:hAnsiTheme="minorHAnsi" w:cstheme="minorBidi"/>
-              <w:noProof/>
-              <w:kern w:val="0"/>
-              <w:szCs w:val="24"/>
-              <w:lang w:val="en-US" w:eastAsia="ja-JP" w:bidi="ar-SA"/>
-            </w:rPr>
-            <w:tab/>
-          </w:r>
-          <w:r>
-            <w:rPr>
-              <w:noProof/>
-            </w:rPr>
-            <w:t>Objectives</w:t>
-          </w:r>
-          <w:r>
-            <w:rPr>
-              <w:noProof/>
-            </w:rPr>
-            <w:tab/>
-          </w:r>
-          <w:r>
-            <w:rPr>
-              <w:noProof/>
-            </w:rPr>
-            <w:fldChar w:fldCharType="begin"/>
-          </w:r>
-          <w:r>
-            <w:rPr>
-              <w:noProof/>
-            </w:rPr>
-            <w:instrText xml:space="preserve"> PAGEREF _Toc252524407 \h </w:instrText>
-          </w:r>
-          <w:r>
-            <w:rPr>
-              <w:noProof/>
-            </w:rPr>
-          </w:r>
-          <w:r>
-            <w:rPr>
-              <w:noProof/>
-            </w:rPr>
-            <w:fldChar w:fldCharType="separate"/>
-          </w:r>
-          <w:r>
-            <w:rPr>
-              <w:noProof/>
-            </w:rPr>
-            <w:t>3</w:t>
-          </w:r>
-          <w:r>
-            <w:rPr>
-              <w:noProof/>
-            </w:rPr>
-            <w:fldChar w:fldCharType="end"/>
-          </w:r>
+          <w:hyperlink w:anchor="_Toc378673309" w:history="1">
+            <w:r>
+              <w:rPr>
+                <w:rStyle w:val="Hyperlink"/>
+                <w:noProof/>
+              </w:rPr>
+              <w:t>1.3.</w:t>
+            </w:r>
+            <w:r>
+              <w:rPr>
+                <w:rFonts w:asciiTheme="minorHAnsi" w:eastAsiaTheme="minorEastAsia" w:hAnsiTheme="minorHAnsi" w:cstheme="minorBidi"/>
+                <w:noProof/>
+                <w:kern w:val="0"/>
+                <w:sz w:val="22"/>
+                <w:szCs w:val="22"/>
+                <w:lang w:val="bg-BG" w:eastAsia="bg-BG" w:bidi="ar-SA"/>
+              </w:rPr>
+              <w:tab/>
+            </w:r>
+            <w:r>
+              <w:rPr>
+                <w:rStyle w:val="Hyperlink"/>
+                <w:noProof/>
+              </w:rPr>
+              <w:t>Objectives</w:t>
+            </w:r>
+            <w:r>
+              <w:rPr>
+                <w:noProof/>
+                <w:webHidden/>
+              </w:rPr>
+              <w:tab/>
+            </w:r>
+            <w:r>
+              <w:rPr>
+                <w:noProof/>
+                <w:webHidden/>
+              </w:rPr>
+              <w:fldChar w:fldCharType="begin"/>
+            </w:r>
+            <w:r>
+              <w:rPr>
+                <w:noProof/>
+                <w:webHidden/>
+              </w:rPr>
+              <w:instrText xml:space="preserve"> PAGEREF _Toc378673309 \h </w:instrText>
+            </w:r>
+            <w:r>
+              <w:rPr>
+                <w:noProof/>
+                <w:webHidden/>
+              </w:rPr>
+            </w:r>
+            <w:r>
+              <w:rPr>
+                <w:noProof/>
+                <w:webHidden/>
+              </w:rPr>
+              <w:fldChar w:fldCharType="separate"/>
+            </w:r>
+            <w:r>
+              <w:rPr>
+                <w:noProof/>
+                <w:webHidden/>
+              </w:rPr>
+              <w:t>3</w:t>
+            </w:r>
+            <w:r>
+              <w:rPr>
+                <w:noProof/>
+                <w:webHidden/>
+              </w:rPr>
+              <w:fldChar w:fldCharType="end"/>
+            </w:r>
+          </w:hyperlink>
         </w:p>
         <w:p>
           <w:pPr>
             <w:pStyle w:val="TOC1"/>
             <w:tabs>
-              <w:tab w:val="left" w:pos="420"/>
+              <w:tab w:val="left" w:pos="440"/>
               <w:tab w:val="right" w:leader="dot" w:pos="9628"/>
             </w:tabs>
             <w:rPr>
               <w:rFonts w:asciiTheme="minorHAnsi" w:eastAsiaTheme="minorEastAsia" w:hAnsiTheme="minorHAnsi" w:cstheme="minorBidi"/>
               <w:noProof/>
               <w:kern w:val="0"/>
-              <w:szCs w:val="24"/>
-              <w:lang w:val="en-US" w:eastAsia="ja-JP" w:bidi="ar-SA"/>
+              <w:sz w:val="22"/>
+              <w:szCs w:val="22"/>
+              <w:lang w:val="bg-BG" w:eastAsia="bg-BG" w:bidi="ar-SA"/>
             </w:rPr>
           </w:pPr>
-          <w:r>
-            <w:rPr>
-              <w:noProof/>
-            </w:rPr>
-            <w:t>2.</w:t>
-          </w:r>
-          <w:r>
-            <w:rPr>
-              <w:rFonts w:asciiTheme="minorHAnsi" w:eastAsiaTheme="minorEastAsia" w:hAnsiTheme="minorHAnsi" w:cstheme="minorBidi"/>
-              <w:noProof/>
-              <w:kern w:val="0"/>
-              <w:szCs w:val="24"/>
-              <w:lang w:val="en-US" w:eastAsia="ja-JP" w:bidi="ar-SA"/>
-            </w:rPr>
-            <w:tab/>
-          </w:r>
-          <w:r>
-            <w:rPr>
-              <w:noProof/>
-            </w:rPr>
-            <w:t>Android side testing</w:t>
-          </w:r>
-          <w:r>
-            <w:rPr>
-              <w:noProof/>
-            </w:rPr>
-            <w:tab/>
-          </w:r>
-          <w:r>
-            <w:rPr>
-              <w:noProof/>
-            </w:rPr>
-            <w:fldChar w:fldCharType="begin"/>
-          </w:r>
-          <w:r>
-            <w:rPr>
-              <w:noProof/>
-            </w:rPr>
-            <w:instrText xml:space="preserve"> PAGEREF _Toc252524408 \h </w:instrText>
-          </w:r>
-          <w:r>
-            <w:rPr>
-              <w:noProof/>
-            </w:rPr>
-          </w:r>
-          <w:r>
-            <w:rPr>
-              <w:noProof/>
-            </w:rPr>
-            <w:fldChar w:fldCharType="separate"/>
-          </w:r>
-          <w:r>
-            <w:rPr>
-              <w:noProof/>
-            </w:rPr>
-            <w:t>4</w:t>
-          </w:r>
-          <w:r>
-            <w:rPr>
-              <w:noProof/>
-            </w:rPr>
-            <w:fldChar w:fldCharType="end"/>
-          </w:r>
+          <w:hyperlink w:anchor="_Toc378673310" w:history="1">
+            <w:r>
+              <w:rPr>
+                <w:rStyle w:val="Hyperlink"/>
+                <w:noProof/>
+              </w:rPr>
+              <w:t>2.</w:t>
+            </w:r>
+            <w:r>
+              <w:rPr>
+                <w:rFonts w:asciiTheme="minorHAnsi" w:eastAsiaTheme="minorEastAsia" w:hAnsiTheme="minorHAnsi" w:cstheme="minorBidi"/>
+                <w:noProof/>
+                <w:kern w:val="0"/>
+                <w:sz w:val="22"/>
+                <w:szCs w:val="22"/>
+                <w:lang w:val="bg-BG" w:eastAsia="bg-BG" w:bidi="ar-SA"/>
+              </w:rPr>
+              <w:tab/>
+            </w:r>
+            <w:r>
+              <w:rPr>
+                <w:rStyle w:val="Hyperlink"/>
+                <w:noProof/>
+              </w:rPr>
+              <w:t>Android side testing</w:t>
+            </w:r>
+            <w:r>
+              <w:rPr>
+                <w:noProof/>
+                <w:webHidden/>
+              </w:rPr>
+              <w:tab/>
+            </w:r>
+            <w:r>
+              <w:rPr>
+                <w:noProof/>
+                <w:webHidden/>
+              </w:rPr>
+              <w:fldChar w:fldCharType="begin"/>
+            </w:r>
+            <w:r>
+              <w:rPr>
+                <w:noProof/>
+                <w:webHidden/>
+              </w:rPr>
+              <w:instrText xml:space="preserve"> PAGEREF _Toc378673310 \h </w:instrText>
+            </w:r>
+            <w:r>
+              <w:rPr>
+                <w:noProof/>
+                <w:webHidden/>
+              </w:rPr>
+            </w:r>
+            <w:r>
+              <w:rPr>
+                <w:noProof/>
+                <w:webHidden/>
+              </w:rPr>
+              <w:fldChar w:fldCharType="separate"/>
+            </w:r>
+            <w:r>
+              <w:rPr>
+                <w:noProof/>
+                <w:webHidden/>
+              </w:rPr>
+              <w:t>4</w:t>
+            </w:r>
+            <w:r>
+              <w:rPr>
+                <w:noProof/>
+                <w:webHidden/>
+              </w:rPr>
+              <w:fldChar w:fldCharType="end"/>
+            </w:r>
+          </w:hyperlink>
         </w:p>
         <w:p>
           <w:pPr>
             <w:pStyle w:val="TOC2"/>
             <w:tabs>
-              <w:tab w:val="left" w:pos="840"/>
+              <w:tab w:val="left" w:pos="880"/>
               <w:tab w:val="right" w:leader="dot" w:pos="9628"/>
             </w:tabs>
             <w:rPr>
               <w:rFonts w:asciiTheme="minorHAnsi" w:eastAsiaTheme="minorEastAsia" w:hAnsiTheme="minorHAnsi" w:cstheme="minorBidi"/>
               <w:noProof/>
               <w:kern w:val="0"/>
-              <w:szCs w:val="24"/>
-              <w:lang w:val="en-US" w:eastAsia="ja-JP" w:bidi="ar-SA"/>
+              <w:sz w:val="22"/>
+              <w:szCs w:val="22"/>
+              <w:lang w:val="bg-BG" w:eastAsia="bg-BG" w:bidi="ar-SA"/>
             </w:rPr>
           </w:pPr>
-          <w:r>
-            <w:rPr>
-              <w:noProof/>
-            </w:rPr>
-            <w:t>2.1.</w:t>
-          </w:r>
-          <w:r>
-            <w:rPr>
-              <w:rFonts w:asciiTheme="minorHAnsi" w:eastAsiaTheme="minorEastAsia" w:hAnsiTheme="minorHAnsi" w:cstheme="minorBidi"/>
-              <w:noProof/>
-              <w:kern w:val="0"/>
-              <w:szCs w:val="24"/>
-              <w:lang w:val="en-US" w:eastAsia="ja-JP" w:bidi="ar-SA"/>
-            </w:rPr>
-            <w:tab/>
-          </w:r>
-          <w:r>
-            <w:rPr>
-              <w:noProof/>
-            </w:rPr>
-            <w:t>System testing table</w:t>
-          </w:r>
-          <w:r>
-            <w:rPr>
-              <w:noProof/>
-            </w:rPr>
-            <w:tab/>
-          </w:r>
-          <w:r>
-            <w:rPr>
-              <w:noProof/>
-            </w:rPr>
-            <w:fldChar w:fldCharType="begin"/>
-          </w:r>
-          <w:r>
-            <w:rPr>
-              <w:noProof/>
-            </w:rPr>
-            <w:instrText xml:space="preserve"> PAGEREF _Toc252524409 \h </w:instrText>
-          </w:r>
-          <w:r>
-            <w:rPr>
-              <w:noProof/>
-            </w:rPr>
-          </w:r>
-          <w:r>
-            <w:rPr>
-              <w:noProof/>
-            </w:rPr>
-            <w:fldChar w:fldCharType="separate"/>
-          </w:r>
-          <w:r>
-            <w:rPr>
-              <w:noProof/>
-            </w:rPr>
-            <w:t>4</w:t>
-          </w:r>
-          <w:r>
-            <w:rPr>
-              <w:noProof/>
-            </w:rPr>
-            <w:fldChar w:fldCharType="end"/>
-          </w:r>
+          <w:hyperlink w:anchor="_Toc378673311" w:history="1">
+            <w:r>
+              <w:rPr>
+                <w:rStyle w:val="Hyperlink"/>
+                <w:noProof/>
+              </w:rPr>
+              <w:t>2.1.</w:t>
+            </w:r>
+            <w:r>
+              <w:rPr>
+                <w:rFonts w:asciiTheme="minorHAnsi" w:eastAsiaTheme="minorEastAsia" w:hAnsiTheme="minorHAnsi" w:cstheme="minorBidi"/>
+                <w:noProof/>
+                <w:kern w:val="0"/>
+                <w:sz w:val="22"/>
+                <w:szCs w:val="22"/>
+                <w:lang w:val="bg-BG" w:eastAsia="bg-BG" w:bidi="ar-SA"/>
+              </w:rPr>
+              <w:tab/>
+            </w:r>
+            <w:r>
+              <w:rPr>
+                <w:rStyle w:val="Hyperlink"/>
+                <w:noProof/>
+              </w:rPr>
+              <w:t>System testing table</w:t>
+            </w:r>
+            <w:r>
+              <w:rPr>
+                <w:noProof/>
+                <w:webHidden/>
+              </w:rPr>
+              <w:tab/>
+            </w:r>
+            <w:r>
+              <w:rPr>
+                <w:noProof/>
+                <w:webHidden/>
+              </w:rPr>
+              <w:fldChar w:fldCharType="begin"/>
+            </w:r>
+            <w:r>
+              <w:rPr>
+                <w:noProof/>
+                <w:webHidden/>
+              </w:rPr>
+              <w:instrText xml:space="preserve"> PAGEREF _Toc378673311 \h </w:instrText>
+            </w:r>
+            <w:r>
+              <w:rPr>
+                <w:noProof/>
+                <w:webHidden/>
+              </w:rPr>
+            </w:r>
+            <w:r>
+              <w:rPr>
+                <w:noProof/>
+                <w:webHidden/>
+              </w:rPr>
+              <w:fldChar w:fldCharType="separate"/>
+            </w:r>
+            <w:r>
+              <w:rPr>
+                <w:noProof/>
+                <w:webHidden/>
+              </w:rPr>
+              <w:t>4</w:t>
+            </w:r>
+            <w:r>
+              <w:rPr>
+                <w:noProof/>
+                <w:webHidden/>
+              </w:rPr>
+              <w:fldChar w:fldCharType="end"/>
+            </w:r>
+          </w:hyperlink>
         </w:p>
         <w:p>
           <w:pPr>
             <w:pStyle w:val="TOC1"/>
             <w:tabs>
-              <w:tab w:val="left" w:pos="420"/>
+              <w:tab w:val="left" w:pos="440"/>
               <w:tab w:val="right" w:leader="dot" w:pos="9628"/>
             </w:tabs>
             <w:rPr>
               <w:rFonts w:asciiTheme="minorHAnsi" w:eastAsiaTheme="minorEastAsia" w:hAnsiTheme="minorHAnsi" w:cstheme="minorBidi"/>
               <w:noProof/>
               <w:kern w:val="0"/>
-              <w:szCs w:val="24"/>
-              <w:lang w:val="en-US" w:eastAsia="ja-JP" w:bidi="ar-SA"/>
+              <w:sz w:val="22"/>
+              <w:szCs w:val="22"/>
+              <w:lang w:val="bg-BG" w:eastAsia="bg-BG" w:bidi="ar-SA"/>
             </w:rPr>
           </w:pPr>
-          <w:r>
-            <w:rPr>
-              <w:noProof/>
-            </w:rPr>
-            <w:t>3.</w:t>
-          </w:r>
-          <w:r>
-            <w:rPr>
-              <w:rFonts w:asciiTheme="minorHAnsi" w:eastAsiaTheme="minorEastAsia" w:hAnsiTheme="minorHAnsi" w:cstheme="minorBidi"/>
-              <w:noProof/>
-              <w:kern w:val="0"/>
-              <w:szCs w:val="24"/>
-              <w:lang w:val="en-US" w:eastAsia="ja-JP" w:bidi="ar-SA"/>
-            </w:rPr>
-            <w:tab/>
-          </w:r>
-          <w:r>
-            <w:rPr>
-              <w:noProof/>
-            </w:rPr>
-            <w:t>Server side testing</w:t>
-          </w:r>
-          <w:r>
-            <w:rPr>
-              <w:noProof/>
-            </w:rPr>
-            <w:tab/>
-          </w:r>
-          <w:r>
-            <w:rPr>
-              <w:noProof/>
-            </w:rPr>
-            <w:fldChar w:fldCharType="begin"/>
-          </w:r>
-          <w:r>
-            <w:rPr>
-              <w:noProof/>
-            </w:rPr>
-            <w:instrText xml:space="preserve"> PAGEREF _Toc252524410 \h </w:instrText>
-          </w:r>
-          <w:r>
-            <w:rPr>
-              <w:noProof/>
-            </w:rPr>
-          </w:r>
-          <w:r>
-            <w:rPr>
-              <w:noProof/>
-            </w:rPr>
-            <w:fldChar w:fldCharType="separate"/>
-          </w:r>
-          <w:r>
-            <w:rPr>
-              <w:noProof/>
-            </w:rPr>
-            <w:t>5</w:t>
-          </w:r>
-          <w:r>
-            <w:rPr>
-              <w:noProof/>
-            </w:rPr>
-            <w:fldChar w:fldCharType="end"/>
-          </w:r>
+          <w:hyperlink w:anchor="_Toc378673312" w:history="1">
+            <w:r>
+              <w:rPr>
+                <w:rStyle w:val="Hyperlink"/>
+                <w:noProof/>
+              </w:rPr>
+              <w:t>3.</w:t>
+            </w:r>
+            <w:r>
+              <w:rPr>
+                <w:rFonts w:asciiTheme="minorHAnsi" w:eastAsiaTheme="minorEastAsia" w:hAnsiTheme="minorHAnsi" w:cstheme="minorBidi"/>
+                <w:noProof/>
+                <w:kern w:val="0"/>
+                <w:sz w:val="22"/>
+                <w:szCs w:val="22"/>
+                <w:lang w:val="bg-BG" w:eastAsia="bg-BG" w:bidi="ar-SA"/>
+              </w:rPr>
+              <w:tab/>
+            </w:r>
+            <w:r>
+              <w:rPr>
+                <w:rStyle w:val="Hyperlink"/>
+                <w:noProof/>
+              </w:rPr>
+              <w:t>Server side testing</w:t>
+            </w:r>
+            <w:r>
+              <w:rPr>
+                <w:noProof/>
+                <w:webHidden/>
+              </w:rPr>
+              <w:tab/>
+            </w:r>
+            <w:r>
+              <w:rPr>
+                <w:noProof/>
+                <w:webHidden/>
+              </w:rPr>
+              <w:fldChar w:fldCharType="begin"/>
+            </w:r>
+            <w:r>
+              <w:rPr>
+                <w:noProof/>
+                <w:webHidden/>
+              </w:rPr>
+              <w:instrText xml:space="preserve"> PAGEREF _Toc378673312 \h </w:instrText>
+            </w:r>
+            <w:r>
+              <w:rPr>
+                <w:noProof/>
+                <w:webHidden/>
+              </w:rPr>
+            </w:r>
+            <w:r>
+              <w:rPr>
+                <w:noProof/>
+                <w:webHidden/>
+              </w:rPr>
+              <w:fldChar w:fldCharType="separate"/>
+            </w:r>
+            <w:r>
+              <w:rPr>
+                <w:noProof/>
+                <w:webHidden/>
+              </w:rPr>
+              <w:t>5</w:t>
+            </w:r>
+            <w:r>
+              <w:rPr>
+                <w:noProof/>
+                <w:webHidden/>
+              </w:rPr>
+              <w:fldChar w:fldCharType="end"/>
+            </w:r>
+          </w:hyperlink>
         </w:p>
         <w:p>
           <w:pPr>
             <w:pStyle w:val="TOC2"/>
             <w:tabs>
-              <w:tab w:val="left" w:pos="840"/>
+              <w:tab w:val="left" w:pos="880"/>
               <w:tab w:val="right" w:leader="dot" w:pos="9628"/>
             </w:tabs>
             <w:rPr>
               <w:rFonts w:asciiTheme="minorHAnsi" w:eastAsiaTheme="minorEastAsia" w:hAnsiTheme="minorHAnsi" w:cstheme="minorBidi"/>
               <w:noProof/>
               <w:kern w:val="0"/>
-              <w:szCs w:val="24"/>
-              <w:lang w:val="en-US" w:eastAsia="ja-JP" w:bidi="ar-SA"/>
+              <w:sz w:val="22"/>
+              <w:szCs w:val="22"/>
+              <w:lang w:val="bg-BG" w:eastAsia="bg-BG" w:bidi="ar-SA"/>
             </w:rPr>
           </w:pPr>
-          <w:r>
-            <w:rPr>
-              <w:noProof/>
-            </w:rPr>
-            <w:t>3.1.</w:t>
-          </w:r>
-          <w:r>
-            <w:rPr>
-              <w:rFonts w:asciiTheme="minorHAnsi" w:eastAsiaTheme="minorEastAsia" w:hAnsiTheme="minorHAnsi" w:cstheme="minorBidi"/>
-              <w:noProof/>
-              <w:kern w:val="0"/>
-              <w:szCs w:val="24"/>
-              <w:lang w:val="en-US" w:eastAsia="ja-JP" w:bidi="ar-SA"/>
-            </w:rPr>
-            <w:tab/>
-          </w:r>
-          <w:r>
-            <w:rPr>
-              <w:noProof/>
-            </w:rPr>
-            <w:t>System testing table</w:t>
-          </w:r>
-          <w:r>
-            <w:rPr>
-              <w:noProof/>
-            </w:rPr>
-            <w:tab/>
-          </w:r>
-          <w:r>
-            <w:rPr>
-              <w:noProof/>
-            </w:rPr>
-            <w:fldChar w:fldCharType="begin"/>
-          </w:r>
-          <w:r>
-            <w:rPr>
-              <w:noProof/>
-            </w:rPr>
-            <w:instrText xml:space="preserve"> PAGEREF _Toc252524411 \h </w:instrText>
-          </w:r>
-          <w:r>
-            <w:rPr>
-              <w:noProof/>
-            </w:rPr>
-          </w:r>
-          <w:r>
-            <w:rPr>
-              <w:noProof/>
-            </w:rPr>
-            <w:fldChar w:fldCharType="separate"/>
-          </w:r>
-          <w:r>
-            <w:rPr>
-              <w:noProof/>
-            </w:rPr>
-            <w:t>5</w:t>
-          </w:r>
-          <w:r>
-            <w:rPr>
-              <w:noProof/>
-            </w:rPr>
-            <w:fldChar w:fldCharType="end"/>
-          </w:r>
+          <w:hyperlink w:anchor="_Toc378673313" w:history="1">
+            <w:r>
+              <w:rPr>
+                <w:rStyle w:val="Hyperlink"/>
+                <w:noProof/>
+              </w:rPr>
+              <w:t>3.1.</w:t>
+            </w:r>
+            <w:r>
+              <w:rPr>
+                <w:rFonts w:asciiTheme="minorHAnsi" w:eastAsiaTheme="minorEastAsia" w:hAnsiTheme="minorHAnsi" w:cstheme="minorBidi"/>
+                <w:noProof/>
+                <w:kern w:val="0"/>
+                <w:sz w:val="22"/>
+                <w:szCs w:val="22"/>
+                <w:lang w:val="bg-BG" w:eastAsia="bg-BG" w:bidi="ar-SA"/>
+              </w:rPr>
+              <w:tab/>
+            </w:r>
+            <w:r>
+              <w:rPr>
+                <w:rStyle w:val="Hyperlink"/>
+                <w:noProof/>
+              </w:rPr>
+              <w:t>System testing table</w:t>
+            </w:r>
+            <w:r>
+              <w:rPr>
+                <w:noProof/>
+                <w:webHidden/>
+              </w:rPr>
+              <w:tab/>
+            </w:r>
+            <w:r>
+              <w:rPr>
+                <w:noProof/>
+                <w:webHidden/>
+              </w:rPr>
+              <w:fldChar w:fldCharType="begin"/>
+            </w:r>
+            <w:r>
+              <w:rPr>
+                <w:noProof/>
+                <w:webHidden/>
+              </w:rPr>
+              <w:instrText xml:space="preserve"> PAGEREF _Toc378673313 \h </w:instrText>
+            </w:r>
+            <w:r>
+              <w:rPr>
+                <w:noProof/>
+                <w:webHidden/>
+              </w:rPr>
+            </w:r>
+            <w:r>
+              <w:rPr>
+                <w:noProof/>
+                <w:webHidden/>
+              </w:rPr>
+              <w:fldChar w:fldCharType="separate"/>
+            </w:r>
+            <w:r>
+              <w:rPr>
+                <w:noProof/>
+                <w:webHidden/>
+              </w:rPr>
+              <w:t>5</w:t>
+            </w:r>
+            <w:r>
+              <w:rPr>
+                <w:noProof/>
+                <w:webHidden/>
+              </w:rPr>
+              <w:fldChar w:fldCharType="end"/>
+            </w:r>
+          </w:hyperlink>
         </w:p>
         <w:p>
           <w:pPr>
             <w:pStyle w:val="TOC1"/>
             <w:tabs>
-              <w:tab w:val="left" w:pos="420"/>
+              <w:tab w:val="left" w:pos="440"/>
               <w:tab w:val="right" w:leader="dot" w:pos="9628"/>
             </w:tabs>
             <w:rPr>
               <w:rFonts w:asciiTheme="minorHAnsi" w:eastAsiaTheme="minorEastAsia" w:hAnsiTheme="minorHAnsi" w:cstheme="minorBidi"/>
               <w:noProof/>
               <w:kern w:val="0"/>
-              <w:szCs w:val="24"/>
-              <w:lang w:val="en-US" w:eastAsia="ja-JP" w:bidi="ar-SA"/>
+              <w:sz w:val="22"/>
+              <w:szCs w:val="22"/>
+              <w:lang w:val="bg-BG" w:eastAsia="bg-BG" w:bidi="ar-SA"/>
             </w:rPr>
           </w:pPr>
-          <w:r>
-            <w:rPr>
-              <w:noProof/>
-            </w:rPr>
-            <w:t>4.</w:t>
-          </w:r>
-          <w:r>
-            <w:rPr>
-              <w:rFonts w:asciiTheme="minorHAnsi" w:eastAsiaTheme="minorEastAsia" w:hAnsiTheme="minorHAnsi" w:cstheme="minorBidi"/>
-              <w:noProof/>
-              <w:kern w:val="0"/>
-              <w:szCs w:val="24"/>
-              <w:lang w:val="en-US" w:eastAsia="ja-JP" w:bidi="ar-SA"/>
-            </w:rPr>
-            <w:tab/>
-          </w:r>
-          <w:r>
-            <w:rPr>
-              <w:noProof/>
-            </w:rPr>
-            <w:t>References</w:t>
-          </w:r>
-          <w:r>
-            <w:rPr>
-              <w:noProof/>
-            </w:rPr>
-            <w:tab/>
-          </w:r>
-          <w:r>
-            <w:rPr>
-              <w:noProof/>
-            </w:rPr>
-            <w:fldChar w:fldCharType="begin"/>
-          </w:r>
-          <w:r>
-            <w:rPr>
-              <w:noProof/>
-            </w:rPr>
-            <w:instrText xml:space="preserve"> PAGEREF _Toc252524412 \h </w:instrText>
-          </w:r>
-          <w:r>
-            <w:rPr>
-              <w:noProof/>
-            </w:rPr>
-          </w:r>
-          <w:r>
-            <w:rPr>
-              <w:noProof/>
-            </w:rPr>
-            <w:fldChar w:fldCharType="separate"/>
-          </w:r>
-          <w:r>
-            <w:rPr>
-              <w:noProof/>
-            </w:rPr>
-            <w:t>6</w:t>
-          </w:r>
-          <w:r>
-            <w:rPr>
-              <w:noProof/>
-            </w:rPr>
-            <w:fldChar w:fldCharType="end"/>
-          </w:r>
+          <w:hyperlink w:anchor="_Toc378673314" w:history="1">
+            <w:r>
+              <w:rPr>
+                <w:rStyle w:val="Hyperlink"/>
+                <w:noProof/>
+              </w:rPr>
+              <w:t>4.</w:t>
+            </w:r>
+            <w:r>
+              <w:rPr>
+                <w:rFonts w:asciiTheme="minorHAnsi" w:eastAsiaTheme="minorEastAsia" w:hAnsiTheme="minorHAnsi" w:cstheme="minorBidi"/>
+                <w:noProof/>
+                <w:kern w:val="0"/>
+                <w:sz w:val="22"/>
+                <w:szCs w:val="22"/>
+                <w:lang w:val="bg-BG" w:eastAsia="bg-BG" w:bidi="ar-SA"/>
+              </w:rPr>
+              <w:tab/>
+            </w:r>
+            <w:r>
+              <w:rPr>
+                <w:rStyle w:val="Hyperlink"/>
+                <w:noProof/>
+              </w:rPr>
+              <w:t>Appendix A: Test Log Form</w:t>
+            </w:r>
+            <w:r>
+              <w:rPr>
+                <w:noProof/>
+                <w:webHidden/>
+              </w:rPr>
+              <w:tab/>
+            </w:r>
+            <w:r>
+              <w:rPr>
+                <w:noProof/>
+                <w:webHidden/>
+              </w:rPr>
+              <w:fldChar w:fldCharType="begin"/>
+            </w:r>
+            <w:r>
+              <w:rPr>
+                <w:noProof/>
+                <w:webHidden/>
+              </w:rPr>
+              <w:instrText xml:space="preserve"> PAGEREF _Toc378673314 \h </w:instrText>
+            </w:r>
+            <w:r>
+              <w:rPr>
+                <w:noProof/>
+                <w:webHidden/>
+              </w:rPr>
+            </w:r>
+            <w:r>
+              <w:rPr>
+                <w:noProof/>
+                <w:webHidden/>
+              </w:rPr>
+              <w:fldChar w:fldCharType="separate"/>
+            </w:r>
+            <w:r>
+              <w:rPr>
+                <w:noProof/>
+                <w:webHidden/>
+              </w:rPr>
+              <w:t>6</w:t>
+            </w:r>
+            <w:r>
+              <w:rPr>
+                <w:noProof/>
+                <w:webHidden/>
+              </w:rPr>
+              <w:fldChar w:fldCharType="end"/>
+            </w:r>
+          </w:hyperlink>
         </w:p>
         <w:p>
           <w:pPr>
             <w:pStyle w:val="TOC1"/>
             <w:tabs>
-              <w:tab w:val="left" w:pos="420"/>
+              <w:tab w:val="left" w:pos="440"/>
               <w:tab w:val="right" w:leader="dot" w:pos="9628"/>
             </w:tabs>
             <w:rPr>
               <w:rFonts w:asciiTheme="minorHAnsi" w:eastAsiaTheme="minorEastAsia" w:hAnsiTheme="minorHAnsi" w:cstheme="minorBidi"/>
               <w:noProof/>
               <w:kern w:val="0"/>
-              <w:szCs w:val="24"/>
-              <w:lang w:val="en-US" w:eastAsia="ja-JP" w:bidi="ar-SA"/>
+              <w:sz w:val="22"/>
+              <w:szCs w:val="22"/>
+              <w:lang w:val="bg-BG" w:eastAsia="bg-BG" w:bidi="ar-SA"/>
             </w:rPr>
           </w:pPr>
-          <w:r>
-            <w:rPr>
-              <w:noProof/>
-            </w:rPr>
-            <w:t>5.</w:t>
-          </w:r>
-          <w:r>
+          <w:hyperlink w:anchor="_Toc378673315" w:history="1">
+            <w:r>
+              <w:rPr>
+                <w:rStyle w:val="Hyperlink"/>
+                <w:noProof/>
+              </w:rPr>
+              <w:t>5.</w:t>
+            </w:r>
+            <w:r>
+              <w:rPr>
+                <w:rFonts w:asciiTheme="minorHAnsi" w:eastAsiaTheme="minorEastAsia" w:hAnsiTheme="minorHAnsi" w:cstheme="minorBidi"/>
+                <w:noProof/>
+                <w:kern w:val="0"/>
+                <w:sz w:val="22"/>
+                <w:szCs w:val="22"/>
+                <w:lang w:val="bg-BG" w:eastAsia="bg-BG" w:bidi="ar-SA"/>
+              </w:rPr>
+              <w:tab/>
+            </w:r>
+            <w:r>
+              <w:rPr>
+                <w:rStyle w:val="Hyperlink"/>
+                <w:noProof/>
+              </w:rPr>
+              <w:t>References</w:t>
+            </w:r>
+            <w:r>
+              <w:rPr>
+                <w:noProof/>
+                <w:webHidden/>
+              </w:rPr>
+              <w:tab/>
+            </w:r>
+            <w:r>
+              <w:rPr>
+                <w:noProof/>
+                <w:webHidden/>
+              </w:rPr>
+              <w:fldChar w:fldCharType="begin"/>
+            </w:r>
+            <w:r>
+              <w:rPr>
+                <w:noProof/>
+                <w:webHidden/>
+              </w:rPr>
+              <w:instrText xml:space="preserve"> PAGEREF _Toc378673315 \h </w:instrText>
+            </w:r>
+            <w:r>
+              <w:rPr>
+                <w:noProof/>
+                <w:webHidden/>
+              </w:rPr>
+            </w:r>
+            <w:r>
+              <w:rPr>
+                <w:noProof/>
+                <w:webHidden/>
+              </w:rPr>
+              <w:fldChar w:fldCharType="separate"/>
+            </w:r>
+            <w:r>
+              <w:rPr>
+                <w:noProof/>
+                <w:webHidden/>
+              </w:rPr>
+              <w:t>7</w:t>
+            </w:r>
+            <w:r>
+              <w:rPr>
+                <w:noProof/>
+                <w:webHidden/>
+              </w:rPr>
+              <w:fldChar w:fldCharType="end"/>
+            </w:r>
+          </w:hyperlink>
+        </w:p>
+        <w:p>
+          <w:pPr>
+            <w:pStyle w:val="TOC1"/>
+            <w:tabs>
+              <w:tab w:val="left" w:pos="440"/>
+              <w:tab w:val="right" w:leader="dot" w:pos="9628"/>
+            </w:tabs>
             <w:rPr>
               <w:rFonts w:asciiTheme="minorHAnsi" w:eastAsiaTheme="minorEastAsia" w:hAnsiTheme="minorHAnsi" w:cstheme="minorBidi"/>
               <w:noProof/>
               <w:kern w:val="0"/>
-              <w:szCs w:val="24"/>
-              <w:lang w:val="en-US" w:eastAsia="ja-JP" w:bidi="ar-SA"/>
+              <w:sz w:val="22"/>
+              <w:szCs w:val="22"/>
+              <w:lang w:val="bg-BG" w:eastAsia="bg-BG" w:bidi="ar-SA"/>
             </w:rPr>
-            <w:tab/>
-          </w:r>
-          <w:r>
-            <w:rPr>
-              <w:noProof/>
-            </w:rPr>
-            <w:t>Document change history</w:t>
-          </w:r>
-          <w:r>
-            <w:rPr>
-              <w:noProof/>
-            </w:rPr>
-            <w:tab/>
-          </w:r>
-          <w:r>
-            <w:rPr>
-              <w:noProof/>
-            </w:rPr>
-            <w:fldChar w:fldCharType="begin"/>
-          </w:r>
-          <w:r>
-            <w:rPr>
-              <w:noProof/>
-            </w:rPr>
-            <w:instrText xml:space="preserve"> PAGEREF _Toc252524413 \h </w:instrText>
-          </w:r>
-          <w:r>
-            <w:rPr>
-              <w:noProof/>
-            </w:rPr>
-          </w:r>
-          <w:r>
-            <w:rPr>
-              <w:noProof/>
-            </w:rPr>
-            <w:fldChar w:fldCharType="separate"/>
-          </w:r>
-          <w:r>
-            <w:rPr>
-              <w:noProof/>
-            </w:rPr>
-            <w:t>6</w:t>
-          </w:r>
-          <w:r>
-            <w:rPr>
-              <w:noProof/>
-            </w:rPr>
-            <w:fldChar w:fldCharType="end"/>
-          </w:r>
+          </w:pPr>
+          <w:hyperlink w:anchor="_Toc378673316" w:history="1">
+            <w:r>
+              <w:rPr>
+                <w:rStyle w:val="Hyperlink"/>
+                <w:noProof/>
+              </w:rPr>
+              <w:t>6.</w:t>
+            </w:r>
+            <w:r>
+              <w:rPr>
+                <w:rFonts w:asciiTheme="minorHAnsi" w:eastAsiaTheme="minorEastAsia" w:hAnsiTheme="minorHAnsi" w:cstheme="minorBidi"/>
+                <w:noProof/>
+                <w:kern w:val="0"/>
+                <w:sz w:val="22"/>
+                <w:szCs w:val="22"/>
+                <w:lang w:val="bg-BG" w:eastAsia="bg-BG" w:bidi="ar-SA"/>
+              </w:rPr>
+              <w:tab/>
+            </w:r>
+            <w:r>
+              <w:rPr>
+                <w:rStyle w:val="Hyperlink"/>
+                <w:noProof/>
+              </w:rPr>
+              <w:t>Document change history</w:t>
+            </w:r>
+            <w:r>
+              <w:rPr>
+                <w:noProof/>
+                <w:webHidden/>
+              </w:rPr>
+              <w:tab/>
+            </w:r>
+            <w:r>
+              <w:rPr>
+                <w:noProof/>
+                <w:webHidden/>
+              </w:rPr>
+              <w:fldChar w:fldCharType="begin"/>
+            </w:r>
+            <w:r>
+              <w:rPr>
+                <w:noProof/>
+                <w:webHidden/>
+              </w:rPr>
+              <w:instrText xml:space="preserve"> PAGEREF _Toc378673316 \h </w:instrText>
+            </w:r>
+            <w:r>
+              <w:rPr>
+                <w:noProof/>
+                <w:webHidden/>
+              </w:rPr>
+            </w:r>
+            <w:r>
+              <w:rPr>
+                <w:noProof/>
+                <w:webHidden/>
+              </w:rPr>
+              <w:fldChar w:fldCharType="separate"/>
+            </w:r>
+            <w:r>
+              <w:rPr>
+                <w:noProof/>
+                <w:webHidden/>
+              </w:rPr>
+              <w:t>7</w:t>
+            </w:r>
+            <w:r>
+              <w:rPr>
+                <w:noProof/>
+                <w:webHidden/>
+              </w:rPr>
+              <w:fldChar w:fldCharType="end"/>
+            </w:r>
+          </w:hyperlink>
         </w:p>
         <w:p>
           <w:r>
@@ -1322,12 +1568,10 @@
     <w:p/>
     <w:p/>
     <w:p/>
-    <w:p/>
-    <w:p/>
-    <w:p/>
-    <w:p/>
-    <w:p/>
-    <w:p/>
+    <w:p>
+      <w:bookmarkStart w:id="0" w:name="_GoBack"/>
+      <w:bookmarkEnd w:id="0"/>
+    </w:p>
     <w:p>
       <w:pPr>
         <w:pStyle w:val="Heading1"/>
@@ -1336,12 +1580,12 @@
           <w:numId w:val="1"/>
         </w:numPr>
       </w:pPr>
-      <w:bookmarkStart w:id="0" w:name="_Toc252524404"/>
+      <w:bookmarkStart w:id="1" w:name="_Toc378673306"/>
       <w:r>
         <w:lastRenderedPageBreak/>
         <w:t>Introduction</w:t>
       </w:r>
-      <w:bookmarkEnd w:id="0"/>
+      <w:bookmarkEnd w:id="1"/>
     </w:p>
     <w:p/>
     <w:p>
@@ -1352,11 +1596,11 @@
           <w:numId w:val="1"/>
         </w:numPr>
       </w:pPr>
-      <w:bookmarkStart w:id="1" w:name="_Toc252524405"/>
+      <w:bookmarkStart w:id="2" w:name="_Toc378673307"/>
       <w:r>
         <w:t>Purpose of this document</w:t>
       </w:r>
-      <w:bookmarkEnd w:id="1"/>
+      <w:bookmarkEnd w:id="2"/>
     </w:p>
     <w:p/>
     <w:p>
@@ -1382,11 +1626,11 @@
           <w:numId w:val="1"/>
         </w:numPr>
       </w:pPr>
-      <w:bookmarkStart w:id="2" w:name="_Toc252524406"/>
+      <w:bookmarkStart w:id="3" w:name="_Toc378673308"/>
       <w:r>
         <w:t>Scope</w:t>
       </w:r>
-      <w:bookmarkEnd w:id="2"/>
+      <w:bookmarkEnd w:id="3"/>
     </w:p>
     <w:p/>
     <w:p>
@@ -1466,11 +1710,11 @@
           <w:numId w:val="1"/>
         </w:numPr>
       </w:pPr>
-      <w:bookmarkStart w:id="3" w:name="_Toc252524407"/>
+      <w:bookmarkStart w:id="4" w:name="_Toc378673309"/>
       <w:r>
         <w:t>Objectives</w:t>
       </w:r>
-      <w:bookmarkEnd w:id="3"/>
+      <w:bookmarkEnd w:id="4"/>
     </w:p>
     <w:p/>
     <w:p>
@@ -1537,12 +1781,12 @@
           <w:numId w:val="1"/>
         </w:numPr>
       </w:pPr>
-      <w:bookmarkStart w:id="4" w:name="_Toc252524408"/>
+      <w:bookmarkStart w:id="5" w:name="_Toc378673310"/>
       <w:r>
         <w:lastRenderedPageBreak/>
         <w:t>Android side testing</w:t>
       </w:r>
-      <w:bookmarkEnd w:id="4"/>
+      <w:bookmarkEnd w:id="5"/>
     </w:p>
     <w:p/>
     <w:p>
@@ -1553,11 +1797,11 @@
           <w:numId w:val="1"/>
         </w:numPr>
       </w:pPr>
-      <w:bookmarkStart w:id="5" w:name="_Toc252524409"/>
+      <w:bookmarkStart w:id="6" w:name="_Toc378673311"/>
       <w:r>
         <w:rPr>
           <w:noProof/>
-          <w:lang w:val="en-US" w:eastAsia="en-US" w:bidi="ar-SA"/>
+          <w:lang w:val="bg-BG" w:eastAsia="bg-BG" w:bidi="ar-SA"/>
         </w:rPr>
         <w:drawing>
           <wp:anchor distT="0" distB="0" distL="114300" distR="114300" simplePos="0" relativeHeight="251658240" behindDoc="0" locked="0" layoutInCell="1" allowOverlap="1" wp14:anchorId="4384832E" wp14:editId="437FB735">
@@ -1583,7 +1827,7 @@
                     <pic:cNvPicPr/>
                   </pic:nvPicPr>
                   <pic:blipFill>
-                    <a:blip r:embed="rId9">
+                    <a:blip r:embed="rId8">
                       <a:extLst>
                         <a:ext uri="{28A0092B-C50C-407E-A947-70E740481C1C}">
                           <a14:useLocalDpi xmlns:a14="http://schemas.microsoft.com/office/drawing/2010/main" val="0"/>
@@ -1618,7 +1862,7 @@
       <w:r>
         <w:t>System testing table</w:t>
       </w:r>
-      <w:bookmarkEnd w:id="5"/>
+      <w:bookmarkEnd w:id="6"/>
     </w:p>
     <w:p/>
     <w:p>
@@ -1629,11 +1873,11 @@
           <w:numId w:val="1"/>
         </w:numPr>
       </w:pPr>
-      <w:bookmarkStart w:id="6" w:name="_Toc252524410"/>
+      <w:bookmarkStart w:id="7" w:name="_Toc378673312"/>
       <w:r>
         <w:t>Server side testing</w:t>
       </w:r>
-      <w:bookmarkEnd w:id="6"/>
+      <w:bookmarkEnd w:id="7"/>
     </w:p>
     <w:p>
       <w:pPr>
@@ -1643,14 +1887,14 @@
           <w:numId w:val="1"/>
         </w:numPr>
       </w:pPr>
-      <w:bookmarkStart w:id="7" w:name="_Toc252524411"/>
+      <w:bookmarkStart w:id="8" w:name="_Toc378673313"/>
       <w:r>
         <w:t>System testing</w:t>
       </w:r>
       <w:r>
         <w:t xml:space="preserve"> table</w:t>
       </w:r>
-      <w:bookmarkEnd w:id="7"/>
+      <w:bookmarkEnd w:id="8"/>
       <w:r>
         <w:br/>
       </w:r>
@@ -1708,19 +1952,7 @@
               <w:rPr>
                 <w:sz w:val="18"/>
               </w:rPr>
-              <w:t>Req b</w:t>
-            </w:r>
-            <w:r>
-              <w:rPr>
-                <w:sz w:val="18"/>
-              </w:rPr>
-              <w:t>e</w:t>
-            </w:r>
-            <w:r>
-              <w:rPr>
-                <w:sz w:val="18"/>
-              </w:rPr>
-              <w:t xml:space="preserve">ing </w:t>
+              <w:t xml:space="preserve">Req being </w:t>
             </w:r>
             <w:r>
               <w:rPr>
@@ -2455,19 +2687,7 @@
               <w:rPr>
                 <w:sz w:val="18"/>
               </w:rPr>
-              <w:t xml:space="preserve"> and check that they are the co</w:t>
-            </w:r>
-            <w:r>
-              <w:rPr>
-                <w:sz w:val="18"/>
-              </w:rPr>
-              <w:t>r</w:t>
-            </w:r>
-            <w:r>
-              <w:rPr>
-                <w:sz w:val="18"/>
-              </w:rPr>
-              <w:t>rect images</w:t>
+              <w:t xml:space="preserve"> and check that they are the correct images</w:t>
             </w:r>
             <w:r>
               <w:rPr>
@@ -2843,19 +3063,7 @@
               <w:rPr>
                 <w:sz w:val="18"/>
               </w:rPr>
-              <w:t>The PHP program is able to decode the MIME message and extract the data and the a</w:t>
-            </w:r>
-            <w:r>
-              <w:rPr>
-                <w:sz w:val="18"/>
-              </w:rPr>
-              <w:t>t</w:t>
-            </w:r>
-            <w:r>
-              <w:rPr>
-                <w:sz w:val="18"/>
-              </w:rPr>
-              <w:t>tachments.</w:t>
+              <w:t>The PHP program is able to decode the MIME message and extract the data and the attachments.</w:t>
             </w:r>
           </w:p>
         </w:tc>
@@ -3240,10 +3448,12 @@
           <w:numId w:val="1"/>
         </w:numPr>
       </w:pPr>
+      <w:bookmarkStart w:id="9" w:name="_Toc378673314"/>
       <w:r>
         <w:lastRenderedPageBreak/>
         <w:t>Appendix A: Test Log Form</w:t>
       </w:r>
+      <w:bookmarkEnd w:id="9"/>
     </w:p>
     <w:p/>
     <w:tbl>
@@ -5891,12 +6101,12 @@
           <w:numId w:val="1"/>
         </w:numPr>
       </w:pPr>
-      <w:bookmarkStart w:id="8" w:name="_Toc252524412"/>
+      <w:bookmarkStart w:id="10" w:name="_Toc378673315"/>
       <w:r>
         <w:lastRenderedPageBreak/>
         <w:t>References</w:t>
       </w:r>
-      <w:bookmarkEnd w:id="8"/>
+      <w:bookmarkEnd w:id="10"/>
     </w:p>
     <w:p/>
     <w:p>
@@ -5929,27 +6139,7 @@
           <w:szCs w:val="32"/>
           <w:lang w:val="en-US" w:bidi="ar-SA"/>
         </w:rPr>
-        <w:t xml:space="preserve">] Software Engineering Group 05. Project Plan. S. </w:t>
-      </w:r>
-      <w:proofErr w:type="spellStart"/>
-      <w:r>
-        <w:rPr>
-          <w:rFonts w:cs="Times New Roman"/>
-          <w:kern w:val="0"/>
-          <w:szCs w:val="32"/>
-          <w:lang w:val="en-US" w:bidi="ar-SA"/>
-        </w:rPr>
-        <w:t>Raychev</w:t>
-      </w:r>
-      <w:proofErr w:type="spellEnd"/>
-      <w:r>
-        <w:rPr>
-          <w:rFonts w:cs="Times New Roman"/>
-          <w:kern w:val="0"/>
-          <w:szCs w:val="32"/>
-          <w:lang w:val="en-US" w:bidi="ar-SA"/>
-        </w:rPr>
-        <w:t xml:space="preserve">, B. O’Donovan, H. Clark, W. </w:t>
+        <w:t xml:space="preserve">] Software Engineering Group 05. Project Plan. S. Raychev, B. O’Donovan, H. Clark, W. </w:t>
       </w:r>
       <w:proofErr w:type="spellStart"/>
       <w:r>
@@ -6048,11 +6238,11 @@
           <w:numId w:val="1"/>
         </w:numPr>
       </w:pPr>
-      <w:bookmarkStart w:id="9" w:name="_Toc252524413"/>
+      <w:bookmarkStart w:id="11" w:name="_Toc378673316"/>
       <w:r>
         <w:t>Document change history</w:t>
       </w:r>
-      <w:bookmarkEnd w:id="9"/>
+      <w:bookmarkEnd w:id="11"/>
     </w:p>
     <w:p/>
     <w:tbl>
@@ -6294,11 +6484,9 @@
             <w:r>
               <w:tab/>
             </w:r>
-            <w:proofErr w:type="gramStart"/>
             <w:r>
               <w:t>wia2</w:t>
             </w:r>
-            <w:proofErr w:type="gramEnd"/>
           </w:p>
         </w:tc>
       </w:tr>
@@ -6344,8 +6532,6 @@
             <w:r>
               <w:t>28</w:t>
             </w:r>
-            <w:bookmarkStart w:id="10" w:name="_GoBack"/>
-            <w:bookmarkEnd w:id="10"/>
             <w:r>
               <w:t>/01/2014</w:t>
             </w:r>
@@ -6377,13 +6563,8 @@
                 <w:tab w:val="center" w:pos="523"/>
               </w:tabs>
             </w:pPr>
-            <w:proofErr w:type="gramStart"/>
-            <w:r>
-              <w:t>bmo</w:t>
-            </w:r>
-            <w:proofErr w:type="gramEnd"/>
-            <w:r>
-              <w:t>, njv1</w:t>
+            <w:r>
+              <w:t>bmo, njv1</w:t>
             </w:r>
           </w:p>
         </w:tc>
@@ -6733,20 +6914,9 @@
         </w:rPr>
       </w:pPr>
     </w:p>
-    <w:p>
-      <w:pPr>
-        <w:pStyle w:val="Standard"/>
-        <w:rPr>
-          <w:rFonts w:ascii="Calibri" w:hAnsi="Calibri"/>
-          <w:color w:val="000000"/>
-          <w:sz w:val="20"/>
-          <w:szCs w:val="20"/>
-        </w:rPr>
-      </w:pPr>
-    </w:p>
     <w:sectPr>
-      <w:headerReference w:type="default" r:id="rId10"/>
-      <w:footerReference w:type="default" r:id="rId11"/>
+      <w:headerReference w:type="default" r:id="rId9"/>
+      <w:footerReference w:type="default" r:id="rId10"/>
       <w:pgSz w:w="11906" w:h="16838"/>
       <w:pgMar w:top="1134" w:right="1134" w:bottom="1134" w:left="1134" w:header="567" w:footer="567" w:gutter="0"/>
       <w:cols w:space="708"/>
@@ -6757,7 +6927,7 @@
 </file>
 
 <file path=word/endnotes.xml><?xml version="1.0" encoding="utf-8"?>
-<w:endnotes xmlns:wpc="http://schemas.microsoft.com/office/word/2010/wordprocessingCanvas" xmlns:mo="http://schemas.microsoft.com/office/mac/office/2008/main" xmlns:mc="http://schemas.openxmlformats.org/markup-compatibility/2006" xmlns:mv="urn:schemas-microsoft-com:mac:vml" xmlns:o="urn:schemas-microsoft-com:office:office" xmlns:r="http://schemas.openxmlformats.org/officeDocument/2006/relationships" xmlns:m="http://schemas.openxmlformats.org/officeDocument/2006/math" xmlns:v="urn:schemas-microsoft-com:vml" xmlns:wp14="http://schemas.microsoft.com/office/word/2010/wordprocessingDrawing" xmlns:wp="http://schemas.openxmlformats.org/drawingml/2006/wordprocessingDrawing" xmlns:w10="urn:schemas-microsoft-com:office:word" xmlns:w="http://schemas.openxmlformats.org/wordprocessingml/2006/main" xmlns:w14="http://schemas.microsoft.com/office/word/2010/wordml" xmlns:wpg="http://schemas.microsoft.com/office/word/2010/wordprocessingGroup" xmlns:wpi="http://schemas.microsoft.com/office/word/2010/wordprocessingInk" xmlns:wne="http://schemas.microsoft.com/office/word/2006/wordml" xmlns:wps="http://schemas.microsoft.com/office/word/2010/wordprocessingShape" mc:Ignorable="w14 wp14">
+<w:endnotes xmlns:wpc="http://schemas.microsoft.com/office/word/2010/wordprocessingCanvas" xmlns:mc="http://schemas.openxmlformats.org/markup-compatibility/2006" xmlns:o="urn:schemas-microsoft-com:office:office" xmlns:r="http://schemas.openxmlformats.org/officeDocument/2006/relationships" xmlns:m="http://schemas.openxmlformats.org/officeDocument/2006/math" xmlns:v="urn:schemas-microsoft-com:vml" xmlns:wp14="http://schemas.microsoft.com/office/word/2010/wordprocessingDrawing" xmlns:wp="http://schemas.openxmlformats.org/drawingml/2006/wordprocessingDrawing" xmlns:w10="urn:schemas-microsoft-com:office:word" xmlns:w="http://schemas.openxmlformats.org/wordprocessingml/2006/main" xmlns:w14="http://schemas.microsoft.com/office/word/2010/wordml" xmlns:w15="http://schemas.microsoft.com/office/word/2012/wordml" xmlns:wpg="http://schemas.microsoft.com/office/word/2010/wordprocessingGroup" xmlns:wpi="http://schemas.microsoft.com/office/word/2010/wordprocessingInk" xmlns:wne="http://schemas.microsoft.com/office/word/2006/wordml" xmlns:wps="http://schemas.microsoft.com/office/word/2010/wordprocessingShape" mc:Ignorable="w14 w15 wp14">
   <w:endnote w:type="separator" w:id="-1">
     <w:p>
       <w:r>
@@ -6776,7 +6946,7 @@
 </file>
 
 <file path=word/footer1.xml><?xml version="1.0" encoding="utf-8"?>
-<w:ftr xmlns:wpc="http://schemas.microsoft.com/office/word/2010/wordprocessingCanvas" xmlns:mo="http://schemas.microsoft.com/office/mac/office/2008/main" xmlns:mc="http://schemas.openxmlformats.org/markup-compatibility/2006" xmlns:mv="urn:schemas-microsoft-com:mac:vml" xmlns:o="urn:schemas-microsoft-com:office:office" xmlns:r="http://schemas.openxmlformats.org/officeDocument/2006/relationships" xmlns:m="http://schemas.openxmlformats.org/officeDocument/2006/math" xmlns:v="urn:schemas-microsoft-com:vml" xmlns:wp14="http://schemas.microsoft.com/office/word/2010/wordprocessingDrawing" xmlns:wp="http://schemas.openxmlformats.org/drawingml/2006/wordprocessingDrawing" xmlns:w10="urn:schemas-microsoft-com:office:word" xmlns:w="http://schemas.openxmlformats.org/wordprocessingml/2006/main" xmlns:w14="http://schemas.microsoft.com/office/word/2010/wordml" xmlns:wpg="http://schemas.microsoft.com/office/word/2010/wordprocessingGroup" xmlns:wpi="http://schemas.microsoft.com/office/word/2010/wordprocessingInk" xmlns:wne="http://schemas.microsoft.com/office/word/2006/wordml" xmlns:wps="http://schemas.microsoft.com/office/word/2010/wordprocessingShape" mc:Ignorable="w14 wp14">
+<w:ftr xmlns:wpc="http://schemas.microsoft.com/office/word/2010/wordprocessingCanvas" xmlns:mc="http://schemas.openxmlformats.org/markup-compatibility/2006" xmlns:o="urn:schemas-microsoft-com:office:office" xmlns:r="http://schemas.openxmlformats.org/officeDocument/2006/relationships" xmlns:m="http://schemas.openxmlformats.org/officeDocument/2006/math" xmlns:v="urn:schemas-microsoft-com:vml" xmlns:wp14="http://schemas.microsoft.com/office/word/2010/wordprocessingDrawing" xmlns:wp="http://schemas.openxmlformats.org/drawingml/2006/wordprocessingDrawing" xmlns:w10="urn:schemas-microsoft-com:office:word" xmlns:w="http://schemas.openxmlformats.org/wordprocessingml/2006/main" xmlns:w14="http://schemas.microsoft.com/office/word/2010/wordml" xmlns:w15="http://schemas.microsoft.com/office/word/2012/wordml" xmlns:wpg="http://schemas.microsoft.com/office/word/2010/wordprocessingGroup" xmlns:wpi="http://schemas.microsoft.com/office/word/2010/wordprocessingInk" xmlns:wne="http://schemas.microsoft.com/office/word/2006/wordml" xmlns:wps="http://schemas.microsoft.com/office/word/2010/wordprocessingShape" mc:Ignorable="w14 w15 wp14">
   <w:p>
     <w:pPr>
       <w:pStyle w:val="Footer"/>
@@ -6950,7 +7120,7 @@
                 <w:noProof/>
                 <w:sz w:val="22"/>
               </w:rPr>
-              <w:t>5</w:t>
+              <w:t>7</w:t>
             </w:r>
             <w:r>
               <w:rPr>
@@ -7003,7 +7173,7 @@
                 <w:noProof/>
                 <w:sz w:val="22"/>
               </w:rPr>
-              <w:t>8</w:t>
+              <w:t>7</w:t>
             </w:r>
             <w:r>
               <w:rPr>
@@ -7023,7 +7193,7 @@
 </file>
 
 <file path=word/footnotes.xml><?xml version="1.0" encoding="utf-8"?>
-<w:footnotes xmlns:wpc="http://schemas.microsoft.com/office/word/2010/wordprocessingCanvas" xmlns:mo="http://schemas.microsoft.com/office/mac/office/2008/main" xmlns:mc="http://schemas.openxmlformats.org/markup-compatibility/2006" xmlns:mv="urn:schemas-microsoft-com:mac:vml" xmlns:o="urn:schemas-microsoft-com:office:office" xmlns:r="http://schemas.openxmlformats.org/officeDocument/2006/relationships" xmlns:m="http://schemas.openxmlformats.org/officeDocument/2006/math" xmlns:v="urn:schemas-microsoft-com:vml" xmlns:wp14="http://schemas.microsoft.com/office/word/2010/wordprocessingDrawing" xmlns:wp="http://schemas.openxmlformats.org/drawingml/2006/wordprocessingDrawing" xmlns:w10="urn:schemas-microsoft-com:office:word" xmlns:w="http://schemas.openxmlformats.org/wordprocessingml/2006/main" xmlns:w14="http://schemas.microsoft.com/office/word/2010/wordml" xmlns:wpg="http://schemas.microsoft.com/office/word/2010/wordprocessingGroup" xmlns:wpi="http://schemas.microsoft.com/office/word/2010/wordprocessingInk" xmlns:wne="http://schemas.microsoft.com/office/word/2006/wordml" xmlns:wps="http://schemas.microsoft.com/office/word/2010/wordprocessingShape" mc:Ignorable="w14 wp14">
+<w:footnotes xmlns:wpc="http://schemas.microsoft.com/office/word/2010/wordprocessingCanvas" xmlns:mc="http://schemas.openxmlformats.org/markup-compatibility/2006" xmlns:o="urn:schemas-microsoft-com:office:office" xmlns:r="http://schemas.openxmlformats.org/officeDocument/2006/relationships" xmlns:m="http://schemas.openxmlformats.org/officeDocument/2006/math" xmlns:v="urn:schemas-microsoft-com:vml" xmlns:wp14="http://schemas.microsoft.com/office/word/2010/wordprocessingDrawing" xmlns:wp="http://schemas.openxmlformats.org/drawingml/2006/wordprocessingDrawing" xmlns:w10="urn:schemas-microsoft-com:office:word" xmlns:w="http://schemas.openxmlformats.org/wordprocessingml/2006/main" xmlns:w14="http://schemas.microsoft.com/office/word/2010/wordml" xmlns:w15="http://schemas.microsoft.com/office/word/2012/wordml" xmlns:wpg="http://schemas.microsoft.com/office/word/2010/wordprocessingGroup" xmlns:wpi="http://schemas.microsoft.com/office/word/2010/wordprocessingInk" xmlns:wne="http://schemas.microsoft.com/office/word/2006/wordml" xmlns:wps="http://schemas.microsoft.com/office/word/2010/wordprocessingShape" mc:Ignorable="w14 w15 wp14">
   <w:footnote w:type="separator" w:id="-1">
     <w:p>
       <w:r>
@@ -7045,7 +7215,7 @@
 </file>
 
 <file path=word/header1.xml><?xml version="1.0" encoding="utf-8"?>
-<w:hdr xmlns:wpc="http://schemas.microsoft.com/office/word/2010/wordprocessingCanvas" xmlns:mo="http://schemas.microsoft.com/office/mac/office/2008/main" xmlns:mc="http://schemas.openxmlformats.org/markup-compatibility/2006" xmlns:mv="urn:schemas-microsoft-com:mac:vml" xmlns:o="urn:schemas-microsoft-com:office:office" xmlns:r="http://schemas.openxmlformats.org/officeDocument/2006/relationships" xmlns:m="http://schemas.openxmlformats.org/officeDocument/2006/math" xmlns:v="urn:schemas-microsoft-com:vml" xmlns:wp14="http://schemas.microsoft.com/office/word/2010/wordprocessingDrawing" xmlns:wp="http://schemas.openxmlformats.org/drawingml/2006/wordprocessingDrawing" xmlns:w10="urn:schemas-microsoft-com:office:word" xmlns:w="http://schemas.openxmlformats.org/wordprocessingml/2006/main" xmlns:w14="http://schemas.microsoft.com/office/word/2010/wordml" xmlns:wpg="http://schemas.microsoft.com/office/word/2010/wordprocessingGroup" xmlns:wpi="http://schemas.microsoft.com/office/word/2010/wordprocessingInk" xmlns:wne="http://schemas.microsoft.com/office/word/2006/wordml" xmlns:wps="http://schemas.microsoft.com/office/word/2010/wordprocessingShape" mc:Ignorable="w14 wp14">
+<w:hdr xmlns:wpc="http://schemas.microsoft.com/office/word/2010/wordprocessingCanvas" xmlns:mc="http://schemas.openxmlformats.org/markup-compatibility/2006" xmlns:o="urn:schemas-microsoft-com:office:office" xmlns:r="http://schemas.openxmlformats.org/officeDocument/2006/relationships" xmlns:m="http://schemas.openxmlformats.org/officeDocument/2006/math" xmlns:v="urn:schemas-microsoft-com:vml" xmlns:wp14="http://schemas.microsoft.com/office/word/2010/wordprocessingDrawing" xmlns:wp="http://schemas.openxmlformats.org/drawingml/2006/wordprocessingDrawing" xmlns:w10="urn:schemas-microsoft-com:office:word" xmlns:w="http://schemas.openxmlformats.org/wordprocessingml/2006/main" xmlns:w14="http://schemas.microsoft.com/office/word/2010/wordml" xmlns:w15="http://schemas.microsoft.com/office/word/2012/wordml" xmlns:wpg="http://schemas.microsoft.com/office/word/2010/wordprocessingGroup" xmlns:wpi="http://schemas.microsoft.com/office/word/2010/wordprocessingInk" xmlns:wne="http://schemas.microsoft.com/office/word/2006/wordml" xmlns:wps="http://schemas.microsoft.com/office/word/2010/wordprocessingShape" mc:Ignorable="w14 w15 wp14">
   <w:p>
     <w:pPr>
       <w:pStyle w:val="Header"/>
@@ -7081,7 +7251,7 @@
 </file>
 
 <file path=word/numbering.xml><?xml version="1.0" encoding="utf-8"?>
-<w:numbering xmlns:wpc="http://schemas.microsoft.com/office/word/2010/wordprocessingCanvas" xmlns:mo="http://schemas.microsoft.com/office/mac/office/2008/main" xmlns:mc="http://schemas.openxmlformats.org/markup-compatibility/2006" xmlns:mv="urn:schemas-microsoft-com:mac:vml" xmlns:o="urn:schemas-microsoft-com:office:office" xmlns:r="http://schemas.openxmlformats.org/officeDocument/2006/relationships" xmlns:m="http://schemas.openxmlformats.org/officeDocument/2006/math" xmlns:v="urn:schemas-microsoft-com:vml" xmlns:wp14="http://schemas.microsoft.com/office/word/2010/wordprocessingDrawing" xmlns:wp="http://schemas.openxmlformats.org/drawingml/2006/wordprocessingDrawing" xmlns:w10="urn:schemas-microsoft-com:office:word" xmlns:w="http://schemas.openxmlformats.org/wordprocessingml/2006/main" xmlns:w14="http://schemas.microsoft.com/office/word/2010/wordml" xmlns:wpg="http://schemas.microsoft.com/office/word/2010/wordprocessingGroup" xmlns:wpi="http://schemas.microsoft.com/office/word/2010/wordprocessingInk" xmlns:wne="http://schemas.microsoft.com/office/word/2006/wordml" xmlns:wps="http://schemas.microsoft.com/office/word/2010/wordprocessingShape" mc:Ignorable="w14 wp14">
+<w:numbering xmlns:wpc="http://schemas.microsoft.com/office/word/2010/wordprocessingCanvas" xmlns:mc="http://schemas.openxmlformats.org/markup-compatibility/2006" xmlns:o="urn:schemas-microsoft-com:office:office" xmlns:r="http://schemas.openxmlformats.org/officeDocument/2006/relationships" xmlns:m="http://schemas.openxmlformats.org/officeDocument/2006/math" xmlns:v="urn:schemas-microsoft-com:vml" xmlns:wp14="http://schemas.microsoft.com/office/word/2010/wordprocessingDrawing" xmlns:wp="http://schemas.openxmlformats.org/drawingml/2006/wordprocessingDrawing" xmlns:w10="urn:schemas-microsoft-com:office:word" xmlns:w="http://schemas.openxmlformats.org/wordprocessingml/2006/main" xmlns:w14="http://schemas.microsoft.com/office/word/2010/wordml" xmlns:w15="http://schemas.microsoft.com/office/word/2012/wordml" xmlns:wpg="http://schemas.microsoft.com/office/word/2010/wordprocessingGroup" xmlns:wpi="http://schemas.microsoft.com/office/word/2010/wordprocessingInk" xmlns:wne="http://schemas.microsoft.com/office/word/2006/wordml" xmlns:wps="http://schemas.microsoft.com/office/word/2010/wordprocessingShape" mc:Ignorable="w14 w15 wp14">
   <w:abstractNum w:abstractNumId="0">
     <w:nsid w:val="00000001"/>
     <w:multiLevelType w:val="hybridMultilevel"/>
@@ -7970,7 +8140,7 @@
 </file>
 
 <file path=word/styles.xml><?xml version="1.0" encoding="utf-8"?>
-<w:styles xmlns:mc="http://schemas.openxmlformats.org/markup-compatibility/2006" xmlns:r="http://schemas.openxmlformats.org/officeDocument/2006/relationships" xmlns:w="http://schemas.openxmlformats.org/wordprocessingml/2006/main" xmlns:w14="http://schemas.microsoft.com/office/word/2010/wordml" mc:Ignorable="w14">
+<w:styles xmlns:mc="http://schemas.openxmlformats.org/markup-compatibility/2006" xmlns:r="http://schemas.openxmlformats.org/officeDocument/2006/relationships" xmlns:w="http://schemas.openxmlformats.org/wordprocessingml/2006/main" xmlns:w14="http://schemas.microsoft.com/office/word/2010/wordml" xmlns:w15="http://schemas.microsoft.com/office/word/2012/wordml" mc:Ignorable="w14 w15">
   <w:docDefaults>
     <w:rPrDefault>
       <w:rPr>
@@ -7990,809 +8160,369 @@
       </w:pPr>
     </w:pPrDefault>
   </w:docDefaults>
-  <w:latentStyles w:defLockedState="0" w:defUIPriority="99" w:defSemiHidden="1" w:defUnhideWhenUsed="1" w:defQFormat="0" w:count="276">
-    <w:lsdException w:name="Normal" w:semiHidden="0" w:uiPriority="0" w:unhideWhenUsed="0" w:qFormat="1"/>
-    <w:lsdException w:name="heading 1" w:semiHidden="0" w:uiPriority="9" w:unhideWhenUsed="0" w:qFormat="1"/>
-    <w:lsdException w:name="heading 2" w:uiPriority="9" w:qFormat="1"/>
-    <w:lsdException w:name="heading 3" w:uiPriority="9" w:qFormat="1"/>
-    <w:lsdException w:name="heading 4" w:uiPriority="9" w:qFormat="1"/>
-    <w:lsdException w:name="heading 5" w:uiPriority="9" w:qFormat="1"/>
-    <w:lsdException w:name="heading 6" w:uiPriority="9" w:qFormat="1"/>
-    <w:lsdException w:name="heading 7" w:uiPriority="9" w:qFormat="1"/>
-    <w:lsdException w:name="heading 8" w:uiPriority="9" w:qFormat="1"/>
-    <w:lsdException w:name="heading 9" w:uiPriority="9" w:qFormat="1"/>
-    <w:lsdException w:name="toc 1" w:uiPriority="39"/>
-    <w:lsdException w:name="toc 2" w:uiPriority="39"/>
-    <w:lsdException w:name="toc 3" w:uiPriority="39"/>
-    <w:lsdException w:name="toc 4" w:uiPriority="39"/>
-    <w:lsdException w:name="toc 5" w:uiPriority="39"/>
-    <w:lsdException w:name="toc 6" w:uiPriority="39"/>
-    <w:lsdException w:name="toc 7" w:uiPriority="39"/>
-    <w:lsdException w:name="toc 8" w:uiPriority="39"/>
-    <w:lsdException w:name="toc 9" w:uiPriority="39"/>
-    <w:lsdException w:name="caption" w:uiPriority="35" w:qFormat="1"/>
-    <w:lsdException w:name="Title" w:semiHidden="0" w:uiPriority="10" w:unhideWhenUsed="0" w:qFormat="1"/>
-    <w:lsdException w:name="Default Paragraph Font" w:uiPriority="1"/>
-    <w:lsdException w:name="Subtitle" w:semiHidden="0" w:uiPriority="11" w:unhideWhenUsed="0" w:qFormat="1"/>
-    <w:lsdException w:name="Strong" w:semiHidden="0" w:uiPriority="22" w:unhideWhenUsed="0" w:qFormat="1"/>
-    <w:lsdException w:name="Emphasis" w:semiHidden="0" w:uiPriority="20" w:unhideWhenUsed="0" w:qFormat="1"/>
-    <w:lsdException w:name="Table Grid" w:semiHidden="0" w:uiPriority="59" w:unhideWhenUsed="0"/>
-    <w:lsdException w:name="Note Level 1" w:semiHidden="0" w:unhideWhenUsed="0"/>
-    <w:lsdException w:name="Note Level 2" w:semiHidden="0" w:unhideWhenUsed="0"/>
-    <w:lsdException w:name="Note Level 3" w:semiHidden="0" w:unhideWhenUsed="0"/>
-    <w:lsdException w:name="Note Level 4" w:semiHidden="0" w:unhideWhenUsed="0"/>
-    <w:lsdException w:name="Note Level 5" w:semiHidden="0" w:unhideWhenUsed="0"/>
-    <w:lsdException w:name="Note Level 6" w:semiHidden="0" w:unhideWhenUsed="0"/>
-    <w:lsdException w:name="Note Level 7" w:semiHidden="0" w:unhideWhenUsed="0"/>
-    <w:lsdException w:name="Note Level 8" w:semiHidden="0" w:unhideWhenUsed="0"/>
-    <w:lsdException w:name="Note Level 9" w:semiHidden="0" w:unhideWhenUsed="0"/>
-    <w:lsdException w:name="Placeholder Text" w:unhideWhenUsed="0"/>
-    <w:lsdException w:name="No Spacing" w:semiHidden="0" w:uiPriority="1" w:unhideWhenUsed="0" w:qFormat="1"/>
-    <w:lsdException w:name="Light Shading" w:semiHidden="0" w:uiPriority="60" w:unhideWhenUsed="0"/>
-    <w:lsdException w:name="Light List" w:semiHidden="0" w:uiPriority="61" w:unhideWhenUsed="0"/>
-    <w:lsdException w:name="Light Grid" w:semiHidden="0" w:uiPriority="62" w:unhideWhenUsed="0"/>
-    <w:lsdException w:name="Medium Shading 1" w:semiHidden="0" w:uiPriority="63" w:unhideWhenUsed="0"/>
-    <w:lsdException w:name="Medium Shading 2" w:semiHidden="0" w:uiPriority="64" w:unhideWhenUsed="0"/>
-    <w:lsdException w:name="Medium List 1" w:semiHidden="0" w:uiPriority="65" w:unhideWhenUsed="0"/>
-    <w:lsdException w:name="Medium List 2" w:semiHidden="0" w:uiPriority="66" w:unhideWhenUsed="0"/>
-    <w:lsdException w:name="Medium Grid 1" w:semiHidden="0" w:uiPriority="67" w:unhideWhenUsed="0"/>
-    <w:lsdException w:name="Medium Grid 2" w:semiHidden="0" w:uiPriority="68" w:unhideWhenUsed="0"/>
-    <w:lsdException w:name="Medium Grid 3" w:semiHidden="0" w:uiPriority="69" w:unhideWhenUsed="0"/>
-    <w:lsdException w:name="Dark List" w:semiHidden="0" w:uiPriority="70" w:unhideWhenUsed="0"/>
-    <w:lsdException w:name="Colorful Shading" w:semiHidden="0" w:uiPriority="71" w:unhideWhenUsed="0"/>
-    <w:lsdException w:name="Colorful List" w:semiHidden="0" w:uiPriority="72" w:unhideWhenUsed="0"/>
-    <w:lsdException w:name="Colorful Grid" w:semiHidden="0" w:uiPriority="73" w:unhideWhenUsed="0"/>
-    <w:lsdException w:name="Light Shading Accent 1" w:semiHidden="0" w:uiPriority="60" w:unhideWhenUsed="0"/>
-    <w:lsdException w:name="Light List Accent 1" w:semiHidden="0" w:uiPriority="61" w:unhideWhenUsed="0"/>
-    <w:lsdException w:name="Light Grid Accent 1" w:semiHidden="0" w:uiPriority="62" w:unhideWhenUsed="0"/>
-    <w:lsdException w:name="Medium Shading 1 Accent 1" w:semiHidden="0" w:uiPriority="63" w:unhideWhenUsed="0"/>
-    <w:lsdException w:name="Medium Shading 2 Accent 1" w:semiHidden="0" w:uiPriority="64" w:unhideWhenUsed="0"/>
-    <w:lsdException w:name="Medium List 1 Accent 1" w:semiHidden="0" w:uiPriority="65" w:unhideWhenUsed="0"/>
-    <w:lsdException w:name="Revision" w:unhideWhenUsed="0"/>
-    <w:lsdException w:name="List Paragraph" w:semiHidden="0" w:uiPriority="34" w:unhideWhenUsed="0" w:qFormat="1"/>
-    <w:lsdException w:name="Quote" w:semiHidden="0" w:uiPriority="29" w:unhideWhenUsed="0" w:qFormat="1"/>
-    <w:lsdException w:name="Intense Quote" w:semiHidden="0" w:uiPriority="30" w:unhideWhenUsed="0" w:qFormat="1"/>
-    <w:lsdException w:name="Medium List 2 Accent 1" w:semiHidden="0" w:uiPriority="66" w:unhideWhenUsed="0"/>
-    <w:lsdException w:name="Medium Grid 1 Accent 1" w:semiHidden="0" w:uiPriority="67" w:unhideWhenUsed="0"/>
-    <w:lsdException w:name="Medium Grid 2 Accent 1" w:semiHidden="0" w:uiPriority="68" w:unhideWhenUsed="0"/>
-    <w:lsdException w:name="Medium Grid 3 Accent 1" w:semiHidden="0" w:uiPriority="69" w:unhideWhenUsed="0"/>
-    <w:lsdException w:name="Dark List Accent 1" w:semiHidden="0" w:uiPriority="70" w:unhideWhenUsed="0"/>
-    <w:lsdException w:name="Colorful Shading Accent 1" w:semiHidden="0" w:uiPriority="71" w:unhideWhenUsed="0"/>
-    <w:lsdException w:name="Colorful List Accent 1" w:semiHidden="0" w:uiPriority="72" w:unhideWhenUsed="0"/>
-    <w:lsdException w:name="Colorful Grid Accent 1" w:semiHidden="0" w:uiPriority="73" w:unhideWhenUsed="0"/>
-    <w:lsdException w:name="Light Shading Accent 2" w:semiHidden="0" w:uiPriority="60" w:unhideWhenUsed="0"/>
-    <w:lsdException w:name="Light List Accent 2" w:semiHidden="0" w:uiPriority="61" w:unhideWhenUsed="0"/>
-    <w:lsdException w:name="Light Grid Accent 2" w:semiHidden="0" w:uiPriority="62" w:unhideWhenUsed="0"/>
-    <w:lsdException w:name="Medium Shading 1 Accent 2" w:semiHidden="0" w:uiPriority="63" w:unhideWhenUsed="0"/>
-    <w:lsdException w:name="Medium Shading 2 Accent 2" w:semiHidden="0" w:uiPriority="64" w:unhideWhenUsed="0"/>
-    <w:lsdException w:name="Medium List 1 Accent 2" w:semiHidden="0" w:uiPriority="65" w:unhideWhenUsed="0"/>
-    <w:lsdException w:name="Medium List 2 Accent 2" w:semiHidden="0" w:uiPriority="66" w:unhideWhenUsed="0"/>
-    <w:lsdException w:name="Medium Grid 1 Accent 2" w:semiHidden="0" w:uiPriority="67" w:unhideWhenUsed="0"/>
-    <w:lsdException w:name="Medium Grid 2 Accent 2" w:semiHidden="0" w:uiPriority="68" w:unhideWhenUsed="0"/>
-    <w:lsdException w:name="Medium Grid 3 Accent 2" w:semiHidden="0" w:uiPriority="69" w:unhideWhenUsed="0"/>
-    <w:lsdException w:name="Dark List Accent 2" w:semiHidden="0" w:uiPriority="70" w:unhideWhenUsed="0"/>
-    <w:lsdException w:name="Colorful Shading Accent 2" w:semiHidden="0" w:uiPriority="71" w:unhideWhenUsed="0"/>
-    <w:lsdException w:name="Colorful List Accent 2" w:semiHidden="0" w:uiPriority="72" w:unhideWhenUsed="0"/>
-    <w:lsdException w:name="Colorful Grid Accent 2" w:semiHidden="0" w:uiPriority="73" w:unhideWhenUsed="0"/>
-    <w:lsdException w:name="Light Shading Accent 3" w:semiHidden="0" w:uiPriority="60" w:unhideWhenUsed="0"/>
-    <w:lsdException w:name="Light List Accent 3" w:semiHidden="0" w:uiPriority="61" w:unhideWhenUsed="0"/>
-    <w:lsdException w:name="Light Grid Accent 3" w:semiHidden="0" w:uiPriority="62" w:unhideWhenUsed="0"/>
-    <w:lsdException w:name="Medium Shading 1 Accent 3" w:semiHidden="0" w:uiPriority="63" w:unhideWhenUsed="0"/>
-    <w:lsdException w:name="Medium Shading 2 Accent 3" w:semiHidden="0" w:uiPriority="64" w:unhideWhenUsed="0"/>
-    <w:lsdException w:name="Medium List 1 Accent 3" w:semiHidden="0" w:uiPriority="65" w:unhideWhenUsed="0"/>
-    <w:lsdException w:name="Medium List 2 Accent 3" w:semiHidden="0" w:uiPriority="66" w:unhideWhenUsed="0"/>
-    <w:lsdException w:name="Medium Grid 1 Accent 3" w:semiHidden="0" w:uiPriority="67" w:unhideWhenUsed="0"/>
-    <w:lsdException w:name="Medium Grid 2 Accent 3" w:semiHidden="0" w:uiPriority="68" w:unhideWhenUsed="0"/>
-    <w:lsdException w:name="Medium Grid 3 Accent 3" w:semiHidden="0" w:uiPriority="69" w:unhideWhenUsed="0"/>
-    <w:lsdException w:name="Dark List Accent 3" w:semiHidden="0" w:uiPriority="70" w:unhideWhenUsed="0"/>
-    <w:lsdException w:name="Colorful Shading Accent 3" w:semiHidden="0" w:uiPriority="71" w:unhideWhenUsed="0"/>
-    <w:lsdException w:name="Colorful List Accent 3" w:semiHidden="0" w:uiPriority="72" w:unhideWhenUsed="0"/>
-    <w:lsdException w:name="Colorful Grid Accent 3" w:semiHidden="0" w:uiPriority="73" w:unhideWhenUsed="0"/>
-    <w:lsdException w:name="Light Shading Accent 4" w:semiHidden="0" w:uiPriority="60" w:unhideWhenUsed="0"/>
-    <w:lsdException w:name="Light List Accent 4" w:semiHidden="0" w:uiPriority="61" w:unhideWhenUsed="0"/>
-    <w:lsdException w:name="Light Grid Accent 4" w:semiHidden="0" w:uiPriority="62" w:unhideWhenUsed="0"/>
-    <w:lsdException w:name="Medium Shading 1 Accent 4" w:semiHidden="0" w:uiPriority="63" w:unhideWhenUsed="0"/>
-    <w:lsdException w:name="Medium Shading 2 Accent 4" w:semiHidden="0" w:uiPriority="64" w:unhideWhenUsed="0"/>
-    <w:lsdException w:name="Medium List 1 Accent 4" w:semiHidden="0" w:uiPriority="65" w:unhideWhenUsed="0"/>
-    <w:lsdException w:name="Medium List 2 Accent 4" w:semiHidden="0" w:uiPriority="66" w:unhideWhenUsed="0"/>
-    <w:lsdException w:name="Medium Grid 1 Accent 4" w:semiHidden="0" w:uiPriority="67" w:unhideWhenUsed="0"/>
-    <w:lsdException w:name="Medium Grid 2 Accent 4" w:semiHidden="0" w:uiPriority="68" w:unhideWhenUsed="0"/>
-    <w:lsdException w:name="Medium Grid 3 Accent 4" w:semiHidden="0" w:uiPriority="69" w:unhideWhenUsed="0"/>
-    <w:lsdException w:name="Dark List Accent 4" w:semiHidden="0" w:uiPriority="70" w:unhideWhenUsed="0"/>
-    <w:lsdException w:name="Colorful Shading Accent 4" w:semiHidden="0" w:uiPriority="71" w:unhideWhenUsed="0"/>
-    <w:lsdException w:name="Colorful List Accent 4" w:semiHidden="0" w:uiPriority="72" w:unhideWhenUsed="0"/>
-    <w:lsdException w:name="Colorful Grid Accent 4" w:semiHidden="0" w:uiPriority="73" w:unhideWhenUsed="0"/>
-    <w:lsdException w:name="Light Shading Accent 5" w:semiHidden="0" w:uiPriority="60" w:unhideWhenUsed="0"/>
-    <w:lsdException w:name="Light List Accent 5" w:semiHidden="0" w:uiPriority="61" w:unhideWhenUsed="0"/>
-    <w:lsdException w:name="Light Grid Accent 5" w:semiHidden="0" w:uiPriority="62" w:unhideWhenUsed="0"/>
-    <w:lsdException w:name="Medium Shading 1 Accent 5" w:semiHidden="0" w:uiPriority="63" w:unhideWhenUsed="0"/>
-    <w:lsdException w:name="Medium Shading 2 Accent 5" w:semiHidden="0" w:uiPriority="64" w:unhideWhenUsed="0"/>
-    <w:lsdException w:name="Medium List 1 Accent 5" w:semiHidden="0" w:uiPriority="65" w:unhideWhenUsed="0"/>
-    <w:lsdException w:name="Medium List 2 Accent 5" w:semiHidden="0" w:uiPriority="66" w:unhideWhenUsed="0"/>
-    <w:lsdException w:name="Medium Grid 1 Accent 5" w:semiHidden="0" w:uiPriority="67" w:unhideWhenUsed="0"/>
-    <w:lsdException w:name="Medium Grid 2 Accent 5" w:semiHidden="0" w:uiPriority="68" w:unhideWhenUsed="0"/>
-    <w:lsdException w:name="Medium Grid 3 Accent 5" w:semiHidden="0" w:uiPriority="69" w:unhideWhenUsed="0"/>
-    <w:lsdException w:name="Dark List Accent 5" w:semiHidden="0" w:uiPriority="70" w:unhideWhenUsed="0"/>
-    <w:lsdException w:name="Colorful Shading Accent 5" w:semiHidden="0" w:uiPriority="71" w:unhideWhenUsed="0"/>
-    <w:lsdException w:name="Colorful List Accent 5" w:semiHidden="0" w:uiPriority="72" w:unhideWhenUsed="0"/>
-    <w:lsdException w:name="Colorful Grid Accent 5" w:semiHidden="0" w:uiPriority="73" w:unhideWhenUsed="0"/>
-    <w:lsdException w:name="Light Shading Accent 6" w:semiHidden="0" w:uiPriority="60" w:unhideWhenUsed="0"/>
-    <w:lsdException w:name="Light List Accent 6" w:semiHidden="0" w:uiPriority="61" w:unhideWhenUsed="0"/>
-    <w:lsdException w:name="Light Grid Accent 6" w:semiHidden="0" w:uiPriority="62" w:unhideWhenUsed="0"/>
-    <w:lsdException w:name="Medium Shading 1 Accent 6" w:semiHidden="0" w:uiPriority="63" w:unhideWhenUsed="0"/>
-    <w:lsdException w:name="Medium Shading 2 Accent 6" w:semiHidden="0" w:uiPriority="64" w:unhideWhenUsed="0"/>
-    <w:lsdException w:name="Medium List 1 Accent 6" w:semiHidden="0" w:uiPriority="65" w:unhideWhenUsed="0"/>
-    <w:lsdException w:name="Medium List 2 Accent 6" w:semiHidden="0" w:uiPriority="66" w:unhideWhenUsed="0"/>
-    <w:lsdException w:name="Medium Grid 1 Accent 6" w:semiHidden="0" w:uiPriority="67" w:unhideWhenUsed="0"/>
-    <w:lsdException w:name="Medium Grid 2 Accent 6" w:semiHidden="0" w:uiPriority="68" w:unhideWhenUsed="0"/>
-    <w:lsdException w:name="Medium Grid 3 Accent 6" w:semiHidden="0" w:uiPriority="69" w:unhideWhenUsed="0"/>
-    <w:lsdException w:name="Dark List Accent 6" w:semiHidden="0" w:uiPriority="70" w:unhideWhenUsed="0"/>
-    <w:lsdException w:name="Colorful Shading Accent 6" w:semiHidden="0" w:uiPriority="71" w:unhideWhenUsed="0"/>
-    <w:lsdException w:name="Colorful List Accent 6" w:semiHidden="0" w:uiPriority="72" w:unhideWhenUsed="0"/>
-    <w:lsdException w:name="Colorful Grid Accent 6" w:semiHidden="0" w:uiPriority="73" w:unhideWhenUsed="0"/>
-    <w:lsdException w:name="Subtle Emphasis" w:semiHidden="0" w:uiPriority="19" w:unhideWhenUsed="0" w:qFormat="1"/>
-    <w:lsdException w:name="Intense Emphasis" w:semiHidden="0" w:uiPriority="21" w:unhideWhenUsed="0" w:qFormat="1"/>
-    <w:lsdException w:name="Subtle Reference" w:semiHidden="0" w:uiPriority="31" w:unhideWhenUsed="0" w:qFormat="1"/>
-    <w:lsdException w:name="Intense Reference" w:semiHidden="0" w:uiPriority="32" w:unhideWhenUsed="0" w:qFormat="1"/>
-    <w:lsdException w:name="Book Title" w:semiHidden="0" w:uiPriority="33" w:unhideWhenUsed="0" w:qFormat="1"/>
-    <w:lsdException w:name="Bibliography" w:uiPriority="37"/>
-    <w:lsdException w:name="TOC Heading" w:uiPriority="39" w:qFormat="1"/>
-  </w:latentStyles>
-  <w:style w:type="paragraph" w:default="1" w:styleId="Normal">
-    <w:name w:val="Normal"/>
-    <w:qFormat/>
-  </w:style>
-  <w:style w:type="paragraph" w:styleId="Heading1">
-    <w:name w:val="heading 1"/>
-    <w:basedOn w:val="Normal"/>
-    <w:next w:val="Normal"/>
-    <w:link w:val="Heading1Char"/>
-    <w:uiPriority w:val="9"/>
-    <w:qFormat/>
-    <w:rsid w:val="008F3CCD"/>
-    <w:pPr>
-      <w:keepNext/>
-      <w:keepLines/>
-      <w:spacing w:before="240"/>
-      <w:outlineLvl w:val="0"/>
-    </w:pPr>
-    <w:rPr>
-      <w:rFonts w:asciiTheme="majorHAnsi" w:eastAsiaTheme="majorEastAsia" w:hAnsiTheme="majorHAnsi" w:cs="Mangal"/>
-      <w:color w:val="2E74B5" w:themeColor="accent1" w:themeShade="BF"/>
-      <w:sz w:val="32"/>
-      <w:szCs w:val="29"/>
-    </w:rPr>
-  </w:style>
-  <w:style w:type="paragraph" w:styleId="Heading2">
-    <w:name w:val="heading 2"/>
-    <w:basedOn w:val="Normal"/>
-    <w:next w:val="Normal"/>
-    <w:link w:val="Heading2Char"/>
-    <w:uiPriority w:val="9"/>
-    <w:unhideWhenUsed/>
-    <w:qFormat/>
-    <w:rsid w:val="008F3CCD"/>
-    <w:pPr>
-      <w:keepNext/>
-      <w:keepLines/>
-      <w:spacing w:before="40"/>
-      <w:outlineLvl w:val="1"/>
-    </w:pPr>
-    <w:rPr>
-      <w:rFonts w:asciiTheme="majorHAnsi" w:eastAsiaTheme="majorEastAsia" w:hAnsiTheme="majorHAnsi" w:cs="Mangal"/>
-      <w:color w:val="2E74B5" w:themeColor="accent1" w:themeShade="BF"/>
-      <w:sz w:val="26"/>
-      <w:szCs w:val="23"/>
-    </w:rPr>
-  </w:style>
-  <w:style w:type="character" w:default="1" w:styleId="DefaultParagraphFont">
-    <w:name w:val="Default Paragraph Font"/>
-    <w:uiPriority w:val="1"/>
-    <w:semiHidden/>
-    <w:unhideWhenUsed/>
-  </w:style>
-  <w:style w:type="table" w:default="1" w:styleId="TableNormal">
-    <w:name w:val="Normal Table"/>
-    <w:uiPriority w:val="99"/>
-    <w:semiHidden/>
-    <w:unhideWhenUsed/>
-    <w:tblPr>
-      <w:tblInd w:w="0" w:type="dxa"/>
-      <w:tblCellMar>
-        <w:top w:w="0" w:type="dxa"/>
-        <w:left w:w="108" w:type="dxa"/>
-        <w:bottom w:w="0" w:type="dxa"/>
-        <w:right w:w="108" w:type="dxa"/>
-      </w:tblCellMar>
-    </w:tblPr>
-  </w:style>
-  <w:style w:type="numbering" w:default="1" w:styleId="NoList">
-    <w:name w:val="No List"/>
-    <w:uiPriority w:val="99"/>
-    <w:semiHidden/>
-    <w:unhideWhenUsed/>
-  </w:style>
-  <w:style w:type="paragraph" w:customStyle="1" w:styleId="Standard">
-    <w:name w:val="Standard"/>
-  </w:style>
-  <w:style w:type="paragraph" w:customStyle="1" w:styleId="Heading">
-    <w:name w:val="Heading"/>
-    <w:basedOn w:val="Standard"/>
-    <w:next w:val="Textbody"/>
-    <w:pPr>
-      <w:keepNext/>
-      <w:spacing w:before="240" w:after="120"/>
-    </w:pPr>
-    <w:rPr>
-      <w:rFonts w:ascii="Arial" w:hAnsi="Arial"/>
-      <w:sz w:val="28"/>
-      <w:szCs w:val="28"/>
-    </w:rPr>
-  </w:style>
-  <w:style w:type="paragraph" w:customStyle="1" w:styleId="Textbody">
-    <w:name w:val="Text body"/>
-    <w:basedOn w:val="Standard"/>
-    <w:pPr>
-      <w:spacing w:after="120"/>
-    </w:pPr>
-  </w:style>
-  <w:style w:type="paragraph" w:styleId="List">
-    <w:name w:val="List"/>
-    <w:basedOn w:val="Textbody"/>
-  </w:style>
-  <w:style w:type="paragraph" w:styleId="Caption">
-    <w:name w:val="caption"/>
-    <w:basedOn w:val="Standard"/>
-    <w:pPr>
-      <w:suppressLineNumbers/>
-      <w:spacing w:before="120" w:after="120"/>
-    </w:pPr>
-    <w:rPr>
-      <w:i/>
-      <w:iCs/>
-    </w:rPr>
-  </w:style>
-  <w:style w:type="paragraph" w:customStyle="1" w:styleId="Index">
-    <w:name w:val="Index"/>
-    <w:basedOn w:val="Standard"/>
-    <w:pPr>
-      <w:suppressLineNumbers/>
-    </w:pPr>
-  </w:style>
-  <w:style w:type="paragraph" w:styleId="Header">
-    <w:name w:val="header"/>
-    <w:basedOn w:val="Standard"/>
-    <w:pPr>
-      <w:suppressLineNumbers/>
-      <w:tabs>
-        <w:tab w:val="center" w:pos="4819"/>
-        <w:tab w:val="right" w:pos="9638"/>
-      </w:tabs>
-    </w:pPr>
-  </w:style>
-  <w:style w:type="paragraph" w:styleId="Footer">
-    <w:name w:val="footer"/>
-    <w:basedOn w:val="Standard"/>
-    <w:link w:val="FooterChar"/>
-    <w:uiPriority w:val="99"/>
-    <w:pPr>
-      <w:suppressLineNumbers/>
-      <w:tabs>
-        <w:tab w:val="center" w:pos="4819"/>
-        <w:tab w:val="right" w:pos="9638"/>
-      </w:tabs>
-    </w:pPr>
-  </w:style>
-  <w:style w:type="character" w:customStyle="1" w:styleId="Heading1Char">
-    <w:name w:val="Heading 1 Char"/>
-    <w:basedOn w:val="DefaultParagraphFont"/>
-    <w:link w:val="Heading1"/>
-    <w:uiPriority w:val="9"/>
-    <w:rsid w:val="008F3CCD"/>
-    <w:rPr>
-      <w:rFonts w:asciiTheme="majorHAnsi" w:eastAsiaTheme="majorEastAsia" w:hAnsiTheme="majorHAnsi" w:cs="Mangal"/>
-      <w:color w:val="2E74B5" w:themeColor="accent1" w:themeShade="BF"/>
-      <w:sz w:val="32"/>
-      <w:szCs w:val="29"/>
-    </w:rPr>
-  </w:style>
-  <w:style w:type="character" w:customStyle="1" w:styleId="Heading2Char">
-    <w:name w:val="Heading 2 Char"/>
-    <w:basedOn w:val="DefaultParagraphFont"/>
-    <w:link w:val="Heading2"/>
-    <w:uiPriority w:val="9"/>
-    <w:rsid w:val="008F3CCD"/>
-    <w:rPr>
-      <w:rFonts w:asciiTheme="majorHAnsi" w:eastAsiaTheme="majorEastAsia" w:hAnsiTheme="majorHAnsi" w:cs="Mangal"/>
-      <w:color w:val="2E74B5" w:themeColor="accent1" w:themeShade="BF"/>
-      <w:sz w:val="26"/>
-      <w:szCs w:val="23"/>
-    </w:rPr>
-  </w:style>
-  <w:style w:type="paragraph" w:styleId="TOCHeading">
-    <w:name w:val="TOC Heading"/>
-    <w:basedOn w:val="Heading1"/>
-    <w:next w:val="Normal"/>
-    <w:uiPriority w:val="39"/>
-    <w:unhideWhenUsed/>
-    <w:qFormat/>
-    <w:rsid w:val="008F3CCD"/>
-    <w:pPr>
-      <w:widowControl/>
-      <w:suppressAutoHyphens w:val="0"/>
-      <w:autoSpaceDN/>
-      <w:spacing w:line="259" w:lineRule="auto"/>
-      <w:textAlignment w:val="auto"/>
-      <w:outlineLvl w:val="9"/>
-    </w:pPr>
-    <w:rPr>
-      <w:rFonts w:cstheme="majorBidi"/>
-      <w:kern w:val="0"/>
-      <w:szCs w:val="32"/>
-      <w:lang w:val="en-US" w:eastAsia="en-US" w:bidi="ar-SA"/>
-    </w:rPr>
-  </w:style>
-  <w:style w:type="paragraph" w:styleId="TOC1">
-    <w:name w:val="toc 1"/>
-    <w:basedOn w:val="Normal"/>
-    <w:next w:val="Normal"/>
-    <w:autoRedefine/>
-    <w:uiPriority w:val="39"/>
-    <w:unhideWhenUsed/>
-    <w:rsid w:val="008F3CCD"/>
-    <w:pPr>
-      <w:spacing w:after="100"/>
-    </w:pPr>
-    <w:rPr>
-      <w:rFonts w:cs="Mangal"/>
-      <w:szCs w:val="21"/>
-    </w:rPr>
-  </w:style>
-  <w:style w:type="paragraph" w:styleId="TOC2">
-    <w:name w:val="toc 2"/>
-    <w:basedOn w:val="Normal"/>
-    <w:next w:val="Normal"/>
-    <w:autoRedefine/>
-    <w:uiPriority w:val="39"/>
-    <w:unhideWhenUsed/>
-    <w:rsid w:val="008F3CCD"/>
-    <w:pPr>
-      <w:spacing w:after="100"/>
-      <w:ind w:left="240"/>
-    </w:pPr>
-    <w:rPr>
-      <w:rFonts w:cs="Mangal"/>
-      <w:szCs w:val="21"/>
-    </w:rPr>
-  </w:style>
-  <w:style w:type="character" w:styleId="Hyperlink">
-    <w:name w:val="Hyperlink"/>
-    <w:basedOn w:val="DefaultParagraphFont"/>
-    <w:uiPriority w:val="99"/>
-    <w:unhideWhenUsed/>
-    <w:rsid w:val="008F3CCD"/>
-    <w:rPr>
-      <w:color w:val="0563C1" w:themeColor="hyperlink"/>
-      <w:u w:val="single"/>
-    </w:rPr>
-  </w:style>
-  <w:style w:type="character" w:customStyle="1" w:styleId="FooterChar">
-    <w:name w:val="Footer Char"/>
-    <w:basedOn w:val="DefaultParagraphFont"/>
-    <w:link w:val="Footer"/>
-    <w:uiPriority w:val="99"/>
-    <w:rsid w:val="008F3CCD"/>
-  </w:style>
-  <w:style w:type="table" w:styleId="TableGrid">
-    <w:name w:val="Table Grid"/>
-    <w:basedOn w:val="TableNormal"/>
-    <w:uiPriority w:val="59"/>
-    <w:rsid w:val="00296AE8"/>
-    <w:pPr>
-      <w:widowControl/>
-      <w:suppressAutoHyphens w:val="0"/>
-      <w:autoSpaceDN/>
-      <w:textAlignment w:val="auto"/>
-    </w:pPr>
-    <w:rPr>
-      <w:rFonts w:asciiTheme="minorHAnsi" w:eastAsiaTheme="minorEastAsia" w:hAnsiTheme="minorHAnsi" w:cstheme="minorBidi"/>
-      <w:kern w:val="0"/>
-      <w:lang w:eastAsia="en-US" w:bidi="ar-SA"/>
-    </w:rPr>
-    <w:tblPr>
-      <w:tblInd w:w="0" w:type="dxa"/>
-      <w:tblBorders>
-        <w:top w:val="single" w:sz="4" w:space="0" w:color="auto"/>
-        <w:left w:val="single" w:sz="4" w:space="0" w:color="auto"/>
-        <w:bottom w:val="single" w:sz="4" w:space="0" w:color="auto"/>
-        <w:right w:val="single" w:sz="4" w:space="0" w:color="auto"/>
-        <w:insideH w:val="single" w:sz="4" w:space="0" w:color="auto"/>
-        <w:insideV w:val="single" w:sz="4" w:space="0" w:color="auto"/>
-      </w:tblBorders>
-      <w:tblCellMar>
-        <w:top w:w="0" w:type="dxa"/>
-        <w:left w:w="108" w:type="dxa"/>
-        <w:bottom w:w="0" w:type="dxa"/>
-        <w:right w:w="108" w:type="dxa"/>
-      </w:tblCellMar>
-    </w:tblPr>
-  </w:style>
-  <w:style w:type="paragraph" w:styleId="ListParagraph">
-    <w:name w:val="List Paragraph"/>
-    <w:basedOn w:val="Normal"/>
-    <w:uiPriority w:val="34"/>
-    <w:qFormat/>
-    <w:rsid w:val="00296AE8"/>
-    <w:pPr>
-      <w:widowControl/>
-      <w:suppressAutoHyphens w:val="0"/>
-      <w:autoSpaceDN/>
-      <w:ind w:left="720"/>
-      <w:contextualSpacing/>
-      <w:textAlignment w:val="auto"/>
-    </w:pPr>
-    <w:rPr>
-      <w:rFonts w:asciiTheme="minorHAnsi" w:eastAsiaTheme="minorEastAsia" w:hAnsiTheme="minorHAnsi" w:cstheme="minorBidi"/>
-      <w:kern w:val="0"/>
-      <w:lang w:eastAsia="en-US" w:bidi="ar-SA"/>
-    </w:rPr>
-  </w:style>
-  <w:style w:type="paragraph" w:styleId="BalloonText">
-    <w:name w:val="Balloon Text"/>
-    <w:basedOn w:val="Normal"/>
-    <w:link w:val="BalloonTextChar"/>
-    <w:uiPriority w:val="99"/>
-    <w:semiHidden/>
-    <w:unhideWhenUsed/>
-    <w:rsid w:val="000B57DE"/>
-    <w:rPr>
-      <w:rFonts w:ascii="Lucida Grande" w:hAnsi="Lucida Grande" w:cs="Lucida Grande"/>
-      <w:sz w:val="18"/>
-      <w:szCs w:val="18"/>
-    </w:rPr>
-  </w:style>
-  <w:style w:type="character" w:customStyle="1" w:styleId="BalloonTextChar">
-    <w:name w:val="Balloon Text Char"/>
-    <w:basedOn w:val="DefaultParagraphFont"/>
-    <w:link w:val="BalloonText"/>
-    <w:uiPriority w:val="99"/>
-    <w:semiHidden/>
-    <w:rsid w:val="000B57DE"/>
-    <w:rPr>
-      <w:rFonts w:ascii="Lucida Grande" w:hAnsi="Lucida Grande" w:cs="Lucida Grande"/>
-      <w:sz w:val="18"/>
-      <w:szCs w:val="18"/>
-    </w:rPr>
-  </w:style>
-  <w:style w:type="paragraph" w:customStyle="1" w:styleId="TableContents">
-    <w:name w:val="Table Contents"/>
-    <w:basedOn w:val="Normal"/>
-    <w:rsid w:val="00BE5339"/>
-    <w:pPr>
-      <w:suppressLineNumbers/>
-      <w:autoSpaceDN/>
-      <w:textAlignment w:val="auto"/>
-    </w:pPr>
-    <w:rPr>
-      <w:rFonts w:ascii="Times" w:eastAsia="Times" w:hAnsi="Times" w:cs="Times"/>
-      <w:kern w:val="0"/>
-      <w:szCs w:val="20"/>
-      <w:lang w:eastAsia="hi-IN"/>
-    </w:rPr>
-  </w:style>
-  <w:style w:type="paragraph" w:customStyle="1" w:styleId="TableHeading">
-    <w:name w:val="Table Heading"/>
-    <w:basedOn w:val="TableContents"/>
-    <w:rsid w:val="00BE5339"/>
-    <w:pPr>
-      <w:jc w:val="center"/>
-    </w:pPr>
-    <w:rPr>
-      <w:b/>
-      <w:bCs/>
-    </w:rPr>
-  </w:style>
-  <w:style w:type="table" w:styleId="ColorfulShading">
-    <w:name w:val="Colorful Shading"/>
-    <w:basedOn w:val="TableNormal"/>
-    <w:uiPriority w:val="71"/>
-    <w:rsid w:val="00BE5339"/>
-    <w:pPr>
-      <w:widowControl/>
-      <w:suppressAutoHyphens w:val="0"/>
-      <w:autoSpaceDN/>
-      <w:textAlignment w:val="auto"/>
-    </w:pPr>
-    <w:rPr>
-      <w:rFonts w:eastAsia="Times New Roman" w:cs="Times New Roman"/>
-      <w:color w:val="000000" w:themeColor="text1"/>
-      <w:kern w:val="0"/>
-      <w:sz w:val="20"/>
-      <w:szCs w:val="20"/>
-      <w:lang w:eastAsia="en-US" w:bidi="ar-SA"/>
-    </w:rPr>
-    <w:tblPr>
-      <w:tblStyleRowBandSize w:val="1"/>
-      <w:tblStyleColBandSize w:val="1"/>
-      <w:tblInd w:w="0" w:type="dxa"/>
-      <w:tblBorders>
-        <w:top w:val="single" w:sz="24" w:space="0" w:color="ED7D31" w:themeColor="accent2"/>
-        <w:left w:val="single" w:sz="4" w:space="0" w:color="000000" w:themeColor="text1"/>
-        <w:bottom w:val="single" w:sz="4" w:space="0" w:color="000000" w:themeColor="text1"/>
-        <w:right w:val="single" w:sz="4" w:space="0" w:color="000000" w:themeColor="text1"/>
-        <w:insideH w:val="single" w:sz="4" w:space="0" w:color="FFFFFF" w:themeColor="background1"/>
-        <w:insideV w:val="single" w:sz="4" w:space="0" w:color="FFFFFF" w:themeColor="background1"/>
-      </w:tblBorders>
-      <w:tblCellMar>
-        <w:top w:w="0" w:type="dxa"/>
-        <w:left w:w="108" w:type="dxa"/>
-        <w:bottom w:w="0" w:type="dxa"/>
-        <w:right w:w="108" w:type="dxa"/>
-      </w:tblCellMar>
-    </w:tblPr>
-    <w:tcPr>
-      <w:shd w:val="clear" w:color="auto" w:fill="E6E6E6" w:themeFill="text1" w:themeFillTint="19"/>
-    </w:tcPr>
-    <w:tblStylePr w:type="firstRow">
-      <w:rPr>
-        <w:b/>
-        <w:bCs/>
-      </w:rPr>
-      <w:tblPr/>
-      <w:tcPr>
-        <w:tcBorders>
-          <w:top w:val="nil"/>
-          <w:left w:val="nil"/>
-          <w:bottom w:val="single" w:sz="24" w:space="0" w:color="ED7D31" w:themeColor="accent2"/>
-          <w:right w:val="nil"/>
-          <w:insideH w:val="nil"/>
-          <w:insideV w:val="nil"/>
-        </w:tcBorders>
-        <w:shd w:val="clear" w:color="auto" w:fill="FFFFFF" w:themeFill="background1"/>
-      </w:tcPr>
-    </w:tblStylePr>
-    <w:tblStylePr w:type="lastRow">
-      <w:rPr>
-        <w:b/>
-        <w:bCs/>
-        <w:color w:val="FFFFFF" w:themeColor="background1"/>
-      </w:rPr>
-      <w:tblPr/>
-      <w:tcPr>
-        <w:tcBorders>
-          <w:top w:val="single" w:sz="6" w:space="0" w:color="FFFFFF" w:themeColor="background1"/>
-        </w:tcBorders>
-        <w:shd w:val="clear" w:color="auto" w:fill="000000" w:themeFill="text1" w:themeFillShade="99"/>
-      </w:tcPr>
-    </w:tblStylePr>
-    <w:tblStylePr w:type="firstCol">
-      <w:rPr>
-        <w:color w:val="FFFFFF" w:themeColor="background1"/>
-      </w:rPr>
-      <w:tblPr/>
-      <w:tcPr>
-        <w:tcBorders>
-          <w:top w:val="nil"/>
-          <w:left w:val="nil"/>
-          <w:bottom w:val="nil"/>
-          <w:right w:val="nil"/>
-          <w:insideH w:val="single" w:sz="4" w:space="0" w:color="000000" w:themeColor="text1" w:themeShade="99"/>
-          <w:insideV w:val="nil"/>
-        </w:tcBorders>
-        <w:shd w:val="clear" w:color="auto" w:fill="000000" w:themeFill="text1" w:themeFillShade="99"/>
-      </w:tcPr>
-    </w:tblStylePr>
-    <w:tblStylePr w:type="lastCol">
-      <w:rPr>
-        <w:color w:val="FFFFFF" w:themeColor="background1"/>
-      </w:rPr>
-      <w:tblPr/>
-      <w:tcPr>
-        <w:tcBorders>
-          <w:top w:val="nil"/>
-          <w:left w:val="nil"/>
-          <w:bottom w:val="nil"/>
-          <w:right w:val="nil"/>
-          <w:insideH w:val="nil"/>
-          <w:insideV w:val="nil"/>
-        </w:tcBorders>
-        <w:shd w:val="clear" w:color="auto" w:fill="000000" w:themeFill="text1" w:themeFillShade="BF"/>
-      </w:tcPr>
-    </w:tblStylePr>
-    <w:tblStylePr w:type="band1Vert">
-      <w:tblPr/>
-      <w:tcPr>
-        <w:shd w:val="clear" w:color="auto" w:fill="999999" w:themeFill="text1" w:themeFillTint="66"/>
-      </w:tcPr>
-    </w:tblStylePr>
-    <w:tblStylePr w:type="band1Horz">
-      <w:tblPr/>
-      <w:tcPr>
-        <w:shd w:val="clear" w:color="auto" w:fill="808080" w:themeFill="text1" w:themeFillTint="7F"/>
-      </w:tcPr>
-    </w:tblStylePr>
-    <w:tblStylePr w:type="neCell">
-      <w:rPr>
-        <w:color w:val="000000" w:themeColor="text1"/>
-      </w:rPr>
-    </w:tblStylePr>
-    <w:tblStylePr w:type="nwCell">
-      <w:rPr>
-        <w:color w:val="000000" w:themeColor="text1"/>
-      </w:rPr>
-    </w:tblStylePr>
-  </w:style>
-</w:styles>
-</file>
-
-<file path=word/stylesWithEffects.xml><?xml version="1.0" encoding="utf-8"?>
-<w:styles xmlns:wpc="http://schemas.microsoft.com/office/word/2010/wordprocessingCanvas" xmlns:mo="http://schemas.microsoft.com/office/mac/office/2008/main" xmlns:mc="http://schemas.openxmlformats.org/markup-compatibility/2006" xmlns:mv="urn:schemas-microsoft-com:mac:vml" xmlns:o="urn:schemas-microsoft-com:office:office" xmlns:r="http://schemas.openxmlformats.org/officeDocument/2006/relationships" xmlns:m="http://schemas.openxmlformats.org/officeDocument/2006/math" xmlns:v="urn:schemas-microsoft-com:vml" xmlns:wp14="http://schemas.microsoft.com/office/word/2010/wordprocessingDrawing" xmlns:wp="http://schemas.openxmlformats.org/drawingml/2006/wordprocessingDrawing" xmlns:w10="urn:schemas-microsoft-com:office:word" xmlns:w="http://schemas.openxmlformats.org/wordprocessingml/2006/main" xmlns:w14="http://schemas.microsoft.com/office/word/2010/wordml" xmlns:wpg="http://schemas.microsoft.com/office/word/2010/wordprocessingGroup" xmlns:wpi="http://schemas.microsoft.com/office/word/2010/wordprocessingInk" xmlns:wne="http://schemas.microsoft.com/office/word/2006/wordml" xmlns:wps="http://schemas.microsoft.com/office/word/2010/wordprocessingShape" mc:Ignorable="w14 wp14">
-  <w:docDefaults>
-    <w:rPrDefault>
-      <w:rPr>
-        <w:rFonts w:ascii="Times New Roman" w:eastAsia="SimSun" w:hAnsi="Times New Roman" w:cs="Lucida Sans"/>
-        <w:kern w:val="3"/>
-        <w:sz w:val="24"/>
-        <w:szCs w:val="24"/>
-        <w:lang w:val="en-GB" w:eastAsia="zh-CN" w:bidi="hi-IN"/>
-      </w:rPr>
-    </w:rPrDefault>
-    <w:pPrDefault>
-      <w:pPr>
-        <w:widowControl w:val="0"/>
-        <w:suppressAutoHyphens/>
-        <w:autoSpaceDN w:val="0"/>
-        <w:textAlignment w:val="baseline"/>
-      </w:pPr>
-    </w:pPrDefault>
-  </w:docDefaults>
-  <w:latentStyles w:defLockedState="0" w:defUIPriority="99" w:defSemiHidden="1" w:defUnhideWhenUsed="1" w:defQFormat="0" w:count="276">
-    <w:lsdException w:name="Normal" w:semiHidden="0" w:uiPriority="0" w:unhideWhenUsed="0" w:qFormat="1"/>
-    <w:lsdException w:name="heading 1" w:semiHidden="0" w:uiPriority="9" w:unhideWhenUsed="0" w:qFormat="1"/>
-    <w:lsdException w:name="heading 2" w:uiPriority="9" w:qFormat="1"/>
-    <w:lsdException w:name="heading 3" w:uiPriority="9" w:qFormat="1"/>
-    <w:lsdException w:name="heading 4" w:uiPriority="9" w:qFormat="1"/>
-    <w:lsdException w:name="heading 5" w:uiPriority="9" w:qFormat="1"/>
-    <w:lsdException w:name="heading 6" w:uiPriority="9" w:qFormat="1"/>
-    <w:lsdException w:name="heading 7" w:uiPriority="9" w:qFormat="1"/>
-    <w:lsdException w:name="heading 8" w:uiPriority="9" w:qFormat="1"/>
-    <w:lsdException w:name="heading 9" w:uiPriority="9" w:qFormat="1"/>
-    <w:lsdException w:name="toc 1" w:uiPriority="39"/>
-    <w:lsdException w:name="toc 2" w:uiPriority="39"/>
-    <w:lsdException w:name="toc 3" w:uiPriority="39"/>
-    <w:lsdException w:name="toc 4" w:uiPriority="39"/>
-    <w:lsdException w:name="toc 5" w:uiPriority="39"/>
-    <w:lsdException w:name="toc 6" w:uiPriority="39"/>
-    <w:lsdException w:name="toc 7" w:uiPriority="39"/>
-    <w:lsdException w:name="toc 8" w:uiPriority="39"/>
-    <w:lsdException w:name="toc 9" w:uiPriority="39"/>
-    <w:lsdException w:name="caption" w:uiPriority="35" w:qFormat="1"/>
-    <w:lsdException w:name="Title" w:semiHidden="0" w:uiPriority="10" w:unhideWhenUsed="0" w:qFormat="1"/>
-    <w:lsdException w:name="Default Paragraph Font" w:uiPriority="1"/>
-    <w:lsdException w:name="Subtitle" w:semiHidden="0" w:uiPriority="11" w:unhideWhenUsed="0" w:qFormat="1"/>
-    <w:lsdException w:name="Strong" w:semiHidden="0" w:uiPriority="22" w:unhideWhenUsed="0" w:qFormat="1"/>
-    <w:lsdException w:name="Emphasis" w:semiHidden="0" w:uiPriority="20" w:unhideWhenUsed="0" w:qFormat="1"/>
-    <w:lsdException w:name="Table Grid" w:semiHidden="0" w:uiPriority="59" w:unhideWhenUsed="0"/>
-    <w:lsdException w:name="Note Level 1" w:semiHidden="0" w:unhideWhenUsed="0"/>
-    <w:lsdException w:name="Note Level 2" w:semiHidden="0" w:unhideWhenUsed="0"/>
-    <w:lsdException w:name="Note Level 3" w:semiHidden="0" w:unhideWhenUsed="0"/>
-    <w:lsdException w:name="Note Level 4" w:semiHidden="0" w:unhideWhenUsed="0"/>
-    <w:lsdException w:name="Note Level 5" w:semiHidden="0" w:unhideWhenUsed="0"/>
-    <w:lsdException w:name="Note Level 6" w:semiHidden="0" w:unhideWhenUsed="0"/>
-    <w:lsdException w:name="Note Level 7" w:semiHidden="0" w:unhideWhenUsed="0"/>
-    <w:lsdException w:name="Note Level 8" w:semiHidden="0" w:unhideWhenUsed="0"/>
-    <w:lsdException w:name="Note Level 9" w:semiHidden="0" w:unhideWhenUsed="0"/>
-    <w:lsdException w:name="Placeholder Text" w:unhideWhenUsed="0"/>
-    <w:lsdException w:name="No Spacing" w:semiHidden="0" w:uiPriority="1" w:unhideWhenUsed="0" w:qFormat="1"/>
-    <w:lsdException w:name="Light Shading" w:semiHidden="0" w:uiPriority="60" w:unhideWhenUsed="0"/>
-    <w:lsdException w:name="Light List" w:semiHidden="0" w:uiPriority="61" w:unhideWhenUsed="0"/>
-    <w:lsdException w:name="Light Grid" w:semiHidden="0" w:uiPriority="62" w:unhideWhenUsed="0"/>
-    <w:lsdException w:name="Medium Shading 1" w:semiHidden="0" w:uiPriority="63" w:unhideWhenUsed="0"/>
-    <w:lsdException w:name="Medium Shading 2" w:semiHidden="0" w:uiPriority="64" w:unhideWhenUsed="0"/>
-    <w:lsdException w:name="Medium List 1" w:semiHidden="0" w:uiPriority="65" w:unhideWhenUsed="0"/>
-    <w:lsdException w:name="Medium List 2" w:semiHidden="0" w:uiPriority="66" w:unhideWhenUsed="0"/>
-    <w:lsdException w:name="Medium Grid 1" w:semiHidden="0" w:uiPriority="67" w:unhideWhenUsed="0"/>
-    <w:lsdException w:name="Medium Grid 2" w:semiHidden="0" w:uiPriority="68" w:unhideWhenUsed="0"/>
-    <w:lsdException w:name="Medium Grid 3" w:semiHidden="0" w:uiPriority="69" w:unhideWhenUsed="0"/>
-    <w:lsdException w:name="Dark List" w:semiHidden="0" w:uiPriority="70" w:unhideWhenUsed="0"/>
-    <w:lsdException w:name="Colorful Shading" w:semiHidden="0" w:uiPriority="71" w:unhideWhenUsed="0"/>
-    <w:lsdException w:name="Colorful List" w:semiHidden="0" w:uiPriority="72" w:unhideWhenUsed="0"/>
-    <w:lsdException w:name="Colorful Grid" w:semiHidden="0" w:uiPriority="73" w:unhideWhenUsed="0"/>
-    <w:lsdException w:name="Light Shading Accent 1" w:semiHidden="0" w:uiPriority="60" w:unhideWhenUsed="0"/>
-    <w:lsdException w:name="Light List Accent 1" w:semiHidden="0" w:uiPriority="61" w:unhideWhenUsed="0"/>
-    <w:lsdException w:name="Light Grid Accent 1" w:semiHidden="0" w:uiPriority="62" w:unhideWhenUsed="0"/>
-    <w:lsdException w:name="Medium Shading 1 Accent 1" w:semiHidden="0" w:uiPriority="63" w:unhideWhenUsed="0"/>
-    <w:lsdException w:name="Medium Shading 2 Accent 1" w:semiHidden="0" w:uiPriority="64" w:unhideWhenUsed="0"/>
-    <w:lsdException w:name="Medium List 1 Accent 1" w:semiHidden="0" w:uiPriority="65" w:unhideWhenUsed="0"/>
-    <w:lsdException w:name="Revision" w:unhideWhenUsed="0"/>
-    <w:lsdException w:name="List Paragraph" w:semiHidden="0" w:uiPriority="34" w:unhideWhenUsed="0" w:qFormat="1"/>
-    <w:lsdException w:name="Quote" w:semiHidden="0" w:uiPriority="29" w:unhideWhenUsed="0" w:qFormat="1"/>
-    <w:lsdException w:name="Intense Quote" w:semiHidden="0" w:uiPriority="30" w:unhideWhenUsed="0" w:qFormat="1"/>
-    <w:lsdException w:name="Medium List 2 Accent 1" w:semiHidden="0" w:uiPriority="66" w:unhideWhenUsed="0"/>
-    <w:lsdException w:name="Medium Grid 1 Accent 1" w:semiHidden="0" w:uiPriority="67" w:unhideWhenUsed="0"/>
-    <w:lsdException w:name="Medium Grid 2 Accent 1" w:semiHidden="0" w:uiPriority="68" w:unhideWhenUsed="0"/>
-    <w:lsdException w:name="Medium Grid 3 Accent 1" w:semiHidden="0" w:uiPriority="69" w:unhideWhenUsed="0"/>
-    <w:lsdException w:name="Dark List Accent 1" w:semiHidden="0" w:uiPriority="70" w:unhideWhenUsed="0"/>
-    <w:lsdException w:name="Colorful Shading Accent 1" w:semiHidden="0" w:uiPriority="71" w:unhideWhenUsed="0"/>
-    <w:lsdException w:name="Colorful List Accent 1" w:semiHidden="0" w:uiPriority="72" w:unhideWhenUsed="0"/>
-    <w:lsdException w:name="Colorful Grid Accent 1" w:semiHidden="0" w:uiPriority="73" w:unhideWhenUsed="0"/>
-    <w:lsdException w:name="Light Shading Accent 2" w:semiHidden="0" w:uiPriority="60" w:unhideWhenUsed="0"/>
-    <w:lsdException w:name="Light List Accent 2" w:semiHidden="0" w:uiPriority="61" w:unhideWhenUsed="0"/>
-    <w:lsdException w:name="Light Grid Accent 2" w:semiHidden="0" w:uiPriority="62" w:unhideWhenUsed="0"/>
-    <w:lsdException w:name="Medium Shading 1 Accent 2" w:semiHidden="0" w:uiPriority="63" w:unhideWhenUsed="0"/>
-    <w:lsdException w:name="Medium Shading 2 Accent 2" w:semiHidden="0" w:uiPriority="64" w:unhideWhenUsed="0"/>
-    <w:lsdException w:name="Medium List 1 Accent 2" w:semiHidden="0" w:uiPriority="65" w:unhideWhenUsed="0"/>
-    <w:lsdException w:name="Medium List 2 Accent 2" w:semiHidden="0" w:uiPriority="66" w:unhideWhenUsed="0"/>
-    <w:lsdException w:name="Medium Grid 1 Accent 2" w:semiHidden="0" w:uiPriority="67" w:unhideWhenUsed="0"/>
-    <w:lsdException w:name="Medium Grid 2 Accent 2" w:semiHidden="0" w:uiPriority="68" w:unhideWhenUsed="0"/>
-    <w:lsdException w:name="Medium Grid 3 Accent 2" w:semiHidden="0" w:uiPriority="69" w:unhideWhenUsed="0"/>
-    <w:lsdException w:name="Dark List Accent 2" w:semiHidden="0" w:uiPriority="70" w:unhideWhenUsed="0"/>
-    <w:lsdException w:name="Colorful Shading Accent 2" w:semiHidden="0" w:uiPriority="71" w:unhideWhenUsed="0"/>
-    <w:lsdException w:name="Colorful List Accent 2" w:semiHidden="0" w:uiPriority="72" w:unhideWhenUsed="0"/>
-    <w:lsdException w:name="Colorful Grid Accent 2" w:semiHidden="0" w:uiPriority="73" w:unhideWhenUsed="0"/>
-    <w:lsdException w:name="Light Shading Accent 3" w:semiHidden="0" w:uiPriority="60" w:unhideWhenUsed="0"/>
-    <w:lsdException w:name="Light List Accent 3" w:semiHidden="0" w:uiPriority="61" w:unhideWhenUsed="0"/>
-    <w:lsdException w:name="Light Grid Accent 3" w:semiHidden="0" w:uiPriority="62" w:unhideWhenUsed="0"/>
-    <w:lsdException w:name="Medium Shading 1 Accent 3" w:semiHidden="0" w:uiPriority="63" w:unhideWhenUsed="0"/>
-    <w:lsdException w:name="Medium Shading 2 Accent 3" w:semiHidden="0" w:uiPriority="64" w:unhideWhenUsed="0"/>
-    <w:lsdException w:name="Medium List 1 Accent 3" w:semiHidden="0" w:uiPriority="65" w:unhideWhenUsed="0"/>
-    <w:lsdException w:name="Medium List 2 Accent 3" w:semiHidden="0" w:uiPriority="66" w:unhideWhenUsed="0"/>
-    <w:lsdException w:name="Medium Grid 1 Accent 3" w:semiHidden="0" w:uiPriority="67" w:unhideWhenUsed="0"/>
-    <w:lsdException w:name="Medium Grid 2 Accent 3" w:semiHidden="0" w:uiPriority="68" w:unhideWhenUsed="0"/>
-    <w:lsdException w:name="Medium Grid 3 Accent 3" w:semiHidden="0" w:uiPriority="69" w:unhideWhenUsed="0"/>
-    <w:lsdException w:name="Dark List Accent 3" w:semiHidden="0" w:uiPriority="70" w:unhideWhenUsed="0"/>
-    <w:lsdException w:name="Colorful Shading Accent 3" w:semiHidden="0" w:uiPriority="71" w:unhideWhenUsed="0"/>
-    <w:lsdException w:name="Colorful List Accent 3" w:semiHidden="0" w:uiPriority="72" w:unhideWhenUsed="0"/>
-    <w:lsdException w:name="Colorful Grid Accent 3" w:semiHidden="0" w:uiPriority="73" w:unhideWhenUsed="0"/>
-    <w:lsdException w:name="Light Shading Accent 4" w:semiHidden="0" w:uiPriority="60" w:unhideWhenUsed="0"/>
-    <w:lsdException w:name="Light List Accent 4" w:semiHidden="0" w:uiPriority="61" w:unhideWhenUsed="0"/>
-    <w:lsdException w:name="Light Grid Accent 4" w:semiHidden="0" w:uiPriority="62" w:unhideWhenUsed="0"/>
-    <w:lsdException w:name="Medium Shading 1 Accent 4" w:semiHidden="0" w:uiPriority="63" w:unhideWhenUsed="0"/>
-    <w:lsdException w:name="Medium Shading 2 Accent 4" w:semiHidden="0" w:uiPriority="64" w:unhideWhenUsed="0"/>
-    <w:lsdException w:name="Medium List 1 Accent 4" w:semiHidden="0" w:uiPriority="65" w:unhideWhenUsed="0"/>
-    <w:lsdException w:name="Medium List 2 Accent 4" w:semiHidden="0" w:uiPriority="66" w:unhideWhenUsed="0"/>
-    <w:lsdException w:name="Medium Grid 1 Accent 4" w:semiHidden="0" w:uiPriority="67" w:unhideWhenUsed="0"/>
-    <w:lsdException w:name="Medium Grid 2 Accent 4" w:semiHidden="0" w:uiPriority="68" w:unhideWhenUsed="0"/>
-    <w:lsdException w:name="Medium Grid 3 Accent 4" w:semiHidden="0" w:uiPriority="69" w:unhideWhenUsed="0"/>
-    <w:lsdException w:name="Dark List Accent 4" w:semiHidden="0" w:uiPriority="70" w:unhideWhenUsed="0"/>
-    <w:lsdException w:name="Colorful Shading Accent 4" w:semiHidden="0" w:uiPriority="71" w:unhideWhenUsed="0"/>
-    <w:lsdException w:name="Colorful List Accent 4" w:semiHidden="0" w:uiPriority="72" w:unhideWhenUsed="0"/>
-    <w:lsdException w:name="Colorful Grid Accent 4" w:semiHidden="0" w:uiPriority="73" w:unhideWhenUsed="0"/>
-    <w:lsdException w:name="Light Shading Accent 5" w:semiHidden="0" w:uiPriority="60" w:unhideWhenUsed="0"/>
-    <w:lsdException w:name="Light List Accent 5" w:semiHidden="0" w:uiPriority="61" w:unhideWhenUsed="0"/>
-    <w:lsdException w:name="Light Grid Accent 5" w:semiHidden="0" w:uiPriority="62" w:unhideWhenUsed="0"/>
-    <w:lsdException w:name="Medium Shading 1 Accent 5" w:semiHidden="0" w:uiPriority="63" w:unhideWhenUsed="0"/>
-    <w:lsdException w:name="Medium Shading 2 Accent 5" w:semiHidden="0" w:uiPriority="64" w:unhideWhenUsed="0"/>
-    <w:lsdException w:name="Medium List 1 Accent 5" w:semiHidden="0" w:uiPriority="65" w:unhideWhenUsed="0"/>
-    <w:lsdException w:name="Medium List 2 Accent 5" w:semiHidden="0" w:uiPriority="66" w:unhideWhenUsed="0"/>
-    <w:lsdException w:name="Medium Grid 1 Accent 5" w:semiHidden="0" w:uiPriority="67" w:unhideWhenUsed="0"/>
-    <w:lsdException w:name="Medium Grid 2 Accent 5" w:semiHidden="0" w:uiPriority="68" w:unhideWhenUsed="0"/>
-    <w:lsdException w:name="Medium Grid 3 Accent 5" w:semiHidden="0" w:uiPriority="69" w:unhideWhenUsed="0"/>
-    <w:lsdException w:name="Dark List Accent 5" w:semiHidden="0" w:uiPriority="70" w:unhideWhenUsed="0"/>
-    <w:lsdException w:name="Colorful Shading Accent 5" w:semiHidden="0" w:uiPriority="71" w:unhideWhenUsed="0"/>
-    <w:lsdException w:name="Colorful List Accent 5" w:semiHidden="0" w:uiPriority="72" w:unhideWhenUsed="0"/>
-    <w:lsdException w:name="Colorful Grid Accent 5" w:semiHidden="0" w:uiPriority="73" w:unhideWhenUsed="0"/>
-    <w:lsdException w:name="Light Shading Accent 6" w:semiHidden="0" w:uiPriority="60" w:unhideWhenUsed="0"/>
-    <w:lsdException w:name="Light List Accent 6" w:semiHidden="0" w:uiPriority="61" w:unhideWhenUsed="0"/>
-    <w:lsdException w:name="Light Grid Accent 6" w:semiHidden="0" w:uiPriority="62" w:unhideWhenUsed="0"/>
-    <w:lsdException w:name="Medium Shading 1 Accent 6" w:semiHidden="0" w:uiPriority="63" w:unhideWhenUsed="0"/>
-    <w:lsdException w:name="Medium Shading 2 Accent 6" w:semiHidden="0" w:uiPriority="64" w:unhideWhenUsed="0"/>
-    <w:lsdException w:name="Medium List 1 Accent 6" w:semiHidden="0" w:uiPriority="65" w:unhideWhenUsed="0"/>
-    <w:lsdException w:name="Medium List 2 Accent 6" w:semiHidden="0" w:uiPriority="66" w:unhideWhenUsed="0"/>
-    <w:lsdException w:name="Medium Grid 1 Accent 6" w:semiHidden="0" w:uiPriority="67" w:unhideWhenUsed="0"/>
-    <w:lsdException w:name="Medium Grid 2 Accent 6" w:semiHidden="0" w:uiPriority="68" w:unhideWhenUsed="0"/>
-    <w:lsdException w:name="Medium Grid 3 Accent 6" w:semiHidden="0" w:uiPriority="69" w:unhideWhenUsed="0"/>
-    <w:lsdException w:name="Dark List Accent 6" w:semiHidden="0" w:uiPriority="70" w:unhideWhenUsed="0"/>
-    <w:lsdException w:name="Colorful Shading Accent 6" w:semiHidden="0" w:uiPriority="71" w:unhideWhenUsed="0"/>
-    <w:lsdException w:name="Colorful List Accent 6" w:semiHidden="0" w:uiPriority="72" w:unhideWhenUsed="0"/>
-    <w:lsdException w:name="Colorful Grid Accent 6" w:semiHidden="0" w:uiPriority="73" w:unhideWhenUsed="0"/>
-    <w:lsdException w:name="Subtle Emphasis" w:semiHidden="0" w:uiPriority="19" w:unhideWhenUsed="0" w:qFormat="1"/>
-    <w:lsdException w:name="Intense Emphasis" w:semiHidden="0" w:uiPriority="21" w:unhideWhenUsed="0" w:qFormat="1"/>
-    <w:lsdException w:name="Subtle Reference" w:semiHidden="0" w:uiPriority="31" w:unhideWhenUsed="0" w:qFormat="1"/>
-    <w:lsdException w:name="Intense Reference" w:semiHidden="0" w:uiPriority="32" w:unhideWhenUsed="0" w:qFormat="1"/>
-    <w:lsdException w:name="Book Title" w:semiHidden="0" w:uiPriority="33" w:unhideWhenUsed="0" w:qFormat="1"/>
-    <w:lsdException w:name="Bibliography" w:uiPriority="37"/>
-    <w:lsdException w:name="TOC Heading" w:uiPriority="39" w:qFormat="1"/>
+  <w:latentStyles w:defLockedState="0" w:defUIPriority="99" w:defSemiHidden="0" w:defUnhideWhenUsed="0" w:defQFormat="0" w:count="371">
+    <w:lsdException w:name="Normal" w:uiPriority="0" w:qFormat="1"/>
+    <w:lsdException w:name="heading 1" w:uiPriority="9" w:qFormat="1"/>
+    <w:lsdException w:name="heading 2" w:semiHidden="1" w:uiPriority="9" w:unhideWhenUsed="1" w:qFormat="1"/>
+    <w:lsdException w:name="heading 3" w:semiHidden="1" w:uiPriority="9" w:unhideWhenUsed="1" w:qFormat="1"/>
+    <w:lsdException w:name="heading 4" w:semiHidden="1" w:uiPriority="9" w:unhideWhenUsed="1" w:qFormat="1"/>
+    <w:lsdException w:name="heading 5" w:semiHidden="1" w:uiPriority="9" w:unhideWhenUsed="1" w:qFormat="1"/>
+    <w:lsdException w:name="heading 6" w:semiHidden="1" w:uiPriority="9" w:unhideWhenUsed="1" w:qFormat="1"/>
+    <w:lsdException w:name="heading 7" w:semiHidden="1" w:uiPriority="9" w:unhideWhenUsed="1" w:qFormat="1"/>
+    <w:lsdException w:name="heading 8" w:semiHidden="1" w:uiPriority="9" w:unhideWhenUsed="1" w:qFormat="1"/>
+    <w:lsdException w:name="heading 9" w:semiHidden="1" w:uiPriority="9" w:unhideWhenUsed="1" w:qFormat="1"/>
+    <w:lsdException w:name="index 1" w:semiHidden="1" w:unhideWhenUsed="1"/>
+    <w:lsdException w:name="index 2" w:semiHidden="1" w:unhideWhenUsed="1"/>
+    <w:lsdException w:name="index 3" w:semiHidden="1" w:unhideWhenUsed="1"/>
+    <w:lsdException w:name="index 4" w:semiHidden="1" w:unhideWhenUsed="1"/>
+    <w:lsdException w:name="index 5" w:semiHidden="1" w:unhideWhenUsed="1"/>
+    <w:lsdException w:name="index 6" w:semiHidden="1" w:unhideWhenUsed="1"/>
+    <w:lsdException w:name="index 7" w:semiHidden="1" w:unhideWhenUsed="1"/>
+    <w:lsdException w:name="index 8" w:semiHidden="1" w:unhideWhenUsed="1"/>
+    <w:lsdException w:name="index 9" w:semiHidden="1" w:unhideWhenUsed="1"/>
+    <w:lsdException w:name="toc 1" w:semiHidden="1" w:uiPriority="39" w:unhideWhenUsed="1"/>
+    <w:lsdException w:name="toc 2" w:semiHidden="1" w:uiPriority="39" w:unhideWhenUsed="1"/>
+    <w:lsdException w:name="toc 3" w:semiHidden="1" w:uiPriority="39" w:unhideWhenUsed="1"/>
+    <w:lsdException w:name="toc 4" w:semiHidden="1" w:uiPriority="39" w:unhideWhenUsed="1"/>
+    <w:lsdException w:name="toc 5" w:semiHidden="1" w:uiPriority="39" w:unhideWhenUsed="1"/>
+    <w:lsdException w:name="toc 6" w:semiHidden="1" w:uiPriority="39" w:unhideWhenUsed="1"/>
+    <w:lsdException w:name="toc 7" w:semiHidden="1" w:uiPriority="39" w:unhideWhenUsed="1"/>
+    <w:lsdException w:name="toc 8" w:semiHidden="1" w:uiPriority="39" w:unhideWhenUsed="1"/>
+    <w:lsdException w:name="toc 9" w:semiHidden="1" w:uiPriority="39" w:unhideWhenUsed="1"/>
+    <w:lsdException w:name="Normal Indent" w:semiHidden="1" w:unhideWhenUsed="1"/>
+    <w:lsdException w:name="footnote text" w:semiHidden="1" w:unhideWhenUsed="1"/>
+    <w:lsdException w:name="annotation text" w:semiHidden="1" w:unhideWhenUsed="1"/>
+    <w:lsdException w:name="header" w:semiHidden="1" w:unhideWhenUsed="1"/>
+    <w:lsdException w:name="footer" w:semiHidden="1" w:unhideWhenUsed="1"/>
+    <w:lsdException w:name="index heading" w:semiHidden="1" w:unhideWhenUsed="1"/>
+    <w:lsdException w:name="caption" w:semiHidden="1" w:uiPriority="35" w:unhideWhenUsed="1" w:qFormat="1"/>
+    <w:lsdException w:name="table of figures" w:semiHidden="1" w:unhideWhenUsed="1"/>
+    <w:lsdException w:name="envelope address" w:semiHidden="1" w:unhideWhenUsed="1"/>
+    <w:lsdException w:name="envelope return" w:semiHidden="1" w:unhideWhenUsed="1"/>
+    <w:lsdException w:name="footnote reference" w:semiHidden="1" w:unhideWhenUsed="1"/>
+    <w:lsdException w:name="annotation reference" w:semiHidden="1" w:unhideWhenUsed="1"/>
+    <w:lsdException w:name="line number" w:semiHidden="1" w:unhideWhenUsed="1"/>
+    <w:lsdException w:name="page number" w:semiHidden="1" w:unhideWhenUsed="1"/>
+    <w:lsdException w:name="endnote reference" w:semiHidden="1" w:unhideWhenUsed="1"/>
+    <w:lsdException w:name="endnote text" w:semiHidden="1" w:unhideWhenUsed="1"/>
+    <w:lsdException w:name="table of authorities" w:semiHidden="1" w:unhideWhenUsed="1"/>
+    <w:lsdException w:name="macro" w:semiHidden="1" w:unhideWhenUsed="1"/>
+    <w:lsdException w:name="toa heading" w:semiHidden="1" w:unhideWhenUsed="1"/>
+    <w:lsdException w:name="List" w:semiHidden="1" w:unhideWhenUsed="1"/>
+    <w:lsdException w:name="List Bullet" w:semiHidden="1" w:unhideWhenUsed="1"/>
+    <w:lsdException w:name="List Number" w:semiHidden="1" w:unhideWhenUsed="1"/>
+    <w:lsdException w:name="List 2" w:semiHidden="1" w:unhideWhenUsed="1"/>
+    <w:lsdException w:name="List 3" w:semiHidden="1" w:unhideWhenUsed="1"/>
+    <w:lsdException w:name="List 4" w:semiHidden="1" w:unhideWhenUsed="1"/>
+    <w:lsdException w:name="List 5" w:semiHidden="1" w:unhideWhenUsed="1"/>
+    <w:lsdException w:name="List Bullet 2" w:semiHidden="1" w:unhideWhenUsed="1"/>
+    <w:lsdException w:name="List Bullet 3" w:semiHidden="1" w:unhideWhenUsed="1"/>
+    <w:lsdException w:name="List Bullet 4" w:semiHidden="1" w:unhideWhenUsed="1"/>
+    <w:lsdException w:name="List Bullet 5" w:semiHidden="1" w:unhideWhenUsed="1"/>
+    <w:lsdException w:name="List Number 2" w:semiHidden="1" w:unhideWhenUsed="1"/>
+    <w:lsdException w:name="List Number 3" w:semiHidden="1" w:unhideWhenUsed="1"/>
+    <w:lsdException w:name="List Number 4" w:semiHidden="1" w:unhideWhenUsed="1"/>
+    <w:lsdException w:name="List Number 5" w:semiHidden="1" w:unhideWhenUsed="1"/>
+    <w:lsdException w:name="Title" w:uiPriority="10" w:qFormat="1"/>
+    <w:lsdException w:name="Closing" w:semiHidden="1" w:unhideWhenUsed="1"/>
+    <w:lsdException w:name="Signature" w:semiHidden="1" w:unhideWhenUsed="1"/>
+    <w:lsdException w:name="Default Paragraph Font" w:semiHidden="1" w:uiPriority="1" w:unhideWhenUsed="1"/>
+    <w:lsdException w:name="Body Text" w:semiHidden="1" w:unhideWhenUsed="1"/>
+    <w:lsdException w:name="Body Text Indent" w:semiHidden="1" w:unhideWhenUsed="1"/>
+    <w:lsdException w:name="List Continue" w:semiHidden="1" w:unhideWhenUsed="1"/>
+    <w:lsdException w:name="List Continue 2" w:semiHidden="1" w:unhideWhenUsed="1"/>
+    <w:lsdException w:name="List Continue 3" w:semiHidden="1" w:unhideWhenUsed="1"/>
+    <w:lsdException w:name="List Continue 4" w:semiHidden="1" w:unhideWhenUsed="1"/>
+    <w:lsdException w:name="List Continue 5" w:semiHidden="1" w:unhideWhenUsed="1"/>
+    <w:lsdException w:name="Message Header" w:semiHidden="1" w:unhideWhenUsed="1"/>
+    <w:lsdException w:name="Subtitle" w:uiPriority="11" w:qFormat="1"/>
+    <w:lsdException w:name="Salutation" w:semiHidden="1" w:unhideWhenUsed="1"/>
+    <w:lsdException w:name="Date" w:semiHidden="1" w:unhideWhenUsed="1"/>
+    <w:lsdException w:name="Body Text First Indent" w:semiHidden="1" w:unhideWhenUsed="1"/>
+    <w:lsdException w:name="Body Text First Indent 2" w:semiHidden="1" w:unhideWhenUsed="1"/>
+    <w:lsdException w:name="Note Heading" w:semiHidden="1" w:unhideWhenUsed="1"/>
+    <w:lsdException w:name="Body Text 2" w:semiHidden="1" w:unhideWhenUsed="1"/>
+    <w:lsdException w:name="Body Text 3" w:semiHidden="1" w:unhideWhenUsed="1"/>
+    <w:lsdException w:name="Body Text Indent 2" w:semiHidden="1" w:unhideWhenUsed="1"/>
+    <w:lsdException w:name="Body Text Indent 3" w:semiHidden="1" w:unhideWhenUsed="1"/>
+    <w:lsdException w:name="Block Text" w:semiHidden="1" w:unhideWhenUsed="1"/>
+    <w:lsdException w:name="Hyperlink" w:semiHidden="1" w:unhideWhenUsed="1"/>
+    <w:lsdException w:name="FollowedHyperlink" w:semiHidden="1" w:unhideWhenUsed="1"/>
+    <w:lsdException w:name="Strong" w:uiPriority="22" w:qFormat="1"/>
+    <w:lsdException w:name="Emphasis" w:uiPriority="20" w:qFormat="1"/>
+    <w:lsdException w:name="Document Map" w:semiHidden="1" w:unhideWhenUsed="1"/>
+    <w:lsdException w:name="Plain Text" w:semiHidden="1" w:unhideWhenUsed="1"/>
+    <w:lsdException w:name="E-mail Signature" w:semiHidden="1" w:unhideWhenUsed="1"/>
+    <w:lsdException w:name="HTML Top of Form" w:semiHidden="1" w:unhideWhenUsed="1"/>
+    <w:lsdException w:name="HTML Bottom of Form" w:semiHidden="1" w:unhideWhenUsed="1"/>
+    <w:lsdException w:name="Normal (Web)" w:semiHidden="1" w:unhideWhenUsed="1"/>
+    <w:lsdException w:name="HTML Acronym" w:semiHidden="1" w:unhideWhenUsed="1"/>
+    <w:lsdException w:name="HTML Address" w:semiHidden="1" w:unhideWhenUsed="1"/>
+    <w:lsdException w:name="HTML Cite" w:semiHidden="1" w:unhideWhenUsed="1"/>
+    <w:lsdException w:name="HTML Code" w:semiHidden="1" w:unhideWhenUsed="1"/>
+    <w:lsdException w:name="HTML Definition" w:semiHidden="1" w:unhideWhenUsed="1"/>
+    <w:lsdException w:name="HTML Keyboard" w:semiHidden="1" w:unhideWhenUsed="1"/>
+    <w:lsdException w:name="HTML Preformatted" w:semiHidden="1" w:unhideWhenUsed="1"/>
+    <w:lsdException w:name="HTML Sample" w:semiHidden="1" w:unhideWhenUsed="1"/>
+    <w:lsdException w:name="HTML Typewriter" w:semiHidden="1" w:unhideWhenUsed="1"/>
+    <w:lsdException w:name="HTML Variable" w:semiHidden="1" w:unhideWhenUsed="1"/>
+    <w:lsdException w:name="Normal Table" w:semiHidden="1" w:unhideWhenUsed="1"/>
+    <w:lsdException w:name="annotation subject" w:semiHidden="1" w:unhideWhenUsed="1"/>
+    <w:lsdException w:name="No List" w:semiHidden="1" w:unhideWhenUsed="1"/>
+    <w:lsdException w:name="Outline List 1" w:semiHidden="1" w:unhideWhenUsed="1"/>
+    <w:lsdException w:name="Outline List 2" w:semiHidden="1" w:unhideWhenUsed="1"/>
+    <w:lsdException w:name="Outline List 3" w:semiHidden="1" w:unhideWhenUsed="1"/>
+    <w:lsdException w:name="Table Simple 1" w:semiHidden="1" w:unhideWhenUsed="1"/>
+    <w:lsdException w:name="Table Simple 2" w:semiHidden="1" w:unhideWhenUsed="1"/>
+    <w:lsdException w:name="Table Simple 3" w:semiHidden="1" w:unhideWhenUsed="1"/>
+    <w:lsdException w:name="Table Classic 1" w:semiHidden="1" w:unhideWhenUsed="1"/>
+    <w:lsdException w:name="Table Classic 2" w:semiHidden="1" w:unhideWhenUsed="1"/>
+    <w:lsdException w:name="Table Classic 3" w:semiHidden="1" w:unhideWhenUsed="1"/>
+    <w:lsdException w:name="Table Classic 4" w:semiHidden="1" w:unhideWhenUsed="1"/>
+    <w:lsdException w:name="Table Colorful 1" w:semiHidden="1" w:unhideWhenUsed="1"/>
+    <w:lsdException w:name="Table Colorful 2" w:semiHidden="1" w:unhideWhenUsed="1"/>
+    <w:lsdException w:name="Table Colorful 3" w:semiHidden="1" w:unhideWhenUsed="1"/>
+    <w:lsdException w:name="Table Columns 1" w:semiHidden="1" w:unhideWhenUsed="1"/>
+    <w:lsdException w:name="Table Columns 2" w:semiHidden="1" w:unhideWhenUsed="1"/>
+    <w:lsdException w:name="Table Columns 3" w:semiHidden="1" w:unhideWhenUsed="1"/>
+    <w:lsdException w:name="Table Columns 4" w:semiHidden="1" w:unhideWhenUsed="1"/>
+    <w:lsdException w:name="Table Columns 5" w:semiHidden="1" w:unhideWhenUsed="1"/>
+    <w:lsdException w:name="Table Grid 1" w:semiHidden="1" w:unhideWhenUsed="1"/>
+    <w:lsdException w:name="Table Grid 2" w:semiHidden="1" w:unhideWhenUsed="1"/>
+    <w:lsdException w:name="Table Grid 3" w:semiHidden="1" w:unhideWhenUsed="1"/>
+    <w:lsdException w:name="Table Grid 4" w:semiHidden="1" w:unhideWhenUsed="1"/>
+    <w:lsdException w:name="Table Grid 5" w:semiHidden="1" w:unhideWhenUsed="1"/>
+    <w:lsdException w:name="Table Grid 6" w:semiHidden="1" w:unhideWhenUsed="1"/>
+    <w:lsdException w:name="Table Grid 7" w:semiHidden="1" w:unhideWhenUsed="1"/>
+    <w:lsdException w:name="Table Grid 8" w:semiHidden="1" w:unhideWhenUsed="1"/>
+    <w:lsdException w:name="Table List 1" w:semiHidden="1" w:unhideWhenUsed="1"/>
+    <w:lsdException w:name="Table List 2" w:semiHidden="1" w:unhideWhenUsed="1"/>
+    <w:lsdException w:name="Table List 3" w:semiHidden="1" w:unhideWhenUsed="1"/>
+    <w:lsdException w:name="Table List 4" w:semiHidden="1" w:unhideWhenUsed="1"/>
+    <w:lsdException w:name="Table List 5" w:semiHidden="1" w:unhideWhenUsed="1"/>
+    <w:lsdException w:name="Table List 6" w:semiHidden="1" w:unhideWhenUsed="1"/>
+    <w:lsdException w:name="Table List 7" w:semiHidden="1" w:unhideWhenUsed="1"/>
+    <w:lsdException w:name="Table List 8" w:semiHidden="1" w:unhideWhenUsed="1"/>
+    <w:lsdException w:name="Table 3D effects 1" w:semiHidden="1" w:unhideWhenUsed="1"/>
+    <w:lsdException w:name="Table 3D effects 2" w:semiHidden="1" w:unhideWhenUsed="1"/>
+    <w:lsdException w:name="Table 3D effects 3" w:semiHidden="1" w:unhideWhenUsed="1"/>
+    <w:lsdException w:name="Table Contemporary" w:semiHidden="1" w:unhideWhenUsed="1"/>
+    <w:lsdException w:name="Table Elegant" w:semiHidden="1" w:unhideWhenUsed="1"/>
+    <w:lsdException w:name="Table Professional" w:semiHidden="1" w:unhideWhenUsed="1"/>
+    <w:lsdException w:name="Table Subtle 1" w:semiHidden="1" w:unhideWhenUsed="1"/>
+    <w:lsdException w:name="Table Subtle 2" w:semiHidden="1" w:unhideWhenUsed="1"/>
+    <w:lsdException w:name="Table Web 1" w:semiHidden="1" w:unhideWhenUsed="1"/>
+    <w:lsdException w:name="Table Web 2" w:semiHidden="1" w:unhideWhenUsed="1"/>
+    <w:lsdException w:name="Table Web 3" w:semiHidden="1" w:unhideWhenUsed="1"/>
+    <w:lsdException w:name="Balloon Text" w:semiHidden="1" w:unhideWhenUsed="1"/>
+    <w:lsdException w:name="Table Grid" w:uiPriority="59"/>
+    <w:lsdException w:name="Table Theme" w:semiHidden="1" w:unhideWhenUsed="1"/>
+    <w:lsdException w:name="Placeholder Text" w:semiHidden="1"/>
+    <w:lsdException w:name="No Spacing" w:uiPriority="1" w:qFormat="1"/>
+    <w:lsdException w:name="Light Shading" w:uiPriority="60"/>
+    <w:lsdException w:name="Light List" w:uiPriority="61"/>
+    <w:lsdException w:name="Light Grid" w:uiPriority="62"/>
+    <w:lsdException w:name="Medium Shading 1" w:uiPriority="63"/>
+    <w:lsdException w:name="Medium Shading 2" w:uiPriority="64"/>
+    <w:lsdException w:name="Medium List 1" w:uiPriority="65"/>
+    <w:lsdException w:name="Medium List 2" w:uiPriority="66"/>
+    <w:lsdException w:name="Medium Grid 1" w:uiPriority="67"/>
+    <w:lsdException w:name="Medium Grid 2" w:uiPriority="68"/>
+    <w:lsdException w:name="Medium Grid 3" w:uiPriority="69"/>
+    <w:lsdException w:name="Dark List" w:uiPriority="70"/>
+    <w:lsdException w:name="Colorful Shading" w:uiPriority="71"/>
+    <w:lsdException w:name="Colorful List" w:uiPriority="72"/>
+    <w:lsdException w:name="Colorful Grid" w:uiPriority="73"/>
+    <w:lsdException w:name="Light Shading Accent 1" w:uiPriority="60"/>
+    <w:lsdException w:name="Light List Accent 1" w:uiPriority="61"/>
+    <w:lsdException w:name="Light Grid Accent 1" w:uiPriority="62"/>
+    <w:lsdException w:name="Medium Shading 1 Accent 1" w:uiPriority="63"/>
+    <w:lsdException w:name="Medium Shading 2 Accent 1" w:uiPriority="64"/>
+    <w:lsdException w:name="Medium List 1 Accent 1" w:uiPriority="65"/>
+    <w:lsdException w:name="Revision" w:semiHidden="1"/>
+    <w:lsdException w:name="List Paragraph" w:uiPriority="34" w:qFormat="1"/>
+    <w:lsdException w:name="Quote" w:uiPriority="29" w:qFormat="1"/>
+    <w:lsdException w:name="Intense Quote" w:uiPriority="30" w:qFormat="1"/>
+    <w:lsdException w:name="Medium List 2 Accent 1" w:uiPriority="66"/>
+    <w:lsdException w:name="Medium Grid 1 Accent 1" w:uiPriority="67"/>
+    <w:lsdException w:name="Medium Grid 2 Accent 1" w:uiPriority="68"/>
+    <w:lsdException w:name="Medium Grid 3 Accent 1" w:uiPriority="69"/>
+    <w:lsdException w:name="Dark List Accent 1" w:uiPriority="70"/>
+    <w:lsdException w:name="Colorful Shading Accent 1" w:uiPriority="71"/>
+    <w:lsdException w:name="Colorful List Accent 1" w:uiPriority="72"/>
+    <w:lsdException w:name="Colorful Grid Accent 1" w:uiPriority="73"/>
+    <w:lsdException w:name="Light Shading Accent 2" w:uiPriority="60"/>
+    <w:lsdException w:name="Light List Accent 2" w:uiPriority="61"/>
+    <w:lsdException w:name="Light Grid Accent 2" w:uiPriority="62"/>
+    <w:lsdException w:name="Medium Shading 1 Accent 2" w:uiPriority="63"/>
+    <w:lsdException w:name="Medium Shading 2 Accent 2" w:uiPriority="64"/>
+    <w:lsdException w:name="Medium List 1 Accent 2" w:uiPriority="65"/>
+    <w:lsdException w:name="Medium List 2 Accent 2" w:uiPriority="66"/>
+    <w:lsdException w:name="Medium Grid 1 Accent 2" w:uiPriority="67"/>
+    <w:lsdException w:name="Medium Grid 2 Accent 2" w:uiPriority="68"/>
+    <w:lsdException w:name="Medium Grid 3 Accent 2" w:uiPriority="69"/>
+    <w:lsdException w:name="Dark List Accent 2" w:uiPriority="70"/>
+    <w:lsdException w:name="Colorful Shading Accent 2" w:uiPriority="71"/>
+    <w:lsdException w:name="Colorful List Accent 2" w:uiPriority="72"/>
+    <w:lsdException w:name="Colorful Grid Accent 2" w:uiPriority="73"/>
+    <w:lsdException w:name="Light Shading Accent 3" w:uiPriority="60"/>
+    <w:lsdException w:name="Light List Accent 3" w:uiPriority="61"/>
+    <w:lsdException w:name="Light Grid Accent 3" w:uiPriority="62"/>
+    <w:lsdException w:name="Medium Shading 1 Accent 3" w:uiPriority="63"/>
+    <w:lsdException w:name="Medium Shading 2 Accent 3" w:uiPriority="64"/>
+    <w:lsdException w:name="Medium List 1 Accent 3" w:uiPriority="65"/>
+    <w:lsdException w:name="Medium List 2 Accent 3" w:uiPriority="66"/>
+    <w:lsdException w:name="Medium Grid 1 Accent 3" w:uiPriority="67"/>
+    <w:lsdException w:name="Medium Grid 2 Accent 3" w:uiPriority="68"/>
+    <w:lsdException w:name="Medium Grid 3 Accent 3" w:uiPriority="69"/>
+    <w:lsdException w:name="Dark List Accent 3" w:uiPriority="70"/>
+    <w:lsdException w:name="Colorful Shading Accent 3" w:uiPriority="71"/>
+    <w:lsdException w:name="Colorful List Accent 3" w:uiPriority="72"/>
+    <w:lsdException w:name="Colorful Grid Accent 3" w:uiPriority="73"/>
+    <w:lsdException w:name="Light Shading Accent 4" w:uiPriority="60"/>
+    <w:lsdException w:name="Light List Accent 4" w:uiPriority="61"/>
+    <w:lsdException w:name="Light Grid Accent 4" w:uiPriority="62"/>
+    <w:lsdException w:name="Medium Shading 1 Accent 4" w:uiPriority="63"/>
+    <w:lsdException w:name="Medium Shading 2 Accent 4" w:uiPriority="64"/>
+    <w:lsdException w:name="Medium List 1 Accent 4" w:uiPriority="65"/>
+    <w:lsdException w:name="Medium List 2 Accent 4" w:uiPriority="66"/>
+    <w:lsdException w:name="Medium Grid 1 Accent 4" w:uiPriority="67"/>
+    <w:lsdException w:name="Medium Grid 2 Accent 4" w:uiPriority="68"/>
+    <w:lsdException w:name="Medium Grid 3 Accent 4" w:uiPriority="69"/>
+    <w:lsdException w:name="Dark List Accent 4" w:uiPriority="70"/>
+    <w:lsdException w:name="Colorful Shading Accent 4" w:uiPriority="71"/>
+    <w:lsdException w:name="Colorful List Accent 4" w:uiPriority="72"/>
+    <w:lsdException w:name="Colorful Grid Accent 4" w:uiPriority="73"/>
+    <w:lsdException w:name="Light Shading Accent 5" w:uiPriority="60"/>
+    <w:lsdException w:name="Light List Accent 5" w:uiPriority="61"/>
+    <w:lsdException w:name="Light Grid Accent 5" w:uiPriority="62"/>
+    <w:lsdException w:name="Medium Shading 1 Accent 5" w:uiPriority="63"/>
+    <w:lsdException w:name="Medium Shading 2 Accent 5" w:uiPriority="64"/>
+    <w:lsdException w:name="Medium List 1 Accent 5" w:uiPriority="65"/>
+    <w:lsdException w:name="Medium List 2 Accent 5" w:uiPriority="66"/>
+    <w:lsdException w:name="Medium Grid 1 Accent 5" w:uiPriority="67"/>
+    <w:lsdException w:name="Medium Grid 2 Accent 5" w:uiPriority="68"/>
+    <w:lsdException w:name="Medium Grid 3 Accent 5" w:uiPriority="69"/>
+    <w:lsdException w:name="Dark List Accent 5" w:uiPriority="70"/>
+    <w:lsdException w:name="Colorful Shading Accent 5" w:uiPriority="71"/>
+    <w:lsdException w:name="Colorful List Accent 5" w:uiPriority="72"/>
+    <w:lsdException w:name="Colorful Grid Accent 5" w:uiPriority="73"/>
+    <w:lsdException w:name="Light Shading Accent 6" w:uiPriority="60"/>
+    <w:lsdException w:name="Light List Accent 6" w:uiPriority="61"/>
+    <w:lsdException w:name="Light Grid Accent 6" w:uiPriority="62"/>
+    <w:lsdException w:name="Medium Shading 1 Accent 6" w:uiPriority="63"/>
+    <w:lsdException w:name="Medium Shading 2 Accent 6" w:uiPriority="64"/>
+    <w:lsdException w:name="Medium List 1 Accent 6" w:uiPriority="65"/>
+    <w:lsdException w:name="Medium List 2 Accent 6" w:uiPriority="66"/>
+    <w:lsdException w:name="Medium Grid 1 Accent 6" w:uiPriority="67"/>
+    <w:lsdException w:name="Medium Grid 2 Accent 6" w:uiPriority="68"/>
+    <w:lsdException w:name="Medium Grid 3 Accent 6" w:uiPriority="69"/>
+    <w:lsdException w:name="Dark List Accent 6" w:uiPriority="70"/>
+    <w:lsdException w:name="Colorful Shading Accent 6" w:uiPriority="71"/>
+    <w:lsdException w:name="Colorful List Accent 6" w:uiPriority="72"/>
+    <w:lsdException w:name="Colorful Grid Accent 6" w:uiPriority="73"/>
+    <w:lsdException w:name="Subtle Emphasis" w:uiPriority="19" w:qFormat="1"/>
+    <w:lsdException w:name="Intense Emphasis" w:uiPriority="21" w:qFormat="1"/>
+    <w:lsdException w:name="Subtle Reference" w:uiPriority="31" w:qFormat="1"/>
+    <w:lsdException w:name="Intense Reference" w:uiPriority="32" w:qFormat="1"/>
+    <w:lsdException w:name="Book Title" w:uiPriority="33" w:qFormat="1"/>
+    <w:lsdException w:name="Bibliography" w:semiHidden="1" w:uiPriority="37" w:unhideWhenUsed="1"/>
+    <w:lsdException w:name="TOC Heading" w:semiHidden="1" w:uiPriority="39" w:unhideWhenUsed="1" w:qFormat="1"/>
+    <w:lsdException w:name="Grid Table 4" w:uiPriority="49"/>
+    <w:lsdException w:name="Grid Table 5 Dark" w:uiPriority="50"/>
+    <w:lsdException w:name="Grid Table 6 Colorful" w:uiPriority="51"/>
+    <w:lsdException w:name="Grid Table 7 Colorful" w:uiPriority="52"/>
+    <w:lsdException w:name="Grid Table 1 Light Accent 1" w:uiPriority="46"/>
+    <w:lsdException w:name="Grid Table 2 Accent 1" w:uiPriority="47"/>
+    <w:lsdException w:name="Grid Table 3 Accent 1" w:uiPriority="48"/>
+    <w:lsdException w:name="Grid Table 4 Accent 1" w:uiPriority="49"/>
+    <w:lsdException w:name="Grid Table 5 Dark Accent 1" w:uiPriority="50"/>
+    <w:lsdException w:name="Grid Table 6 Colorful Accent 1" w:uiPriority="51"/>
+    <w:lsdException w:name="Grid Table 7 Colorful Accent 1" w:uiPriority="52"/>
+    <w:lsdException w:name="Grid Table 1 Light Accent 2" w:uiPriority="46"/>
+    <w:lsdException w:name="Grid Table 2 Accent 2" w:uiPriority="47"/>
+    <w:lsdException w:name="Grid Table 3 Accent 2" w:uiPriority="48"/>
+    <w:lsdException w:name="Grid Table 4 Accent 2" w:uiPriority="49"/>
+    <w:lsdException w:name="Grid Table 5 Dark Accent 2" w:uiPriority="50"/>
+    <w:lsdException w:name="Grid Table 6 Colorful Accent 2" w:uiPriority="51"/>
+    <w:lsdException w:name="Grid Table 7 Colorful Accent 2" w:uiPriority="52"/>
+    <w:lsdException w:name="Grid Table 1 Light Accent 3" w:uiPriority="46"/>
+    <w:lsdException w:name="Grid Table 2 Accent 3" w:uiPriority="47"/>
+    <w:lsdException w:name="Grid Table 3 Accent 3" w:uiPriority="48"/>
+    <w:lsdException w:name="Grid Table 4 Accent 3" w:uiPriority="49"/>
+    <w:lsdException w:name="Grid Table 5 Dark Accent 3" w:uiPriority="50"/>
+    <w:lsdException w:name="Grid Table 6 Colorful Accent 3" w:uiPriority="51"/>
+    <w:lsdException w:name="Grid Table 7 Colorful Accent 3" w:uiPriority="52"/>
+    <w:lsdException w:name="Grid Table 1 Light Accent 4" w:uiPriority="46"/>
+    <w:lsdException w:name="Grid Table 2 Accent 4" w:uiPriority="47"/>
+    <w:lsdException w:name="Grid Table 3 Accent 4" w:uiPriority="48"/>
+    <w:lsdException w:name="Grid Table 4 Accent 4" w:uiPriority="49"/>
+    <w:lsdException w:name="Grid Table 5 Dark Accent 4" w:uiPriority="50"/>
+    <w:lsdException w:name="Grid Table 6 Colorful Accent 4" w:uiPriority="51"/>
+    <w:lsdException w:name="Grid Table 7 Colorful Accent 4" w:uiPriority="52"/>
+    <w:lsdException w:name="Grid Table 1 Light Accent 5" w:uiPriority="46"/>
+    <w:lsdException w:name="Grid Table 2 Accent 5" w:uiPriority="47"/>
+    <w:lsdException w:name="Grid Table 3 Accent 5" w:uiPriority="48"/>
+    <w:lsdException w:name="Grid Table 4 Accent 5" w:uiPriority="49"/>
+    <w:lsdException w:name="Grid Table 5 Dark Accent 5" w:uiPriority="50"/>
+    <w:lsdException w:name="Grid Table 6 Colorful Accent 5" w:uiPriority="51"/>
+    <w:lsdException w:name="Grid Table 7 Colorful Accent 5" w:uiPriority="52"/>
+    <w:lsdException w:name="Grid Table 1 Light Accent 6" w:uiPriority="46"/>
+    <w:lsdException w:name="Grid Table 2 Accent 6" w:uiPriority="47"/>
+    <w:lsdException w:name="Grid Table 3 Accent 6" w:uiPriority="48"/>
+    <w:lsdException w:name="Grid Table 4 Accent 6" w:uiPriority="49"/>
+    <w:lsdException w:name="Grid Table 5 Dark Accent 6" w:uiPriority="50"/>
+    <w:lsdException w:name="Grid Table 6 Colorful Accent 6" w:uiPriority="51"/>
+    <w:lsdException w:name="Grid Table 7 Colorful Accent 6" w:uiPriority="52"/>
+    <w:lsdException w:name="List Table 1 Light" w:uiPriority="46"/>
+    <w:lsdException w:name="List Table 2" w:uiPriority="47"/>
+    <w:lsdException w:name="List Table 3" w:uiPriority="48"/>
+    <w:lsdException w:name="List Table 4" w:uiPriority="49"/>
+    <w:lsdException w:name="List Table 5 Dark" w:uiPriority="50"/>
+    <w:lsdException w:name="List Table 6 Colorful" w:uiPriority="51"/>
+    <w:lsdException w:name="List Table 7 Colorful" w:uiPriority="52"/>
+    <w:lsdException w:name="List Table 1 Light Accent 1" w:uiPriority="46"/>
+    <w:lsdException w:name="List Table 2 Accent 1" w:uiPriority="47"/>
+    <w:lsdException w:name="List Table 3 Accent 1" w:uiPriority="48"/>
+    <w:lsdException w:name="List Table 4 Accent 1" w:uiPriority="49"/>
+    <w:lsdException w:name="List Table 5 Dark Accent 1" w:uiPriority="50"/>
+    <w:lsdException w:name="List Table 6 Colorful Accent 1" w:uiPriority="51"/>
+    <w:lsdException w:name="List Table 7 Colorful Accent 1" w:uiPriority="52"/>
+    <w:lsdException w:name="List Table 1 Light Accent 2" w:uiPriority="46"/>
+    <w:lsdException w:name="List Table 2 Accent 2" w:uiPriority="47"/>
+    <w:lsdException w:name="List Table 3 Accent 2" w:uiPriority="48"/>
+    <w:lsdException w:name="List Table 4 Accent 2" w:uiPriority="49"/>
+    <w:lsdException w:name="List Table 5 Dark Accent 2" w:uiPriority="50"/>
+    <w:lsdException w:name="List Table 6 Colorful Accent 2" w:uiPriority="51"/>
+    <w:lsdException w:name="List Table 7 Colorful Accent 2" w:uiPriority="52"/>
+    <w:lsdException w:name="List Table 1 Light Accent 3" w:uiPriority="46"/>
+    <w:lsdException w:name="List Table 2 Accent 3" w:uiPriority="47"/>
+    <w:lsdException w:name="List Table 3 Accent 3" w:uiPriority="48"/>
+    <w:lsdException w:name="List Table 4 Accent 3" w:uiPriority="49"/>
+    <w:lsdException w:name="List Table 5 Dark Accent 3" w:uiPriority="50"/>
+    <w:lsdException w:name="List Table 6 Colorful Accent 3" w:uiPriority="51"/>
+    <w:lsdException w:name="List Table 7 Colorful Accent 3" w:uiPriority="52"/>
+    <w:lsdException w:name="List Table 1 Light Accent 4" w:uiPriority="46"/>
+    <w:lsdException w:name="List Table 2 Accent 4" w:uiPriority="47"/>
+    <w:lsdException w:name="List Table 3 Accent 4" w:uiPriority="48"/>
+    <w:lsdException w:name="List Table 4 Accent 4" w:uiPriority="49"/>
+    <w:lsdException w:name="List Table 5 Dark Accent 4" w:uiPriority="50"/>
+    <w:lsdException w:name="List Table 6 Colorful Accent 4" w:uiPriority="51"/>
+    <w:lsdException w:name="List Table 7 Colorful Accent 4" w:uiPriority="52"/>
+    <w:lsdException w:name="List Table 1 Light Accent 5" w:uiPriority="46"/>
+    <w:lsdException w:name="List Table 2 Accent 5" w:uiPriority="47"/>
+    <w:lsdException w:name="List Table 3 Accent 5" w:uiPriority="48"/>
+    <w:lsdException w:name="List Table 4 Accent 5" w:uiPriority="49"/>
+    <w:lsdException w:name="List Table 5 Dark Accent 5" w:uiPriority="50"/>
+    <w:lsdException w:name="List Table 6 Colorful Accent 5" w:uiPriority="51"/>
+    <w:lsdException w:name="List Table 7 Colorful Accent 5" w:uiPriority="52"/>
+    <w:lsdException w:name="List Table 1 Light Accent 6" w:uiPriority="46"/>
+    <w:lsdException w:name="List Table 2 Accent 6" w:uiPriority="47"/>
+    <w:lsdException w:name="List Table 3 Accent 6" w:uiPriority="48"/>
+    <w:lsdException w:name="List Table 4 Accent 6" w:uiPriority="49"/>
+    <w:lsdException w:name="List Table 5 Dark Accent 6" w:uiPriority="50"/>
+    <w:lsdException w:name="List Table 6 Colorful Accent 6" w:uiPriority="51"/>
+    <w:lsdException w:name="List Table 7 Colorful Accent 6" w:uiPriority="52"/>
   </w:latentStyles>
   <w:style w:type="paragraph" w:default="1" w:styleId="Normal">
     <w:name w:val="Normal"/>
@@ -9536,7 +9266,7 @@
   <a:extraClrSchemeLst/>
   <a:extLst>
     <a:ext uri="{05A4C25C-085E-4340-85A3-A5531E510DB2}">
-      <thm15:themeFamily xmlns="" xmlns:thm15="http://schemas.microsoft.com/office/thememl/2012/main" name="Office Theme" id="{62F939B6-93AF-4DB8-9C6B-D6C7DFDC589F}" vid="{4A3C46E8-61CC-4603-A589-7422A47A8E4A}"/>
+      <thm15:themeFamily xmlns:thm15="http://schemas.microsoft.com/office/thememl/2012/main" name="Office Theme" id="{62F939B6-93AF-4DB8-9C6B-D6C7DFDC589F}" vid="{4A3C46E8-61CC-4603-A589-7422A47A8E4A}"/>
     </a:ext>
   </a:extLst>
 </a:theme>
@@ -9547,7 +9277,7 @@
 </file>
 
 <file path=customXml/itemProps1.xml><?xml version="1.0" encoding="utf-8"?>
-<ds:datastoreItem xmlns:ds="http://schemas.openxmlformats.org/officeDocument/2006/customXml" ds:itemID="{E0062D36-1794-F449-8EFD-2AF19C031AC3}">
+<ds:datastoreItem xmlns:ds="http://schemas.openxmlformats.org/officeDocument/2006/customXml" ds:itemID="{335ED54A-9BD5-48D6-8674-695BFB0B3B17}">
   <ds:schemaRefs>
     <ds:schemaRef ds:uri="http://schemas.openxmlformats.org/officeDocument/2006/bibliography"/>
   </ds:schemaRefs>

</xml_diff>

<commit_message>
revised Test spec due to FRTS changes
</commit_message>
<xml_diff>
--- a/DOCS/Drafts/Test Spec/TestSpecificationREV.docx
+++ b/DOCS/Drafts/Test Spec/TestSpecificationREV.docx
@@ -1,6 +1,6 @@
 
 <file path=word/document.xml><?xml version="1.0" encoding="utf-8"?>
-<w:document xmlns:wpc="http://schemas.microsoft.com/office/word/2010/wordprocessingCanvas" xmlns:mc="http://schemas.openxmlformats.org/markup-compatibility/2006" xmlns:o="urn:schemas-microsoft-com:office:office" xmlns:r="http://schemas.openxmlformats.org/officeDocument/2006/relationships" xmlns:m="http://schemas.openxmlformats.org/officeDocument/2006/math" xmlns:v="urn:schemas-microsoft-com:vml" xmlns:wp14="http://schemas.microsoft.com/office/word/2010/wordprocessingDrawing" xmlns:wp="http://schemas.openxmlformats.org/drawingml/2006/wordprocessingDrawing" xmlns:w10="urn:schemas-microsoft-com:office:word" xmlns:w="http://schemas.openxmlformats.org/wordprocessingml/2006/main" xmlns:w14="http://schemas.microsoft.com/office/word/2010/wordml" xmlns:w15="http://schemas.microsoft.com/office/word/2012/wordml" xmlns:wpg="http://schemas.microsoft.com/office/word/2010/wordprocessingGroup" xmlns:wpi="http://schemas.microsoft.com/office/word/2010/wordprocessingInk" xmlns:wne="http://schemas.microsoft.com/office/word/2006/wordml" xmlns:wps="http://schemas.microsoft.com/office/word/2010/wordprocessingShape" mc:Ignorable="w14 w15 wp14">
+<w:document xmlns:ve="http://schemas.openxmlformats.org/markup-compatibility/2006" xmlns:o="urn:schemas-microsoft-com:office:office" xmlns:r="http://schemas.openxmlformats.org/officeDocument/2006/relationships" xmlns:m="http://schemas.openxmlformats.org/officeDocument/2006/math" xmlns:v="urn:schemas-microsoft-com:vml" xmlns:wp="http://schemas.openxmlformats.org/drawingml/2006/wordprocessingDrawing" xmlns:w10="urn:schemas-microsoft-com:office:word" xmlns:w="http://schemas.openxmlformats.org/wordprocessingml/2006/main" xmlns:wne="http://schemas.microsoft.com/office/word/2006/wordml">
   <w:body>
     <w:p>
       <w:pPr>
@@ -295,23 +295,13 @@
           <w:szCs w:val="20"/>
         </w:rPr>
       </w:pPr>
-      <w:proofErr w:type="spellStart"/>
       <w:r>
         <w:rPr>
           <w:rFonts w:ascii="Calibri" w:hAnsi="Calibri"/>
           <w:sz w:val="20"/>
           <w:szCs w:val="20"/>
         </w:rPr>
-        <w:t>Config</w:t>
-      </w:r>
-      <w:proofErr w:type="spellEnd"/>
-      <w:r>
-        <w:rPr>
-          <w:rFonts w:ascii="Calibri" w:hAnsi="Calibri"/>
-          <w:sz w:val="20"/>
-          <w:szCs w:val="20"/>
-        </w:rPr>
-        <w:t xml:space="preserve"> Ref: SE_05_TS_01                                                                                          </w:t>
+        <w:t xml:space="preserve">Config Ref: SE_05_TS_01                                                                                          </w:t>
       </w:r>
       <w:r>
         <w:rPr>
@@ -1801,19 +1791,19 @@
       <w:r>
         <w:rPr>
           <w:noProof/>
-          <w:lang w:val="bg-BG" w:eastAsia="bg-BG" w:bidi="ar-SA"/>
+          <w:lang w:eastAsia="en-GB" w:bidi="ar-SA"/>
         </w:rPr>
         <w:drawing>
-          <wp:anchor distT="0" distB="0" distL="114300" distR="114300" simplePos="0" relativeHeight="251658240" behindDoc="0" locked="0" layoutInCell="1" allowOverlap="1" wp14:anchorId="4384832E" wp14:editId="437FB735">
+          <wp:anchor distT="0" distB="0" distL="114300" distR="114300" simplePos="0" relativeHeight="251658240" behindDoc="0" locked="0" layoutInCell="1" allowOverlap="1">
             <wp:simplePos x="0" y="0"/>
             <wp:positionH relativeFrom="column">
-              <wp:posOffset>-1200150</wp:posOffset>
+              <wp:posOffset>-720090</wp:posOffset>
             </wp:positionH>
             <wp:positionV relativeFrom="paragraph">
               <wp:posOffset>1358265</wp:posOffset>
             </wp:positionV>
-            <wp:extent cx="8343900" cy="6172200"/>
-            <wp:effectExtent l="0" t="6350" r="6350" b="6350"/>
+            <wp:extent cx="8347075" cy="6169025"/>
+            <wp:effectExtent l="0" t="1085850" r="0" b="1069975"/>
             <wp:wrapSquare wrapText="bothSides"/>
             <wp:docPr id="2" name="Picture 2"/>
             <wp:cNvGraphicFramePr>
@@ -1830,7 +1820,7 @@
                     <a:blip r:embed="rId8">
                       <a:extLst>
                         <a:ext uri="{28A0092B-C50C-407E-A947-70E740481C1C}">
-                          <a14:useLocalDpi xmlns:a14="http://schemas.microsoft.com/office/drawing/2010/main" val="0"/>
+                          <a14:useLocalDpi xmlns:a14="http://schemas.microsoft.com/office/drawing/2010/main" xmlns:wps="http://schemas.microsoft.com/office/word/2010/wordprocessingShape" xmlns:wpi="http://schemas.microsoft.com/office/word/2010/wordprocessingInk" xmlns:wpg="http://schemas.microsoft.com/office/word/2010/wordprocessingGroup" xmlns:w15="http://schemas.microsoft.com/office/word/2012/wordml" xmlns:w14="http://schemas.microsoft.com/office/word/2010/wordml" xmlns:w="http://schemas.openxmlformats.org/wordprocessingml/2006/main" xmlns:w10="urn:schemas-microsoft-com:office:word" xmlns:wp14="http://schemas.microsoft.com/office/word/2010/wordprocessingDrawing" xmlns:v="urn:schemas-microsoft-com:vml" xmlns:o="urn:schemas-microsoft-com:office:office" xmlns:mc="http://schemas.openxmlformats.org/markup-compatibility/2006" xmlns:wpc="http://schemas.microsoft.com/office/word/2010/wordprocessingCanvas" xmlns="" val="0"/>
                         </a:ext>
                       </a:extLst>
                     </a:blip>
@@ -1841,7 +1831,7 @@
                   <pic:spPr>
                     <a:xfrm rot="5400000">
                       <a:off x="0" y="0"/>
-                      <a:ext cx="8343900" cy="6172200"/>
+                      <a:ext cx="8347075" cy="6169025"/>
                     </a:xfrm>
                     <a:prstGeom prst="rect">
                       <a:avLst/>
@@ -1850,12 +1840,6 @@
                 </pic:pic>
               </a:graphicData>
             </a:graphic>
-            <wp14:sizeRelH relativeFrom="page">
-              <wp14:pctWidth>0</wp14:pctWidth>
-            </wp14:sizeRelH>
-            <wp14:sizeRelV relativeFrom="page">
-              <wp14:pctHeight>0</wp14:pctHeight>
-            </wp14:sizeRelV>
           </wp:anchor>
         </w:drawing>
       </w:r>
@@ -1905,7 +1889,7 @@
         <w:tblW w:w="11658" w:type="dxa"/>
         <w:tblInd w:w="-918" w:type="dxa"/>
         <w:tblLayout w:type="fixed"/>
-        <w:tblLook w:val="04A0" w:firstRow="1" w:lastRow="0" w:firstColumn="1" w:lastColumn="0" w:noHBand="0" w:noVBand="1"/>
+        <w:tblLook w:val="04A0"/>
       </w:tblPr>
       <w:tblGrid>
         <w:gridCol w:w="1452"/>
@@ -3063,7 +3047,19 @@
               <w:rPr>
                 <w:sz w:val="18"/>
               </w:rPr>
-              <w:t>The PHP program is able to decode the MIME message and extract the data and the attachments.</w:t>
+              <w:t>The PHP program is able to decode the MIME message and extract the data and the a</w:t>
+            </w:r>
+            <w:r>
+              <w:rPr>
+                <w:sz w:val="18"/>
+              </w:rPr>
+              <w:t>t</w:t>
+            </w:r>
+            <w:r>
+              <w:rPr>
+                <w:sz w:val="18"/>
+              </w:rPr>
+              <w:t>tachments.</w:t>
             </w:r>
           </w:p>
         </w:tc>
@@ -3467,7 +3463,7 @@
           <w:bottom w:w="55" w:type="dxa"/>
           <w:right w:w="55" w:type="dxa"/>
         </w:tblCellMar>
-        <w:tblLook w:val="0000" w:firstRow="0" w:lastRow="0" w:firstColumn="0" w:lastColumn="0" w:noHBand="0" w:noVBand="0"/>
+        <w:tblLook w:val="0000"/>
       </w:tblPr>
       <w:tblGrid>
         <w:gridCol w:w="3006"/>
@@ -3624,10 +3620,18 @@
     <w:p/>
     <w:tbl>
       <w:tblPr>
-        <w:tblStyle w:val="ColorfulShading"/>
+        <w:tblStyle w:val="MediumShading2-Accent6"/>
         <w:tblW w:w="9464" w:type="dxa"/>
+        <w:tblBorders>
+          <w:top w:val="single" w:sz="4" w:space="0" w:color="auto"/>
+          <w:left w:val="single" w:sz="4" w:space="0" w:color="auto"/>
+          <w:bottom w:val="single" w:sz="4" w:space="0" w:color="auto"/>
+          <w:right w:val="single" w:sz="4" w:space="0" w:color="auto"/>
+          <w:insideH w:val="single" w:sz="4" w:space="0" w:color="auto"/>
+          <w:insideV w:val="single" w:sz="4" w:space="0" w:color="auto"/>
+        </w:tblBorders>
         <w:tblLayout w:type="fixed"/>
-        <w:tblLook w:val="0000" w:firstRow="0" w:lastRow="0" w:firstColumn="0" w:lastColumn="0" w:noHBand="0" w:noVBand="0"/>
+        <w:tblLook w:val="0000"/>
       </w:tblPr>
       <w:tblGrid>
         <w:gridCol w:w="1186"/>
@@ -3637,12 +3641,16 @@
       </w:tblGrid>
       <w:tr>
         <w:trPr>
-          <w:cnfStyle w:val="000000100000" w:firstRow="0" w:lastRow="0" w:firstColumn="0" w:lastColumn="0" w:oddVBand="0" w:evenVBand="0" w:oddHBand="1" w:evenHBand="0" w:firstRowFirstColumn="0" w:firstRowLastColumn="0" w:lastRowFirstColumn="0" w:lastRowLastColumn="0"/>
+          <w:cnfStyle w:val="000000100000"/>
         </w:trPr>
         <w:tc>
           <w:tcPr>
-            <w:cnfStyle w:val="000010000000" w:firstRow="0" w:lastRow="0" w:firstColumn="0" w:lastColumn="0" w:oddVBand="1" w:evenVBand="0" w:oddHBand="0" w:evenHBand="0" w:firstRowFirstColumn="0" w:firstRowLastColumn="0" w:lastRowFirstColumn="0" w:lastRowLastColumn="0"/>
+            <w:cnfStyle w:val="000010000000"/>
             <w:tcW w:w="1186" w:type="dxa"/>
+            <w:tcBorders>
+              <w:left w:val="single" w:sz="4" w:space="0" w:color="auto"/>
+              <w:bottom w:val="single" w:sz="4" w:space="0" w:color="auto"/>
+            </w:tcBorders>
           </w:tcPr>
           <w:p>
             <w:pPr>
@@ -3653,7 +3661,7 @@
                 <w:rFonts w:ascii="Times New Roman" w:hAnsi="Times New Roman"/>
                 <w:b w:val="0"/>
                 <w:bCs w:val="0"/>
-                <w:color w:val="FFFFFF"/>
+                <w:color w:val="000000" w:themeColor="text1"/>
                 <w:szCs w:val="24"/>
               </w:rPr>
             </w:pPr>
@@ -3662,7 +3670,7 @@
                 <w:rFonts w:ascii="Times New Roman" w:hAnsi="Times New Roman"/>
                 <w:b w:val="0"/>
                 <w:bCs w:val="0"/>
-                <w:color w:val="FFFFFF"/>
+                <w:color w:val="000000" w:themeColor="text1"/>
                 <w:szCs w:val="24"/>
               </w:rPr>
               <w:t>Test ID</w:t>
@@ -3678,12 +3686,12 @@
               <w:pStyle w:val="TableHeading"/>
               <w:snapToGrid w:val="0"/>
               <w:jc w:val="left"/>
-              <w:cnfStyle w:val="000000100000" w:firstRow="0" w:lastRow="0" w:firstColumn="0" w:lastColumn="0" w:oddVBand="0" w:evenVBand="0" w:oddHBand="1" w:evenHBand="0" w:firstRowFirstColumn="0" w:firstRowLastColumn="0" w:lastRowFirstColumn="0" w:lastRowLastColumn="0"/>
+              <w:cnfStyle w:val="000000100000"/>
               <w:rPr>
                 <w:rFonts w:ascii="Times New Roman" w:hAnsi="Times New Roman"/>
                 <w:b w:val="0"/>
                 <w:bCs w:val="0"/>
-                <w:color w:val="FFFFFF"/>
+                <w:color w:val="000000" w:themeColor="text1"/>
                 <w:szCs w:val="24"/>
               </w:rPr>
             </w:pPr>
@@ -3692,7 +3700,7 @@
                 <w:rFonts w:ascii="Times New Roman" w:hAnsi="Times New Roman"/>
                 <w:b w:val="0"/>
                 <w:bCs w:val="0"/>
-                <w:color w:val="FFFFFF"/>
+                <w:color w:val="000000" w:themeColor="text1"/>
                 <w:szCs w:val="24"/>
               </w:rPr>
               <w:t>Pass / Fail</w:t>
@@ -3701,7 +3709,7 @@
         </w:tc>
         <w:tc>
           <w:tcPr>
-            <w:cnfStyle w:val="000010000000" w:firstRow="0" w:lastRow="0" w:firstColumn="0" w:lastColumn="0" w:oddVBand="1" w:evenVBand="0" w:oddHBand="0" w:evenHBand="0" w:firstRowFirstColumn="0" w:firstRowLastColumn="0" w:lastRowFirstColumn="0" w:lastRowLastColumn="0"/>
+            <w:cnfStyle w:val="000010000000"/>
             <w:tcW w:w="6060" w:type="dxa"/>
           </w:tcPr>
           <w:p>
@@ -3713,7 +3721,7 @@
                 <w:rFonts w:ascii="Times New Roman" w:hAnsi="Times New Roman"/>
                 <w:b w:val="0"/>
                 <w:bCs w:val="0"/>
-                <w:color w:val="FFFFFF"/>
+                <w:color w:val="000000" w:themeColor="text1"/>
                 <w:szCs w:val="24"/>
               </w:rPr>
             </w:pPr>
@@ -3722,7 +3730,7 @@
                 <w:rFonts w:ascii="Times New Roman" w:hAnsi="Times New Roman"/>
                 <w:b w:val="0"/>
                 <w:bCs w:val="0"/>
-                <w:color w:val="FFFFFF"/>
+                <w:color w:val="000000" w:themeColor="text1"/>
                 <w:szCs w:val="24"/>
               </w:rPr>
               <w:t>Fail description</w:t>
@@ -3738,12 +3746,12 @@
               <w:pStyle w:val="TableHeading"/>
               <w:snapToGrid w:val="0"/>
               <w:jc w:val="left"/>
-              <w:cnfStyle w:val="000000100000" w:firstRow="0" w:lastRow="0" w:firstColumn="0" w:lastColumn="0" w:oddVBand="0" w:evenVBand="0" w:oddHBand="1" w:evenHBand="0" w:firstRowFirstColumn="0" w:firstRowLastColumn="0" w:lastRowFirstColumn="0" w:lastRowLastColumn="0"/>
+              <w:cnfStyle w:val="000000100000"/>
               <w:rPr>
                 <w:rFonts w:ascii="Times New Roman" w:hAnsi="Times New Roman"/>
                 <w:b w:val="0"/>
                 <w:bCs w:val="0"/>
-                <w:color w:val="FFFFFF"/>
+                <w:color w:val="000000" w:themeColor="text1"/>
                 <w:szCs w:val="24"/>
               </w:rPr>
             </w:pPr>
@@ -3752,7 +3760,7 @@
                 <w:rFonts w:ascii="Times New Roman" w:hAnsi="Times New Roman"/>
                 <w:b w:val="0"/>
                 <w:bCs w:val="0"/>
-                <w:color w:val="FFFFFF"/>
+                <w:color w:val="000000" w:themeColor="text1"/>
                 <w:szCs w:val="24"/>
               </w:rPr>
               <w:t>CCF / issue #</w:t>
@@ -3763,21 +3771,25 @@
       <w:tr>
         <w:tc>
           <w:tcPr>
-            <w:cnfStyle w:val="000010000000" w:firstRow="0" w:lastRow="0" w:firstColumn="0" w:lastColumn="0" w:oddVBand="1" w:evenVBand="0" w:oddHBand="0" w:evenHBand="0" w:firstRowFirstColumn="0" w:firstRowLastColumn="0" w:lastRowFirstColumn="0" w:lastRowLastColumn="0"/>
+            <w:cnfStyle w:val="000010000000"/>
             <w:tcW w:w="1186" w:type="dxa"/>
+            <w:tcBorders>
+              <w:left w:val="single" w:sz="4" w:space="0" w:color="auto"/>
+              <w:bottom w:val="single" w:sz="4" w:space="0" w:color="auto"/>
+            </w:tcBorders>
           </w:tcPr>
           <w:p>
             <w:pPr>
               <w:snapToGrid w:val="0"/>
               <w:jc w:val="both"/>
               <w:rPr>
-                <w:color w:val="FFFFFF"/>
-                <w:szCs w:val="24"/>
-              </w:rPr>
-            </w:pPr>
-            <w:r>
-              <w:rPr>
-                <w:color w:val="FFFFFF"/>
+                <w:color w:val="000000" w:themeColor="text1"/>
+                <w:szCs w:val="24"/>
+              </w:rPr>
+            </w:pPr>
+            <w:r>
+              <w:rPr>
+                <w:color w:val="000000" w:themeColor="text1"/>
                 <w:szCs w:val="24"/>
               </w:rPr>
               <w:t>SE-F-001</w:t>
@@ -3787,22 +3799,23 @@
         <w:tc>
           <w:tcPr>
             <w:tcW w:w="1226" w:type="dxa"/>
+            <w:shd w:val="clear" w:color="auto" w:fill="A8D08D" w:themeFill="accent6" w:themeFillTint="99"/>
           </w:tcPr>
           <w:p>
             <w:pPr>
               <w:pStyle w:val="TableContents"/>
               <w:snapToGrid w:val="0"/>
-              <w:cnfStyle w:val="000000000000" w:firstRow="0" w:lastRow="0" w:firstColumn="0" w:lastColumn="0" w:oddVBand="0" w:evenVBand="0" w:oddHBand="0" w:evenHBand="0" w:firstRowFirstColumn="0" w:firstRowLastColumn="0" w:lastRowFirstColumn="0" w:lastRowLastColumn="0"/>
-              <w:rPr>
-                <w:rFonts w:ascii="Times New Roman" w:hAnsi="Times New Roman"/>
-                <w:color w:val="000000"/>
-                <w:szCs w:val="24"/>
-              </w:rPr>
-            </w:pPr>
-            <w:r>
-              <w:rPr>
-                <w:rFonts w:ascii="Times New Roman" w:hAnsi="Times New Roman"/>
-                <w:color w:val="000000"/>
+              <w:cnfStyle w:val="000000000000"/>
+              <w:rPr>
+                <w:rFonts w:ascii="Times New Roman" w:hAnsi="Times New Roman"/>
+                <w:color w:val="000000" w:themeColor="text1"/>
+                <w:szCs w:val="24"/>
+              </w:rPr>
+            </w:pPr>
+            <w:r>
+              <w:rPr>
+                <w:rFonts w:ascii="Times New Roman" w:hAnsi="Times New Roman"/>
+                <w:color w:val="000000" w:themeColor="text1"/>
                 <w:szCs w:val="24"/>
               </w:rPr>
               <w:t>Pass</w:t>
@@ -3811,7 +3824,7 @@
         </w:tc>
         <w:tc>
           <w:tcPr>
-            <w:cnfStyle w:val="000010000000" w:firstRow="0" w:lastRow="0" w:firstColumn="0" w:lastColumn="0" w:oddVBand="1" w:evenVBand="0" w:oddHBand="0" w:evenHBand="0" w:firstRowFirstColumn="0" w:firstRowLastColumn="0" w:lastRowFirstColumn="0" w:lastRowLastColumn="0"/>
+            <w:cnfStyle w:val="000010000000"/>
             <w:tcW w:w="6060" w:type="dxa"/>
           </w:tcPr>
           <w:p>
@@ -3820,7 +3833,7 @@
               <w:snapToGrid w:val="0"/>
               <w:rPr>
                 <w:rFonts w:ascii="Times New Roman" w:hAnsi="Times New Roman"/>
-                <w:color w:val="000000"/>
+                <w:color w:val="000000" w:themeColor="text1"/>
                 <w:szCs w:val="24"/>
               </w:rPr>
             </w:pPr>
@@ -3834,10 +3847,10 @@
             <w:pPr>
               <w:pStyle w:val="TableContents"/>
               <w:snapToGrid w:val="0"/>
-              <w:cnfStyle w:val="000000000000" w:firstRow="0" w:lastRow="0" w:firstColumn="0" w:lastColumn="0" w:oddVBand="0" w:evenVBand="0" w:oddHBand="0" w:evenHBand="0" w:firstRowFirstColumn="0" w:firstRowLastColumn="0" w:lastRowFirstColumn="0" w:lastRowLastColumn="0"/>
-              <w:rPr>
-                <w:rFonts w:ascii="Times New Roman" w:hAnsi="Times New Roman"/>
-                <w:color w:val="000000"/>
+              <w:cnfStyle w:val="000000000000"/>
+              <w:rPr>
+                <w:rFonts w:ascii="Times New Roman" w:hAnsi="Times New Roman"/>
+                <w:color w:val="000000" w:themeColor="text1"/>
                 <w:szCs w:val="24"/>
               </w:rPr>
             </w:pPr>
@@ -3846,25 +3859,29 @@
       </w:tr>
       <w:tr>
         <w:trPr>
-          <w:cnfStyle w:val="000000100000" w:firstRow="0" w:lastRow="0" w:firstColumn="0" w:lastColumn="0" w:oddVBand="0" w:evenVBand="0" w:oddHBand="1" w:evenHBand="0" w:firstRowFirstColumn="0" w:firstRowLastColumn="0" w:lastRowFirstColumn="0" w:lastRowLastColumn="0"/>
+          <w:cnfStyle w:val="000000100000"/>
         </w:trPr>
         <w:tc>
           <w:tcPr>
-            <w:cnfStyle w:val="000010000000" w:firstRow="0" w:lastRow="0" w:firstColumn="0" w:lastColumn="0" w:oddVBand="1" w:evenVBand="0" w:oddHBand="0" w:evenHBand="0" w:firstRowFirstColumn="0" w:firstRowLastColumn="0" w:lastRowFirstColumn="0" w:lastRowLastColumn="0"/>
+            <w:cnfStyle w:val="000010000000"/>
             <w:tcW w:w="1186" w:type="dxa"/>
+            <w:tcBorders>
+              <w:left w:val="single" w:sz="4" w:space="0" w:color="auto"/>
+              <w:bottom w:val="single" w:sz="4" w:space="0" w:color="auto"/>
+            </w:tcBorders>
           </w:tcPr>
           <w:p>
             <w:pPr>
               <w:snapToGrid w:val="0"/>
               <w:jc w:val="both"/>
               <w:rPr>
-                <w:color w:val="FFFFFF"/>
-                <w:szCs w:val="24"/>
-              </w:rPr>
-            </w:pPr>
-            <w:r>
-              <w:rPr>
-                <w:color w:val="FFFFFF"/>
+                <w:color w:val="000000" w:themeColor="text1"/>
+                <w:szCs w:val="24"/>
+              </w:rPr>
+            </w:pPr>
+            <w:r>
+              <w:rPr>
+                <w:color w:val="000000" w:themeColor="text1"/>
                 <w:szCs w:val="24"/>
               </w:rPr>
               <w:t>SE-F-001.1</w:t>
@@ -3874,22 +3891,23 @@
         <w:tc>
           <w:tcPr>
             <w:tcW w:w="1226" w:type="dxa"/>
+            <w:shd w:val="clear" w:color="auto" w:fill="A8D08D" w:themeFill="accent6" w:themeFillTint="99"/>
           </w:tcPr>
           <w:p>
             <w:pPr>
               <w:pStyle w:val="TableContents"/>
               <w:snapToGrid w:val="0"/>
-              <w:cnfStyle w:val="000000100000" w:firstRow="0" w:lastRow="0" w:firstColumn="0" w:lastColumn="0" w:oddVBand="0" w:evenVBand="0" w:oddHBand="1" w:evenHBand="0" w:firstRowFirstColumn="0" w:firstRowLastColumn="0" w:lastRowFirstColumn="0" w:lastRowLastColumn="0"/>
-              <w:rPr>
-                <w:rFonts w:ascii="Times New Roman" w:hAnsi="Times New Roman"/>
-                <w:color w:val="000000"/>
-                <w:szCs w:val="24"/>
-              </w:rPr>
-            </w:pPr>
-            <w:r>
-              <w:rPr>
-                <w:rFonts w:ascii="Times New Roman" w:hAnsi="Times New Roman"/>
-                <w:color w:val="000000"/>
+              <w:cnfStyle w:val="000000100000"/>
+              <w:rPr>
+                <w:rFonts w:ascii="Times New Roman" w:hAnsi="Times New Roman"/>
+                <w:color w:val="000000" w:themeColor="text1"/>
+                <w:szCs w:val="24"/>
+              </w:rPr>
+            </w:pPr>
+            <w:r>
+              <w:rPr>
+                <w:rFonts w:ascii="Times New Roman" w:hAnsi="Times New Roman"/>
+                <w:color w:val="000000" w:themeColor="text1"/>
                 <w:szCs w:val="24"/>
               </w:rPr>
               <w:t>Pass</w:t>
@@ -3898,7 +3916,7 @@
         </w:tc>
         <w:tc>
           <w:tcPr>
-            <w:cnfStyle w:val="000010000000" w:firstRow="0" w:lastRow="0" w:firstColumn="0" w:lastColumn="0" w:oddVBand="1" w:evenVBand="0" w:oddHBand="0" w:evenHBand="0" w:firstRowFirstColumn="0" w:firstRowLastColumn="0" w:lastRowFirstColumn="0" w:lastRowLastColumn="0"/>
+            <w:cnfStyle w:val="000010000000"/>
             <w:tcW w:w="6060" w:type="dxa"/>
           </w:tcPr>
           <w:p>
@@ -3907,7 +3925,7 @@
               <w:snapToGrid w:val="0"/>
               <w:rPr>
                 <w:rFonts w:ascii="Times New Roman" w:hAnsi="Times New Roman"/>
-                <w:color w:val="000000"/>
+                <w:color w:val="000000" w:themeColor="text1"/>
                 <w:szCs w:val="24"/>
               </w:rPr>
             </w:pPr>
@@ -3921,10 +3939,10 @@
             <w:pPr>
               <w:pStyle w:val="TableContents"/>
               <w:snapToGrid w:val="0"/>
-              <w:cnfStyle w:val="000000100000" w:firstRow="0" w:lastRow="0" w:firstColumn="0" w:lastColumn="0" w:oddVBand="0" w:evenVBand="0" w:oddHBand="1" w:evenHBand="0" w:firstRowFirstColumn="0" w:firstRowLastColumn="0" w:lastRowFirstColumn="0" w:lastRowLastColumn="0"/>
-              <w:rPr>
-                <w:rFonts w:ascii="Times New Roman" w:hAnsi="Times New Roman"/>
-                <w:color w:val="000000"/>
+              <w:cnfStyle w:val="000000100000"/>
+              <w:rPr>
+                <w:rFonts w:ascii="Times New Roman" w:hAnsi="Times New Roman"/>
+                <w:color w:val="000000" w:themeColor="text1"/>
                 <w:szCs w:val="24"/>
               </w:rPr>
             </w:pPr>
@@ -3934,21 +3952,25 @@
       <w:tr>
         <w:tc>
           <w:tcPr>
-            <w:cnfStyle w:val="000010000000" w:firstRow="0" w:lastRow="0" w:firstColumn="0" w:lastColumn="0" w:oddVBand="1" w:evenVBand="0" w:oddHBand="0" w:evenHBand="0" w:firstRowFirstColumn="0" w:firstRowLastColumn="0" w:lastRowFirstColumn="0" w:lastRowLastColumn="0"/>
+            <w:cnfStyle w:val="000010000000"/>
             <w:tcW w:w="1186" w:type="dxa"/>
+            <w:tcBorders>
+              <w:left w:val="single" w:sz="4" w:space="0" w:color="auto"/>
+              <w:bottom w:val="single" w:sz="4" w:space="0" w:color="auto"/>
+            </w:tcBorders>
           </w:tcPr>
           <w:p>
             <w:pPr>
               <w:snapToGrid w:val="0"/>
               <w:jc w:val="both"/>
               <w:rPr>
-                <w:color w:val="FFFFFF"/>
-                <w:szCs w:val="24"/>
-              </w:rPr>
-            </w:pPr>
-            <w:r>
-              <w:rPr>
-                <w:color w:val="FFFFFF"/>
+                <w:color w:val="000000" w:themeColor="text1"/>
+                <w:szCs w:val="24"/>
+              </w:rPr>
+            </w:pPr>
+            <w:r>
+              <w:rPr>
+                <w:color w:val="000000" w:themeColor="text1"/>
                 <w:szCs w:val="24"/>
               </w:rPr>
               <w:t>SE-F-002</w:t>
@@ -3958,22 +3980,23 @@
         <w:tc>
           <w:tcPr>
             <w:tcW w:w="1226" w:type="dxa"/>
+            <w:shd w:val="clear" w:color="auto" w:fill="A8D08D" w:themeFill="accent6" w:themeFillTint="99"/>
           </w:tcPr>
           <w:p>
             <w:pPr>
               <w:pStyle w:val="TableContents"/>
               <w:snapToGrid w:val="0"/>
-              <w:cnfStyle w:val="000000000000" w:firstRow="0" w:lastRow="0" w:firstColumn="0" w:lastColumn="0" w:oddVBand="0" w:evenVBand="0" w:oddHBand="0" w:evenHBand="0" w:firstRowFirstColumn="0" w:firstRowLastColumn="0" w:lastRowFirstColumn="0" w:lastRowLastColumn="0"/>
-              <w:rPr>
-                <w:rFonts w:ascii="Times New Roman" w:hAnsi="Times New Roman"/>
-                <w:color w:val="000000"/>
-                <w:szCs w:val="24"/>
-              </w:rPr>
-            </w:pPr>
-            <w:r>
-              <w:rPr>
-                <w:rFonts w:ascii="Times New Roman" w:hAnsi="Times New Roman"/>
-                <w:color w:val="000000"/>
+              <w:cnfStyle w:val="000000000000"/>
+              <w:rPr>
+                <w:rFonts w:ascii="Times New Roman" w:hAnsi="Times New Roman"/>
+                <w:color w:val="000000" w:themeColor="text1"/>
+                <w:szCs w:val="24"/>
+              </w:rPr>
+            </w:pPr>
+            <w:r>
+              <w:rPr>
+                <w:rFonts w:ascii="Times New Roman" w:hAnsi="Times New Roman"/>
+                <w:color w:val="000000" w:themeColor="text1"/>
                 <w:szCs w:val="24"/>
               </w:rPr>
               <w:t>Pass</w:t>
@@ -3982,7 +4005,7 @@
         </w:tc>
         <w:tc>
           <w:tcPr>
-            <w:cnfStyle w:val="000010000000" w:firstRow="0" w:lastRow="0" w:firstColumn="0" w:lastColumn="0" w:oddVBand="1" w:evenVBand="0" w:oddHBand="0" w:evenHBand="0" w:firstRowFirstColumn="0" w:firstRowLastColumn="0" w:lastRowFirstColumn="0" w:lastRowLastColumn="0"/>
+            <w:cnfStyle w:val="000010000000"/>
             <w:tcW w:w="6060" w:type="dxa"/>
           </w:tcPr>
           <w:p>
@@ -3991,7 +4014,7 @@
               <w:snapToGrid w:val="0"/>
               <w:rPr>
                 <w:rFonts w:ascii="Times New Roman" w:hAnsi="Times New Roman"/>
-                <w:color w:val="000000"/>
+                <w:color w:val="000000" w:themeColor="text1"/>
                 <w:szCs w:val="24"/>
               </w:rPr>
             </w:pPr>
@@ -4005,10 +4028,10 @@
             <w:pPr>
               <w:pStyle w:val="TableContents"/>
               <w:snapToGrid w:val="0"/>
-              <w:cnfStyle w:val="000000000000" w:firstRow="0" w:lastRow="0" w:firstColumn="0" w:lastColumn="0" w:oddVBand="0" w:evenVBand="0" w:oddHBand="0" w:evenHBand="0" w:firstRowFirstColumn="0" w:firstRowLastColumn="0" w:lastRowFirstColumn="0" w:lastRowLastColumn="0"/>
-              <w:rPr>
-                <w:rFonts w:ascii="Times New Roman" w:hAnsi="Times New Roman"/>
-                <w:color w:val="000000"/>
+              <w:cnfStyle w:val="000000000000"/>
+              <w:rPr>
+                <w:rFonts w:ascii="Times New Roman" w:hAnsi="Times New Roman"/>
+                <w:color w:val="000000" w:themeColor="text1"/>
                 <w:szCs w:val="24"/>
               </w:rPr>
             </w:pPr>
@@ -4017,25 +4040,29 @@
       </w:tr>
       <w:tr>
         <w:trPr>
-          <w:cnfStyle w:val="000000100000" w:firstRow="0" w:lastRow="0" w:firstColumn="0" w:lastColumn="0" w:oddVBand="0" w:evenVBand="0" w:oddHBand="1" w:evenHBand="0" w:firstRowFirstColumn="0" w:firstRowLastColumn="0" w:lastRowFirstColumn="0" w:lastRowLastColumn="0"/>
+          <w:cnfStyle w:val="000000100000"/>
         </w:trPr>
         <w:tc>
           <w:tcPr>
-            <w:cnfStyle w:val="000010000000" w:firstRow="0" w:lastRow="0" w:firstColumn="0" w:lastColumn="0" w:oddVBand="1" w:evenVBand="0" w:oddHBand="0" w:evenHBand="0" w:firstRowFirstColumn="0" w:firstRowLastColumn="0" w:lastRowFirstColumn="0" w:lastRowLastColumn="0"/>
+            <w:cnfStyle w:val="000010000000"/>
             <w:tcW w:w="1186" w:type="dxa"/>
+            <w:tcBorders>
+              <w:left w:val="single" w:sz="4" w:space="0" w:color="auto"/>
+              <w:bottom w:val="single" w:sz="4" w:space="0" w:color="auto"/>
+            </w:tcBorders>
           </w:tcPr>
           <w:p>
             <w:pPr>
               <w:snapToGrid w:val="0"/>
               <w:jc w:val="both"/>
               <w:rPr>
-                <w:color w:val="FFFFFF"/>
-                <w:szCs w:val="24"/>
-              </w:rPr>
-            </w:pPr>
-            <w:r>
-              <w:rPr>
-                <w:color w:val="FFFFFF"/>
+                <w:color w:val="000000" w:themeColor="text1"/>
+                <w:szCs w:val="24"/>
+              </w:rPr>
+            </w:pPr>
+            <w:r>
+              <w:rPr>
+                <w:color w:val="000000" w:themeColor="text1"/>
                 <w:szCs w:val="24"/>
               </w:rPr>
               <w:t>SE-F-003</w:t>
@@ -4045,31 +4072,32 @@
         <w:tc>
           <w:tcPr>
             <w:tcW w:w="1226" w:type="dxa"/>
+            <w:shd w:val="clear" w:color="auto" w:fill="A8D08D" w:themeFill="accent6" w:themeFillTint="99"/>
           </w:tcPr>
           <w:p>
             <w:pPr>
               <w:pStyle w:val="TableContents"/>
               <w:snapToGrid w:val="0"/>
-              <w:cnfStyle w:val="000000100000" w:firstRow="0" w:lastRow="0" w:firstColumn="0" w:lastColumn="0" w:oddVBand="0" w:evenVBand="0" w:oddHBand="1" w:evenHBand="0" w:firstRowFirstColumn="0" w:firstRowLastColumn="0" w:lastRowFirstColumn="0" w:lastRowLastColumn="0"/>
-              <w:rPr>
-                <w:rFonts w:ascii="Times New Roman" w:hAnsi="Times New Roman"/>
-                <w:color w:val="000000"/>
-                <w:szCs w:val="24"/>
-              </w:rPr>
-            </w:pPr>
-            <w:r>
-              <w:rPr>
-                <w:rFonts w:ascii="Times New Roman" w:hAnsi="Times New Roman"/>
-                <w:color w:val="000000"/>
-                <w:szCs w:val="24"/>
-              </w:rPr>
-              <w:t>Fail</w:t>
-            </w:r>
-          </w:p>
-        </w:tc>
-        <w:tc>
-          <w:tcPr>
-            <w:cnfStyle w:val="000010000000" w:firstRow="0" w:lastRow="0" w:firstColumn="0" w:lastColumn="0" w:oddVBand="1" w:evenVBand="0" w:oddHBand="0" w:evenHBand="0" w:firstRowFirstColumn="0" w:firstRowLastColumn="0" w:lastRowFirstColumn="0" w:lastRowLastColumn="0"/>
+              <w:cnfStyle w:val="000000100000"/>
+              <w:rPr>
+                <w:rFonts w:ascii="Times New Roman" w:hAnsi="Times New Roman"/>
+                <w:color w:val="000000" w:themeColor="text1"/>
+                <w:szCs w:val="24"/>
+              </w:rPr>
+            </w:pPr>
+            <w:r>
+              <w:rPr>
+                <w:rFonts w:ascii="Times New Roman" w:hAnsi="Times New Roman"/>
+                <w:color w:val="000000" w:themeColor="text1"/>
+                <w:szCs w:val="24"/>
+              </w:rPr>
+              <w:t>Pass</w:t>
+            </w:r>
+          </w:p>
+        </w:tc>
+        <w:tc>
+          <w:tcPr>
+            <w:cnfStyle w:val="000010000000"/>
             <w:tcW w:w="6060" w:type="dxa"/>
           </w:tcPr>
           <w:p>
@@ -4078,18 +4106,10 @@
               <w:snapToGrid w:val="0"/>
               <w:rPr>
                 <w:rFonts w:ascii="Times New Roman" w:hAnsi="Times New Roman"/>
-                <w:color w:val="000000"/>
-                <w:szCs w:val="24"/>
-              </w:rPr>
-            </w:pPr>
-            <w:r>
-              <w:rPr>
-                <w:rFonts w:ascii="Times New Roman" w:hAnsi="Times New Roman"/>
-                <w:color w:val="000000"/>
-                <w:szCs w:val="24"/>
-              </w:rPr>
-              <w:t>Can be more than 100 characters and allows spaces</w:t>
-            </w:r>
+                <w:color w:val="000000" w:themeColor="text1"/>
+                <w:szCs w:val="24"/>
+              </w:rPr>
+            </w:pPr>
           </w:p>
         </w:tc>
         <w:tc>
@@ -4100,42 +4120,38 @@
             <w:pPr>
               <w:pStyle w:val="TableContents"/>
               <w:snapToGrid w:val="0"/>
-              <w:cnfStyle w:val="000000100000" w:firstRow="0" w:lastRow="0" w:firstColumn="0" w:lastColumn="0" w:oddVBand="0" w:evenVBand="0" w:oddHBand="1" w:evenHBand="0" w:firstRowFirstColumn="0" w:firstRowLastColumn="0" w:lastRowFirstColumn="0" w:lastRowLastColumn="0"/>
-              <w:rPr>
-                <w:rFonts w:ascii="Times New Roman" w:hAnsi="Times New Roman"/>
-                <w:color w:val="000000"/>
-                <w:szCs w:val="24"/>
-              </w:rPr>
-            </w:pPr>
-            <w:r>
-              <w:rPr>
-                <w:rFonts w:ascii="Times New Roman" w:hAnsi="Times New Roman"/>
-                <w:color w:val="000000"/>
-                <w:szCs w:val="24"/>
-              </w:rPr>
-              <w:t>#1</w:t>
-            </w:r>
+              <w:cnfStyle w:val="000000100000"/>
+              <w:rPr>
+                <w:rFonts w:ascii="Times New Roman" w:hAnsi="Times New Roman"/>
+                <w:color w:val="000000" w:themeColor="text1"/>
+                <w:szCs w:val="24"/>
+              </w:rPr>
+            </w:pPr>
           </w:p>
         </w:tc>
       </w:tr>
       <w:tr>
         <w:tc>
           <w:tcPr>
-            <w:cnfStyle w:val="000010000000" w:firstRow="0" w:lastRow="0" w:firstColumn="0" w:lastColumn="0" w:oddVBand="1" w:evenVBand="0" w:oddHBand="0" w:evenHBand="0" w:firstRowFirstColumn="0" w:firstRowLastColumn="0" w:lastRowFirstColumn="0" w:lastRowLastColumn="0"/>
+            <w:cnfStyle w:val="000010000000"/>
             <w:tcW w:w="1186" w:type="dxa"/>
+            <w:tcBorders>
+              <w:left w:val="single" w:sz="4" w:space="0" w:color="auto"/>
+              <w:bottom w:val="single" w:sz="4" w:space="0" w:color="auto"/>
+            </w:tcBorders>
           </w:tcPr>
           <w:p>
             <w:pPr>
               <w:snapToGrid w:val="0"/>
               <w:jc w:val="both"/>
               <w:rPr>
-                <w:color w:val="FFFFFF"/>
-                <w:szCs w:val="24"/>
-              </w:rPr>
-            </w:pPr>
-            <w:r>
-              <w:rPr>
-                <w:color w:val="FFFFFF"/>
+                <w:color w:val="000000" w:themeColor="text1"/>
+                <w:szCs w:val="24"/>
+              </w:rPr>
+            </w:pPr>
+            <w:r>
+              <w:rPr>
+                <w:color w:val="000000" w:themeColor="text1"/>
                 <w:szCs w:val="24"/>
               </w:rPr>
               <w:t>SE-F-004</w:t>
@@ -4145,31 +4161,32 @@
         <w:tc>
           <w:tcPr>
             <w:tcW w:w="1226" w:type="dxa"/>
+            <w:shd w:val="clear" w:color="auto" w:fill="A8D08D" w:themeFill="accent6" w:themeFillTint="99"/>
           </w:tcPr>
           <w:p>
             <w:pPr>
               <w:pStyle w:val="TableContents"/>
               <w:snapToGrid w:val="0"/>
-              <w:cnfStyle w:val="000000000000" w:firstRow="0" w:lastRow="0" w:firstColumn="0" w:lastColumn="0" w:oddVBand="0" w:evenVBand="0" w:oddHBand="0" w:evenHBand="0" w:firstRowFirstColumn="0" w:firstRowLastColumn="0" w:lastRowFirstColumn="0" w:lastRowLastColumn="0"/>
-              <w:rPr>
-                <w:rFonts w:ascii="Times New Roman" w:hAnsi="Times New Roman"/>
-                <w:color w:val="000000"/>
-                <w:szCs w:val="24"/>
-              </w:rPr>
-            </w:pPr>
-            <w:r>
-              <w:rPr>
-                <w:rFonts w:ascii="Times New Roman" w:hAnsi="Times New Roman"/>
-                <w:color w:val="000000"/>
-                <w:szCs w:val="24"/>
-              </w:rPr>
-              <w:t>Fail</w:t>
-            </w:r>
-          </w:p>
-        </w:tc>
-        <w:tc>
-          <w:tcPr>
-            <w:cnfStyle w:val="000010000000" w:firstRow="0" w:lastRow="0" w:firstColumn="0" w:lastColumn="0" w:oddVBand="1" w:evenVBand="0" w:oddHBand="0" w:evenHBand="0" w:firstRowFirstColumn="0" w:firstRowLastColumn="0" w:lastRowFirstColumn="0" w:lastRowLastColumn="0"/>
+              <w:cnfStyle w:val="000000000000"/>
+              <w:rPr>
+                <w:rFonts w:ascii="Times New Roman" w:hAnsi="Times New Roman"/>
+                <w:color w:val="000000" w:themeColor="text1"/>
+                <w:szCs w:val="24"/>
+              </w:rPr>
+            </w:pPr>
+            <w:r>
+              <w:rPr>
+                <w:rFonts w:ascii="Times New Roman" w:hAnsi="Times New Roman"/>
+                <w:color w:val="000000" w:themeColor="text1"/>
+                <w:szCs w:val="24"/>
+              </w:rPr>
+              <w:t>Pass</w:t>
+            </w:r>
+          </w:p>
+        </w:tc>
+        <w:tc>
+          <w:tcPr>
+            <w:cnfStyle w:val="000010000000"/>
             <w:tcW w:w="6060" w:type="dxa"/>
           </w:tcPr>
           <w:p>
@@ -4178,18 +4195,10 @@
               <w:snapToGrid w:val="0"/>
               <w:rPr>
                 <w:rFonts w:ascii="Times New Roman" w:hAnsi="Times New Roman"/>
-                <w:color w:val="000000"/>
-                <w:szCs w:val="24"/>
-              </w:rPr>
-            </w:pPr>
-            <w:r>
-              <w:rPr>
-                <w:rFonts w:ascii="Times New Roman" w:hAnsi="Times New Roman"/>
-                <w:color w:val="000000"/>
-                <w:szCs w:val="24"/>
-              </w:rPr>
-              <w:t>N/A</w:t>
-            </w:r>
+                <w:color w:val="000000" w:themeColor="text1"/>
+                <w:szCs w:val="24"/>
+              </w:rPr>
+            </w:pPr>
           </w:p>
         </w:tc>
         <w:tc>
@@ -4200,10 +4209,10 @@
             <w:pPr>
               <w:pStyle w:val="TableContents"/>
               <w:snapToGrid w:val="0"/>
-              <w:cnfStyle w:val="000000000000" w:firstRow="0" w:lastRow="0" w:firstColumn="0" w:lastColumn="0" w:oddVBand="0" w:evenVBand="0" w:oddHBand="0" w:evenHBand="0" w:firstRowFirstColumn="0" w:firstRowLastColumn="0" w:lastRowFirstColumn="0" w:lastRowLastColumn="0"/>
-              <w:rPr>
-                <w:rFonts w:ascii="Times New Roman" w:hAnsi="Times New Roman"/>
-                <w:color w:val="000000"/>
+              <w:cnfStyle w:val="000000000000"/>
+              <w:rPr>
+                <w:rFonts w:ascii="Times New Roman" w:hAnsi="Times New Roman"/>
+                <w:color w:val="000000" w:themeColor="text1"/>
                 <w:szCs w:val="24"/>
               </w:rPr>
             </w:pPr>
@@ -4212,25 +4221,29 @@
       </w:tr>
       <w:tr>
         <w:trPr>
-          <w:cnfStyle w:val="000000100000" w:firstRow="0" w:lastRow="0" w:firstColumn="0" w:lastColumn="0" w:oddVBand="0" w:evenVBand="0" w:oddHBand="1" w:evenHBand="0" w:firstRowFirstColumn="0" w:firstRowLastColumn="0" w:lastRowFirstColumn="0" w:lastRowLastColumn="0"/>
+          <w:cnfStyle w:val="000000100000"/>
         </w:trPr>
         <w:tc>
           <w:tcPr>
-            <w:cnfStyle w:val="000010000000" w:firstRow="0" w:lastRow="0" w:firstColumn="0" w:lastColumn="0" w:oddVBand="1" w:evenVBand="0" w:oddHBand="0" w:evenHBand="0" w:firstRowFirstColumn="0" w:firstRowLastColumn="0" w:lastRowFirstColumn="0" w:lastRowLastColumn="0"/>
+            <w:cnfStyle w:val="000010000000"/>
             <w:tcW w:w="1186" w:type="dxa"/>
+            <w:tcBorders>
+              <w:left w:val="single" w:sz="4" w:space="0" w:color="auto"/>
+              <w:bottom w:val="single" w:sz="4" w:space="0" w:color="auto"/>
+            </w:tcBorders>
           </w:tcPr>
           <w:p>
             <w:pPr>
               <w:snapToGrid w:val="0"/>
               <w:jc w:val="both"/>
               <w:rPr>
-                <w:color w:val="FFFFFF"/>
-                <w:szCs w:val="24"/>
-              </w:rPr>
-            </w:pPr>
-            <w:r>
-              <w:rPr>
-                <w:color w:val="FFFFFF"/>
+                <w:color w:val="000000" w:themeColor="text1"/>
+                <w:szCs w:val="24"/>
+              </w:rPr>
+            </w:pPr>
+            <w:r>
+              <w:rPr>
+                <w:color w:val="000000" w:themeColor="text1"/>
                 <w:szCs w:val="24"/>
               </w:rPr>
               <w:t>SE-F-005</w:t>
@@ -4240,31 +4253,32 @@
         <w:tc>
           <w:tcPr>
             <w:tcW w:w="1226" w:type="dxa"/>
+            <w:shd w:val="clear" w:color="auto" w:fill="A8D08D" w:themeFill="accent6" w:themeFillTint="99"/>
           </w:tcPr>
           <w:p>
             <w:pPr>
               <w:pStyle w:val="TableContents"/>
               <w:snapToGrid w:val="0"/>
-              <w:cnfStyle w:val="000000100000" w:firstRow="0" w:lastRow="0" w:firstColumn="0" w:lastColumn="0" w:oddVBand="0" w:evenVBand="0" w:oddHBand="1" w:evenHBand="0" w:firstRowFirstColumn="0" w:firstRowLastColumn="0" w:lastRowFirstColumn="0" w:lastRowLastColumn="0"/>
-              <w:rPr>
-                <w:rFonts w:ascii="Times New Roman" w:hAnsi="Times New Roman"/>
-                <w:color w:val="000000"/>
-                <w:szCs w:val="24"/>
-              </w:rPr>
-            </w:pPr>
-            <w:r>
-              <w:rPr>
-                <w:rFonts w:ascii="Times New Roman" w:hAnsi="Times New Roman"/>
-                <w:color w:val="000000"/>
-                <w:szCs w:val="24"/>
-              </w:rPr>
-              <w:t>Fail</w:t>
-            </w:r>
-          </w:p>
-        </w:tc>
-        <w:tc>
-          <w:tcPr>
-            <w:cnfStyle w:val="000010000000" w:firstRow="0" w:lastRow="0" w:firstColumn="0" w:lastColumn="0" w:oddVBand="1" w:evenVBand="0" w:oddHBand="0" w:evenHBand="0" w:firstRowFirstColumn="0" w:firstRowLastColumn="0" w:lastRowFirstColumn="0" w:lastRowLastColumn="0"/>
+              <w:cnfStyle w:val="000000100000"/>
+              <w:rPr>
+                <w:rFonts w:ascii="Times New Roman" w:hAnsi="Times New Roman"/>
+                <w:color w:val="000000" w:themeColor="text1"/>
+                <w:szCs w:val="24"/>
+              </w:rPr>
+            </w:pPr>
+            <w:r>
+              <w:rPr>
+                <w:rFonts w:ascii="Times New Roman" w:hAnsi="Times New Roman"/>
+                <w:color w:val="000000" w:themeColor="text1"/>
+                <w:szCs w:val="24"/>
+              </w:rPr>
+              <w:t>Pass</w:t>
+            </w:r>
+          </w:p>
+        </w:tc>
+        <w:tc>
+          <w:tcPr>
+            <w:cnfStyle w:val="000010000000"/>
             <w:tcW w:w="6060" w:type="dxa"/>
           </w:tcPr>
           <w:p>
@@ -4273,18 +4287,10 @@
               <w:snapToGrid w:val="0"/>
               <w:rPr>
                 <w:rFonts w:ascii="Times New Roman" w:hAnsi="Times New Roman"/>
-                <w:color w:val="000000"/>
-                <w:szCs w:val="24"/>
-              </w:rPr>
-            </w:pPr>
-            <w:r>
-              <w:rPr>
-                <w:rFonts w:ascii="Times New Roman" w:hAnsi="Times New Roman"/>
-                <w:color w:val="000000"/>
-                <w:szCs w:val="24"/>
-              </w:rPr>
-              <w:t>Can be more than 100 characters</w:t>
-            </w:r>
+                <w:color w:val="000000" w:themeColor="text1"/>
+                <w:szCs w:val="24"/>
+              </w:rPr>
+            </w:pPr>
           </w:p>
         </w:tc>
         <w:tc>
@@ -4295,42 +4301,38 @@
             <w:pPr>
               <w:pStyle w:val="TableContents"/>
               <w:snapToGrid w:val="0"/>
-              <w:cnfStyle w:val="000000100000" w:firstRow="0" w:lastRow="0" w:firstColumn="0" w:lastColumn="0" w:oddVBand="0" w:evenVBand="0" w:oddHBand="1" w:evenHBand="0" w:firstRowFirstColumn="0" w:firstRowLastColumn="0" w:lastRowFirstColumn="0" w:lastRowLastColumn="0"/>
-              <w:rPr>
-                <w:rFonts w:ascii="Times New Roman" w:hAnsi="Times New Roman"/>
-                <w:color w:val="000000"/>
-                <w:szCs w:val="24"/>
-              </w:rPr>
-            </w:pPr>
-            <w:r>
-              <w:rPr>
-                <w:rFonts w:ascii="Times New Roman" w:hAnsi="Times New Roman"/>
-                <w:color w:val="000000"/>
-                <w:szCs w:val="24"/>
-              </w:rPr>
-              <w:t>#2</w:t>
-            </w:r>
+              <w:cnfStyle w:val="000000100000"/>
+              <w:rPr>
+                <w:rFonts w:ascii="Times New Roman" w:hAnsi="Times New Roman"/>
+                <w:color w:val="000000" w:themeColor="text1"/>
+                <w:szCs w:val="24"/>
+              </w:rPr>
+            </w:pPr>
           </w:p>
         </w:tc>
       </w:tr>
       <w:tr>
         <w:tc>
           <w:tcPr>
-            <w:cnfStyle w:val="000010000000" w:firstRow="0" w:lastRow="0" w:firstColumn="0" w:lastColumn="0" w:oddVBand="1" w:evenVBand="0" w:oddHBand="0" w:evenHBand="0" w:firstRowFirstColumn="0" w:firstRowLastColumn="0" w:lastRowFirstColumn="0" w:lastRowLastColumn="0"/>
+            <w:cnfStyle w:val="000010000000"/>
             <w:tcW w:w="1186" w:type="dxa"/>
+            <w:tcBorders>
+              <w:left w:val="single" w:sz="4" w:space="0" w:color="auto"/>
+              <w:bottom w:val="single" w:sz="4" w:space="0" w:color="auto"/>
+            </w:tcBorders>
           </w:tcPr>
           <w:p>
             <w:pPr>
               <w:snapToGrid w:val="0"/>
               <w:jc w:val="both"/>
               <w:rPr>
-                <w:color w:val="FFFFFF"/>
-                <w:szCs w:val="24"/>
-              </w:rPr>
-            </w:pPr>
-            <w:r>
-              <w:rPr>
-                <w:color w:val="FFFFFF"/>
+                <w:color w:val="000000" w:themeColor="text1"/>
+                <w:szCs w:val="24"/>
+              </w:rPr>
+            </w:pPr>
+            <w:r>
+              <w:rPr>
+                <w:color w:val="000000" w:themeColor="text1"/>
                 <w:szCs w:val="24"/>
               </w:rPr>
               <w:t>SE-F-006</w:t>
@@ -4340,22 +4342,23 @@
         <w:tc>
           <w:tcPr>
             <w:tcW w:w="1226" w:type="dxa"/>
+            <w:shd w:val="clear" w:color="auto" w:fill="F4B083" w:themeFill="accent2" w:themeFillTint="99"/>
           </w:tcPr>
           <w:p>
             <w:pPr>
               <w:pStyle w:val="TableContents"/>
               <w:snapToGrid w:val="0"/>
-              <w:cnfStyle w:val="000000000000" w:firstRow="0" w:lastRow="0" w:firstColumn="0" w:lastColumn="0" w:oddVBand="0" w:evenVBand="0" w:oddHBand="0" w:evenHBand="0" w:firstRowFirstColumn="0" w:firstRowLastColumn="0" w:lastRowFirstColumn="0" w:lastRowLastColumn="0"/>
-              <w:rPr>
-                <w:rFonts w:ascii="Times New Roman" w:hAnsi="Times New Roman"/>
-                <w:color w:val="000000"/>
-                <w:szCs w:val="24"/>
-              </w:rPr>
-            </w:pPr>
-            <w:r>
-              <w:rPr>
-                <w:rFonts w:ascii="Times New Roman" w:hAnsi="Times New Roman"/>
-                <w:color w:val="000000"/>
+              <w:cnfStyle w:val="000000000000"/>
+              <w:rPr>
+                <w:rFonts w:ascii="Times New Roman" w:hAnsi="Times New Roman"/>
+                <w:color w:val="000000" w:themeColor="text1"/>
+                <w:szCs w:val="24"/>
+              </w:rPr>
+            </w:pPr>
+            <w:r>
+              <w:rPr>
+                <w:rFonts w:ascii="Times New Roman" w:hAnsi="Times New Roman"/>
+                <w:color w:val="000000" w:themeColor="text1"/>
                 <w:szCs w:val="24"/>
               </w:rPr>
               <w:t>Fail</w:t>
@@ -4364,7 +4367,7 @@
         </w:tc>
         <w:tc>
           <w:tcPr>
-            <w:cnfStyle w:val="000010000000" w:firstRow="0" w:lastRow="0" w:firstColumn="0" w:lastColumn="0" w:oddVBand="1" w:evenVBand="0" w:oddHBand="0" w:evenHBand="0" w:firstRowFirstColumn="0" w:firstRowLastColumn="0" w:lastRowFirstColumn="0" w:lastRowLastColumn="0"/>
+            <w:cnfStyle w:val="000010000000"/>
             <w:tcW w:w="6060" w:type="dxa"/>
           </w:tcPr>
           <w:p>
@@ -4373,17 +4376,17 @@
               <w:snapToGrid w:val="0"/>
               <w:rPr>
                 <w:rFonts w:ascii="Times New Roman" w:hAnsi="Times New Roman"/>
-                <w:color w:val="000000"/>
-                <w:szCs w:val="24"/>
-              </w:rPr>
-            </w:pPr>
-            <w:r>
-              <w:rPr>
-                <w:rFonts w:ascii="Times New Roman" w:hAnsi="Times New Roman"/>
-                <w:color w:val="000000"/>
-                <w:szCs w:val="24"/>
-              </w:rPr>
-              <w:t>N/A</w:t>
+                <w:color w:val="000000" w:themeColor="text1"/>
+                <w:szCs w:val="24"/>
+              </w:rPr>
+            </w:pPr>
+            <w:r>
+              <w:rPr>
+                <w:rFonts w:ascii="Times New Roman" w:hAnsi="Times New Roman"/>
+                <w:color w:val="000000" w:themeColor="text1"/>
+                <w:szCs w:val="24"/>
+              </w:rPr>
+              <w:t>Not completed yet</w:t>
             </w:r>
           </w:p>
         </w:tc>
@@ -4395,37 +4398,49 @@
             <w:pPr>
               <w:pStyle w:val="TableContents"/>
               <w:snapToGrid w:val="0"/>
-              <w:cnfStyle w:val="000000000000" w:firstRow="0" w:lastRow="0" w:firstColumn="0" w:lastColumn="0" w:oddVBand="0" w:evenVBand="0" w:oddHBand="0" w:evenHBand="0" w:firstRowFirstColumn="0" w:firstRowLastColumn="0" w:lastRowFirstColumn="0" w:lastRowLastColumn="0"/>
-              <w:rPr>
-                <w:rFonts w:ascii="Times New Roman" w:hAnsi="Times New Roman"/>
-                <w:color w:val="000000"/>
-                <w:szCs w:val="24"/>
-              </w:rPr>
-            </w:pPr>
+              <w:cnfStyle w:val="000000000000"/>
+              <w:rPr>
+                <w:rFonts w:ascii="Times New Roman" w:hAnsi="Times New Roman"/>
+                <w:color w:val="000000" w:themeColor="text1"/>
+                <w:szCs w:val="24"/>
+              </w:rPr>
+            </w:pPr>
+            <w:r>
+              <w:rPr>
+                <w:rFonts w:ascii="Times New Roman" w:hAnsi="Times New Roman"/>
+                <w:color w:val="000000" w:themeColor="text1"/>
+                <w:szCs w:val="24"/>
+              </w:rPr>
+              <w:t>#4</w:t>
+            </w:r>
           </w:p>
         </w:tc>
       </w:tr>
       <w:tr>
         <w:trPr>
-          <w:cnfStyle w:val="000000100000" w:firstRow="0" w:lastRow="0" w:firstColumn="0" w:lastColumn="0" w:oddVBand="0" w:evenVBand="0" w:oddHBand="1" w:evenHBand="0" w:firstRowFirstColumn="0" w:firstRowLastColumn="0" w:lastRowFirstColumn="0" w:lastRowLastColumn="0"/>
+          <w:cnfStyle w:val="000000100000"/>
         </w:trPr>
         <w:tc>
           <w:tcPr>
-            <w:cnfStyle w:val="000010000000" w:firstRow="0" w:lastRow="0" w:firstColumn="0" w:lastColumn="0" w:oddVBand="1" w:evenVBand="0" w:oddHBand="0" w:evenHBand="0" w:firstRowFirstColumn="0" w:firstRowLastColumn="0" w:lastRowFirstColumn="0" w:lastRowLastColumn="0"/>
+            <w:cnfStyle w:val="000010000000"/>
             <w:tcW w:w="1186" w:type="dxa"/>
+            <w:tcBorders>
+              <w:left w:val="single" w:sz="4" w:space="0" w:color="auto"/>
+              <w:bottom w:val="single" w:sz="4" w:space="0" w:color="auto"/>
+            </w:tcBorders>
           </w:tcPr>
           <w:p>
             <w:pPr>
               <w:snapToGrid w:val="0"/>
               <w:jc w:val="both"/>
               <w:rPr>
-                <w:color w:val="FFFFFF"/>
-                <w:szCs w:val="24"/>
-              </w:rPr>
-            </w:pPr>
-            <w:r>
-              <w:rPr>
-                <w:color w:val="FFFFFF"/>
+                <w:color w:val="000000" w:themeColor="text1"/>
+                <w:szCs w:val="24"/>
+              </w:rPr>
+            </w:pPr>
+            <w:r>
+              <w:rPr>
+                <w:color w:val="000000" w:themeColor="text1"/>
                 <w:szCs w:val="24"/>
               </w:rPr>
               <w:t>SE-F-007</w:t>
@@ -4435,22 +4450,23 @@
         <w:tc>
           <w:tcPr>
             <w:tcW w:w="1226" w:type="dxa"/>
+            <w:shd w:val="clear" w:color="auto" w:fill="F4B083" w:themeFill="accent2" w:themeFillTint="99"/>
           </w:tcPr>
           <w:p>
             <w:pPr>
               <w:pStyle w:val="TableContents"/>
               <w:snapToGrid w:val="0"/>
-              <w:cnfStyle w:val="000000100000" w:firstRow="0" w:lastRow="0" w:firstColumn="0" w:lastColumn="0" w:oddVBand="0" w:evenVBand="0" w:oddHBand="1" w:evenHBand="0" w:firstRowFirstColumn="0" w:firstRowLastColumn="0" w:lastRowFirstColumn="0" w:lastRowLastColumn="0"/>
-              <w:rPr>
-                <w:rFonts w:ascii="Times New Roman" w:hAnsi="Times New Roman"/>
-                <w:color w:val="000000"/>
-                <w:szCs w:val="24"/>
-              </w:rPr>
-            </w:pPr>
-            <w:r>
-              <w:rPr>
-                <w:rFonts w:ascii="Times New Roman" w:hAnsi="Times New Roman"/>
-                <w:color w:val="000000"/>
+              <w:cnfStyle w:val="000000100000"/>
+              <w:rPr>
+                <w:rFonts w:ascii="Times New Roman" w:hAnsi="Times New Roman"/>
+                <w:color w:val="000000" w:themeColor="text1"/>
+                <w:szCs w:val="24"/>
+              </w:rPr>
+            </w:pPr>
+            <w:r>
+              <w:rPr>
+                <w:rFonts w:ascii="Times New Roman" w:hAnsi="Times New Roman"/>
+                <w:color w:val="000000" w:themeColor="text1"/>
                 <w:szCs w:val="24"/>
               </w:rPr>
               <w:t>Fail</w:t>
@@ -4459,7 +4475,7 @@
         </w:tc>
         <w:tc>
           <w:tcPr>
-            <w:cnfStyle w:val="000010000000" w:firstRow="0" w:lastRow="0" w:firstColumn="0" w:lastColumn="0" w:oddVBand="1" w:evenVBand="0" w:oddHBand="0" w:evenHBand="0" w:firstRowFirstColumn="0" w:firstRowLastColumn="0" w:lastRowFirstColumn="0" w:lastRowLastColumn="0"/>
+            <w:cnfStyle w:val="000010000000"/>
             <w:tcW w:w="6060" w:type="dxa"/>
           </w:tcPr>
           <w:p>
@@ -4468,17 +4484,17 @@
               <w:snapToGrid w:val="0"/>
               <w:rPr>
                 <w:rFonts w:ascii="Times New Roman" w:hAnsi="Times New Roman"/>
-                <w:color w:val="000000"/>
-                <w:szCs w:val="24"/>
-              </w:rPr>
-            </w:pPr>
-            <w:r>
-              <w:rPr>
-                <w:rFonts w:ascii="Times New Roman" w:hAnsi="Times New Roman"/>
-                <w:color w:val="000000"/>
-                <w:szCs w:val="24"/>
-              </w:rPr>
-              <w:t>N/A</w:t>
+                <w:color w:val="000000" w:themeColor="text1"/>
+                <w:szCs w:val="24"/>
+              </w:rPr>
+            </w:pPr>
+            <w:r>
+              <w:rPr>
+                <w:rFonts w:ascii="Times New Roman" w:hAnsi="Times New Roman"/>
+                <w:color w:val="000000" w:themeColor="text1"/>
+                <w:szCs w:val="24"/>
+              </w:rPr>
+              <w:t>Not completed yet</w:t>
             </w:r>
           </w:p>
         </w:tc>
@@ -4490,34 +4506,46 @@
             <w:pPr>
               <w:pStyle w:val="TableContents"/>
               <w:snapToGrid w:val="0"/>
-              <w:cnfStyle w:val="000000100000" w:firstRow="0" w:lastRow="0" w:firstColumn="0" w:lastColumn="0" w:oddVBand="0" w:evenVBand="0" w:oddHBand="1" w:evenHBand="0" w:firstRowFirstColumn="0" w:firstRowLastColumn="0" w:lastRowFirstColumn="0" w:lastRowLastColumn="0"/>
-              <w:rPr>
-                <w:rFonts w:ascii="Times New Roman" w:hAnsi="Times New Roman"/>
-                <w:color w:val="000000"/>
-                <w:szCs w:val="24"/>
-              </w:rPr>
-            </w:pPr>
+              <w:cnfStyle w:val="000000100000"/>
+              <w:rPr>
+                <w:rFonts w:ascii="Times New Roman" w:hAnsi="Times New Roman"/>
+                <w:color w:val="000000" w:themeColor="text1"/>
+                <w:szCs w:val="24"/>
+              </w:rPr>
+            </w:pPr>
+            <w:r>
+              <w:rPr>
+                <w:rFonts w:ascii="Times New Roman" w:hAnsi="Times New Roman"/>
+                <w:color w:val="000000" w:themeColor="text1"/>
+                <w:szCs w:val="24"/>
+              </w:rPr>
+              <w:t>#4</w:t>
+            </w:r>
           </w:p>
         </w:tc>
       </w:tr>
       <w:tr>
         <w:tc>
           <w:tcPr>
-            <w:cnfStyle w:val="000010000000" w:firstRow="0" w:lastRow="0" w:firstColumn="0" w:lastColumn="0" w:oddVBand="1" w:evenVBand="0" w:oddHBand="0" w:evenHBand="0" w:firstRowFirstColumn="0" w:firstRowLastColumn="0" w:lastRowFirstColumn="0" w:lastRowLastColumn="0"/>
+            <w:cnfStyle w:val="000010000000"/>
             <w:tcW w:w="1186" w:type="dxa"/>
+            <w:tcBorders>
+              <w:left w:val="single" w:sz="4" w:space="0" w:color="auto"/>
+              <w:bottom w:val="single" w:sz="4" w:space="0" w:color="auto"/>
+            </w:tcBorders>
           </w:tcPr>
           <w:p>
             <w:pPr>
               <w:snapToGrid w:val="0"/>
               <w:jc w:val="both"/>
               <w:rPr>
-                <w:color w:val="FFFFFF"/>
-                <w:szCs w:val="24"/>
-              </w:rPr>
-            </w:pPr>
-            <w:r>
-              <w:rPr>
-                <w:color w:val="FFFFFF"/>
+                <w:color w:val="000000" w:themeColor="text1"/>
+                <w:szCs w:val="24"/>
+              </w:rPr>
+            </w:pPr>
+            <w:r>
+              <w:rPr>
+                <w:color w:val="000000" w:themeColor="text1"/>
                 <w:szCs w:val="24"/>
               </w:rPr>
               <w:t>SE-F-008</w:t>
@@ -4527,22 +4555,23 @@
         <w:tc>
           <w:tcPr>
             <w:tcW w:w="1226" w:type="dxa"/>
+            <w:shd w:val="clear" w:color="auto" w:fill="F4B083" w:themeFill="accent2" w:themeFillTint="99"/>
           </w:tcPr>
           <w:p>
             <w:pPr>
               <w:pStyle w:val="TableContents"/>
               <w:snapToGrid w:val="0"/>
-              <w:cnfStyle w:val="000000000000" w:firstRow="0" w:lastRow="0" w:firstColumn="0" w:lastColumn="0" w:oddVBand="0" w:evenVBand="0" w:oddHBand="0" w:evenHBand="0" w:firstRowFirstColumn="0" w:firstRowLastColumn="0" w:lastRowFirstColumn="0" w:lastRowLastColumn="0"/>
-              <w:rPr>
-                <w:rFonts w:ascii="Times New Roman" w:hAnsi="Times New Roman"/>
-                <w:color w:val="000000"/>
-                <w:szCs w:val="24"/>
-              </w:rPr>
-            </w:pPr>
-            <w:r>
-              <w:rPr>
-                <w:rFonts w:ascii="Times New Roman" w:hAnsi="Times New Roman"/>
-                <w:color w:val="000000"/>
+              <w:cnfStyle w:val="000000000000"/>
+              <w:rPr>
+                <w:rFonts w:ascii="Times New Roman" w:hAnsi="Times New Roman"/>
+                <w:color w:val="000000" w:themeColor="text1"/>
+                <w:szCs w:val="24"/>
+              </w:rPr>
+            </w:pPr>
+            <w:r>
+              <w:rPr>
+                <w:rFonts w:ascii="Times New Roman" w:hAnsi="Times New Roman"/>
+                <w:color w:val="000000" w:themeColor="text1"/>
                 <w:szCs w:val="24"/>
               </w:rPr>
               <w:t>Fail</w:t>
@@ -4551,7 +4580,7 @@
         </w:tc>
         <w:tc>
           <w:tcPr>
-            <w:cnfStyle w:val="000010000000" w:firstRow="0" w:lastRow="0" w:firstColumn="0" w:lastColumn="0" w:oddVBand="1" w:evenVBand="0" w:oddHBand="0" w:evenHBand="0" w:firstRowFirstColumn="0" w:firstRowLastColumn="0" w:lastRowFirstColumn="0" w:lastRowLastColumn="0"/>
+            <w:cnfStyle w:val="000010000000"/>
             <w:tcW w:w="6060" w:type="dxa"/>
           </w:tcPr>
           <w:p>
@@ -4560,17 +4589,17 @@
               <w:snapToGrid w:val="0"/>
               <w:rPr>
                 <w:rFonts w:ascii="Times New Roman" w:hAnsi="Times New Roman"/>
-                <w:color w:val="000000"/>
-                <w:szCs w:val="24"/>
-              </w:rPr>
-            </w:pPr>
-            <w:r>
-              <w:rPr>
-                <w:rFonts w:ascii="Times New Roman" w:hAnsi="Times New Roman"/>
-                <w:color w:val="000000"/>
-                <w:szCs w:val="24"/>
-              </w:rPr>
-              <w:t>Can access camera and saves but doesn’t add to the location</w:t>
+                <w:color w:val="000000" w:themeColor="text1"/>
+                <w:szCs w:val="24"/>
+              </w:rPr>
+            </w:pPr>
+            <w:r>
+              <w:rPr>
+                <w:rFonts w:ascii="Times New Roman" w:hAnsi="Times New Roman"/>
+                <w:color w:val="000000" w:themeColor="text1"/>
+                <w:szCs w:val="24"/>
+              </w:rPr>
+              <w:t>Not completed yet</w:t>
             </w:r>
           </w:p>
         </w:tc>
@@ -4582,45 +4611,49 @@
             <w:pPr>
               <w:pStyle w:val="TableContents"/>
               <w:snapToGrid w:val="0"/>
-              <w:cnfStyle w:val="000000000000" w:firstRow="0" w:lastRow="0" w:firstColumn="0" w:lastColumn="0" w:oddVBand="0" w:evenVBand="0" w:oddHBand="0" w:evenHBand="0" w:firstRowFirstColumn="0" w:firstRowLastColumn="0" w:lastRowFirstColumn="0" w:lastRowLastColumn="0"/>
-              <w:rPr>
-                <w:rFonts w:ascii="Times New Roman" w:hAnsi="Times New Roman"/>
-                <w:color w:val="000000"/>
-                <w:szCs w:val="24"/>
-              </w:rPr>
-            </w:pPr>
-            <w:r>
-              <w:rPr>
-                <w:rFonts w:ascii="Times New Roman" w:hAnsi="Times New Roman"/>
-                <w:color w:val="000000"/>
-                <w:szCs w:val="24"/>
-              </w:rPr>
-              <w:t>#3</w:t>
+              <w:cnfStyle w:val="000000000000"/>
+              <w:rPr>
+                <w:rFonts w:ascii="Times New Roman" w:hAnsi="Times New Roman"/>
+                <w:color w:val="000000" w:themeColor="text1"/>
+                <w:szCs w:val="24"/>
+              </w:rPr>
+            </w:pPr>
+            <w:r>
+              <w:rPr>
+                <w:rFonts w:ascii="Times New Roman" w:hAnsi="Times New Roman"/>
+                <w:color w:val="000000" w:themeColor="text1"/>
+                <w:szCs w:val="24"/>
+              </w:rPr>
+              <w:t>#4</w:t>
             </w:r>
           </w:p>
         </w:tc>
       </w:tr>
       <w:tr>
         <w:trPr>
-          <w:cnfStyle w:val="000000100000" w:firstRow="0" w:lastRow="0" w:firstColumn="0" w:lastColumn="0" w:oddVBand="0" w:evenVBand="0" w:oddHBand="1" w:evenHBand="0" w:firstRowFirstColumn="0" w:firstRowLastColumn="0" w:lastRowFirstColumn="0" w:lastRowLastColumn="0"/>
+          <w:cnfStyle w:val="000000100000"/>
         </w:trPr>
         <w:tc>
           <w:tcPr>
-            <w:cnfStyle w:val="000010000000" w:firstRow="0" w:lastRow="0" w:firstColumn="0" w:lastColumn="0" w:oddVBand="1" w:evenVBand="0" w:oddHBand="0" w:evenHBand="0" w:firstRowFirstColumn="0" w:firstRowLastColumn="0" w:lastRowFirstColumn="0" w:lastRowLastColumn="0"/>
+            <w:cnfStyle w:val="000010000000"/>
             <w:tcW w:w="1186" w:type="dxa"/>
+            <w:tcBorders>
+              <w:left w:val="single" w:sz="4" w:space="0" w:color="auto"/>
+              <w:bottom w:val="single" w:sz="4" w:space="0" w:color="auto"/>
+            </w:tcBorders>
           </w:tcPr>
           <w:p>
             <w:pPr>
               <w:snapToGrid w:val="0"/>
               <w:jc w:val="both"/>
               <w:rPr>
-                <w:color w:val="FFFFFF"/>
-                <w:szCs w:val="24"/>
-              </w:rPr>
-            </w:pPr>
-            <w:r>
-              <w:rPr>
-                <w:color w:val="FFFFFF"/>
+                <w:color w:val="000000" w:themeColor="text1"/>
+                <w:szCs w:val="24"/>
+              </w:rPr>
+            </w:pPr>
+            <w:r>
+              <w:rPr>
+                <w:color w:val="000000" w:themeColor="text1"/>
                 <w:szCs w:val="24"/>
               </w:rPr>
               <w:t>SE-F-009</w:t>
@@ -4630,22 +4663,23 @@
         <w:tc>
           <w:tcPr>
             <w:tcW w:w="1226" w:type="dxa"/>
+            <w:shd w:val="clear" w:color="auto" w:fill="F4B083" w:themeFill="accent2" w:themeFillTint="99"/>
           </w:tcPr>
           <w:p>
             <w:pPr>
               <w:pStyle w:val="TableContents"/>
               <w:snapToGrid w:val="0"/>
-              <w:cnfStyle w:val="000000100000" w:firstRow="0" w:lastRow="0" w:firstColumn="0" w:lastColumn="0" w:oddVBand="0" w:evenVBand="0" w:oddHBand="1" w:evenHBand="0" w:firstRowFirstColumn="0" w:firstRowLastColumn="0" w:lastRowFirstColumn="0" w:lastRowLastColumn="0"/>
-              <w:rPr>
-                <w:rFonts w:ascii="Times New Roman" w:hAnsi="Times New Roman"/>
-                <w:color w:val="000000"/>
-                <w:szCs w:val="24"/>
-              </w:rPr>
-            </w:pPr>
-            <w:r>
-              <w:rPr>
-                <w:rFonts w:ascii="Times New Roman" w:hAnsi="Times New Roman"/>
-                <w:color w:val="000000"/>
+              <w:cnfStyle w:val="000000100000"/>
+              <w:rPr>
+                <w:rFonts w:ascii="Times New Roman" w:hAnsi="Times New Roman"/>
+                <w:color w:val="000000" w:themeColor="text1"/>
+                <w:szCs w:val="24"/>
+              </w:rPr>
+            </w:pPr>
+            <w:r>
+              <w:rPr>
+                <w:rFonts w:ascii="Times New Roman" w:hAnsi="Times New Roman"/>
+                <w:color w:val="000000" w:themeColor="text1"/>
                 <w:szCs w:val="24"/>
               </w:rPr>
               <w:t>Fail</w:t>
@@ -4654,7 +4688,7 @@
         </w:tc>
         <w:tc>
           <w:tcPr>
-            <w:cnfStyle w:val="000010000000" w:firstRow="0" w:lastRow="0" w:firstColumn="0" w:lastColumn="0" w:oddVBand="1" w:evenVBand="0" w:oddHBand="0" w:evenHBand="0" w:firstRowFirstColumn="0" w:firstRowLastColumn="0" w:lastRowFirstColumn="0" w:lastRowLastColumn="0"/>
+            <w:cnfStyle w:val="000010000000"/>
             <w:tcW w:w="6060" w:type="dxa"/>
           </w:tcPr>
           <w:p>
@@ -4663,17 +4697,17 @@
               <w:snapToGrid w:val="0"/>
               <w:rPr>
                 <w:rFonts w:ascii="Times New Roman" w:hAnsi="Times New Roman"/>
-                <w:color w:val="000000"/>
-                <w:szCs w:val="24"/>
-              </w:rPr>
-            </w:pPr>
-            <w:r>
-              <w:rPr>
-                <w:rFonts w:ascii="Times New Roman" w:hAnsi="Times New Roman"/>
-                <w:color w:val="000000"/>
-                <w:szCs w:val="24"/>
-              </w:rPr>
-              <w:t>N/A</w:t>
+                <w:color w:val="000000" w:themeColor="text1"/>
+                <w:szCs w:val="24"/>
+              </w:rPr>
+            </w:pPr>
+            <w:r>
+              <w:rPr>
+                <w:rFonts w:ascii="Times New Roman" w:hAnsi="Times New Roman"/>
+                <w:color w:val="000000" w:themeColor="text1"/>
+                <w:szCs w:val="24"/>
+              </w:rPr>
+              <w:t>Not completed yet</w:t>
             </w:r>
           </w:p>
         </w:tc>
@@ -4685,66 +4719,72 @@
             <w:pPr>
               <w:pStyle w:val="TableContents"/>
               <w:snapToGrid w:val="0"/>
-              <w:cnfStyle w:val="000000100000" w:firstRow="0" w:lastRow="0" w:firstColumn="0" w:lastColumn="0" w:oddVBand="0" w:evenVBand="0" w:oddHBand="1" w:evenHBand="0" w:firstRowFirstColumn="0" w:firstRowLastColumn="0" w:lastRowFirstColumn="0" w:lastRowLastColumn="0"/>
-              <w:rPr>
-                <w:rFonts w:ascii="Times New Roman" w:hAnsi="Times New Roman"/>
-                <w:color w:val="000000"/>
-                <w:szCs w:val="24"/>
-              </w:rPr>
-            </w:pPr>
+              <w:cnfStyle w:val="000000100000"/>
+              <w:rPr>
+                <w:rFonts w:ascii="Times New Roman" w:hAnsi="Times New Roman"/>
+                <w:color w:val="000000" w:themeColor="text1"/>
+                <w:szCs w:val="24"/>
+              </w:rPr>
+            </w:pPr>
+            <w:r>
+              <w:rPr>
+                <w:rFonts w:ascii="Times New Roman" w:hAnsi="Times New Roman"/>
+                <w:color w:val="000000" w:themeColor="text1"/>
+                <w:szCs w:val="24"/>
+              </w:rPr>
+              <w:t>#4</w:t>
+            </w:r>
           </w:p>
         </w:tc>
       </w:tr>
       <w:tr>
         <w:tc>
           <w:tcPr>
-            <w:cnfStyle w:val="000010000000" w:firstRow="0" w:lastRow="0" w:firstColumn="0" w:lastColumn="0" w:oddVBand="1" w:evenVBand="0" w:oddHBand="0" w:evenHBand="0" w:firstRowFirstColumn="0" w:firstRowLastColumn="0" w:lastRowFirstColumn="0" w:lastRowLastColumn="0"/>
+            <w:cnfStyle w:val="000010000000"/>
             <w:tcW w:w="1186" w:type="dxa"/>
+            <w:tcBorders>
+              <w:left w:val="single" w:sz="4" w:space="0" w:color="auto"/>
+              <w:bottom w:val="single" w:sz="4" w:space="0" w:color="auto"/>
+            </w:tcBorders>
           </w:tcPr>
           <w:p>
             <w:pPr>
               <w:snapToGrid w:val="0"/>
               <w:jc w:val="both"/>
               <w:rPr>
-                <w:color w:val="FFFFFF"/>
-                <w:szCs w:val="24"/>
-              </w:rPr>
-            </w:pPr>
-            <w:r>
-              <w:rPr>
-                <w:color w:val="FFFFFF"/>
-                <w:szCs w:val="24"/>
-              </w:rPr>
-              <w:t>SE-F-0</w:t>
-            </w:r>
-            <w:r>
-              <w:rPr>
-                <w:color w:val="FFFFFF"/>
-                <w:szCs w:val="24"/>
-              </w:rPr>
-              <w:t>10</w:t>
+                <w:color w:val="000000" w:themeColor="text1"/>
+                <w:szCs w:val="24"/>
+              </w:rPr>
+            </w:pPr>
+            <w:r>
+              <w:rPr>
+                <w:color w:val="000000" w:themeColor="text1"/>
+                <w:szCs w:val="24"/>
+              </w:rPr>
+              <w:t>SE-F-010</w:t>
             </w:r>
           </w:p>
         </w:tc>
         <w:tc>
           <w:tcPr>
             <w:tcW w:w="1226" w:type="dxa"/>
+            <w:shd w:val="clear" w:color="auto" w:fill="A8D08D" w:themeFill="accent6" w:themeFillTint="99"/>
           </w:tcPr>
           <w:p>
             <w:pPr>
               <w:pStyle w:val="TableContents"/>
               <w:snapToGrid w:val="0"/>
-              <w:cnfStyle w:val="000000000000" w:firstRow="0" w:lastRow="0" w:firstColumn="0" w:lastColumn="0" w:oddVBand="0" w:evenVBand="0" w:oddHBand="0" w:evenHBand="0" w:firstRowFirstColumn="0" w:firstRowLastColumn="0" w:lastRowFirstColumn="0" w:lastRowLastColumn="0"/>
-              <w:rPr>
-                <w:rFonts w:ascii="Times New Roman" w:hAnsi="Times New Roman"/>
-                <w:color w:val="000000"/>
-                <w:szCs w:val="24"/>
-              </w:rPr>
-            </w:pPr>
-            <w:r>
-              <w:rPr>
-                <w:rFonts w:ascii="Times New Roman" w:hAnsi="Times New Roman"/>
-                <w:color w:val="000000"/>
+              <w:cnfStyle w:val="000000000000"/>
+              <w:rPr>
+                <w:rFonts w:ascii="Times New Roman" w:hAnsi="Times New Roman"/>
+                <w:color w:val="000000" w:themeColor="text1"/>
+                <w:szCs w:val="24"/>
+              </w:rPr>
+            </w:pPr>
+            <w:r>
+              <w:rPr>
+                <w:rFonts w:ascii="Times New Roman" w:hAnsi="Times New Roman"/>
+                <w:color w:val="000000" w:themeColor="text1"/>
                 <w:szCs w:val="24"/>
               </w:rPr>
               <w:t>Pass</w:t>
@@ -4753,7 +4793,7 @@
         </w:tc>
         <w:tc>
           <w:tcPr>
-            <w:cnfStyle w:val="000010000000" w:firstRow="0" w:lastRow="0" w:firstColumn="0" w:lastColumn="0" w:oddVBand="1" w:evenVBand="0" w:oddHBand="0" w:evenHBand="0" w:firstRowFirstColumn="0" w:firstRowLastColumn="0" w:lastRowFirstColumn="0" w:lastRowLastColumn="0"/>
+            <w:cnfStyle w:val="000010000000"/>
             <w:tcW w:w="6060" w:type="dxa"/>
           </w:tcPr>
           <w:p>
@@ -4762,7 +4802,7 @@
               <w:snapToGrid w:val="0"/>
               <w:rPr>
                 <w:rFonts w:ascii="Times New Roman" w:hAnsi="Times New Roman"/>
-                <w:color w:val="000000"/>
+                <w:color w:val="000000" w:themeColor="text1"/>
                 <w:szCs w:val="24"/>
               </w:rPr>
             </w:pPr>
@@ -4776,10 +4816,10 @@
             <w:pPr>
               <w:pStyle w:val="TableContents"/>
               <w:snapToGrid w:val="0"/>
-              <w:cnfStyle w:val="000000000000" w:firstRow="0" w:lastRow="0" w:firstColumn="0" w:lastColumn="0" w:oddVBand="0" w:evenVBand="0" w:oddHBand="0" w:evenHBand="0" w:firstRowFirstColumn="0" w:firstRowLastColumn="0" w:lastRowFirstColumn="0" w:lastRowLastColumn="0"/>
-              <w:rPr>
-                <w:rFonts w:ascii="Times New Roman" w:hAnsi="Times New Roman"/>
-                <w:color w:val="000000"/>
+              <w:cnfStyle w:val="000000000000"/>
+              <w:rPr>
+                <w:rFonts w:ascii="Times New Roman" w:hAnsi="Times New Roman"/>
+                <w:color w:val="000000" w:themeColor="text1"/>
                 <w:szCs w:val="24"/>
               </w:rPr>
             </w:pPr>
@@ -4788,57 +4828,55 @@
       </w:tr>
       <w:tr>
         <w:trPr>
-          <w:cnfStyle w:val="000000100000" w:firstRow="0" w:lastRow="0" w:firstColumn="0" w:lastColumn="0" w:oddVBand="0" w:evenVBand="0" w:oddHBand="1" w:evenHBand="0" w:firstRowFirstColumn="0" w:firstRowLastColumn="0" w:lastRowFirstColumn="0" w:lastRowLastColumn="0"/>
+          <w:cnfStyle w:val="000000100000"/>
         </w:trPr>
         <w:tc>
           <w:tcPr>
-            <w:cnfStyle w:val="000010000000" w:firstRow="0" w:lastRow="0" w:firstColumn="0" w:lastColumn="0" w:oddVBand="1" w:evenVBand="0" w:oddHBand="0" w:evenHBand="0" w:firstRowFirstColumn="0" w:firstRowLastColumn="0" w:lastRowFirstColumn="0" w:lastRowLastColumn="0"/>
+            <w:cnfStyle w:val="000010000000"/>
             <w:tcW w:w="1186" w:type="dxa"/>
+            <w:tcBorders>
+              <w:left w:val="single" w:sz="4" w:space="0" w:color="auto"/>
+              <w:bottom w:val="single" w:sz="4" w:space="0" w:color="auto"/>
+            </w:tcBorders>
           </w:tcPr>
           <w:p>
             <w:pPr>
               <w:snapToGrid w:val="0"/>
               <w:jc w:val="both"/>
               <w:rPr>
-                <w:color w:val="FFFFFF"/>
-                <w:szCs w:val="24"/>
-              </w:rPr>
-            </w:pPr>
-            <w:r>
-              <w:rPr>
-                <w:color w:val="FFFFFF"/>
-                <w:szCs w:val="24"/>
-              </w:rPr>
-              <w:t>SE-F-0</w:t>
-            </w:r>
-            <w:r>
-              <w:rPr>
-                <w:color w:val="FFFFFF"/>
-                <w:szCs w:val="24"/>
-              </w:rPr>
-              <w:t>11</w:t>
+                <w:color w:val="000000" w:themeColor="text1"/>
+                <w:szCs w:val="24"/>
+              </w:rPr>
+            </w:pPr>
+            <w:r>
+              <w:rPr>
+                <w:color w:val="000000" w:themeColor="text1"/>
+                <w:szCs w:val="24"/>
+              </w:rPr>
+              <w:t>SE-F-011</w:t>
             </w:r>
           </w:p>
         </w:tc>
         <w:tc>
           <w:tcPr>
             <w:tcW w:w="1226" w:type="dxa"/>
+            <w:shd w:val="clear" w:color="auto" w:fill="A8D08D" w:themeFill="accent6" w:themeFillTint="99"/>
           </w:tcPr>
           <w:p>
             <w:pPr>
               <w:pStyle w:val="TableContents"/>
               <w:snapToGrid w:val="0"/>
-              <w:cnfStyle w:val="000000100000" w:firstRow="0" w:lastRow="0" w:firstColumn="0" w:lastColumn="0" w:oddVBand="0" w:evenVBand="0" w:oddHBand="1" w:evenHBand="0" w:firstRowFirstColumn="0" w:firstRowLastColumn="0" w:lastRowFirstColumn="0" w:lastRowLastColumn="0"/>
-              <w:rPr>
-                <w:rFonts w:ascii="Times New Roman" w:hAnsi="Times New Roman"/>
-                <w:color w:val="000000"/>
-                <w:szCs w:val="24"/>
-              </w:rPr>
-            </w:pPr>
-            <w:r>
-              <w:rPr>
-                <w:rFonts w:ascii="Times New Roman" w:hAnsi="Times New Roman"/>
-                <w:color w:val="000000"/>
+              <w:cnfStyle w:val="000000100000"/>
+              <w:rPr>
+                <w:rFonts w:ascii="Times New Roman" w:hAnsi="Times New Roman"/>
+                <w:color w:val="000000" w:themeColor="text1"/>
+                <w:szCs w:val="24"/>
+              </w:rPr>
+            </w:pPr>
+            <w:r>
+              <w:rPr>
+                <w:rFonts w:ascii="Times New Roman" w:hAnsi="Times New Roman"/>
+                <w:color w:val="000000" w:themeColor="text1"/>
                 <w:szCs w:val="24"/>
               </w:rPr>
               <w:t>Pass</w:t>
@@ -4847,7 +4885,7 @@
         </w:tc>
         <w:tc>
           <w:tcPr>
-            <w:cnfStyle w:val="000010000000" w:firstRow="0" w:lastRow="0" w:firstColumn="0" w:lastColumn="0" w:oddVBand="1" w:evenVBand="0" w:oddHBand="0" w:evenHBand="0" w:firstRowFirstColumn="0" w:firstRowLastColumn="0" w:lastRowFirstColumn="0" w:lastRowLastColumn="0"/>
+            <w:cnfStyle w:val="000010000000"/>
             <w:tcW w:w="6060" w:type="dxa"/>
           </w:tcPr>
           <w:p>
@@ -4856,7 +4894,7 @@
               <w:snapToGrid w:val="0"/>
               <w:rPr>
                 <w:rFonts w:ascii="Times New Roman" w:hAnsi="Times New Roman"/>
-                <w:color w:val="000000"/>
+                <w:color w:val="000000" w:themeColor="text1"/>
                 <w:szCs w:val="24"/>
               </w:rPr>
             </w:pPr>
@@ -4870,10 +4908,10 @@
             <w:pPr>
               <w:pStyle w:val="TableContents"/>
               <w:snapToGrid w:val="0"/>
-              <w:cnfStyle w:val="000000100000" w:firstRow="0" w:lastRow="0" w:firstColumn="0" w:lastColumn="0" w:oddVBand="0" w:evenVBand="0" w:oddHBand="1" w:evenHBand="0" w:firstRowFirstColumn="0" w:firstRowLastColumn="0" w:lastRowFirstColumn="0" w:lastRowLastColumn="0"/>
-              <w:rPr>
-                <w:rFonts w:ascii="Times New Roman" w:hAnsi="Times New Roman"/>
-                <w:color w:val="000000"/>
+              <w:cnfStyle w:val="000000100000"/>
+              <w:rPr>
+                <w:rFonts w:ascii="Times New Roman" w:hAnsi="Times New Roman"/>
+                <w:color w:val="000000" w:themeColor="text1"/>
                 <w:szCs w:val="24"/>
               </w:rPr>
             </w:pPr>
@@ -4883,53 +4921,51 @@
       <w:tr>
         <w:tc>
           <w:tcPr>
-            <w:cnfStyle w:val="000010000000" w:firstRow="0" w:lastRow="0" w:firstColumn="0" w:lastColumn="0" w:oddVBand="1" w:evenVBand="0" w:oddHBand="0" w:evenHBand="0" w:firstRowFirstColumn="0" w:firstRowLastColumn="0" w:lastRowFirstColumn="0" w:lastRowLastColumn="0"/>
+            <w:cnfStyle w:val="000010000000"/>
             <w:tcW w:w="1186" w:type="dxa"/>
+            <w:tcBorders>
+              <w:left w:val="single" w:sz="4" w:space="0" w:color="auto"/>
+              <w:bottom w:val="single" w:sz="4" w:space="0" w:color="auto"/>
+            </w:tcBorders>
           </w:tcPr>
           <w:p>
             <w:pPr>
               <w:snapToGrid w:val="0"/>
               <w:jc w:val="both"/>
               <w:rPr>
-                <w:color w:val="FFFFFF"/>
-                <w:szCs w:val="24"/>
-              </w:rPr>
-            </w:pPr>
-            <w:r>
-              <w:rPr>
-                <w:color w:val="FFFFFF"/>
-                <w:szCs w:val="24"/>
-              </w:rPr>
-              <w:t>SE-F-0</w:t>
-            </w:r>
-            <w:r>
-              <w:rPr>
-                <w:color w:val="FFFFFF"/>
-                <w:szCs w:val="24"/>
-              </w:rPr>
-              <w:t>12</w:t>
+                <w:color w:val="000000" w:themeColor="text1"/>
+                <w:szCs w:val="24"/>
+              </w:rPr>
+            </w:pPr>
+            <w:r>
+              <w:rPr>
+                <w:color w:val="000000" w:themeColor="text1"/>
+                <w:szCs w:val="24"/>
+              </w:rPr>
+              <w:t>SE-F-012</w:t>
             </w:r>
           </w:p>
         </w:tc>
         <w:tc>
           <w:tcPr>
             <w:tcW w:w="1226" w:type="dxa"/>
+            <w:shd w:val="clear" w:color="auto" w:fill="F4B083" w:themeFill="accent2" w:themeFillTint="99"/>
           </w:tcPr>
           <w:p>
             <w:pPr>
               <w:pStyle w:val="TableContents"/>
               <w:snapToGrid w:val="0"/>
-              <w:cnfStyle w:val="000000000000" w:firstRow="0" w:lastRow="0" w:firstColumn="0" w:lastColumn="0" w:oddVBand="0" w:evenVBand="0" w:oddHBand="0" w:evenHBand="0" w:firstRowFirstColumn="0" w:firstRowLastColumn="0" w:lastRowFirstColumn="0" w:lastRowLastColumn="0"/>
-              <w:rPr>
-                <w:rFonts w:ascii="Times New Roman" w:hAnsi="Times New Roman"/>
-                <w:color w:val="000000"/>
-                <w:szCs w:val="24"/>
-              </w:rPr>
-            </w:pPr>
-            <w:r>
-              <w:rPr>
-                <w:rFonts w:ascii="Times New Roman" w:hAnsi="Times New Roman"/>
-                <w:color w:val="000000"/>
+              <w:cnfStyle w:val="000000000000"/>
+              <w:rPr>
+                <w:rFonts w:ascii="Times New Roman" w:hAnsi="Times New Roman"/>
+                <w:color w:val="000000" w:themeColor="text1"/>
+                <w:szCs w:val="24"/>
+              </w:rPr>
+            </w:pPr>
+            <w:r>
+              <w:rPr>
+                <w:rFonts w:ascii="Times New Roman" w:hAnsi="Times New Roman"/>
+                <w:color w:val="000000" w:themeColor="text1"/>
                 <w:szCs w:val="24"/>
               </w:rPr>
               <w:t>Fail</w:t>
@@ -4938,7 +4974,7 @@
         </w:tc>
         <w:tc>
           <w:tcPr>
-            <w:cnfStyle w:val="000010000000" w:firstRow="0" w:lastRow="0" w:firstColumn="0" w:lastColumn="0" w:oddVBand="1" w:evenVBand="0" w:oddHBand="0" w:evenHBand="0" w:firstRowFirstColumn="0" w:firstRowLastColumn="0" w:lastRowFirstColumn="0" w:lastRowLastColumn="0"/>
+            <w:cnfStyle w:val="000010000000"/>
             <w:tcW w:w="6060" w:type="dxa"/>
           </w:tcPr>
           <w:p>
@@ -4947,17 +4983,17 @@
               <w:snapToGrid w:val="0"/>
               <w:rPr>
                 <w:rFonts w:ascii="Times New Roman" w:hAnsi="Times New Roman"/>
-                <w:color w:val="000000"/>
-                <w:szCs w:val="24"/>
-              </w:rPr>
-            </w:pPr>
-            <w:r>
-              <w:rPr>
-                <w:rFonts w:ascii="Times New Roman" w:hAnsi="Times New Roman"/>
-                <w:color w:val="000000"/>
-                <w:szCs w:val="24"/>
-              </w:rPr>
-              <w:t>N/A</w:t>
+                <w:color w:val="000000" w:themeColor="text1"/>
+                <w:szCs w:val="24"/>
+              </w:rPr>
+            </w:pPr>
+            <w:r>
+              <w:rPr>
+                <w:rFonts w:ascii="Times New Roman" w:hAnsi="Times New Roman"/>
+                <w:color w:val="000000" w:themeColor="text1"/>
+                <w:szCs w:val="24"/>
+              </w:rPr>
+              <w:t>Not completed yet</w:t>
             </w:r>
           </w:p>
         </w:tc>
@@ -4969,69 +5005,75 @@
             <w:pPr>
               <w:pStyle w:val="TableContents"/>
               <w:snapToGrid w:val="0"/>
-              <w:cnfStyle w:val="000000000000" w:firstRow="0" w:lastRow="0" w:firstColumn="0" w:lastColumn="0" w:oddVBand="0" w:evenVBand="0" w:oddHBand="0" w:evenHBand="0" w:firstRowFirstColumn="0" w:firstRowLastColumn="0" w:lastRowFirstColumn="0" w:lastRowLastColumn="0"/>
-              <w:rPr>
-                <w:rFonts w:ascii="Times New Roman" w:hAnsi="Times New Roman"/>
-                <w:color w:val="000000"/>
-                <w:szCs w:val="24"/>
-              </w:rPr>
-            </w:pPr>
+              <w:cnfStyle w:val="000000000000"/>
+              <w:rPr>
+                <w:rFonts w:ascii="Times New Roman" w:hAnsi="Times New Roman"/>
+                <w:color w:val="000000" w:themeColor="text1"/>
+                <w:szCs w:val="24"/>
+              </w:rPr>
+            </w:pPr>
+            <w:r>
+              <w:rPr>
+                <w:rFonts w:ascii="Times New Roman" w:hAnsi="Times New Roman"/>
+                <w:color w:val="000000" w:themeColor="text1"/>
+                <w:szCs w:val="24"/>
+              </w:rPr>
+              <w:t>#4</w:t>
+            </w:r>
           </w:p>
         </w:tc>
       </w:tr>
       <w:tr>
         <w:trPr>
-          <w:cnfStyle w:val="000000100000" w:firstRow="0" w:lastRow="0" w:firstColumn="0" w:lastColumn="0" w:oddVBand="0" w:evenVBand="0" w:oddHBand="1" w:evenHBand="0" w:firstRowFirstColumn="0" w:firstRowLastColumn="0" w:lastRowFirstColumn="0" w:lastRowLastColumn="0"/>
+          <w:cnfStyle w:val="000000100000"/>
         </w:trPr>
         <w:tc>
           <w:tcPr>
-            <w:cnfStyle w:val="000010000000" w:firstRow="0" w:lastRow="0" w:firstColumn="0" w:lastColumn="0" w:oddVBand="1" w:evenVBand="0" w:oddHBand="0" w:evenHBand="0" w:firstRowFirstColumn="0" w:firstRowLastColumn="0" w:lastRowFirstColumn="0" w:lastRowLastColumn="0"/>
+            <w:cnfStyle w:val="000010000000"/>
             <w:tcW w:w="1186" w:type="dxa"/>
+            <w:tcBorders>
+              <w:left w:val="single" w:sz="4" w:space="0" w:color="auto"/>
+              <w:bottom w:val="single" w:sz="4" w:space="0" w:color="auto"/>
+            </w:tcBorders>
           </w:tcPr>
           <w:p>
             <w:pPr>
               <w:snapToGrid w:val="0"/>
               <w:jc w:val="both"/>
               <w:rPr>
-                <w:color w:val="FFFFFF"/>
-                <w:szCs w:val="24"/>
-              </w:rPr>
-            </w:pPr>
-            <w:r>
-              <w:rPr>
-                <w:color w:val="FFFFFF"/>
-                <w:szCs w:val="24"/>
-              </w:rPr>
-              <w:t>SE-F-0</w:t>
-            </w:r>
-            <w:r>
-              <w:rPr>
-                <w:color w:val="FFFFFF"/>
-                <w:szCs w:val="24"/>
-              </w:rPr>
-              <w:t>13</w:t>
+                <w:color w:val="000000" w:themeColor="text1"/>
+                <w:szCs w:val="24"/>
+              </w:rPr>
+            </w:pPr>
+            <w:r>
+              <w:rPr>
+                <w:color w:val="000000" w:themeColor="text1"/>
+                <w:szCs w:val="24"/>
+              </w:rPr>
+              <w:t>SE-F-013</w:t>
             </w:r>
           </w:p>
         </w:tc>
         <w:tc>
           <w:tcPr>
             <w:tcW w:w="1226" w:type="dxa"/>
+            <w:shd w:val="clear" w:color="auto" w:fill="A8D08D" w:themeFill="accent6" w:themeFillTint="99"/>
           </w:tcPr>
           <w:p>
             <w:pPr>
               <w:pStyle w:val="TableContents"/>
               <w:snapToGrid w:val="0"/>
-              <w:cnfStyle w:val="000000100000" w:firstRow="0" w:lastRow="0" w:firstColumn="0" w:lastColumn="0" w:oddVBand="0" w:evenVBand="0" w:oddHBand="1" w:evenHBand="0" w:firstRowFirstColumn="0" w:firstRowLastColumn="0" w:lastRowFirstColumn="0" w:lastRowLastColumn="0"/>
-              <w:rPr>
-                <w:rFonts w:ascii="Times New Roman" w:hAnsi="Times New Roman"/>
-                <w:color w:val="000000"/>
-                <w:szCs w:val="24"/>
-              </w:rPr>
-            </w:pPr>
-            <w:r>
-              <w:rPr>
-                <w:rFonts w:ascii="Times New Roman" w:hAnsi="Times New Roman"/>
-                <w:color w:val="000000"/>
+              <w:cnfStyle w:val="000000100000"/>
+              <w:rPr>
+                <w:rFonts w:ascii="Times New Roman" w:hAnsi="Times New Roman"/>
+                <w:color w:val="000000" w:themeColor="text1"/>
+                <w:szCs w:val="24"/>
+              </w:rPr>
+            </w:pPr>
+            <w:r>
+              <w:rPr>
+                <w:rFonts w:ascii="Times New Roman" w:hAnsi="Times New Roman"/>
+                <w:color w:val="000000" w:themeColor="text1"/>
                 <w:szCs w:val="24"/>
               </w:rPr>
               <w:t>Pass</w:t>
@@ -5040,7 +5082,7 @@
         </w:tc>
         <w:tc>
           <w:tcPr>
-            <w:cnfStyle w:val="000010000000" w:firstRow="0" w:lastRow="0" w:firstColumn="0" w:lastColumn="0" w:oddVBand="1" w:evenVBand="0" w:oddHBand="0" w:evenHBand="0" w:firstRowFirstColumn="0" w:firstRowLastColumn="0" w:lastRowFirstColumn="0" w:lastRowLastColumn="0"/>
+            <w:cnfStyle w:val="000010000000"/>
             <w:tcW w:w="6060" w:type="dxa"/>
           </w:tcPr>
           <w:p>
@@ -5049,7 +5091,7 @@
               <w:snapToGrid w:val="0"/>
               <w:rPr>
                 <w:rFonts w:ascii="Times New Roman" w:hAnsi="Times New Roman"/>
-                <w:color w:val="000000"/>
+                <w:color w:val="000000" w:themeColor="text1"/>
                 <w:szCs w:val="24"/>
               </w:rPr>
             </w:pPr>
@@ -5063,10 +5105,10 @@
             <w:pPr>
               <w:pStyle w:val="TableContents"/>
               <w:snapToGrid w:val="0"/>
-              <w:cnfStyle w:val="000000100000" w:firstRow="0" w:lastRow="0" w:firstColumn="0" w:lastColumn="0" w:oddVBand="0" w:evenVBand="0" w:oddHBand="1" w:evenHBand="0" w:firstRowFirstColumn="0" w:firstRowLastColumn="0" w:lastRowFirstColumn="0" w:lastRowLastColumn="0"/>
-              <w:rPr>
-                <w:rFonts w:ascii="Times New Roman" w:hAnsi="Times New Roman"/>
-                <w:color w:val="000000"/>
+              <w:cnfStyle w:val="000000100000"/>
+              <w:rPr>
+                <w:rFonts w:ascii="Times New Roman" w:hAnsi="Times New Roman"/>
+                <w:color w:val="000000" w:themeColor="text1"/>
                 <w:szCs w:val="24"/>
               </w:rPr>
             </w:pPr>
@@ -5076,53 +5118,51 @@
       <w:tr>
         <w:tc>
           <w:tcPr>
-            <w:cnfStyle w:val="000010000000" w:firstRow="0" w:lastRow="0" w:firstColumn="0" w:lastColumn="0" w:oddVBand="1" w:evenVBand="0" w:oddHBand="0" w:evenHBand="0" w:firstRowFirstColumn="0" w:firstRowLastColumn="0" w:lastRowFirstColumn="0" w:lastRowLastColumn="0"/>
+            <w:cnfStyle w:val="000010000000"/>
             <w:tcW w:w="1186" w:type="dxa"/>
+            <w:tcBorders>
+              <w:left w:val="single" w:sz="4" w:space="0" w:color="auto"/>
+              <w:bottom w:val="single" w:sz="4" w:space="0" w:color="auto"/>
+            </w:tcBorders>
           </w:tcPr>
           <w:p>
             <w:pPr>
               <w:snapToGrid w:val="0"/>
               <w:jc w:val="both"/>
               <w:rPr>
-                <w:color w:val="FFFFFF"/>
-                <w:szCs w:val="24"/>
-              </w:rPr>
-            </w:pPr>
-            <w:r>
-              <w:rPr>
-                <w:color w:val="FFFFFF"/>
-                <w:szCs w:val="24"/>
-              </w:rPr>
-              <w:t>SE-F-0</w:t>
-            </w:r>
-            <w:r>
-              <w:rPr>
-                <w:color w:val="FFFFFF"/>
-                <w:szCs w:val="24"/>
-              </w:rPr>
-              <w:t>14</w:t>
+                <w:color w:val="000000" w:themeColor="text1"/>
+                <w:szCs w:val="24"/>
+              </w:rPr>
+            </w:pPr>
+            <w:r>
+              <w:rPr>
+                <w:color w:val="000000" w:themeColor="text1"/>
+                <w:szCs w:val="24"/>
+              </w:rPr>
+              <w:t>SE-F-014</w:t>
             </w:r>
           </w:p>
         </w:tc>
         <w:tc>
           <w:tcPr>
             <w:tcW w:w="1226" w:type="dxa"/>
+            <w:shd w:val="clear" w:color="auto" w:fill="A8D08D" w:themeFill="accent6" w:themeFillTint="99"/>
           </w:tcPr>
           <w:p>
             <w:pPr>
               <w:pStyle w:val="TableContents"/>
               <w:snapToGrid w:val="0"/>
-              <w:cnfStyle w:val="000000000000" w:firstRow="0" w:lastRow="0" w:firstColumn="0" w:lastColumn="0" w:oddVBand="0" w:evenVBand="0" w:oddHBand="0" w:evenHBand="0" w:firstRowFirstColumn="0" w:firstRowLastColumn="0" w:lastRowFirstColumn="0" w:lastRowLastColumn="0"/>
-              <w:rPr>
-                <w:rFonts w:ascii="Times New Roman" w:hAnsi="Times New Roman"/>
-                <w:color w:val="000000"/>
-                <w:szCs w:val="24"/>
-              </w:rPr>
-            </w:pPr>
-            <w:r>
-              <w:rPr>
-                <w:rFonts w:ascii="Times New Roman" w:hAnsi="Times New Roman"/>
-                <w:color w:val="000000"/>
+              <w:cnfStyle w:val="000000000000"/>
+              <w:rPr>
+                <w:rFonts w:ascii="Times New Roman" w:hAnsi="Times New Roman"/>
+                <w:color w:val="000000" w:themeColor="text1"/>
+                <w:szCs w:val="24"/>
+              </w:rPr>
+            </w:pPr>
+            <w:r>
+              <w:rPr>
+                <w:rFonts w:ascii="Times New Roman" w:hAnsi="Times New Roman"/>
+                <w:color w:val="000000" w:themeColor="text1"/>
                 <w:szCs w:val="24"/>
               </w:rPr>
               <w:t>Pass</w:t>
@@ -5131,7 +5171,7 @@
         </w:tc>
         <w:tc>
           <w:tcPr>
-            <w:cnfStyle w:val="000010000000" w:firstRow="0" w:lastRow="0" w:firstColumn="0" w:lastColumn="0" w:oddVBand="1" w:evenVBand="0" w:oddHBand="0" w:evenHBand="0" w:firstRowFirstColumn="0" w:firstRowLastColumn="0" w:lastRowFirstColumn="0" w:lastRowLastColumn="0"/>
+            <w:cnfStyle w:val="000010000000"/>
             <w:tcW w:w="6060" w:type="dxa"/>
           </w:tcPr>
           <w:p>
@@ -5140,7 +5180,7 @@
               <w:snapToGrid w:val="0"/>
               <w:rPr>
                 <w:rFonts w:ascii="Times New Roman" w:hAnsi="Times New Roman"/>
-                <w:color w:val="000000"/>
+                <w:color w:val="000000" w:themeColor="text1"/>
                 <w:szCs w:val="24"/>
               </w:rPr>
             </w:pPr>
@@ -5154,10 +5194,10 @@
             <w:pPr>
               <w:pStyle w:val="TableContents"/>
               <w:snapToGrid w:val="0"/>
-              <w:cnfStyle w:val="000000000000" w:firstRow="0" w:lastRow="0" w:firstColumn="0" w:lastColumn="0" w:oddVBand="0" w:evenVBand="0" w:oddHBand="0" w:evenHBand="0" w:firstRowFirstColumn="0" w:firstRowLastColumn="0" w:lastRowFirstColumn="0" w:lastRowLastColumn="0"/>
-              <w:rPr>
-                <w:rFonts w:ascii="Times New Roman" w:hAnsi="Times New Roman"/>
-                <w:color w:val="000000"/>
+              <w:cnfStyle w:val="000000000000"/>
+              <w:rPr>
+                <w:rFonts w:ascii="Times New Roman" w:hAnsi="Times New Roman"/>
+                <w:color w:val="000000" w:themeColor="text1"/>
                 <w:szCs w:val="24"/>
               </w:rPr>
             </w:pPr>
@@ -5166,57 +5206,55 @@
       </w:tr>
       <w:tr>
         <w:trPr>
-          <w:cnfStyle w:val="000000100000" w:firstRow="0" w:lastRow="0" w:firstColumn="0" w:lastColumn="0" w:oddVBand="0" w:evenVBand="0" w:oddHBand="1" w:evenHBand="0" w:firstRowFirstColumn="0" w:firstRowLastColumn="0" w:lastRowFirstColumn="0" w:lastRowLastColumn="0"/>
+          <w:cnfStyle w:val="000000100000"/>
         </w:trPr>
         <w:tc>
           <w:tcPr>
-            <w:cnfStyle w:val="000010000000" w:firstRow="0" w:lastRow="0" w:firstColumn="0" w:lastColumn="0" w:oddVBand="1" w:evenVBand="0" w:oddHBand="0" w:evenHBand="0" w:firstRowFirstColumn="0" w:firstRowLastColumn="0" w:lastRowFirstColumn="0" w:lastRowLastColumn="0"/>
+            <w:cnfStyle w:val="000010000000"/>
             <w:tcW w:w="1186" w:type="dxa"/>
+            <w:tcBorders>
+              <w:left w:val="single" w:sz="4" w:space="0" w:color="auto"/>
+              <w:bottom w:val="single" w:sz="4" w:space="0" w:color="auto"/>
+            </w:tcBorders>
           </w:tcPr>
           <w:p>
             <w:pPr>
               <w:snapToGrid w:val="0"/>
               <w:jc w:val="both"/>
               <w:rPr>
-                <w:color w:val="FFFFFF"/>
-                <w:szCs w:val="24"/>
-              </w:rPr>
-            </w:pPr>
-            <w:r>
-              <w:rPr>
-                <w:color w:val="FFFFFF"/>
-                <w:szCs w:val="24"/>
-              </w:rPr>
-              <w:t>SE-F-0</w:t>
-            </w:r>
-            <w:r>
-              <w:rPr>
-                <w:color w:val="FFFFFF"/>
-                <w:szCs w:val="24"/>
-              </w:rPr>
-              <w:t>15</w:t>
+                <w:color w:val="000000" w:themeColor="text1"/>
+                <w:szCs w:val="24"/>
+              </w:rPr>
+            </w:pPr>
+            <w:r>
+              <w:rPr>
+                <w:color w:val="000000" w:themeColor="text1"/>
+                <w:szCs w:val="24"/>
+              </w:rPr>
+              <w:t>SE-F-015</w:t>
             </w:r>
           </w:p>
         </w:tc>
         <w:tc>
           <w:tcPr>
             <w:tcW w:w="1226" w:type="dxa"/>
+            <w:shd w:val="clear" w:color="auto" w:fill="A8D08D" w:themeFill="accent6" w:themeFillTint="99"/>
           </w:tcPr>
           <w:p>
             <w:pPr>
               <w:pStyle w:val="TableContents"/>
               <w:snapToGrid w:val="0"/>
-              <w:cnfStyle w:val="000000100000" w:firstRow="0" w:lastRow="0" w:firstColumn="0" w:lastColumn="0" w:oddVBand="0" w:evenVBand="0" w:oddHBand="1" w:evenHBand="0" w:firstRowFirstColumn="0" w:firstRowLastColumn="0" w:lastRowFirstColumn="0" w:lastRowLastColumn="0"/>
-              <w:rPr>
-                <w:rFonts w:ascii="Times New Roman" w:hAnsi="Times New Roman"/>
-                <w:color w:val="000000"/>
-                <w:szCs w:val="24"/>
-              </w:rPr>
-            </w:pPr>
-            <w:r>
-              <w:rPr>
-                <w:rFonts w:ascii="Times New Roman" w:hAnsi="Times New Roman"/>
-                <w:color w:val="000000"/>
+              <w:cnfStyle w:val="000000100000"/>
+              <w:rPr>
+                <w:rFonts w:ascii="Times New Roman" w:hAnsi="Times New Roman"/>
+                <w:color w:val="000000" w:themeColor="text1"/>
+                <w:szCs w:val="24"/>
+              </w:rPr>
+            </w:pPr>
+            <w:r>
+              <w:rPr>
+                <w:rFonts w:ascii="Times New Roman" w:hAnsi="Times New Roman"/>
+                <w:color w:val="000000" w:themeColor="text1"/>
                 <w:szCs w:val="24"/>
               </w:rPr>
               <w:t>Pass</w:t>
@@ -5225,7 +5263,7 @@
         </w:tc>
         <w:tc>
           <w:tcPr>
-            <w:cnfStyle w:val="000010000000" w:firstRow="0" w:lastRow="0" w:firstColumn="0" w:lastColumn="0" w:oddVBand="1" w:evenVBand="0" w:oddHBand="0" w:evenHBand="0" w:firstRowFirstColumn="0" w:firstRowLastColumn="0" w:lastRowFirstColumn="0" w:lastRowLastColumn="0"/>
+            <w:cnfStyle w:val="000010000000"/>
             <w:tcW w:w="6060" w:type="dxa"/>
           </w:tcPr>
           <w:p>
@@ -5234,7 +5272,7 @@
               <w:snapToGrid w:val="0"/>
               <w:rPr>
                 <w:rFonts w:ascii="Times New Roman" w:hAnsi="Times New Roman"/>
-                <w:color w:val="000000"/>
+                <w:color w:val="000000" w:themeColor="text1"/>
                 <w:szCs w:val="24"/>
               </w:rPr>
             </w:pPr>
@@ -5248,10 +5286,10 @@
             <w:pPr>
               <w:pStyle w:val="TableContents"/>
               <w:snapToGrid w:val="0"/>
-              <w:cnfStyle w:val="000000100000" w:firstRow="0" w:lastRow="0" w:firstColumn="0" w:lastColumn="0" w:oddVBand="0" w:evenVBand="0" w:oddHBand="1" w:evenHBand="0" w:firstRowFirstColumn="0" w:firstRowLastColumn="0" w:lastRowFirstColumn="0" w:lastRowLastColumn="0"/>
-              <w:rPr>
-                <w:rFonts w:ascii="Times New Roman" w:hAnsi="Times New Roman"/>
-                <w:color w:val="000000"/>
+              <w:cnfStyle w:val="000000100000"/>
+              <w:rPr>
+                <w:rFonts w:ascii="Times New Roman" w:hAnsi="Times New Roman"/>
+                <w:color w:val="000000" w:themeColor="text1"/>
                 <w:szCs w:val="24"/>
               </w:rPr>
             </w:pPr>
@@ -5261,53 +5299,51 @@
       <w:tr>
         <w:tc>
           <w:tcPr>
-            <w:cnfStyle w:val="000010000000" w:firstRow="0" w:lastRow="0" w:firstColumn="0" w:lastColumn="0" w:oddVBand="1" w:evenVBand="0" w:oddHBand="0" w:evenHBand="0" w:firstRowFirstColumn="0" w:firstRowLastColumn="0" w:lastRowFirstColumn="0" w:lastRowLastColumn="0"/>
+            <w:cnfStyle w:val="000010000000"/>
             <w:tcW w:w="1186" w:type="dxa"/>
+            <w:tcBorders>
+              <w:left w:val="single" w:sz="4" w:space="0" w:color="auto"/>
+              <w:bottom w:val="single" w:sz="4" w:space="0" w:color="auto"/>
+            </w:tcBorders>
           </w:tcPr>
           <w:p>
             <w:pPr>
               <w:snapToGrid w:val="0"/>
               <w:jc w:val="both"/>
               <w:rPr>
-                <w:color w:val="FFFFFF"/>
-                <w:szCs w:val="24"/>
-              </w:rPr>
-            </w:pPr>
-            <w:r>
-              <w:rPr>
-                <w:color w:val="FFFFFF"/>
-                <w:szCs w:val="24"/>
-              </w:rPr>
-              <w:t>SE-F-0</w:t>
-            </w:r>
-            <w:r>
-              <w:rPr>
-                <w:color w:val="FFFFFF"/>
-                <w:szCs w:val="24"/>
-              </w:rPr>
-              <w:t>16</w:t>
+                <w:color w:val="000000" w:themeColor="text1"/>
+                <w:szCs w:val="24"/>
+              </w:rPr>
+            </w:pPr>
+            <w:r>
+              <w:rPr>
+                <w:color w:val="000000" w:themeColor="text1"/>
+                <w:szCs w:val="24"/>
+              </w:rPr>
+              <w:t>SE-F-016</w:t>
             </w:r>
           </w:p>
         </w:tc>
         <w:tc>
           <w:tcPr>
             <w:tcW w:w="1226" w:type="dxa"/>
+            <w:shd w:val="clear" w:color="auto" w:fill="A8D08D" w:themeFill="accent6" w:themeFillTint="99"/>
           </w:tcPr>
           <w:p>
             <w:pPr>
               <w:pStyle w:val="TableContents"/>
               <w:snapToGrid w:val="0"/>
-              <w:cnfStyle w:val="000000000000" w:firstRow="0" w:lastRow="0" w:firstColumn="0" w:lastColumn="0" w:oddVBand="0" w:evenVBand="0" w:oddHBand="0" w:evenHBand="0" w:firstRowFirstColumn="0" w:firstRowLastColumn="0" w:lastRowFirstColumn="0" w:lastRowLastColumn="0"/>
-              <w:rPr>
-                <w:rFonts w:ascii="Times New Roman" w:hAnsi="Times New Roman"/>
-                <w:color w:val="000000"/>
-                <w:szCs w:val="24"/>
-              </w:rPr>
-            </w:pPr>
-            <w:r>
-              <w:rPr>
-                <w:rFonts w:ascii="Times New Roman" w:hAnsi="Times New Roman"/>
-                <w:color w:val="000000"/>
+              <w:cnfStyle w:val="000000000000"/>
+              <w:rPr>
+                <w:rFonts w:ascii="Times New Roman" w:hAnsi="Times New Roman"/>
+                <w:color w:val="000000" w:themeColor="text1"/>
+                <w:szCs w:val="24"/>
+              </w:rPr>
+            </w:pPr>
+            <w:r>
+              <w:rPr>
+                <w:rFonts w:ascii="Times New Roman" w:hAnsi="Times New Roman"/>
+                <w:color w:val="000000" w:themeColor="text1"/>
                 <w:szCs w:val="24"/>
               </w:rPr>
               <w:t>Pass</w:t>
@@ -5316,7 +5352,7 @@
         </w:tc>
         <w:tc>
           <w:tcPr>
-            <w:cnfStyle w:val="000010000000" w:firstRow="0" w:lastRow="0" w:firstColumn="0" w:lastColumn="0" w:oddVBand="1" w:evenVBand="0" w:oddHBand="0" w:evenHBand="0" w:firstRowFirstColumn="0" w:firstRowLastColumn="0" w:lastRowFirstColumn="0" w:lastRowLastColumn="0"/>
+            <w:cnfStyle w:val="000010000000"/>
             <w:tcW w:w="6060" w:type="dxa"/>
           </w:tcPr>
           <w:p>
@@ -5325,7 +5361,7 @@
               <w:snapToGrid w:val="0"/>
               <w:rPr>
                 <w:rFonts w:ascii="Times New Roman" w:hAnsi="Times New Roman"/>
-                <w:color w:val="000000"/>
+                <w:color w:val="000000" w:themeColor="text1"/>
                 <w:szCs w:val="24"/>
               </w:rPr>
             </w:pPr>
@@ -5339,10 +5375,10 @@
             <w:pPr>
               <w:pStyle w:val="TableContents"/>
               <w:snapToGrid w:val="0"/>
-              <w:cnfStyle w:val="000000000000" w:firstRow="0" w:lastRow="0" w:firstColumn="0" w:lastColumn="0" w:oddVBand="0" w:evenVBand="0" w:oddHBand="0" w:evenHBand="0" w:firstRowFirstColumn="0" w:firstRowLastColumn="0" w:lastRowFirstColumn="0" w:lastRowLastColumn="0"/>
-              <w:rPr>
-                <w:rFonts w:ascii="Times New Roman" w:hAnsi="Times New Roman"/>
-                <w:color w:val="000000"/>
+              <w:cnfStyle w:val="000000000000"/>
+              <w:rPr>
+                <w:rFonts w:ascii="Times New Roman" w:hAnsi="Times New Roman"/>
+                <w:color w:val="000000" w:themeColor="text1"/>
                 <w:szCs w:val="24"/>
               </w:rPr>
             </w:pPr>
@@ -5351,57 +5387,55 @@
       </w:tr>
       <w:tr>
         <w:trPr>
-          <w:cnfStyle w:val="000000100000" w:firstRow="0" w:lastRow="0" w:firstColumn="0" w:lastColumn="0" w:oddVBand="0" w:evenVBand="0" w:oddHBand="1" w:evenHBand="0" w:firstRowFirstColumn="0" w:firstRowLastColumn="0" w:lastRowFirstColumn="0" w:lastRowLastColumn="0"/>
+          <w:cnfStyle w:val="000000100000"/>
         </w:trPr>
         <w:tc>
           <w:tcPr>
-            <w:cnfStyle w:val="000010000000" w:firstRow="0" w:lastRow="0" w:firstColumn="0" w:lastColumn="0" w:oddVBand="1" w:evenVBand="0" w:oddHBand="0" w:evenHBand="0" w:firstRowFirstColumn="0" w:firstRowLastColumn="0" w:lastRowFirstColumn="0" w:lastRowLastColumn="0"/>
+            <w:cnfStyle w:val="000010000000"/>
             <w:tcW w:w="1186" w:type="dxa"/>
+            <w:tcBorders>
+              <w:left w:val="single" w:sz="4" w:space="0" w:color="auto"/>
+              <w:bottom w:val="single" w:sz="4" w:space="0" w:color="auto"/>
+            </w:tcBorders>
           </w:tcPr>
           <w:p>
             <w:pPr>
               <w:snapToGrid w:val="0"/>
               <w:jc w:val="both"/>
               <w:rPr>
-                <w:color w:val="FFFFFF"/>
-                <w:szCs w:val="24"/>
-              </w:rPr>
-            </w:pPr>
-            <w:r>
-              <w:rPr>
-                <w:color w:val="FFFFFF"/>
-                <w:szCs w:val="24"/>
-              </w:rPr>
-              <w:t>SE-F-0</w:t>
-            </w:r>
-            <w:r>
-              <w:rPr>
-                <w:color w:val="FFFFFF"/>
-                <w:szCs w:val="24"/>
-              </w:rPr>
-              <w:t>17</w:t>
+                <w:color w:val="000000" w:themeColor="text1"/>
+                <w:szCs w:val="24"/>
+              </w:rPr>
+            </w:pPr>
+            <w:r>
+              <w:rPr>
+                <w:color w:val="000000" w:themeColor="text1"/>
+                <w:szCs w:val="24"/>
+              </w:rPr>
+              <w:t>SE-F-017</w:t>
             </w:r>
           </w:p>
         </w:tc>
         <w:tc>
           <w:tcPr>
             <w:tcW w:w="1226" w:type="dxa"/>
+            <w:shd w:val="clear" w:color="auto" w:fill="A8D08D" w:themeFill="accent6" w:themeFillTint="99"/>
           </w:tcPr>
           <w:p>
             <w:pPr>
               <w:pStyle w:val="TableContents"/>
               <w:snapToGrid w:val="0"/>
-              <w:cnfStyle w:val="000000100000" w:firstRow="0" w:lastRow="0" w:firstColumn="0" w:lastColumn="0" w:oddVBand="0" w:evenVBand="0" w:oddHBand="1" w:evenHBand="0" w:firstRowFirstColumn="0" w:firstRowLastColumn="0" w:lastRowFirstColumn="0" w:lastRowLastColumn="0"/>
-              <w:rPr>
-                <w:rFonts w:ascii="Times New Roman" w:hAnsi="Times New Roman"/>
-                <w:color w:val="000000"/>
-                <w:szCs w:val="24"/>
-              </w:rPr>
-            </w:pPr>
-            <w:r>
-              <w:rPr>
-                <w:rFonts w:ascii="Times New Roman" w:hAnsi="Times New Roman"/>
-                <w:color w:val="000000"/>
+              <w:cnfStyle w:val="000000100000"/>
+              <w:rPr>
+                <w:rFonts w:ascii="Times New Roman" w:hAnsi="Times New Roman"/>
+                <w:color w:val="000000" w:themeColor="text1"/>
+                <w:szCs w:val="24"/>
+              </w:rPr>
+            </w:pPr>
+            <w:r>
+              <w:rPr>
+                <w:rFonts w:ascii="Times New Roman" w:hAnsi="Times New Roman"/>
+                <w:color w:val="000000" w:themeColor="text1"/>
                 <w:szCs w:val="24"/>
               </w:rPr>
               <w:t>Pass</w:t>
@@ -5410,7 +5444,7 @@
         </w:tc>
         <w:tc>
           <w:tcPr>
-            <w:cnfStyle w:val="000010000000" w:firstRow="0" w:lastRow="0" w:firstColumn="0" w:lastColumn="0" w:oddVBand="1" w:evenVBand="0" w:oddHBand="0" w:evenHBand="0" w:firstRowFirstColumn="0" w:firstRowLastColumn="0" w:lastRowFirstColumn="0" w:lastRowLastColumn="0"/>
+            <w:cnfStyle w:val="000010000000"/>
             <w:tcW w:w="6060" w:type="dxa"/>
           </w:tcPr>
           <w:p>
@@ -5419,7 +5453,7 @@
               <w:snapToGrid w:val="0"/>
               <w:rPr>
                 <w:rFonts w:ascii="Times New Roman" w:hAnsi="Times New Roman"/>
-                <w:color w:val="000000"/>
+                <w:color w:val="000000" w:themeColor="text1"/>
                 <w:szCs w:val="24"/>
               </w:rPr>
             </w:pPr>
@@ -5433,10 +5467,10 @@
             <w:pPr>
               <w:pStyle w:val="TableContents"/>
               <w:snapToGrid w:val="0"/>
-              <w:cnfStyle w:val="000000100000" w:firstRow="0" w:lastRow="0" w:firstColumn="0" w:lastColumn="0" w:oddVBand="0" w:evenVBand="0" w:oddHBand="1" w:evenHBand="0" w:firstRowFirstColumn="0" w:firstRowLastColumn="0" w:lastRowFirstColumn="0" w:lastRowLastColumn="0"/>
-              <w:rPr>
-                <w:rFonts w:ascii="Times New Roman" w:hAnsi="Times New Roman"/>
-                <w:color w:val="000000"/>
+              <w:cnfStyle w:val="000000100000"/>
+              <w:rPr>
+                <w:rFonts w:ascii="Times New Roman" w:hAnsi="Times New Roman"/>
+                <w:color w:val="000000" w:themeColor="text1"/>
                 <w:szCs w:val="24"/>
               </w:rPr>
             </w:pPr>
@@ -5446,53 +5480,51 @@
       <w:tr>
         <w:tc>
           <w:tcPr>
-            <w:cnfStyle w:val="000010000000" w:firstRow="0" w:lastRow="0" w:firstColumn="0" w:lastColumn="0" w:oddVBand="1" w:evenVBand="0" w:oddHBand="0" w:evenHBand="0" w:firstRowFirstColumn="0" w:firstRowLastColumn="0" w:lastRowFirstColumn="0" w:lastRowLastColumn="0"/>
+            <w:cnfStyle w:val="000010000000"/>
             <w:tcW w:w="1186" w:type="dxa"/>
+            <w:tcBorders>
+              <w:left w:val="single" w:sz="4" w:space="0" w:color="auto"/>
+              <w:bottom w:val="single" w:sz="4" w:space="0" w:color="auto"/>
+            </w:tcBorders>
           </w:tcPr>
           <w:p>
             <w:pPr>
               <w:snapToGrid w:val="0"/>
               <w:jc w:val="both"/>
               <w:rPr>
-                <w:color w:val="FFFFFF"/>
-                <w:szCs w:val="24"/>
-              </w:rPr>
-            </w:pPr>
-            <w:r>
-              <w:rPr>
-                <w:color w:val="FFFFFF"/>
-                <w:szCs w:val="24"/>
-              </w:rPr>
-              <w:t>SE-F-0</w:t>
-            </w:r>
-            <w:r>
-              <w:rPr>
-                <w:color w:val="FFFFFF"/>
-                <w:szCs w:val="24"/>
-              </w:rPr>
-              <w:t>18</w:t>
+                <w:color w:val="000000" w:themeColor="text1"/>
+                <w:szCs w:val="24"/>
+              </w:rPr>
+            </w:pPr>
+            <w:r>
+              <w:rPr>
+                <w:color w:val="000000" w:themeColor="text1"/>
+                <w:szCs w:val="24"/>
+              </w:rPr>
+              <w:t>SE-F-018</w:t>
             </w:r>
           </w:p>
         </w:tc>
         <w:tc>
           <w:tcPr>
             <w:tcW w:w="1226" w:type="dxa"/>
+            <w:shd w:val="clear" w:color="auto" w:fill="F4B083" w:themeFill="accent2" w:themeFillTint="99"/>
           </w:tcPr>
           <w:p>
             <w:pPr>
               <w:pStyle w:val="TableContents"/>
               <w:snapToGrid w:val="0"/>
-              <w:cnfStyle w:val="000000000000" w:firstRow="0" w:lastRow="0" w:firstColumn="0" w:lastColumn="0" w:oddVBand="0" w:evenVBand="0" w:oddHBand="0" w:evenHBand="0" w:firstRowFirstColumn="0" w:firstRowLastColumn="0" w:lastRowFirstColumn="0" w:lastRowLastColumn="0"/>
-              <w:rPr>
-                <w:rFonts w:ascii="Times New Roman" w:hAnsi="Times New Roman"/>
-                <w:color w:val="000000"/>
-                <w:szCs w:val="24"/>
-              </w:rPr>
-            </w:pPr>
-            <w:r>
-              <w:rPr>
-                <w:rFonts w:ascii="Times New Roman" w:hAnsi="Times New Roman"/>
-                <w:color w:val="000000"/>
+              <w:cnfStyle w:val="000000000000"/>
+              <w:rPr>
+                <w:rFonts w:ascii="Times New Roman" w:hAnsi="Times New Roman"/>
+                <w:color w:val="000000" w:themeColor="text1"/>
+                <w:szCs w:val="24"/>
+              </w:rPr>
+            </w:pPr>
+            <w:r>
+              <w:rPr>
+                <w:rFonts w:ascii="Times New Roman" w:hAnsi="Times New Roman"/>
+                <w:color w:val="000000" w:themeColor="text1"/>
                 <w:szCs w:val="24"/>
               </w:rPr>
               <w:t>Fail</w:t>
@@ -5501,7 +5533,7 @@
         </w:tc>
         <w:tc>
           <w:tcPr>
-            <w:cnfStyle w:val="000010000000" w:firstRow="0" w:lastRow="0" w:firstColumn="0" w:lastColumn="0" w:oddVBand="1" w:evenVBand="0" w:oddHBand="0" w:evenHBand="0" w:firstRowFirstColumn="0" w:firstRowLastColumn="0" w:lastRowFirstColumn="0" w:lastRowLastColumn="0"/>
+            <w:cnfStyle w:val="000010000000"/>
             <w:tcW w:w="6060" w:type="dxa"/>
           </w:tcPr>
           <w:p>
@@ -5510,17 +5542,17 @@
               <w:snapToGrid w:val="0"/>
               <w:rPr>
                 <w:rFonts w:ascii="Times New Roman" w:hAnsi="Times New Roman"/>
-                <w:color w:val="000000"/>
-                <w:szCs w:val="24"/>
-              </w:rPr>
-            </w:pPr>
-            <w:r>
-              <w:rPr>
-                <w:rFonts w:ascii="Times New Roman" w:hAnsi="Times New Roman"/>
-                <w:color w:val="000000"/>
-                <w:szCs w:val="24"/>
-              </w:rPr>
-              <w:t>N/A</w:t>
+                <w:color w:val="000000" w:themeColor="text1"/>
+                <w:szCs w:val="24"/>
+              </w:rPr>
+            </w:pPr>
+            <w:r>
+              <w:rPr>
+                <w:rFonts w:ascii="Times New Roman" w:hAnsi="Times New Roman"/>
+                <w:color w:val="000000" w:themeColor="text1"/>
+                <w:szCs w:val="24"/>
+              </w:rPr>
+              <w:t>Not completed yet</w:t>
             </w:r>
           </w:p>
         </w:tc>
@@ -5532,37 +5564,49 @@
             <w:pPr>
               <w:pStyle w:val="TableContents"/>
               <w:snapToGrid w:val="0"/>
-              <w:cnfStyle w:val="000000000000" w:firstRow="0" w:lastRow="0" w:firstColumn="0" w:lastColumn="0" w:oddVBand="0" w:evenVBand="0" w:oddHBand="0" w:evenHBand="0" w:firstRowFirstColumn="0" w:firstRowLastColumn="0" w:lastRowFirstColumn="0" w:lastRowLastColumn="0"/>
-              <w:rPr>
-                <w:rFonts w:ascii="Times New Roman" w:hAnsi="Times New Roman"/>
-                <w:color w:val="000000"/>
-                <w:szCs w:val="24"/>
-              </w:rPr>
-            </w:pPr>
+              <w:cnfStyle w:val="000000000000"/>
+              <w:rPr>
+                <w:rFonts w:ascii="Times New Roman" w:hAnsi="Times New Roman"/>
+                <w:color w:val="000000" w:themeColor="text1"/>
+                <w:szCs w:val="24"/>
+              </w:rPr>
+            </w:pPr>
+            <w:r>
+              <w:rPr>
+                <w:rFonts w:ascii="Times New Roman" w:hAnsi="Times New Roman"/>
+                <w:color w:val="000000" w:themeColor="text1"/>
+                <w:szCs w:val="24"/>
+              </w:rPr>
+              <w:t>#4</w:t>
+            </w:r>
           </w:p>
         </w:tc>
       </w:tr>
       <w:tr>
         <w:trPr>
-          <w:cnfStyle w:val="000000100000" w:firstRow="0" w:lastRow="0" w:firstColumn="0" w:lastColumn="0" w:oddVBand="0" w:evenVBand="0" w:oddHBand="1" w:evenHBand="0" w:firstRowFirstColumn="0" w:firstRowLastColumn="0" w:lastRowFirstColumn="0" w:lastRowLastColumn="0"/>
+          <w:cnfStyle w:val="000000100000"/>
         </w:trPr>
         <w:tc>
           <w:tcPr>
-            <w:cnfStyle w:val="000010000000" w:firstRow="0" w:lastRow="0" w:firstColumn="0" w:lastColumn="0" w:oddVBand="1" w:evenVBand="0" w:oddHBand="0" w:evenHBand="0" w:firstRowFirstColumn="0" w:firstRowLastColumn="0" w:lastRowFirstColumn="0" w:lastRowLastColumn="0"/>
+            <w:cnfStyle w:val="000010000000"/>
             <w:tcW w:w="1186" w:type="dxa"/>
+            <w:tcBorders>
+              <w:left w:val="single" w:sz="4" w:space="0" w:color="auto"/>
+              <w:bottom w:val="single" w:sz="4" w:space="0" w:color="auto"/>
+            </w:tcBorders>
           </w:tcPr>
           <w:p>
             <w:pPr>
               <w:snapToGrid w:val="0"/>
               <w:jc w:val="both"/>
               <w:rPr>
-                <w:color w:val="FFFFFF"/>
-                <w:szCs w:val="24"/>
-              </w:rPr>
-            </w:pPr>
-            <w:r>
-              <w:rPr>
-                <w:color w:val="FFFFFF"/>
+                <w:color w:val="000000" w:themeColor="text1"/>
+                <w:szCs w:val="24"/>
+              </w:rPr>
+            </w:pPr>
+            <w:r>
+              <w:rPr>
+                <w:color w:val="000000" w:themeColor="text1"/>
                 <w:szCs w:val="24"/>
               </w:rPr>
               <w:t>SE-F-019</w:t>
@@ -5572,22 +5616,23 @@
         <w:tc>
           <w:tcPr>
             <w:tcW w:w="1226" w:type="dxa"/>
+            <w:shd w:val="clear" w:color="auto" w:fill="F4B083" w:themeFill="accent2" w:themeFillTint="99"/>
           </w:tcPr>
           <w:p>
             <w:pPr>
               <w:pStyle w:val="TableContents"/>
               <w:snapToGrid w:val="0"/>
-              <w:cnfStyle w:val="000000100000" w:firstRow="0" w:lastRow="0" w:firstColumn="0" w:lastColumn="0" w:oddVBand="0" w:evenVBand="0" w:oddHBand="1" w:evenHBand="0" w:firstRowFirstColumn="0" w:firstRowLastColumn="0" w:lastRowFirstColumn="0" w:lastRowLastColumn="0"/>
-              <w:rPr>
-                <w:rFonts w:ascii="Times New Roman" w:hAnsi="Times New Roman"/>
-                <w:color w:val="000000"/>
-                <w:szCs w:val="24"/>
-              </w:rPr>
-            </w:pPr>
-            <w:r>
-              <w:rPr>
-                <w:rFonts w:ascii="Times New Roman" w:hAnsi="Times New Roman"/>
-                <w:color w:val="000000"/>
+              <w:cnfStyle w:val="000000100000"/>
+              <w:rPr>
+                <w:rFonts w:ascii="Times New Roman" w:hAnsi="Times New Roman"/>
+                <w:color w:val="000000" w:themeColor="text1"/>
+                <w:szCs w:val="24"/>
+              </w:rPr>
+            </w:pPr>
+            <w:r>
+              <w:rPr>
+                <w:rFonts w:ascii="Times New Roman" w:hAnsi="Times New Roman"/>
+                <w:color w:val="000000" w:themeColor="text1"/>
                 <w:szCs w:val="24"/>
               </w:rPr>
               <w:t>Fail</w:t>
@@ -5596,7 +5641,7 @@
         </w:tc>
         <w:tc>
           <w:tcPr>
-            <w:cnfStyle w:val="000010000000" w:firstRow="0" w:lastRow="0" w:firstColumn="0" w:lastColumn="0" w:oddVBand="1" w:evenVBand="0" w:oddHBand="0" w:evenHBand="0" w:firstRowFirstColumn="0" w:firstRowLastColumn="0" w:lastRowFirstColumn="0" w:lastRowLastColumn="0"/>
+            <w:cnfStyle w:val="000010000000"/>
             <w:tcW w:w="6060" w:type="dxa"/>
           </w:tcPr>
           <w:p>
@@ -5605,17 +5650,17 @@
               <w:snapToGrid w:val="0"/>
               <w:rPr>
                 <w:rFonts w:ascii="Times New Roman" w:hAnsi="Times New Roman"/>
-                <w:color w:val="000000"/>
-                <w:szCs w:val="24"/>
-              </w:rPr>
-            </w:pPr>
-            <w:r>
-              <w:rPr>
-                <w:rFonts w:ascii="Times New Roman" w:hAnsi="Times New Roman"/>
-                <w:color w:val="000000"/>
-                <w:szCs w:val="24"/>
-              </w:rPr>
-              <w:t>N/A</w:t>
+                <w:color w:val="000000" w:themeColor="text1"/>
+                <w:szCs w:val="24"/>
+              </w:rPr>
+            </w:pPr>
+            <w:r>
+              <w:rPr>
+                <w:rFonts w:ascii="Times New Roman" w:hAnsi="Times New Roman"/>
+                <w:color w:val="000000" w:themeColor="text1"/>
+                <w:szCs w:val="24"/>
+              </w:rPr>
+              <w:t>Not completed yet</w:t>
             </w:r>
           </w:p>
         </w:tc>
@@ -5627,168 +5672,75 @@
             <w:pPr>
               <w:pStyle w:val="TableContents"/>
               <w:snapToGrid w:val="0"/>
-              <w:cnfStyle w:val="000000100000" w:firstRow="0" w:lastRow="0" w:firstColumn="0" w:lastColumn="0" w:oddVBand="0" w:evenVBand="0" w:oddHBand="1" w:evenHBand="0" w:firstRowFirstColumn="0" w:firstRowLastColumn="0" w:lastRowFirstColumn="0" w:lastRowLastColumn="0"/>
-              <w:rPr>
-                <w:rFonts w:ascii="Times New Roman" w:hAnsi="Times New Roman"/>
-                <w:color w:val="000000"/>
-                <w:szCs w:val="24"/>
-              </w:rPr>
-            </w:pPr>
-          </w:p>
-        </w:tc>
-      </w:tr>
-      <w:tr>
-        <w:tc>
-          <w:tcPr>
-            <w:cnfStyle w:val="000010000000" w:firstRow="0" w:lastRow="0" w:firstColumn="0" w:lastColumn="0" w:oddVBand="1" w:evenVBand="0" w:oddHBand="0" w:evenHBand="0" w:firstRowFirstColumn="0" w:firstRowLastColumn="0" w:lastRowFirstColumn="0" w:lastRowLastColumn="0"/>
-            <w:tcW w:w="1186" w:type="dxa"/>
-          </w:tcPr>
-          <w:p>
-            <w:pPr>
-              <w:snapToGrid w:val="0"/>
-              <w:jc w:val="both"/>
-              <w:rPr>
-                <w:color w:val="FFFFFF"/>
-                <w:szCs w:val="24"/>
-              </w:rPr>
-            </w:pPr>
-            <w:r>
-              <w:rPr>
-                <w:color w:val="FFFFFF"/>
-                <w:szCs w:val="24"/>
-              </w:rPr>
-              <w:t>SE-F-0</w:t>
-            </w:r>
-            <w:r>
-              <w:rPr>
-                <w:color w:val="FFFFFF"/>
-                <w:szCs w:val="24"/>
-              </w:rPr>
-              <w:t>20</w:t>
-            </w:r>
-          </w:p>
-        </w:tc>
-        <w:tc>
-          <w:tcPr>
-            <w:tcW w:w="1226" w:type="dxa"/>
-          </w:tcPr>
-          <w:p>
-            <w:pPr>
-              <w:pStyle w:val="TableContents"/>
-              <w:snapToGrid w:val="0"/>
-              <w:cnfStyle w:val="000000000000" w:firstRow="0" w:lastRow="0" w:firstColumn="0" w:lastColumn="0" w:oddVBand="0" w:evenVBand="0" w:oddHBand="0" w:evenHBand="0" w:firstRowFirstColumn="0" w:firstRowLastColumn="0" w:lastRowFirstColumn="0" w:lastRowLastColumn="0"/>
-              <w:rPr>
-                <w:rFonts w:ascii="Times New Roman" w:hAnsi="Times New Roman"/>
-                <w:color w:val="000000"/>
-                <w:szCs w:val="24"/>
-              </w:rPr>
-            </w:pPr>
-            <w:r>
-              <w:rPr>
-                <w:rFonts w:ascii="Times New Roman" w:hAnsi="Times New Roman"/>
-                <w:color w:val="000000"/>
-                <w:szCs w:val="24"/>
-              </w:rPr>
-              <w:t>Fail</w:t>
-            </w:r>
-          </w:p>
-        </w:tc>
-        <w:tc>
-          <w:tcPr>
-            <w:cnfStyle w:val="000010000000" w:firstRow="0" w:lastRow="0" w:firstColumn="0" w:lastColumn="0" w:oddVBand="1" w:evenVBand="0" w:oddHBand="0" w:evenHBand="0" w:firstRowFirstColumn="0" w:firstRowLastColumn="0" w:lastRowFirstColumn="0" w:lastRowLastColumn="0"/>
-            <w:tcW w:w="6060" w:type="dxa"/>
-          </w:tcPr>
-          <w:p>
-            <w:pPr>
-              <w:pStyle w:val="TableContents"/>
-              <w:snapToGrid w:val="0"/>
-              <w:rPr>
-                <w:rFonts w:ascii="Times New Roman" w:hAnsi="Times New Roman"/>
-                <w:color w:val="000000"/>
-                <w:szCs w:val="24"/>
-              </w:rPr>
-            </w:pPr>
-            <w:r>
-              <w:rPr>
-                <w:rFonts w:ascii="Times New Roman" w:hAnsi="Times New Roman"/>
-                <w:color w:val="000000"/>
-                <w:szCs w:val="24"/>
-              </w:rPr>
-              <w:t>N/A</w:t>
-            </w:r>
-          </w:p>
-        </w:tc>
-        <w:tc>
-          <w:tcPr>
-            <w:tcW w:w="992" w:type="dxa"/>
-          </w:tcPr>
-          <w:p>
-            <w:pPr>
-              <w:pStyle w:val="TableContents"/>
-              <w:snapToGrid w:val="0"/>
-              <w:cnfStyle w:val="000000000000" w:firstRow="0" w:lastRow="0" w:firstColumn="0" w:lastColumn="0" w:oddVBand="0" w:evenVBand="0" w:oddHBand="0" w:evenHBand="0" w:firstRowFirstColumn="0" w:firstRowLastColumn="0" w:lastRowFirstColumn="0" w:lastRowLastColumn="0"/>
-              <w:rPr>
-                <w:rFonts w:ascii="Times New Roman" w:hAnsi="Times New Roman"/>
-                <w:color w:val="000000"/>
-                <w:szCs w:val="24"/>
-              </w:rPr>
-            </w:pPr>
+              <w:cnfStyle w:val="000000100000"/>
+              <w:rPr>
+                <w:rFonts w:ascii="Times New Roman" w:hAnsi="Times New Roman"/>
+                <w:color w:val="000000" w:themeColor="text1"/>
+                <w:szCs w:val="24"/>
+              </w:rPr>
+            </w:pPr>
+            <w:r>
+              <w:rPr>
+                <w:rFonts w:ascii="Times New Roman" w:hAnsi="Times New Roman"/>
+                <w:color w:val="000000" w:themeColor="text1"/>
+                <w:szCs w:val="24"/>
+              </w:rPr>
+              <w:t>#4</w:t>
+            </w:r>
           </w:p>
         </w:tc>
       </w:tr>
       <w:tr>
         <w:trPr>
-          <w:cnfStyle w:val="000000100000" w:firstRow="0" w:lastRow="0" w:firstColumn="0" w:lastColumn="0" w:oddVBand="0" w:evenVBand="0" w:oddHBand="1" w:evenHBand="0" w:firstRowFirstColumn="0" w:firstRowLastColumn="0" w:lastRowFirstColumn="0" w:lastRowLastColumn="0"/>
+          <w:trHeight w:val="89"/>
         </w:trPr>
         <w:tc>
           <w:tcPr>
-            <w:cnfStyle w:val="000010000000" w:firstRow="0" w:lastRow="0" w:firstColumn="0" w:lastColumn="0" w:oddVBand="1" w:evenVBand="0" w:oddHBand="0" w:evenHBand="0" w:firstRowFirstColumn="0" w:firstRowLastColumn="0" w:lastRowFirstColumn="0" w:lastRowLastColumn="0"/>
+            <w:cnfStyle w:val="000010000000"/>
             <w:tcW w:w="1186" w:type="dxa"/>
+            <w:tcBorders>
+              <w:left w:val="single" w:sz="4" w:space="0" w:color="auto"/>
+              <w:bottom w:val="single" w:sz="4" w:space="0" w:color="auto"/>
+            </w:tcBorders>
           </w:tcPr>
           <w:p>
             <w:pPr>
               <w:snapToGrid w:val="0"/>
               <w:jc w:val="both"/>
               <w:rPr>
-                <w:color w:val="FFFFFF"/>
-                <w:szCs w:val="24"/>
-              </w:rPr>
-            </w:pPr>
-            <w:r>
-              <w:rPr>
-                <w:color w:val="FFFFFF"/>
-                <w:szCs w:val="24"/>
-              </w:rPr>
-              <w:t>SE-F-0</w:t>
-            </w:r>
-            <w:r>
-              <w:rPr>
-                <w:color w:val="FFFFFF"/>
-                <w:szCs w:val="24"/>
-              </w:rPr>
-              <w:t>21</w:t>
+                <w:color w:val="000000" w:themeColor="text1"/>
+                <w:szCs w:val="24"/>
+              </w:rPr>
+            </w:pPr>
+            <w:r>
+              <w:rPr>
+                <w:color w:val="000000" w:themeColor="text1"/>
+                <w:szCs w:val="24"/>
+              </w:rPr>
+              <w:t>SE-F-020</w:t>
             </w:r>
           </w:p>
         </w:tc>
         <w:tc>
           <w:tcPr>
             <w:tcW w:w="1226" w:type="dxa"/>
+            <w:shd w:val="clear" w:color="auto" w:fill="F4B083" w:themeFill="accent2" w:themeFillTint="99"/>
           </w:tcPr>
           <w:p>
             <w:pPr>
               <w:pStyle w:val="TableContents"/>
               <w:snapToGrid w:val="0"/>
-              <w:cnfStyle w:val="000000100000" w:firstRow="0" w:lastRow="0" w:firstColumn="0" w:lastColumn="0" w:oddVBand="0" w:evenVBand="0" w:oddHBand="1" w:evenHBand="0" w:firstRowFirstColumn="0" w:firstRowLastColumn="0" w:lastRowFirstColumn="0" w:lastRowLastColumn="0"/>
-              <w:rPr>
-                <w:rFonts w:ascii="Times New Roman" w:hAnsi="Times New Roman"/>
-                <w:color w:val="000000"/>
-                <w:szCs w:val="24"/>
-              </w:rPr>
-            </w:pPr>
-            <w:r>
-              <w:rPr>
-                <w:rFonts w:ascii="Times New Roman" w:hAnsi="Times New Roman"/>
-                <w:color w:val="000000"/>
+              <w:cnfStyle w:val="000000000000"/>
+              <w:rPr>
+                <w:rFonts w:ascii="Times New Roman" w:hAnsi="Times New Roman"/>
+                <w:color w:val="000000" w:themeColor="text1"/>
+                <w:szCs w:val="24"/>
+              </w:rPr>
+            </w:pPr>
+            <w:r>
+              <w:rPr>
+                <w:rFonts w:ascii="Times New Roman" w:hAnsi="Times New Roman"/>
+                <w:color w:val="000000" w:themeColor="text1"/>
                 <w:szCs w:val="24"/>
               </w:rPr>
               <w:t>Fail</w:t>
@@ -5797,7 +5749,7 @@
         </w:tc>
         <w:tc>
           <w:tcPr>
-            <w:cnfStyle w:val="000010000000" w:firstRow="0" w:lastRow="0" w:firstColumn="0" w:lastColumn="0" w:oddVBand="1" w:evenVBand="0" w:oddHBand="0" w:evenHBand="0" w:firstRowFirstColumn="0" w:firstRowLastColumn="0" w:lastRowFirstColumn="0" w:lastRowLastColumn="0"/>
+            <w:cnfStyle w:val="000010000000"/>
             <w:tcW w:w="6060" w:type="dxa"/>
           </w:tcPr>
           <w:p>
@@ -5806,17 +5758,17 @@
               <w:snapToGrid w:val="0"/>
               <w:rPr>
                 <w:rFonts w:ascii="Times New Roman" w:hAnsi="Times New Roman"/>
-                <w:color w:val="000000"/>
-                <w:szCs w:val="24"/>
-              </w:rPr>
-            </w:pPr>
-            <w:r>
-              <w:rPr>
-                <w:rFonts w:ascii="Times New Roman" w:hAnsi="Times New Roman"/>
-                <w:color w:val="000000"/>
-                <w:szCs w:val="24"/>
-              </w:rPr>
-              <w:t>N/A</w:t>
+                <w:color w:val="000000" w:themeColor="text1"/>
+                <w:szCs w:val="24"/>
+              </w:rPr>
+            </w:pPr>
+            <w:r>
+              <w:rPr>
+                <w:rFonts w:ascii="Times New Roman" w:hAnsi="Times New Roman"/>
+                <w:color w:val="000000" w:themeColor="text1"/>
+                <w:szCs w:val="24"/>
+              </w:rPr>
+              <w:t>Not completed yet</w:t>
             </w:r>
           </w:p>
         </w:tc>
@@ -5828,66 +5780,75 @@
             <w:pPr>
               <w:pStyle w:val="TableContents"/>
               <w:snapToGrid w:val="0"/>
-              <w:cnfStyle w:val="000000100000" w:firstRow="0" w:lastRow="0" w:firstColumn="0" w:lastColumn="0" w:oddVBand="0" w:evenVBand="0" w:oddHBand="1" w:evenHBand="0" w:firstRowFirstColumn="0" w:firstRowLastColumn="0" w:lastRowFirstColumn="0" w:lastRowLastColumn="0"/>
-              <w:rPr>
-                <w:rFonts w:ascii="Times New Roman" w:hAnsi="Times New Roman"/>
-                <w:color w:val="000000"/>
-                <w:szCs w:val="24"/>
-              </w:rPr>
-            </w:pPr>
+              <w:cnfStyle w:val="000000000000"/>
+              <w:rPr>
+                <w:rFonts w:ascii="Times New Roman" w:hAnsi="Times New Roman"/>
+                <w:color w:val="000000" w:themeColor="text1"/>
+                <w:szCs w:val="24"/>
+              </w:rPr>
+            </w:pPr>
+            <w:r>
+              <w:rPr>
+                <w:rFonts w:ascii="Times New Roman" w:hAnsi="Times New Roman"/>
+                <w:color w:val="000000" w:themeColor="text1"/>
+                <w:szCs w:val="24"/>
+              </w:rPr>
+              <w:t>#4</w:t>
+            </w:r>
           </w:p>
         </w:tc>
       </w:tr>
       <w:tr>
-        <w:tc>
-          <w:tcPr>
-            <w:cnfStyle w:val="000010000000" w:firstRow="0" w:lastRow="0" w:firstColumn="0" w:lastColumn="0" w:oddVBand="1" w:evenVBand="0" w:oddHBand="0" w:evenHBand="0" w:firstRowFirstColumn="0" w:firstRowLastColumn="0" w:lastRowFirstColumn="0" w:lastRowLastColumn="0"/>
+        <w:trPr>
+          <w:cnfStyle w:val="000000100000"/>
+        </w:trPr>
+        <w:tc>
+          <w:tcPr>
+            <w:cnfStyle w:val="000010000000"/>
             <w:tcW w:w="1186" w:type="dxa"/>
+            <w:tcBorders>
+              <w:left w:val="single" w:sz="4" w:space="0" w:color="auto"/>
+              <w:bottom w:val="single" w:sz="4" w:space="0" w:color="auto"/>
+            </w:tcBorders>
           </w:tcPr>
           <w:p>
             <w:pPr>
               <w:snapToGrid w:val="0"/>
               <w:jc w:val="both"/>
               <w:rPr>
-                <w:color w:val="FFFFFF"/>
-                <w:szCs w:val="24"/>
-              </w:rPr>
-            </w:pPr>
-            <w:r>
-              <w:rPr>
-                <w:color w:val="FFFFFF"/>
-                <w:szCs w:val="24"/>
-              </w:rPr>
-              <w:t>SE-F-0</w:t>
-            </w:r>
-            <w:r>
-              <w:rPr>
-                <w:color w:val="FFFFFF"/>
-                <w:szCs w:val="24"/>
-              </w:rPr>
-              <w:t>22</w:t>
+                <w:color w:val="000000" w:themeColor="text1"/>
+                <w:szCs w:val="24"/>
+              </w:rPr>
+            </w:pPr>
+            <w:r>
+              <w:rPr>
+                <w:color w:val="000000" w:themeColor="text1"/>
+                <w:szCs w:val="24"/>
+              </w:rPr>
+              <w:t>SE-F-021</w:t>
             </w:r>
           </w:p>
         </w:tc>
         <w:tc>
           <w:tcPr>
             <w:tcW w:w="1226" w:type="dxa"/>
+            <w:shd w:val="clear" w:color="auto" w:fill="F4B083" w:themeFill="accent2" w:themeFillTint="99"/>
           </w:tcPr>
           <w:p>
             <w:pPr>
               <w:pStyle w:val="TableContents"/>
               <w:snapToGrid w:val="0"/>
-              <w:cnfStyle w:val="000000000000" w:firstRow="0" w:lastRow="0" w:firstColumn="0" w:lastColumn="0" w:oddVBand="0" w:evenVBand="0" w:oddHBand="0" w:evenHBand="0" w:firstRowFirstColumn="0" w:firstRowLastColumn="0" w:lastRowFirstColumn="0" w:lastRowLastColumn="0"/>
-              <w:rPr>
-                <w:rFonts w:ascii="Times New Roman" w:hAnsi="Times New Roman"/>
-                <w:color w:val="000000"/>
-                <w:szCs w:val="24"/>
-              </w:rPr>
-            </w:pPr>
-            <w:r>
-              <w:rPr>
-                <w:rFonts w:ascii="Times New Roman" w:hAnsi="Times New Roman"/>
-                <w:color w:val="000000"/>
+              <w:cnfStyle w:val="000000100000"/>
+              <w:rPr>
+                <w:rFonts w:ascii="Times New Roman" w:hAnsi="Times New Roman"/>
+                <w:color w:val="000000" w:themeColor="text1"/>
+                <w:szCs w:val="24"/>
+              </w:rPr>
+            </w:pPr>
+            <w:r>
+              <w:rPr>
+                <w:rFonts w:ascii="Times New Roman" w:hAnsi="Times New Roman"/>
+                <w:color w:val="000000" w:themeColor="text1"/>
                 <w:szCs w:val="24"/>
               </w:rPr>
               <w:t>Fail</w:t>
@@ -5896,7 +5857,7 @@
         </w:tc>
         <w:tc>
           <w:tcPr>
-            <w:cnfStyle w:val="000010000000" w:firstRow="0" w:lastRow="0" w:firstColumn="0" w:lastColumn="0" w:oddVBand="1" w:evenVBand="0" w:oddHBand="0" w:evenHBand="0" w:firstRowFirstColumn="0" w:firstRowLastColumn="0" w:lastRowFirstColumn="0" w:lastRowLastColumn="0"/>
+            <w:cnfStyle w:val="000010000000"/>
             <w:tcW w:w="6060" w:type="dxa"/>
           </w:tcPr>
           <w:p>
@@ -5905,17 +5866,17 @@
               <w:snapToGrid w:val="0"/>
               <w:rPr>
                 <w:rFonts w:ascii="Times New Roman" w:hAnsi="Times New Roman"/>
-                <w:color w:val="000000"/>
-                <w:szCs w:val="24"/>
-              </w:rPr>
-            </w:pPr>
-            <w:r>
-              <w:rPr>
-                <w:rFonts w:ascii="Times New Roman" w:hAnsi="Times New Roman"/>
-                <w:color w:val="000000"/>
-                <w:szCs w:val="24"/>
-              </w:rPr>
-              <w:t>N/A</w:t>
+                <w:color w:val="000000" w:themeColor="text1"/>
+                <w:szCs w:val="24"/>
+              </w:rPr>
+            </w:pPr>
+            <w:r>
+              <w:rPr>
+                <w:rFonts w:ascii="Times New Roman" w:hAnsi="Times New Roman"/>
+                <w:color w:val="000000" w:themeColor="text1"/>
+                <w:szCs w:val="24"/>
+              </w:rPr>
+              <w:t>Not completed yet</w:t>
             </w:r>
           </w:p>
         </w:tc>
@@ -5927,13 +5888,125 @@
             <w:pPr>
               <w:pStyle w:val="TableContents"/>
               <w:snapToGrid w:val="0"/>
-              <w:cnfStyle w:val="000000000000" w:firstRow="0" w:lastRow="0" w:firstColumn="0" w:lastColumn="0" w:oddVBand="0" w:evenVBand="0" w:oddHBand="0" w:evenHBand="0" w:firstRowFirstColumn="0" w:firstRowLastColumn="0" w:lastRowFirstColumn="0" w:lastRowLastColumn="0"/>
-              <w:rPr>
-                <w:rFonts w:ascii="Times New Roman" w:hAnsi="Times New Roman"/>
-                <w:color w:val="000000"/>
-                <w:szCs w:val="24"/>
-              </w:rPr>
-            </w:pPr>
+              <w:cnfStyle w:val="000000100000"/>
+              <w:rPr>
+                <w:rFonts w:ascii="Times New Roman" w:hAnsi="Times New Roman"/>
+                <w:color w:val="000000" w:themeColor="text1"/>
+                <w:szCs w:val="24"/>
+              </w:rPr>
+            </w:pPr>
+            <w:r>
+              <w:rPr>
+                <w:rFonts w:ascii="Times New Roman" w:hAnsi="Times New Roman"/>
+                <w:color w:val="000000" w:themeColor="text1"/>
+                <w:szCs w:val="24"/>
+              </w:rPr>
+              <w:t>#4</w:t>
+            </w:r>
+          </w:p>
+        </w:tc>
+      </w:tr>
+      <w:tr>
+        <w:tc>
+          <w:tcPr>
+            <w:cnfStyle w:val="000010000000"/>
+            <w:tcW w:w="1186" w:type="dxa"/>
+            <w:tcBorders>
+              <w:left w:val="single" w:sz="4" w:space="0" w:color="auto"/>
+            </w:tcBorders>
+          </w:tcPr>
+          <w:p>
+            <w:pPr>
+              <w:snapToGrid w:val="0"/>
+              <w:jc w:val="both"/>
+              <w:rPr>
+                <w:color w:val="000000" w:themeColor="text1"/>
+                <w:szCs w:val="24"/>
+              </w:rPr>
+            </w:pPr>
+            <w:r>
+              <w:rPr>
+                <w:color w:val="000000" w:themeColor="text1"/>
+                <w:szCs w:val="24"/>
+              </w:rPr>
+              <w:t>SE-F-022</w:t>
+            </w:r>
+          </w:p>
+        </w:tc>
+        <w:tc>
+          <w:tcPr>
+            <w:tcW w:w="1226" w:type="dxa"/>
+            <w:shd w:val="clear" w:color="auto" w:fill="F4B083" w:themeFill="accent2" w:themeFillTint="99"/>
+          </w:tcPr>
+          <w:p>
+            <w:pPr>
+              <w:pStyle w:val="TableContents"/>
+              <w:snapToGrid w:val="0"/>
+              <w:cnfStyle w:val="000000000000"/>
+              <w:rPr>
+                <w:rFonts w:ascii="Times New Roman" w:hAnsi="Times New Roman"/>
+                <w:color w:val="000000" w:themeColor="text1"/>
+                <w:szCs w:val="24"/>
+              </w:rPr>
+            </w:pPr>
+            <w:r>
+              <w:rPr>
+                <w:rFonts w:ascii="Times New Roman" w:hAnsi="Times New Roman"/>
+                <w:color w:val="000000" w:themeColor="text1"/>
+                <w:szCs w:val="24"/>
+              </w:rPr>
+              <w:t>Fail</w:t>
+            </w:r>
+          </w:p>
+        </w:tc>
+        <w:tc>
+          <w:tcPr>
+            <w:cnfStyle w:val="000010000000"/>
+            <w:tcW w:w="6060" w:type="dxa"/>
+          </w:tcPr>
+          <w:p>
+            <w:pPr>
+              <w:pStyle w:val="TableContents"/>
+              <w:snapToGrid w:val="0"/>
+              <w:rPr>
+                <w:rFonts w:ascii="Times New Roman" w:hAnsi="Times New Roman"/>
+                <w:color w:val="000000" w:themeColor="text1"/>
+                <w:szCs w:val="24"/>
+              </w:rPr>
+            </w:pPr>
+            <w:r>
+              <w:rPr>
+                <w:rFonts w:ascii="Times New Roman" w:hAnsi="Times New Roman"/>
+                <w:color w:val="000000" w:themeColor="text1"/>
+                <w:szCs w:val="24"/>
+              </w:rPr>
+              <w:t>Not completed yet</w:t>
+            </w:r>
+          </w:p>
+        </w:tc>
+        <w:tc>
+          <w:tcPr>
+            <w:tcW w:w="992" w:type="dxa"/>
+          </w:tcPr>
+          <w:p>
+            <w:pPr>
+              <w:pStyle w:val="TableContents"/>
+              <w:snapToGrid w:val="0"/>
+              <w:cnfStyle w:val="000000000000"/>
+              <w:rPr>
+                <w:rFonts w:ascii="Times New Roman" w:hAnsi="Times New Roman"/>
+                <w:color w:val="000000" w:themeColor="text1"/>
+                <w:szCs w:val="24"/>
+              </w:rPr>
+            </w:pPr>
+            <w:r>
+              <w:rPr>
+                <w:rFonts w:ascii="Times New Roman" w:hAnsi="Times New Roman"/>
+                <w:color w:val="000000" w:themeColor="text1"/>
+                <w:szCs w:val="24"/>
+              </w:rPr>
+              <w:t>#4</w:t>
+            </w:r>
           </w:p>
         </w:tc>
       </w:tr>
@@ -6139,94 +6212,18 @@
           <w:szCs w:val="32"/>
           <w:lang w:val="en-US" w:bidi="ar-SA"/>
         </w:rPr>
-        <w:t xml:space="preserve">] Software Engineering Group 05. Project Plan. S. Raychev, B. O’Donovan, H. Clark, W. </w:t>
+        <w:t>] Software Engineering Group 05. Project Plan. S. Raychev, B. O’Donovan, H. Clark, W. Arslett, W. Lea, N. Vicker and S. Clasby. 1.2 Release.</w:t>
       </w:r>
-      <w:proofErr w:type="spellStart"/>
+    </w:p>
+    <w:p>
       <w:r>
-        <w:rPr>
-          <w:rFonts w:cs="Times New Roman"/>
-          <w:kern w:val="0"/>
-          <w:szCs w:val="32"/>
-          <w:lang w:val="en-US" w:bidi="ar-SA"/>
-        </w:rPr>
-        <w:t>Arslett</w:t>
+        <w:t>[2] Software Engineering Group 05. Requirements Specification. C. J. Price and B. P. Tiddeman. SE.QA.RS. . 1.4 Release.</w:t>
       </w:r>
-      <w:proofErr w:type="spellEnd"/>
+    </w:p>
+    <w:p/>
+    <w:p>
       <w:r>
-        <w:rPr>
-          <w:rFonts w:cs="Times New Roman"/>
-          <w:kern w:val="0"/>
-          <w:szCs w:val="32"/>
-          <w:lang w:val="en-US" w:bidi="ar-SA"/>
-        </w:rPr>
-        <w:t xml:space="preserve">, W. Lea, N. </w:t>
-      </w:r>
-      <w:proofErr w:type="spellStart"/>
-      <w:r>
-        <w:rPr>
-          <w:rFonts w:cs="Times New Roman"/>
-          <w:kern w:val="0"/>
-          <w:szCs w:val="32"/>
-          <w:lang w:val="en-US" w:bidi="ar-SA"/>
-        </w:rPr>
-        <w:t>Vicker</w:t>
-      </w:r>
-      <w:proofErr w:type="spellEnd"/>
-      <w:r>
-        <w:rPr>
-          <w:rFonts w:cs="Times New Roman"/>
-          <w:kern w:val="0"/>
-          <w:szCs w:val="32"/>
-          <w:lang w:val="en-US" w:bidi="ar-SA"/>
-        </w:rPr>
-        <w:t xml:space="preserve"> and S. </w:t>
-      </w:r>
-      <w:proofErr w:type="spellStart"/>
-      <w:r>
-        <w:rPr>
-          <w:rFonts w:cs="Times New Roman"/>
-          <w:kern w:val="0"/>
-          <w:szCs w:val="32"/>
-          <w:lang w:val="en-US" w:bidi="ar-SA"/>
-        </w:rPr>
-        <w:t>Clasby</w:t>
-      </w:r>
-      <w:proofErr w:type="spellEnd"/>
-      <w:r>
-        <w:rPr>
-          <w:rFonts w:cs="Times New Roman"/>
-          <w:kern w:val="0"/>
-          <w:szCs w:val="32"/>
-          <w:lang w:val="en-US" w:bidi="ar-SA"/>
-        </w:rPr>
-        <w:t>. 1.2 Release.</w:t>
-      </w:r>
-    </w:p>
-    <w:p>
-      <w:r>
-        <w:t>[2] Software Engineering Group 05. Requirements Specification. C. J. Price and B. P. Tiddeman. SE.QA.RS</w:t>
-      </w:r>
-      <w:proofErr w:type="gramStart"/>
-      <w:r>
-        <w:t>. .</w:t>
-      </w:r>
-      <w:proofErr w:type="gramEnd"/>
-      <w:r>
-        <w:t xml:space="preserve"> 1.4 Release.</w:t>
-      </w:r>
-    </w:p>
-    <w:p/>
-    <w:p>
-      <w:r>
-        <w:t>[3] Software Engineering Group 05. Test Procedure Standards. C. J. Price, N. W. Hardy and B. P. Tiddeman. SE.QA.06</w:t>
-      </w:r>
-      <w:proofErr w:type="gramStart"/>
-      <w:r>
-        <w:t>. .</w:t>
-      </w:r>
-      <w:proofErr w:type="gramEnd"/>
-      <w:r>
-        <w:t xml:space="preserve"> 1.7 Release.</w:t>
+        <w:t>[3] Software Engineering Group 05. Test Procedure Standards. C. J. Price, N. W. Hardy and B. P. Tiddeman. SE.QA.06. . 1.7 Release.</w:t>
       </w:r>
     </w:p>
     <w:p/>
@@ -6251,7 +6248,7 @@
         <w:tblW w:w="9320" w:type="dxa"/>
         <w:jc w:val="center"/>
         <w:tblLayout w:type="fixed"/>
-        <w:tblLook w:val="04A0" w:firstRow="1" w:lastRow="0" w:firstColumn="1" w:lastColumn="0" w:noHBand="0" w:noVBand="1"/>
+        <w:tblLook w:val="04A0"/>
       </w:tblPr>
       <w:tblGrid>
         <w:gridCol w:w="1079"/>
@@ -6927,7 +6924,7 @@
 </file>
 
 <file path=word/endnotes.xml><?xml version="1.0" encoding="utf-8"?>
-<w:endnotes xmlns:wpc="http://schemas.microsoft.com/office/word/2010/wordprocessingCanvas" xmlns:mc="http://schemas.openxmlformats.org/markup-compatibility/2006" xmlns:o="urn:schemas-microsoft-com:office:office" xmlns:r="http://schemas.openxmlformats.org/officeDocument/2006/relationships" xmlns:m="http://schemas.openxmlformats.org/officeDocument/2006/math" xmlns:v="urn:schemas-microsoft-com:vml" xmlns:wp14="http://schemas.microsoft.com/office/word/2010/wordprocessingDrawing" xmlns:wp="http://schemas.openxmlformats.org/drawingml/2006/wordprocessingDrawing" xmlns:w10="urn:schemas-microsoft-com:office:word" xmlns:w="http://schemas.openxmlformats.org/wordprocessingml/2006/main" xmlns:w14="http://schemas.microsoft.com/office/word/2010/wordml" xmlns:w15="http://schemas.microsoft.com/office/word/2012/wordml" xmlns:wpg="http://schemas.microsoft.com/office/word/2010/wordprocessingGroup" xmlns:wpi="http://schemas.microsoft.com/office/word/2010/wordprocessingInk" xmlns:wne="http://schemas.microsoft.com/office/word/2006/wordml" xmlns:wps="http://schemas.microsoft.com/office/word/2010/wordprocessingShape" mc:Ignorable="w14 w15 wp14">
+<w:endnotes xmlns:ve="http://schemas.openxmlformats.org/markup-compatibility/2006" xmlns:o="urn:schemas-microsoft-com:office:office" xmlns:r="http://schemas.openxmlformats.org/officeDocument/2006/relationships" xmlns:m="http://schemas.openxmlformats.org/officeDocument/2006/math" xmlns:v="urn:schemas-microsoft-com:vml" xmlns:wp="http://schemas.openxmlformats.org/drawingml/2006/wordprocessingDrawing" xmlns:w10="urn:schemas-microsoft-com:office:word" xmlns:w="http://schemas.openxmlformats.org/wordprocessingml/2006/main" xmlns:wne="http://schemas.microsoft.com/office/word/2006/wordml">
   <w:endnote w:type="separator" w:id="-1">
     <w:p>
       <w:r>
@@ -6946,7 +6943,7 @@
 </file>
 
 <file path=word/footer1.xml><?xml version="1.0" encoding="utf-8"?>
-<w:ftr xmlns:wpc="http://schemas.microsoft.com/office/word/2010/wordprocessingCanvas" xmlns:mc="http://schemas.openxmlformats.org/markup-compatibility/2006" xmlns:o="urn:schemas-microsoft-com:office:office" xmlns:r="http://schemas.openxmlformats.org/officeDocument/2006/relationships" xmlns:m="http://schemas.openxmlformats.org/officeDocument/2006/math" xmlns:v="urn:schemas-microsoft-com:vml" xmlns:wp14="http://schemas.microsoft.com/office/word/2010/wordprocessingDrawing" xmlns:wp="http://schemas.openxmlformats.org/drawingml/2006/wordprocessingDrawing" xmlns:w10="urn:schemas-microsoft-com:office:word" xmlns:w="http://schemas.openxmlformats.org/wordprocessingml/2006/main" xmlns:w14="http://schemas.microsoft.com/office/word/2010/wordml" xmlns:w15="http://schemas.microsoft.com/office/word/2012/wordml" xmlns:wpg="http://schemas.microsoft.com/office/word/2010/wordprocessingGroup" xmlns:wpi="http://schemas.microsoft.com/office/word/2010/wordprocessingInk" xmlns:wne="http://schemas.microsoft.com/office/word/2006/wordml" xmlns:wps="http://schemas.microsoft.com/office/word/2010/wordprocessingShape" mc:Ignorable="w14 w15 wp14">
+<w:ftr xmlns:ve="http://schemas.openxmlformats.org/markup-compatibility/2006" xmlns:o="urn:schemas-microsoft-com:office:office" xmlns:r="http://schemas.openxmlformats.org/officeDocument/2006/relationships" xmlns:m="http://schemas.openxmlformats.org/officeDocument/2006/math" xmlns:v="urn:schemas-microsoft-com:vml" xmlns:wp="http://schemas.openxmlformats.org/drawingml/2006/wordprocessingDrawing" xmlns:w10="urn:schemas-microsoft-com:office:word" xmlns:w="http://schemas.openxmlformats.org/wordprocessingml/2006/main" xmlns:wne="http://schemas.microsoft.com/office/word/2006/wordml">
   <w:p>
     <w:pPr>
       <w:pStyle w:val="Footer"/>
@@ -6984,7 +6981,6 @@
           <w:docPartUnique/>
         </w:docPartObj>
       </w:sdtPr>
-      <w:sdtEndPr/>
       <w:sdtContent>
         <w:sdt>
           <w:sdtPr>
@@ -6998,7 +6994,6 @@
               <w:docPartUnique/>
             </w:docPartObj>
           </w:sdtPr>
-          <w:sdtEndPr/>
           <w:sdtContent>
             <w:r>
               <w:rPr>
@@ -7120,7 +7115,7 @@
                 <w:noProof/>
                 <w:sz w:val="22"/>
               </w:rPr>
-              <w:t>7</w:t>
+              <w:t>6</w:t>
             </w:r>
             <w:r>
               <w:rPr>
@@ -7193,7 +7188,7 @@
 </file>
 
 <file path=word/footnotes.xml><?xml version="1.0" encoding="utf-8"?>
-<w:footnotes xmlns:wpc="http://schemas.microsoft.com/office/word/2010/wordprocessingCanvas" xmlns:mc="http://schemas.openxmlformats.org/markup-compatibility/2006" xmlns:o="urn:schemas-microsoft-com:office:office" xmlns:r="http://schemas.openxmlformats.org/officeDocument/2006/relationships" xmlns:m="http://schemas.openxmlformats.org/officeDocument/2006/math" xmlns:v="urn:schemas-microsoft-com:vml" xmlns:wp14="http://schemas.microsoft.com/office/word/2010/wordprocessingDrawing" xmlns:wp="http://schemas.openxmlformats.org/drawingml/2006/wordprocessingDrawing" xmlns:w10="urn:schemas-microsoft-com:office:word" xmlns:w="http://schemas.openxmlformats.org/wordprocessingml/2006/main" xmlns:w14="http://schemas.microsoft.com/office/word/2010/wordml" xmlns:w15="http://schemas.microsoft.com/office/word/2012/wordml" xmlns:wpg="http://schemas.microsoft.com/office/word/2010/wordprocessingGroup" xmlns:wpi="http://schemas.microsoft.com/office/word/2010/wordprocessingInk" xmlns:wne="http://schemas.microsoft.com/office/word/2006/wordml" xmlns:wps="http://schemas.microsoft.com/office/word/2010/wordprocessingShape" mc:Ignorable="w14 w15 wp14">
+<w:footnotes xmlns:ve="http://schemas.openxmlformats.org/markup-compatibility/2006" xmlns:o="urn:schemas-microsoft-com:office:office" xmlns:r="http://schemas.openxmlformats.org/officeDocument/2006/relationships" xmlns:m="http://schemas.openxmlformats.org/officeDocument/2006/math" xmlns:v="urn:schemas-microsoft-com:vml" xmlns:wp="http://schemas.openxmlformats.org/drawingml/2006/wordprocessingDrawing" xmlns:w10="urn:schemas-microsoft-com:office:word" xmlns:w="http://schemas.openxmlformats.org/wordprocessingml/2006/main" xmlns:wne="http://schemas.microsoft.com/office/word/2006/wordml">
   <w:footnote w:type="separator" w:id="-1">
     <w:p>
       <w:r>
@@ -7215,7 +7210,7 @@
 </file>
 
 <file path=word/header1.xml><?xml version="1.0" encoding="utf-8"?>
-<w:hdr xmlns:wpc="http://schemas.microsoft.com/office/word/2010/wordprocessingCanvas" xmlns:mc="http://schemas.openxmlformats.org/markup-compatibility/2006" xmlns:o="urn:schemas-microsoft-com:office:office" xmlns:r="http://schemas.openxmlformats.org/officeDocument/2006/relationships" xmlns:m="http://schemas.openxmlformats.org/officeDocument/2006/math" xmlns:v="urn:schemas-microsoft-com:vml" xmlns:wp14="http://schemas.microsoft.com/office/word/2010/wordprocessingDrawing" xmlns:wp="http://schemas.openxmlformats.org/drawingml/2006/wordprocessingDrawing" xmlns:w10="urn:schemas-microsoft-com:office:word" xmlns:w="http://schemas.openxmlformats.org/wordprocessingml/2006/main" xmlns:w14="http://schemas.microsoft.com/office/word/2010/wordml" xmlns:w15="http://schemas.microsoft.com/office/word/2012/wordml" xmlns:wpg="http://schemas.microsoft.com/office/word/2010/wordprocessingGroup" xmlns:wpi="http://schemas.microsoft.com/office/word/2010/wordprocessingInk" xmlns:wne="http://schemas.microsoft.com/office/word/2006/wordml" xmlns:wps="http://schemas.microsoft.com/office/word/2010/wordprocessingShape" mc:Ignorable="w14 w15 wp14">
+<w:hdr xmlns:ve="http://schemas.openxmlformats.org/markup-compatibility/2006" xmlns:o="urn:schemas-microsoft-com:office:office" xmlns:r="http://schemas.openxmlformats.org/officeDocument/2006/relationships" xmlns:m="http://schemas.openxmlformats.org/officeDocument/2006/math" xmlns:v="urn:schemas-microsoft-com:vml" xmlns:wp="http://schemas.openxmlformats.org/drawingml/2006/wordprocessingDrawing" xmlns:w10="urn:schemas-microsoft-com:office:word" xmlns:w="http://schemas.openxmlformats.org/wordprocessingml/2006/main" xmlns:wne="http://schemas.microsoft.com/office/word/2006/wordml">
   <w:p>
     <w:pPr>
       <w:pStyle w:val="Header"/>
@@ -7251,7 +7246,7 @@
 </file>
 
 <file path=word/numbering.xml><?xml version="1.0" encoding="utf-8"?>
-<w:numbering xmlns:wpc="http://schemas.microsoft.com/office/word/2010/wordprocessingCanvas" xmlns:mc="http://schemas.openxmlformats.org/markup-compatibility/2006" xmlns:o="urn:schemas-microsoft-com:office:office" xmlns:r="http://schemas.openxmlformats.org/officeDocument/2006/relationships" xmlns:m="http://schemas.openxmlformats.org/officeDocument/2006/math" xmlns:v="urn:schemas-microsoft-com:vml" xmlns:wp14="http://schemas.microsoft.com/office/word/2010/wordprocessingDrawing" xmlns:wp="http://schemas.openxmlformats.org/drawingml/2006/wordprocessingDrawing" xmlns:w10="urn:schemas-microsoft-com:office:word" xmlns:w="http://schemas.openxmlformats.org/wordprocessingml/2006/main" xmlns:w14="http://schemas.microsoft.com/office/word/2010/wordml" xmlns:w15="http://schemas.microsoft.com/office/word/2012/wordml" xmlns:wpg="http://schemas.microsoft.com/office/word/2010/wordprocessingGroup" xmlns:wpi="http://schemas.microsoft.com/office/word/2010/wordprocessingInk" xmlns:wne="http://schemas.microsoft.com/office/word/2006/wordml" xmlns:wps="http://schemas.microsoft.com/office/word/2010/wordprocessingShape" mc:Ignorable="w14 w15 wp14">
+<w:numbering xmlns:ve="http://schemas.openxmlformats.org/markup-compatibility/2006" xmlns:o="urn:schemas-microsoft-com:office:office" xmlns:r="http://schemas.openxmlformats.org/officeDocument/2006/relationships" xmlns:m="http://schemas.openxmlformats.org/officeDocument/2006/math" xmlns:v="urn:schemas-microsoft-com:vml" xmlns:wp="http://schemas.openxmlformats.org/drawingml/2006/wordprocessingDrawing" xmlns:w10="urn:schemas-microsoft-com:office:word" xmlns:w="http://schemas.openxmlformats.org/wordprocessingml/2006/main" xmlns:wne="http://schemas.microsoft.com/office/word/2006/wordml">
   <w:abstractNum w:abstractNumId="0">
     <w:nsid w:val="00000001"/>
     <w:multiLevelType w:val="hybridMultilevel"/>
@@ -8140,7 +8135,7 @@
 </file>
 
 <file path=word/styles.xml><?xml version="1.0" encoding="utf-8"?>
-<w:styles xmlns:mc="http://schemas.openxmlformats.org/markup-compatibility/2006" xmlns:r="http://schemas.openxmlformats.org/officeDocument/2006/relationships" xmlns:w="http://schemas.openxmlformats.org/wordprocessingml/2006/main" xmlns:w14="http://schemas.microsoft.com/office/word/2010/wordml" xmlns:w15="http://schemas.microsoft.com/office/word/2012/wordml" mc:Ignorable="w14 w15">
+<w:styles xmlns:r="http://schemas.openxmlformats.org/officeDocument/2006/relationships" xmlns:w="http://schemas.openxmlformats.org/wordprocessingml/2006/main">
   <w:docDefaults>
     <w:rPrDefault>
       <w:rPr>
@@ -8160,373 +8155,149 @@
       </w:pPr>
     </w:pPrDefault>
   </w:docDefaults>
-  <w:latentStyles w:defLockedState="0" w:defUIPriority="99" w:defSemiHidden="0" w:defUnhideWhenUsed="0" w:defQFormat="0" w:count="371">
-    <w:lsdException w:name="Normal" w:uiPriority="0" w:qFormat="1"/>
-    <w:lsdException w:name="heading 1" w:uiPriority="9" w:qFormat="1"/>
-    <w:lsdException w:name="heading 2" w:semiHidden="1" w:uiPriority="9" w:unhideWhenUsed="1" w:qFormat="1"/>
-    <w:lsdException w:name="heading 3" w:semiHidden="1" w:uiPriority="9" w:unhideWhenUsed="1" w:qFormat="1"/>
-    <w:lsdException w:name="heading 4" w:semiHidden="1" w:uiPriority="9" w:unhideWhenUsed="1" w:qFormat="1"/>
-    <w:lsdException w:name="heading 5" w:semiHidden="1" w:uiPriority="9" w:unhideWhenUsed="1" w:qFormat="1"/>
-    <w:lsdException w:name="heading 6" w:semiHidden="1" w:uiPriority="9" w:unhideWhenUsed="1" w:qFormat="1"/>
-    <w:lsdException w:name="heading 7" w:semiHidden="1" w:uiPriority="9" w:unhideWhenUsed="1" w:qFormat="1"/>
-    <w:lsdException w:name="heading 8" w:semiHidden="1" w:uiPriority="9" w:unhideWhenUsed="1" w:qFormat="1"/>
-    <w:lsdException w:name="heading 9" w:semiHidden="1" w:uiPriority="9" w:unhideWhenUsed="1" w:qFormat="1"/>
-    <w:lsdException w:name="index 1" w:semiHidden="1" w:unhideWhenUsed="1"/>
-    <w:lsdException w:name="index 2" w:semiHidden="1" w:unhideWhenUsed="1"/>
-    <w:lsdException w:name="index 3" w:semiHidden="1" w:unhideWhenUsed="1"/>
-    <w:lsdException w:name="index 4" w:semiHidden="1" w:unhideWhenUsed="1"/>
-    <w:lsdException w:name="index 5" w:semiHidden="1" w:unhideWhenUsed="1"/>
-    <w:lsdException w:name="index 6" w:semiHidden="1" w:unhideWhenUsed="1"/>
-    <w:lsdException w:name="index 7" w:semiHidden="1" w:unhideWhenUsed="1"/>
-    <w:lsdException w:name="index 8" w:semiHidden="1" w:unhideWhenUsed="1"/>
-    <w:lsdException w:name="index 9" w:semiHidden="1" w:unhideWhenUsed="1"/>
-    <w:lsdException w:name="toc 1" w:semiHidden="1" w:uiPriority="39" w:unhideWhenUsed="1"/>
-    <w:lsdException w:name="toc 2" w:semiHidden="1" w:uiPriority="39" w:unhideWhenUsed="1"/>
-    <w:lsdException w:name="toc 3" w:semiHidden="1" w:uiPriority="39" w:unhideWhenUsed="1"/>
-    <w:lsdException w:name="toc 4" w:semiHidden="1" w:uiPriority="39" w:unhideWhenUsed="1"/>
-    <w:lsdException w:name="toc 5" w:semiHidden="1" w:uiPriority="39" w:unhideWhenUsed="1"/>
-    <w:lsdException w:name="toc 6" w:semiHidden="1" w:uiPriority="39" w:unhideWhenUsed="1"/>
-    <w:lsdException w:name="toc 7" w:semiHidden="1" w:uiPriority="39" w:unhideWhenUsed="1"/>
-    <w:lsdException w:name="toc 8" w:semiHidden="1" w:uiPriority="39" w:unhideWhenUsed="1"/>
-    <w:lsdException w:name="toc 9" w:semiHidden="1" w:uiPriority="39" w:unhideWhenUsed="1"/>
-    <w:lsdException w:name="Normal Indent" w:semiHidden="1" w:unhideWhenUsed="1"/>
-    <w:lsdException w:name="footnote text" w:semiHidden="1" w:unhideWhenUsed="1"/>
-    <w:lsdException w:name="annotation text" w:semiHidden="1" w:unhideWhenUsed="1"/>
-    <w:lsdException w:name="header" w:semiHidden="1" w:unhideWhenUsed="1"/>
-    <w:lsdException w:name="footer" w:semiHidden="1" w:unhideWhenUsed="1"/>
-    <w:lsdException w:name="index heading" w:semiHidden="1" w:unhideWhenUsed="1"/>
-    <w:lsdException w:name="caption" w:semiHidden="1" w:uiPriority="35" w:unhideWhenUsed="1" w:qFormat="1"/>
-    <w:lsdException w:name="table of figures" w:semiHidden="1" w:unhideWhenUsed="1"/>
-    <w:lsdException w:name="envelope address" w:semiHidden="1" w:unhideWhenUsed="1"/>
-    <w:lsdException w:name="envelope return" w:semiHidden="1" w:unhideWhenUsed="1"/>
-    <w:lsdException w:name="footnote reference" w:semiHidden="1" w:unhideWhenUsed="1"/>
-    <w:lsdException w:name="annotation reference" w:semiHidden="1" w:unhideWhenUsed="1"/>
-    <w:lsdException w:name="line number" w:semiHidden="1" w:unhideWhenUsed="1"/>
-    <w:lsdException w:name="page number" w:semiHidden="1" w:unhideWhenUsed="1"/>
-    <w:lsdException w:name="endnote reference" w:semiHidden="1" w:unhideWhenUsed="1"/>
-    <w:lsdException w:name="endnote text" w:semiHidden="1" w:unhideWhenUsed="1"/>
-    <w:lsdException w:name="table of authorities" w:semiHidden="1" w:unhideWhenUsed="1"/>
-    <w:lsdException w:name="macro" w:semiHidden="1" w:unhideWhenUsed="1"/>
-    <w:lsdException w:name="toa heading" w:semiHidden="1" w:unhideWhenUsed="1"/>
-    <w:lsdException w:name="List" w:semiHidden="1" w:unhideWhenUsed="1"/>
-    <w:lsdException w:name="List Bullet" w:semiHidden="1" w:unhideWhenUsed="1"/>
-    <w:lsdException w:name="List Number" w:semiHidden="1" w:unhideWhenUsed="1"/>
-    <w:lsdException w:name="List 2" w:semiHidden="1" w:unhideWhenUsed="1"/>
-    <w:lsdException w:name="List 3" w:semiHidden="1" w:unhideWhenUsed="1"/>
-    <w:lsdException w:name="List 4" w:semiHidden="1" w:unhideWhenUsed="1"/>
-    <w:lsdException w:name="List 5" w:semiHidden="1" w:unhideWhenUsed="1"/>
-    <w:lsdException w:name="List Bullet 2" w:semiHidden="1" w:unhideWhenUsed="1"/>
-    <w:lsdException w:name="List Bullet 3" w:semiHidden="1" w:unhideWhenUsed="1"/>
-    <w:lsdException w:name="List Bullet 4" w:semiHidden="1" w:unhideWhenUsed="1"/>
-    <w:lsdException w:name="List Bullet 5" w:semiHidden="1" w:unhideWhenUsed="1"/>
-    <w:lsdException w:name="List Number 2" w:semiHidden="1" w:unhideWhenUsed="1"/>
-    <w:lsdException w:name="List Number 3" w:semiHidden="1" w:unhideWhenUsed="1"/>
-    <w:lsdException w:name="List Number 4" w:semiHidden="1" w:unhideWhenUsed="1"/>
-    <w:lsdException w:name="List Number 5" w:semiHidden="1" w:unhideWhenUsed="1"/>
-    <w:lsdException w:name="Title" w:uiPriority="10" w:qFormat="1"/>
-    <w:lsdException w:name="Closing" w:semiHidden="1" w:unhideWhenUsed="1"/>
-    <w:lsdException w:name="Signature" w:semiHidden="1" w:unhideWhenUsed="1"/>
-    <w:lsdException w:name="Default Paragraph Font" w:semiHidden="1" w:uiPriority="1" w:unhideWhenUsed="1"/>
-    <w:lsdException w:name="Body Text" w:semiHidden="1" w:unhideWhenUsed="1"/>
-    <w:lsdException w:name="Body Text Indent" w:semiHidden="1" w:unhideWhenUsed="1"/>
-    <w:lsdException w:name="List Continue" w:semiHidden="1" w:unhideWhenUsed="1"/>
-    <w:lsdException w:name="List Continue 2" w:semiHidden="1" w:unhideWhenUsed="1"/>
-    <w:lsdException w:name="List Continue 3" w:semiHidden="1" w:unhideWhenUsed="1"/>
-    <w:lsdException w:name="List Continue 4" w:semiHidden="1" w:unhideWhenUsed="1"/>
-    <w:lsdException w:name="List Continue 5" w:semiHidden="1" w:unhideWhenUsed="1"/>
-    <w:lsdException w:name="Message Header" w:semiHidden="1" w:unhideWhenUsed="1"/>
-    <w:lsdException w:name="Subtitle" w:uiPriority="11" w:qFormat="1"/>
-    <w:lsdException w:name="Salutation" w:semiHidden="1" w:unhideWhenUsed="1"/>
-    <w:lsdException w:name="Date" w:semiHidden="1" w:unhideWhenUsed="1"/>
-    <w:lsdException w:name="Body Text First Indent" w:semiHidden="1" w:unhideWhenUsed="1"/>
-    <w:lsdException w:name="Body Text First Indent 2" w:semiHidden="1" w:unhideWhenUsed="1"/>
-    <w:lsdException w:name="Note Heading" w:semiHidden="1" w:unhideWhenUsed="1"/>
-    <w:lsdException w:name="Body Text 2" w:semiHidden="1" w:unhideWhenUsed="1"/>
-    <w:lsdException w:name="Body Text 3" w:semiHidden="1" w:unhideWhenUsed="1"/>
-    <w:lsdException w:name="Body Text Indent 2" w:semiHidden="1" w:unhideWhenUsed="1"/>
-    <w:lsdException w:name="Body Text Indent 3" w:semiHidden="1" w:unhideWhenUsed="1"/>
-    <w:lsdException w:name="Block Text" w:semiHidden="1" w:unhideWhenUsed="1"/>
-    <w:lsdException w:name="Hyperlink" w:semiHidden="1" w:unhideWhenUsed="1"/>
-    <w:lsdException w:name="FollowedHyperlink" w:semiHidden="1" w:unhideWhenUsed="1"/>
-    <w:lsdException w:name="Strong" w:uiPriority="22" w:qFormat="1"/>
-    <w:lsdException w:name="Emphasis" w:uiPriority="20" w:qFormat="1"/>
-    <w:lsdException w:name="Document Map" w:semiHidden="1" w:unhideWhenUsed="1"/>
-    <w:lsdException w:name="Plain Text" w:semiHidden="1" w:unhideWhenUsed="1"/>
-    <w:lsdException w:name="E-mail Signature" w:semiHidden="1" w:unhideWhenUsed="1"/>
-    <w:lsdException w:name="HTML Top of Form" w:semiHidden="1" w:unhideWhenUsed="1"/>
-    <w:lsdException w:name="HTML Bottom of Form" w:semiHidden="1" w:unhideWhenUsed="1"/>
-    <w:lsdException w:name="Normal (Web)" w:semiHidden="1" w:unhideWhenUsed="1"/>
-    <w:lsdException w:name="HTML Acronym" w:semiHidden="1" w:unhideWhenUsed="1"/>
-    <w:lsdException w:name="HTML Address" w:semiHidden="1" w:unhideWhenUsed="1"/>
-    <w:lsdException w:name="HTML Cite" w:semiHidden="1" w:unhideWhenUsed="1"/>
-    <w:lsdException w:name="HTML Code" w:semiHidden="1" w:unhideWhenUsed="1"/>
-    <w:lsdException w:name="HTML Definition" w:semiHidden="1" w:unhideWhenUsed="1"/>
-    <w:lsdException w:name="HTML Keyboard" w:semiHidden="1" w:unhideWhenUsed="1"/>
-    <w:lsdException w:name="HTML Preformatted" w:semiHidden="1" w:unhideWhenUsed="1"/>
-    <w:lsdException w:name="HTML Sample" w:semiHidden="1" w:unhideWhenUsed="1"/>
-    <w:lsdException w:name="HTML Typewriter" w:semiHidden="1" w:unhideWhenUsed="1"/>
-    <w:lsdException w:name="HTML Variable" w:semiHidden="1" w:unhideWhenUsed="1"/>
-    <w:lsdException w:name="Normal Table" w:semiHidden="1" w:unhideWhenUsed="1"/>
-    <w:lsdException w:name="annotation subject" w:semiHidden="1" w:unhideWhenUsed="1"/>
-    <w:lsdException w:name="No List" w:semiHidden="1" w:unhideWhenUsed="1"/>
-    <w:lsdException w:name="Outline List 1" w:semiHidden="1" w:unhideWhenUsed="1"/>
-    <w:lsdException w:name="Outline List 2" w:semiHidden="1" w:unhideWhenUsed="1"/>
-    <w:lsdException w:name="Outline List 3" w:semiHidden="1" w:unhideWhenUsed="1"/>
-    <w:lsdException w:name="Table Simple 1" w:semiHidden="1" w:unhideWhenUsed="1"/>
-    <w:lsdException w:name="Table Simple 2" w:semiHidden="1" w:unhideWhenUsed="1"/>
-    <w:lsdException w:name="Table Simple 3" w:semiHidden="1" w:unhideWhenUsed="1"/>
-    <w:lsdException w:name="Table Classic 1" w:semiHidden="1" w:unhideWhenUsed="1"/>
-    <w:lsdException w:name="Table Classic 2" w:semiHidden="1" w:unhideWhenUsed="1"/>
-    <w:lsdException w:name="Table Classic 3" w:semiHidden="1" w:unhideWhenUsed="1"/>
-    <w:lsdException w:name="Table Classic 4" w:semiHidden="1" w:unhideWhenUsed="1"/>
-    <w:lsdException w:name="Table Colorful 1" w:semiHidden="1" w:unhideWhenUsed="1"/>
-    <w:lsdException w:name="Table Colorful 2" w:semiHidden="1" w:unhideWhenUsed="1"/>
-    <w:lsdException w:name="Table Colorful 3" w:semiHidden="1" w:unhideWhenUsed="1"/>
-    <w:lsdException w:name="Table Columns 1" w:semiHidden="1" w:unhideWhenUsed="1"/>
-    <w:lsdException w:name="Table Columns 2" w:semiHidden="1" w:unhideWhenUsed="1"/>
-    <w:lsdException w:name="Table Columns 3" w:semiHidden="1" w:unhideWhenUsed="1"/>
-    <w:lsdException w:name="Table Columns 4" w:semiHidden="1" w:unhideWhenUsed="1"/>
-    <w:lsdException w:name="Table Columns 5" w:semiHidden="1" w:unhideWhenUsed="1"/>
-    <w:lsdException w:name="Table Grid 1" w:semiHidden="1" w:unhideWhenUsed="1"/>
-    <w:lsdException w:name="Table Grid 2" w:semiHidden="1" w:unhideWhenUsed="1"/>
-    <w:lsdException w:name="Table Grid 3" w:semiHidden="1" w:unhideWhenUsed="1"/>
-    <w:lsdException w:name="Table Grid 4" w:semiHidden="1" w:unhideWhenUsed="1"/>
-    <w:lsdException w:name="Table Grid 5" w:semiHidden="1" w:unhideWhenUsed="1"/>
-    <w:lsdException w:name="Table Grid 6" w:semiHidden="1" w:unhideWhenUsed="1"/>
-    <w:lsdException w:name="Table Grid 7" w:semiHidden="1" w:unhideWhenUsed="1"/>
-    <w:lsdException w:name="Table Grid 8" w:semiHidden="1" w:unhideWhenUsed="1"/>
-    <w:lsdException w:name="Table List 1" w:semiHidden="1" w:unhideWhenUsed="1"/>
-    <w:lsdException w:name="Table List 2" w:semiHidden="1" w:unhideWhenUsed="1"/>
-    <w:lsdException w:name="Table List 3" w:semiHidden="1" w:unhideWhenUsed="1"/>
-    <w:lsdException w:name="Table List 4" w:semiHidden="1" w:unhideWhenUsed="1"/>
-    <w:lsdException w:name="Table List 5" w:semiHidden="1" w:unhideWhenUsed="1"/>
-    <w:lsdException w:name="Table List 6" w:semiHidden="1" w:unhideWhenUsed="1"/>
-    <w:lsdException w:name="Table List 7" w:semiHidden="1" w:unhideWhenUsed="1"/>
-    <w:lsdException w:name="Table List 8" w:semiHidden="1" w:unhideWhenUsed="1"/>
-    <w:lsdException w:name="Table 3D effects 1" w:semiHidden="1" w:unhideWhenUsed="1"/>
-    <w:lsdException w:name="Table 3D effects 2" w:semiHidden="1" w:unhideWhenUsed="1"/>
-    <w:lsdException w:name="Table 3D effects 3" w:semiHidden="1" w:unhideWhenUsed="1"/>
-    <w:lsdException w:name="Table Contemporary" w:semiHidden="1" w:unhideWhenUsed="1"/>
-    <w:lsdException w:name="Table Elegant" w:semiHidden="1" w:unhideWhenUsed="1"/>
-    <w:lsdException w:name="Table Professional" w:semiHidden="1" w:unhideWhenUsed="1"/>
-    <w:lsdException w:name="Table Subtle 1" w:semiHidden="1" w:unhideWhenUsed="1"/>
-    <w:lsdException w:name="Table Subtle 2" w:semiHidden="1" w:unhideWhenUsed="1"/>
-    <w:lsdException w:name="Table Web 1" w:semiHidden="1" w:unhideWhenUsed="1"/>
-    <w:lsdException w:name="Table Web 2" w:semiHidden="1" w:unhideWhenUsed="1"/>
-    <w:lsdException w:name="Table Web 3" w:semiHidden="1" w:unhideWhenUsed="1"/>
-    <w:lsdException w:name="Balloon Text" w:semiHidden="1" w:unhideWhenUsed="1"/>
-    <w:lsdException w:name="Table Grid" w:uiPriority="59"/>
-    <w:lsdException w:name="Table Theme" w:semiHidden="1" w:unhideWhenUsed="1"/>
-    <w:lsdException w:name="Placeholder Text" w:semiHidden="1"/>
-    <w:lsdException w:name="No Spacing" w:uiPriority="1" w:qFormat="1"/>
-    <w:lsdException w:name="Light Shading" w:uiPriority="60"/>
-    <w:lsdException w:name="Light List" w:uiPriority="61"/>
-    <w:lsdException w:name="Light Grid" w:uiPriority="62"/>
-    <w:lsdException w:name="Medium Shading 1" w:uiPriority="63"/>
-    <w:lsdException w:name="Medium Shading 2" w:uiPriority="64"/>
-    <w:lsdException w:name="Medium List 1" w:uiPriority="65"/>
-    <w:lsdException w:name="Medium List 2" w:uiPriority="66"/>
-    <w:lsdException w:name="Medium Grid 1" w:uiPriority="67"/>
-    <w:lsdException w:name="Medium Grid 2" w:uiPriority="68"/>
-    <w:lsdException w:name="Medium Grid 3" w:uiPriority="69"/>
-    <w:lsdException w:name="Dark List" w:uiPriority="70"/>
-    <w:lsdException w:name="Colorful Shading" w:uiPriority="71"/>
-    <w:lsdException w:name="Colorful List" w:uiPriority="72"/>
-    <w:lsdException w:name="Colorful Grid" w:uiPriority="73"/>
-    <w:lsdException w:name="Light Shading Accent 1" w:uiPriority="60"/>
-    <w:lsdException w:name="Light List Accent 1" w:uiPriority="61"/>
-    <w:lsdException w:name="Light Grid Accent 1" w:uiPriority="62"/>
-    <w:lsdException w:name="Medium Shading 1 Accent 1" w:uiPriority="63"/>
-    <w:lsdException w:name="Medium Shading 2 Accent 1" w:uiPriority="64"/>
-    <w:lsdException w:name="Medium List 1 Accent 1" w:uiPriority="65"/>
-    <w:lsdException w:name="Revision" w:semiHidden="1"/>
-    <w:lsdException w:name="List Paragraph" w:uiPriority="34" w:qFormat="1"/>
-    <w:lsdException w:name="Quote" w:uiPriority="29" w:qFormat="1"/>
-    <w:lsdException w:name="Intense Quote" w:uiPriority="30" w:qFormat="1"/>
-    <w:lsdException w:name="Medium List 2 Accent 1" w:uiPriority="66"/>
-    <w:lsdException w:name="Medium Grid 1 Accent 1" w:uiPriority="67"/>
-    <w:lsdException w:name="Medium Grid 2 Accent 1" w:uiPriority="68"/>
-    <w:lsdException w:name="Medium Grid 3 Accent 1" w:uiPriority="69"/>
-    <w:lsdException w:name="Dark List Accent 1" w:uiPriority="70"/>
-    <w:lsdException w:name="Colorful Shading Accent 1" w:uiPriority="71"/>
-    <w:lsdException w:name="Colorful List Accent 1" w:uiPriority="72"/>
-    <w:lsdException w:name="Colorful Grid Accent 1" w:uiPriority="73"/>
-    <w:lsdException w:name="Light Shading Accent 2" w:uiPriority="60"/>
-    <w:lsdException w:name="Light List Accent 2" w:uiPriority="61"/>
-    <w:lsdException w:name="Light Grid Accent 2" w:uiPriority="62"/>
-    <w:lsdException w:name="Medium Shading 1 Accent 2" w:uiPriority="63"/>
-    <w:lsdException w:name="Medium Shading 2 Accent 2" w:uiPriority="64"/>
-    <w:lsdException w:name="Medium List 1 Accent 2" w:uiPriority="65"/>
-    <w:lsdException w:name="Medium List 2 Accent 2" w:uiPriority="66"/>
-    <w:lsdException w:name="Medium Grid 1 Accent 2" w:uiPriority="67"/>
-    <w:lsdException w:name="Medium Grid 2 Accent 2" w:uiPriority="68"/>
-    <w:lsdException w:name="Medium Grid 3 Accent 2" w:uiPriority="69"/>
-    <w:lsdException w:name="Dark List Accent 2" w:uiPriority="70"/>
-    <w:lsdException w:name="Colorful Shading Accent 2" w:uiPriority="71"/>
-    <w:lsdException w:name="Colorful List Accent 2" w:uiPriority="72"/>
-    <w:lsdException w:name="Colorful Grid Accent 2" w:uiPriority="73"/>
-    <w:lsdException w:name="Light Shading Accent 3" w:uiPriority="60"/>
-    <w:lsdException w:name="Light List Accent 3" w:uiPriority="61"/>
-    <w:lsdException w:name="Light Grid Accent 3" w:uiPriority="62"/>
-    <w:lsdException w:name="Medium Shading 1 Accent 3" w:uiPriority="63"/>
-    <w:lsdException w:name="Medium Shading 2 Accent 3" w:uiPriority="64"/>
-    <w:lsdException w:name="Medium List 1 Accent 3" w:uiPriority="65"/>
-    <w:lsdException w:name="Medium List 2 Accent 3" w:uiPriority="66"/>
-    <w:lsdException w:name="Medium Grid 1 Accent 3" w:uiPriority="67"/>
-    <w:lsdException w:name="Medium Grid 2 Accent 3" w:uiPriority="68"/>
-    <w:lsdException w:name="Medium Grid 3 Accent 3" w:uiPriority="69"/>
-    <w:lsdException w:name="Dark List Accent 3" w:uiPriority="70"/>
-    <w:lsdException w:name="Colorful Shading Accent 3" w:uiPriority="71"/>
-    <w:lsdException w:name="Colorful List Accent 3" w:uiPriority="72"/>
-    <w:lsdException w:name="Colorful Grid Accent 3" w:uiPriority="73"/>
-    <w:lsdException w:name="Light Shading Accent 4" w:uiPriority="60"/>
-    <w:lsdException w:name="Light List Accent 4" w:uiPriority="61"/>
-    <w:lsdException w:name="Light Grid Accent 4" w:uiPriority="62"/>
-    <w:lsdException w:name="Medium Shading 1 Accent 4" w:uiPriority="63"/>
-    <w:lsdException w:name="Medium Shading 2 Accent 4" w:uiPriority="64"/>
-    <w:lsdException w:name="Medium List 1 Accent 4" w:uiPriority="65"/>
-    <w:lsdException w:name="Medium List 2 Accent 4" w:uiPriority="66"/>
-    <w:lsdException w:name="Medium Grid 1 Accent 4" w:uiPriority="67"/>
-    <w:lsdException w:name="Medium Grid 2 Accent 4" w:uiPriority="68"/>
-    <w:lsdException w:name="Medium Grid 3 Accent 4" w:uiPriority="69"/>
-    <w:lsdException w:name="Dark List Accent 4" w:uiPriority="70"/>
-    <w:lsdException w:name="Colorful Shading Accent 4" w:uiPriority="71"/>
-    <w:lsdException w:name="Colorful List Accent 4" w:uiPriority="72"/>
-    <w:lsdException w:name="Colorful Grid Accent 4" w:uiPriority="73"/>
-    <w:lsdException w:name="Light Shading Accent 5" w:uiPriority="60"/>
-    <w:lsdException w:name="Light List Accent 5" w:uiPriority="61"/>
-    <w:lsdException w:name="Light Grid Accent 5" w:uiPriority="62"/>
-    <w:lsdException w:name="Medium Shading 1 Accent 5" w:uiPriority="63"/>
-    <w:lsdException w:name="Medium Shading 2 Accent 5" w:uiPriority="64"/>
-    <w:lsdException w:name="Medium List 1 Accent 5" w:uiPriority="65"/>
-    <w:lsdException w:name="Medium List 2 Accent 5" w:uiPriority="66"/>
-    <w:lsdException w:name="Medium Grid 1 Accent 5" w:uiPriority="67"/>
-    <w:lsdException w:name="Medium Grid 2 Accent 5" w:uiPriority="68"/>
-    <w:lsdException w:name="Medium Grid 3 Accent 5" w:uiPriority="69"/>
-    <w:lsdException w:name="Dark List Accent 5" w:uiPriority="70"/>
-    <w:lsdException w:name="Colorful Shading Accent 5" w:uiPriority="71"/>
-    <w:lsdException w:name="Colorful List Accent 5" w:uiPriority="72"/>
-    <w:lsdException w:name="Colorful Grid Accent 5" w:uiPriority="73"/>
-    <w:lsdException w:name="Light Shading Accent 6" w:uiPriority="60"/>
-    <w:lsdException w:name="Light List Accent 6" w:uiPriority="61"/>
-    <w:lsdException w:name="Light Grid Accent 6" w:uiPriority="62"/>
-    <w:lsdException w:name="Medium Shading 1 Accent 6" w:uiPriority="63"/>
-    <w:lsdException w:name="Medium Shading 2 Accent 6" w:uiPriority="64"/>
-    <w:lsdException w:name="Medium List 1 Accent 6" w:uiPriority="65"/>
-    <w:lsdException w:name="Medium List 2 Accent 6" w:uiPriority="66"/>
-    <w:lsdException w:name="Medium Grid 1 Accent 6" w:uiPriority="67"/>
-    <w:lsdException w:name="Medium Grid 2 Accent 6" w:uiPriority="68"/>
-    <w:lsdException w:name="Medium Grid 3 Accent 6" w:uiPriority="69"/>
-    <w:lsdException w:name="Dark List Accent 6" w:uiPriority="70"/>
-    <w:lsdException w:name="Colorful Shading Accent 6" w:uiPriority="71"/>
-    <w:lsdException w:name="Colorful List Accent 6" w:uiPriority="72"/>
-    <w:lsdException w:name="Colorful Grid Accent 6" w:uiPriority="73"/>
-    <w:lsdException w:name="Subtle Emphasis" w:uiPriority="19" w:qFormat="1"/>
-    <w:lsdException w:name="Intense Emphasis" w:uiPriority="21" w:qFormat="1"/>
-    <w:lsdException w:name="Subtle Reference" w:uiPriority="31" w:qFormat="1"/>
-    <w:lsdException w:name="Intense Reference" w:uiPriority="32" w:qFormat="1"/>
-    <w:lsdException w:name="Book Title" w:uiPriority="33" w:qFormat="1"/>
-    <w:lsdException w:name="Bibliography" w:semiHidden="1" w:uiPriority="37" w:unhideWhenUsed="1"/>
-    <w:lsdException w:name="TOC Heading" w:semiHidden="1" w:uiPriority="39" w:unhideWhenUsed="1" w:qFormat="1"/>
-    <w:lsdException w:name="Grid Table 4" w:uiPriority="49"/>
-    <w:lsdException w:name="Grid Table 5 Dark" w:uiPriority="50"/>
-    <w:lsdException w:name="Grid Table 6 Colorful" w:uiPriority="51"/>
-    <w:lsdException w:name="Grid Table 7 Colorful" w:uiPriority="52"/>
-    <w:lsdException w:name="Grid Table 1 Light Accent 1" w:uiPriority="46"/>
-    <w:lsdException w:name="Grid Table 2 Accent 1" w:uiPriority="47"/>
-    <w:lsdException w:name="Grid Table 3 Accent 1" w:uiPriority="48"/>
-    <w:lsdException w:name="Grid Table 4 Accent 1" w:uiPriority="49"/>
-    <w:lsdException w:name="Grid Table 5 Dark Accent 1" w:uiPriority="50"/>
-    <w:lsdException w:name="Grid Table 6 Colorful Accent 1" w:uiPriority="51"/>
-    <w:lsdException w:name="Grid Table 7 Colorful Accent 1" w:uiPriority="52"/>
-    <w:lsdException w:name="Grid Table 1 Light Accent 2" w:uiPriority="46"/>
-    <w:lsdException w:name="Grid Table 2 Accent 2" w:uiPriority="47"/>
-    <w:lsdException w:name="Grid Table 3 Accent 2" w:uiPriority="48"/>
-    <w:lsdException w:name="Grid Table 4 Accent 2" w:uiPriority="49"/>
-    <w:lsdException w:name="Grid Table 5 Dark Accent 2" w:uiPriority="50"/>
-    <w:lsdException w:name="Grid Table 6 Colorful Accent 2" w:uiPriority="51"/>
-    <w:lsdException w:name="Grid Table 7 Colorful Accent 2" w:uiPriority="52"/>
-    <w:lsdException w:name="Grid Table 1 Light Accent 3" w:uiPriority="46"/>
-    <w:lsdException w:name="Grid Table 2 Accent 3" w:uiPriority="47"/>
-    <w:lsdException w:name="Grid Table 3 Accent 3" w:uiPriority="48"/>
-    <w:lsdException w:name="Grid Table 4 Accent 3" w:uiPriority="49"/>
-    <w:lsdException w:name="Grid Table 5 Dark Accent 3" w:uiPriority="50"/>
-    <w:lsdException w:name="Grid Table 6 Colorful Accent 3" w:uiPriority="51"/>
-    <w:lsdException w:name="Grid Table 7 Colorful Accent 3" w:uiPriority="52"/>
-    <w:lsdException w:name="Grid Table 1 Light Accent 4" w:uiPriority="46"/>
-    <w:lsdException w:name="Grid Table 2 Accent 4" w:uiPriority="47"/>
-    <w:lsdException w:name="Grid Table 3 Accent 4" w:uiPriority="48"/>
-    <w:lsdException w:name="Grid Table 4 Accent 4" w:uiPriority="49"/>
-    <w:lsdException w:name="Grid Table 5 Dark Accent 4" w:uiPriority="50"/>
-    <w:lsdException w:name="Grid Table 6 Colorful Accent 4" w:uiPriority="51"/>
-    <w:lsdException w:name="Grid Table 7 Colorful Accent 4" w:uiPriority="52"/>
-    <w:lsdException w:name="Grid Table 1 Light Accent 5" w:uiPriority="46"/>
-    <w:lsdException w:name="Grid Table 2 Accent 5" w:uiPriority="47"/>
-    <w:lsdException w:name="Grid Table 3 Accent 5" w:uiPriority="48"/>
-    <w:lsdException w:name="Grid Table 4 Accent 5" w:uiPriority="49"/>
-    <w:lsdException w:name="Grid Table 5 Dark Accent 5" w:uiPriority="50"/>
-    <w:lsdException w:name="Grid Table 6 Colorful Accent 5" w:uiPriority="51"/>
-    <w:lsdException w:name="Grid Table 7 Colorful Accent 5" w:uiPriority="52"/>
-    <w:lsdException w:name="Grid Table 1 Light Accent 6" w:uiPriority="46"/>
-    <w:lsdException w:name="Grid Table 2 Accent 6" w:uiPriority="47"/>
-    <w:lsdException w:name="Grid Table 3 Accent 6" w:uiPriority="48"/>
-    <w:lsdException w:name="Grid Table 4 Accent 6" w:uiPriority="49"/>
-    <w:lsdException w:name="Grid Table 5 Dark Accent 6" w:uiPriority="50"/>
-    <w:lsdException w:name="Grid Table 6 Colorful Accent 6" w:uiPriority="51"/>
-    <w:lsdException w:name="Grid Table 7 Colorful Accent 6" w:uiPriority="52"/>
-    <w:lsdException w:name="List Table 1 Light" w:uiPriority="46"/>
-    <w:lsdException w:name="List Table 2" w:uiPriority="47"/>
-    <w:lsdException w:name="List Table 3" w:uiPriority="48"/>
-    <w:lsdException w:name="List Table 4" w:uiPriority="49"/>
-    <w:lsdException w:name="List Table 5 Dark" w:uiPriority="50"/>
-    <w:lsdException w:name="List Table 6 Colorful" w:uiPriority="51"/>
-    <w:lsdException w:name="List Table 7 Colorful" w:uiPriority="52"/>
-    <w:lsdException w:name="List Table 1 Light Accent 1" w:uiPriority="46"/>
-    <w:lsdException w:name="List Table 2 Accent 1" w:uiPriority="47"/>
-    <w:lsdException w:name="List Table 3 Accent 1" w:uiPriority="48"/>
-    <w:lsdException w:name="List Table 4 Accent 1" w:uiPriority="49"/>
-    <w:lsdException w:name="List Table 5 Dark Accent 1" w:uiPriority="50"/>
-    <w:lsdException w:name="List Table 6 Colorful Accent 1" w:uiPriority="51"/>
-    <w:lsdException w:name="List Table 7 Colorful Accent 1" w:uiPriority="52"/>
-    <w:lsdException w:name="List Table 1 Light Accent 2" w:uiPriority="46"/>
-    <w:lsdException w:name="List Table 2 Accent 2" w:uiPriority="47"/>
-    <w:lsdException w:name="List Table 3 Accent 2" w:uiPriority="48"/>
-    <w:lsdException w:name="List Table 4 Accent 2" w:uiPriority="49"/>
-    <w:lsdException w:name="List Table 5 Dark Accent 2" w:uiPriority="50"/>
-    <w:lsdException w:name="List Table 6 Colorful Accent 2" w:uiPriority="51"/>
-    <w:lsdException w:name="List Table 7 Colorful Accent 2" w:uiPriority="52"/>
-    <w:lsdException w:name="List Table 1 Light Accent 3" w:uiPriority="46"/>
-    <w:lsdException w:name="List Table 2 Accent 3" w:uiPriority="47"/>
-    <w:lsdException w:name="List Table 3 Accent 3" w:uiPriority="48"/>
-    <w:lsdException w:name="List Table 4 Accent 3" w:uiPriority="49"/>
-    <w:lsdException w:name="List Table 5 Dark Accent 3" w:uiPriority="50"/>
-    <w:lsdException w:name="List Table 6 Colorful Accent 3" w:uiPriority="51"/>
-    <w:lsdException w:name="List Table 7 Colorful Accent 3" w:uiPriority="52"/>
-    <w:lsdException w:name="List Table 1 Light Accent 4" w:uiPriority="46"/>
-    <w:lsdException w:name="List Table 2 Accent 4" w:uiPriority="47"/>
-    <w:lsdException w:name="List Table 3 Accent 4" w:uiPriority="48"/>
-    <w:lsdException w:name="List Table 4 Accent 4" w:uiPriority="49"/>
-    <w:lsdException w:name="List Table 5 Dark Accent 4" w:uiPriority="50"/>
-    <w:lsdException w:name="List Table 6 Colorful Accent 4" w:uiPriority="51"/>
-    <w:lsdException w:name="List Table 7 Colorful Accent 4" w:uiPriority="52"/>
-    <w:lsdException w:name="List Table 1 Light Accent 5" w:uiPriority="46"/>
-    <w:lsdException w:name="List Table 2 Accent 5" w:uiPriority="47"/>
-    <w:lsdException w:name="List Table 3 Accent 5" w:uiPriority="48"/>
-    <w:lsdException w:name="List Table 4 Accent 5" w:uiPriority="49"/>
-    <w:lsdException w:name="List Table 5 Dark Accent 5" w:uiPriority="50"/>
-    <w:lsdException w:name="List Table 6 Colorful Accent 5" w:uiPriority="51"/>
-    <w:lsdException w:name="List Table 7 Colorful Accent 5" w:uiPriority="52"/>
-    <w:lsdException w:name="List Table 1 Light Accent 6" w:uiPriority="46"/>
-    <w:lsdException w:name="List Table 2 Accent 6" w:uiPriority="47"/>
-    <w:lsdException w:name="List Table 3 Accent 6" w:uiPriority="48"/>
-    <w:lsdException w:name="List Table 4 Accent 6" w:uiPriority="49"/>
-    <w:lsdException w:name="List Table 5 Dark Accent 6" w:uiPriority="50"/>
-    <w:lsdException w:name="List Table 6 Colorful Accent 6" w:uiPriority="51"/>
-    <w:lsdException w:name="List Table 7 Colorful Accent 6" w:uiPriority="52"/>
+  <w:latentStyles w:defLockedState="0" w:defUIPriority="99" w:defSemiHidden="1" w:defUnhideWhenUsed="1" w:defQFormat="0" w:count="267">
+    <w:lsdException w:name="Normal" w:semiHidden="0" w:uiPriority="0" w:unhideWhenUsed="0" w:qFormat="1"/>
+    <w:lsdException w:name="heading 1" w:semiHidden="0" w:uiPriority="9" w:unhideWhenUsed="0" w:qFormat="1"/>
+    <w:lsdException w:name="heading 2" w:uiPriority="9" w:qFormat="1"/>
+    <w:lsdException w:name="heading 3" w:uiPriority="9" w:qFormat="1"/>
+    <w:lsdException w:name="heading 4" w:uiPriority="9" w:qFormat="1"/>
+    <w:lsdException w:name="heading 5" w:uiPriority="9" w:qFormat="1"/>
+    <w:lsdException w:name="heading 6" w:uiPriority="9" w:qFormat="1"/>
+    <w:lsdException w:name="heading 7" w:uiPriority="9" w:qFormat="1"/>
+    <w:lsdException w:name="heading 8" w:uiPriority="9" w:qFormat="1"/>
+    <w:lsdException w:name="heading 9" w:uiPriority="9" w:qFormat="1"/>
+    <w:lsdException w:name="toc 1" w:uiPriority="39"/>
+    <w:lsdException w:name="toc 2" w:uiPriority="39"/>
+    <w:lsdException w:name="toc 3" w:uiPriority="39"/>
+    <w:lsdException w:name="toc 4" w:uiPriority="39"/>
+    <w:lsdException w:name="toc 5" w:uiPriority="39"/>
+    <w:lsdException w:name="toc 6" w:uiPriority="39"/>
+    <w:lsdException w:name="toc 7" w:uiPriority="39"/>
+    <w:lsdException w:name="toc 8" w:uiPriority="39"/>
+    <w:lsdException w:name="toc 9" w:uiPriority="39"/>
+    <w:lsdException w:name="caption" w:uiPriority="35" w:qFormat="1"/>
+    <w:lsdException w:name="Title" w:semiHidden="0" w:uiPriority="10" w:unhideWhenUsed="0" w:qFormat="1"/>
+    <w:lsdException w:name="Default Paragraph Font" w:uiPriority="1"/>
+    <w:lsdException w:name="Subtitle" w:semiHidden="0" w:uiPriority="11" w:unhideWhenUsed="0" w:qFormat="1"/>
+    <w:lsdException w:name="Strong" w:semiHidden="0" w:uiPriority="22" w:unhideWhenUsed="0" w:qFormat="1"/>
+    <w:lsdException w:name="Emphasis" w:semiHidden="0" w:uiPriority="20" w:unhideWhenUsed="0" w:qFormat="1"/>
+    <w:lsdException w:name="Table Grid" w:semiHidden="0" w:uiPriority="59" w:unhideWhenUsed="0"/>
+    <w:lsdException w:name="Placeholder Text" w:unhideWhenUsed="0"/>
+    <w:lsdException w:name="No Spacing" w:semiHidden="0" w:uiPriority="1" w:unhideWhenUsed="0" w:qFormat="1"/>
+    <w:lsdException w:name="Light Shading" w:semiHidden="0" w:uiPriority="60" w:unhideWhenUsed="0"/>
+    <w:lsdException w:name="Light List" w:semiHidden="0" w:uiPriority="61" w:unhideWhenUsed="0"/>
+    <w:lsdException w:name="Light Grid" w:semiHidden="0" w:uiPriority="62" w:unhideWhenUsed="0"/>
+    <w:lsdException w:name="Medium Shading 1" w:semiHidden="0" w:uiPriority="63" w:unhideWhenUsed="0"/>
+    <w:lsdException w:name="Medium Shading 2" w:semiHidden="0" w:uiPriority="64" w:unhideWhenUsed="0"/>
+    <w:lsdException w:name="Medium List 1" w:semiHidden="0" w:uiPriority="65" w:unhideWhenUsed="0"/>
+    <w:lsdException w:name="Medium List 2" w:semiHidden="0" w:uiPriority="66" w:unhideWhenUsed="0"/>
+    <w:lsdException w:name="Medium Grid 1" w:semiHidden="0" w:uiPriority="67" w:unhideWhenUsed="0"/>
+    <w:lsdException w:name="Medium Grid 2" w:semiHidden="0" w:uiPriority="68" w:unhideWhenUsed="0"/>
+    <w:lsdException w:name="Medium Grid 3" w:semiHidden="0" w:uiPriority="69" w:unhideWhenUsed="0"/>
+    <w:lsdException w:name="Dark List" w:semiHidden="0" w:uiPriority="70" w:unhideWhenUsed="0"/>
+    <w:lsdException w:name="Colorful Shading" w:semiHidden="0" w:uiPriority="71" w:unhideWhenUsed="0"/>
+    <w:lsdException w:name="Colorful List" w:semiHidden="0" w:uiPriority="72" w:unhideWhenUsed="0"/>
+    <w:lsdException w:name="Colorful Grid" w:semiHidden="0" w:uiPriority="73" w:unhideWhenUsed="0"/>
+    <w:lsdException w:name="Light Shading Accent 1" w:semiHidden="0" w:uiPriority="60" w:unhideWhenUsed="0"/>
+    <w:lsdException w:name="Light List Accent 1" w:semiHidden="0" w:uiPriority="61" w:unhideWhenUsed="0"/>
+    <w:lsdException w:name="Light Grid Accent 1" w:semiHidden="0" w:uiPriority="62" w:unhideWhenUsed="0"/>
+    <w:lsdException w:name="Medium Shading 1 Accent 1" w:semiHidden="0" w:uiPriority="63" w:unhideWhenUsed="0"/>
+    <w:lsdException w:name="Medium Shading 2 Accent 1" w:semiHidden="0" w:uiPriority="64" w:unhideWhenUsed="0"/>
+    <w:lsdException w:name="Medium List 1 Accent 1" w:semiHidden="0" w:uiPriority="65" w:unhideWhenUsed="0"/>
+    <w:lsdException w:name="Revision" w:unhideWhenUsed="0"/>
+    <w:lsdException w:name="List Paragraph" w:semiHidden="0" w:uiPriority="34" w:unhideWhenUsed="0" w:qFormat="1"/>
+    <w:lsdException w:name="Quote" w:semiHidden="0" w:uiPriority="29" w:unhideWhenUsed="0" w:qFormat="1"/>
+    <w:lsdException w:name="Intense Quote" w:semiHidden="0" w:uiPriority="30" w:unhideWhenUsed="0" w:qFormat="1"/>
+    <w:lsdException w:name="Medium List 2 Accent 1" w:semiHidden="0" w:uiPriority="66" w:unhideWhenUsed="0"/>
+    <w:lsdException w:name="Medium Grid 1 Accent 1" w:semiHidden="0" w:uiPriority="67" w:unhideWhenUsed="0"/>
+    <w:lsdException w:name="Medium Grid 2 Accent 1" w:semiHidden="0" w:uiPriority="68" w:unhideWhenUsed="0"/>
+    <w:lsdException w:name="Medium Grid 3 Accent 1" w:semiHidden="0" w:uiPriority="69" w:unhideWhenUsed="0"/>
+    <w:lsdException w:name="Dark List Accent 1" w:semiHidden="0" w:uiPriority="70" w:unhideWhenUsed="0"/>
+    <w:lsdException w:name="Colorful Shading Accent 1" w:semiHidden="0" w:uiPriority="71" w:unhideWhenUsed="0"/>
+    <w:lsdException w:name="Colorful List Accent 1" w:semiHidden="0" w:uiPriority="72" w:unhideWhenUsed="0"/>
+    <w:lsdException w:name="Colorful Grid Accent 1" w:semiHidden="0" w:uiPriority="73" w:unhideWhenUsed="0"/>
+    <w:lsdException w:name="Light Shading Accent 2" w:semiHidden="0" w:uiPriority="60" w:unhideWhenUsed="0"/>
+    <w:lsdException w:name="Light List Accent 2" w:semiHidden="0" w:uiPriority="61" w:unhideWhenUsed="0"/>
+    <w:lsdException w:name="Light Grid Accent 2" w:semiHidden="0" w:uiPriority="62" w:unhideWhenUsed="0"/>
+    <w:lsdException w:name="Medium Shading 1 Accent 2" w:semiHidden="0" w:uiPriority="63" w:unhideWhenUsed="0"/>
+    <w:lsdException w:name="Medium Shading 2 Accent 2" w:semiHidden="0" w:uiPriority="64" w:unhideWhenUsed="0"/>
+    <w:lsdException w:name="Medium List 1 Accent 2" w:semiHidden="0" w:uiPriority="65" w:unhideWhenUsed="0"/>
+    <w:lsdException w:name="Medium List 2 Accent 2" w:semiHidden="0" w:uiPriority="66" w:unhideWhenUsed="0"/>
+    <w:lsdException w:name="Medium Grid 1 Accent 2" w:semiHidden="0" w:uiPriority="67" w:unhideWhenUsed="0"/>
+    <w:lsdException w:name="Medium Grid 2 Accent 2" w:semiHidden="0" w:uiPriority="68" w:unhideWhenUsed="0"/>
+    <w:lsdException w:name="Medium Grid 3 Accent 2" w:semiHidden="0" w:uiPriority="69" w:unhideWhenUsed="0"/>
+    <w:lsdException w:name="Dark List Accent 2" w:semiHidden="0" w:uiPriority="70" w:unhideWhenUsed="0"/>
+    <w:lsdException w:name="Colorful Shading Accent 2" w:semiHidden="0" w:uiPriority="71" w:unhideWhenUsed="0"/>
+    <w:lsdException w:name="Colorful List Accent 2" w:semiHidden="0" w:uiPriority="72" w:unhideWhenUsed="0"/>
+    <w:lsdException w:name="Colorful Grid Accent 2" w:semiHidden="0" w:uiPriority="73" w:unhideWhenUsed="0"/>
+    <w:lsdException w:name="Light Shading Accent 3" w:semiHidden="0" w:uiPriority="60" w:unhideWhenUsed="0"/>
+    <w:lsdException w:name="Light List Accent 3" w:semiHidden="0" w:uiPriority="61" w:unhideWhenUsed="0"/>
+    <w:lsdException w:name="Light Grid Accent 3" w:semiHidden="0" w:uiPriority="62" w:unhideWhenUsed="0"/>
+    <w:lsdException w:name="Medium Shading 1 Accent 3" w:semiHidden="0" w:uiPriority="63" w:unhideWhenUsed="0"/>
+    <w:lsdException w:name="Medium Shading 2 Accent 3" w:semiHidden="0" w:uiPriority="64" w:unhideWhenUsed="0"/>
+    <w:lsdException w:name="Medium List 1 Accent 3" w:semiHidden="0" w:uiPriority="65" w:unhideWhenUsed="0"/>
+    <w:lsdException w:name="Medium List 2 Accent 3" w:semiHidden="0" w:uiPriority="66" w:unhideWhenUsed="0"/>
+    <w:lsdException w:name="Medium Grid 1 Accent 3" w:semiHidden="0" w:uiPriority="67" w:unhideWhenUsed="0"/>
+    <w:lsdException w:name="Medium Grid 2 Accent 3" w:semiHidden="0" w:uiPriority="68" w:unhideWhenUsed="0"/>
+    <w:lsdException w:name="Medium Grid 3 Accent 3" w:semiHidden="0" w:uiPriority="69" w:unhideWhenUsed="0"/>
+    <w:lsdException w:name="Dark List Accent 3" w:semiHidden="0" w:uiPriority="70" w:unhideWhenUsed="0"/>
+    <w:lsdException w:name="Colorful Shading Accent 3" w:semiHidden="0" w:uiPriority="71" w:unhideWhenUsed="0"/>
+    <w:lsdException w:name="Colorful List Accent 3" w:semiHidden="0" w:uiPriority="72" w:unhideWhenUsed="0"/>
+    <w:lsdException w:name="Colorful Grid Accent 3" w:semiHidden="0" w:uiPriority="73" w:unhideWhenUsed="0"/>
+    <w:lsdException w:name="Light Shading Accent 4" w:semiHidden="0" w:uiPriority="60" w:unhideWhenUsed="0"/>
+    <w:lsdException w:name="Light List Accent 4" w:semiHidden="0" w:uiPriority="61" w:unhideWhenUsed="0"/>
+    <w:lsdException w:name="Light Grid Accent 4" w:semiHidden="0" w:uiPriority="62" w:unhideWhenUsed="0"/>
+    <w:lsdException w:name="Medium Shading 1 Accent 4" w:semiHidden="0" w:uiPriority="63" w:unhideWhenUsed="0"/>
+    <w:lsdException w:name="Medium Shading 2 Accent 4" w:semiHidden="0" w:uiPriority="64" w:unhideWhenUsed="0"/>
+    <w:lsdException w:name="Medium List 1 Accent 4" w:semiHidden="0" w:uiPriority="65" w:unhideWhenUsed="0"/>
+    <w:lsdException w:name="Medium List 2 Accent 4" w:semiHidden="0" w:uiPriority="66" w:unhideWhenUsed="0"/>
+    <w:lsdException w:name="Medium Grid 1 Accent 4" w:semiHidden="0" w:uiPriority="67" w:unhideWhenUsed="0"/>
+    <w:lsdException w:name="Medium Grid 2 Accent 4" w:semiHidden="0" w:uiPriority="68" w:unhideWhenUsed="0"/>
+    <w:lsdException w:name="Medium Grid 3 Accent 4" w:semiHidden="0" w:uiPriority="69" w:unhideWhenUsed="0"/>
+    <w:lsdException w:name="Dark List Accent 4" w:semiHidden="0" w:uiPriority="70" w:unhideWhenUsed="0"/>
+    <w:lsdException w:name="Colorful Shading Accent 4" w:semiHidden="0" w:uiPriority="71" w:unhideWhenUsed="0"/>
+    <w:lsdException w:name="Colorful List Accent 4" w:semiHidden="0" w:uiPriority="72" w:unhideWhenUsed="0"/>
+    <w:lsdException w:name="Colorful Grid Accent 4" w:semiHidden="0" w:uiPriority="73" w:unhideWhenUsed="0"/>
+    <w:lsdException w:name="Light Shading Accent 5" w:semiHidden="0" w:uiPriority="60" w:unhideWhenUsed="0"/>
+    <w:lsdException w:name="Light List Accent 5" w:semiHidden="0" w:uiPriority="61" w:unhideWhenUsed="0"/>
+    <w:lsdException w:name="Light Grid Accent 5" w:semiHidden="0" w:uiPriority="62" w:unhideWhenUsed="0"/>
+    <w:lsdException w:name="Medium Shading 1 Accent 5" w:semiHidden="0" w:uiPriority="63" w:unhideWhenUsed="0"/>
+    <w:lsdException w:name="Medium Shading 2 Accent 5" w:semiHidden="0" w:uiPriority="64" w:unhideWhenUsed="0"/>
+    <w:lsdException w:name="Medium List 1 Accent 5" w:semiHidden="0" w:uiPriority="65" w:unhideWhenUsed="0"/>
+    <w:lsdException w:name="Medium List 2 Accent 5" w:semiHidden="0" w:uiPriority="66" w:unhideWhenUsed="0"/>
+    <w:lsdException w:name="Medium Grid 1 Accent 5" w:semiHidden="0" w:uiPriority="67" w:unhideWhenUsed="0"/>
+    <w:lsdException w:name="Medium Grid 2 Accent 5" w:semiHidden="0" w:uiPriority="68" w:unhideWhenUsed="0"/>
+    <w:lsdException w:name="Medium Grid 3 Accent 5" w:semiHidden="0" w:uiPriority="69" w:unhideWhenUsed="0"/>
+    <w:lsdException w:name="Dark List Accent 5" w:semiHidden="0" w:uiPriority="70" w:unhideWhenUsed="0"/>
+    <w:lsdException w:name="Colorful Shading Accent 5" w:semiHidden="0" w:uiPriority="71" w:unhideWhenUsed="0"/>
+    <w:lsdException w:name="Colorful List Accent 5" w:semiHidden="0" w:uiPriority="72" w:unhideWhenUsed="0"/>
+    <w:lsdException w:name="Colorful Grid Accent 5" w:semiHidden="0" w:uiPriority="73" w:unhideWhenUsed="0"/>
+    <w:lsdException w:name="Light Shading Accent 6" w:semiHidden="0" w:uiPriority="60" w:unhideWhenUsed="0"/>
+    <w:lsdException w:name="Light List Accent 6" w:semiHidden="0" w:uiPriority="61" w:unhideWhenUsed="0"/>
+    <w:lsdException w:name="Light Grid Accent 6" w:semiHidden="0" w:uiPriority="62" w:unhideWhenUsed="0"/>
+    <w:lsdException w:name="Medium Shading 1 Accent 6" w:semiHidden="0" w:uiPriority="63" w:unhideWhenUsed="0"/>
+    <w:lsdException w:name="Medium Shading 2 Accent 6" w:semiHidden="0" w:uiPriority="69" w:unhideWhenUsed="0"/>
+    <w:lsdException w:name="Medium List 1 Accent 6" w:semiHidden="0" w:uiPriority="65" w:unhideWhenUsed="0"/>
+    <w:lsdException w:name="Medium List 2 Accent 6" w:semiHidden="0" w:uiPriority="66" w:unhideWhenUsed="0"/>
+    <w:lsdException w:name="Medium Grid 1 Accent 6" w:semiHidden="0" w:uiPriority="67" w:unhideWhenUsed="0"/>
+    <w:lsdException w:name="Medium Grid 2 Accent 6" w:semiHidden="0" w:uiPriority="68" w:unhideWhenUsed="0"/>
+    <w:lsdException w:name="Medium Grid 3 Accent 6" w:semiHidden="0" w:uiPriority="69" w:unhideWhenUsed="0"/>
+    <w:lsdException w:name="Dark List Accent 6" w:semiHidden="0" w:uiPriority="70" w:unhideWhenUsed="0"/>
+    <w:lsdException w:name="Colorful Shading Accent 6" w:semiHidden="0" w:uiPriority="71" w:unhideWhenUsed="0"/>
+    <w:lsdException w:name="Colorful List Accent 6" w:semiHidden="0" w:uiPriority="72" w:unhideWhenUsed="0"/>
+    <w:lsdException w:name="Colorful Grid Accent 6" w:semiHidden="0" w:uiPriority="73" w:unhideWhenUsed="0"/>
+    <w:lsdException w:name="Subtle Emphasis" w:semiHidden="0" w:uiPriority="19" w:unhideWhenUsed="0" w:qFormat="1"/>
+    <w:lsdException w:name="Intense Emphasis" w:semiHidden="0" w:uiPriority="21" w:unhideWhenUsed="0" w:qFormat="1"/>
+    <w:lsdException w:name="Subtle Reference" w:semiHidden="0" w:uiPriority="31" w:unhideWhenUsed="0" w:qFormat="1"/>
+    <w:lsdException w:name="Intense Reference" w:semiHidden="0" w:uiPriority="32" w:unhideWhenUsed="0" w:qFormat="1"/>
+    <w:lsdException w:name="Book Title" w:semiHidden="0" w:uiPriority="33" w:unhideWhenUsed="0" w:qFormat="1"/>
+    <w:lsdException w:name="Bibliography" w:uiPriority="37"/>
+    <w:lsdException w:name="TOC Heading" w:uiPriority="39" w:qFormat="1"/>
   </w:latentStyles>
   <w:style w:type="paragraph" w:default="1" w:styleId="Normal">
     <w:name w:val="Normal"/>
     <w:qFormat/>
+    <w:rsid w:val="008D30FE"/>
   </w:style>
   <w:style w:type="paragraph" w:styleId="Heading1">
     <w:name w:val="heading 1"/>
@@ -8582,6 +8353,7 @@
     <w:uiPriority w:val="99"/>
     <w:semiHidden/>
     <w:unhideWhenUsed/>
+    <w:qFormat/>
     <w:tblPr>
       <w:tblInd w:w="0" w:type="dxa"/>
       <w:tblCellMar>
@@ -8600,11 +8372,13 @@
   </w:style>
   <w:style w:type="paragraph" w:customStyle="1" w:styleId="Standard">
     <w:name w:val="Standard"/>
+    <w:rsid w:val="008D30FE"/>
   </w:style>
   <w:style w:type="paragraph" w:customStyle="1" w:styleId="Heading">
     <w:name w:val="Heading"/>
     <w:basedOn w:val="Standard"/>
     <w:next w:val="Textbody"/>
+    <w:rsid w:val="008D30FE"/>
     <w:pPr>
       <w:keepNext/>
       <w:spacing w:before="240" w:after="120"/>
@@ -8618,6 +8392,7 @@
   <w:style w:type="paragraph" w:customStyle="1" w:styleId="Textbody">
     <w:name w:val="Text body"/>
     <w:basedOn w:val="Standard"/>
+    <w:rsid w:val="008D30FE"/>
     <w:pPr>
       <w:spacing w:after="120"/>
     </w:pPr>
@@ -8625,10 +8400,12 @@
   <w:style w:type="paragraph" w:styleId="List">
     <w:name w:val="List"/>
     <w:basedOn w:val="Textbody"/>
+    <w:rsid w:val="008D30FE"/>
   </w:style>
   <w:style w:type="paragraph" w:styleId="Caption">
     <w:name w:val="caption"/>
     <w:basedOn w:val="Standard"/>
+    <w:rsid w:val="008D30FE"/>
     <w:pPr>
       <w:suppressLineNumbers/>
       <w:spacing w:before="120" w:after="120"/>
@@ -8641,6 +8418,7 @@
   <w:style w:type="paragraph" w:customStyle="1" w:styleId="Index">
     <w:name w:val="Index"/>
     <w:basedOn w:val="Standard"/>
+    <w:rsid w:val="008D30FE"/>
     <w:pPr>
       <w:suppressLineNumbers/>
     </w:pPr>
@@ -8648,6 +8426,7 @@
   <w:style w:type="paragraph" w:styleId="Header">
     <w:name w:val="header"/>
     <w:basedOn w:val="Standard"/>
+    <w:rsid w:val="008D30FE"/>
     <w:pPr>
       <w:suppressLineNumbers/>
       <w:tabs>
@@ -8661,6 +8440,7 @@
     <w:basedOn w:val="Standard"/>
     <w:link w:val="FooterChar"/>
     <w:uiPriority w:val="99"/>
+    <w:rsid w:val="008D30FE"/>
     <w:pPr>
       <w:suppressLineNumbers/>
       <w:tabs>
@@ -9008,6 +8788,165 @@
       </w:rPr>
     </w:tblStylePr>
   </w:style>
+  <w:style w:type="table" w:styleId="MediumShading2-Accent6">
+    <w:name w:val="Medium Shading 2 Accent 6"/>
+    <w:basedOn w:val="TableNormal"/>
+    <w:uiPriority w:val="69"/>
+    <w:rsid w:val="00F14748"/>
+    <w:pPr>
+      <w:widowControl/>
+      <w:suppressAutoHyphens w:val="0"/>
+      <w:autoSpaceDN/>
+      <w:textAlignment w:val="auto"/>
+    </w:pPr>
+    <w:rPr>
+      <w:rFonts w:eastAsia="Times New Roman" w:cs="Times New Roman"/>
+      <w:kern w:val="0"/>
+      <w:sz w:val="20"/>
+      <w:szCs w:val="20"/>
+      <w:lang w:eastAsia="en-GB" w:bidi="ar-SA"/>
+    </w:rPr>
+    <w:tblPr>
+      <w:tblStyleRowBandSize w:val="1"/>
+      <w:tblStyleColBandSize w:val="1"/>
+      <w:tblInd w:w="0" w:type="dxa"/>
+      <w:tblBorders>
+        <w:top w:val="single" w:sz="18" w:space="0" w:color="auto"/>
+        <w:bottom w:val="single" w:sz="18" w:space="0" w:color="auto"/>
+      </w:tblBorders>
+      <w:tblCellMar>
+        <w:top w:w="0" w:type="dxa"/>
+        <w:left w:w="108" w:type="dxa"/>
+        <w:bottom w:w="0" w:type="dxa"/>
+        <w:right w:w="108" w:type="dxa"/>
+      </w:tblCellMar>
+    </w:tblPr>
+    <w:tblStylePr w:type="firstRow">
+      <w:pPr>
+        <w:spacing w:before="0" w:after="0" w:line="240" w:lineRule="auto"/>
+      </w:pPr>
+      <w:rPr>
+        <w:b/>
+        <w:bCs/>
+        <w:color w:val="FFFFFF" w:themeColor="background1"/>
+      </w:rPr>
+      <w:tblPr/>
+      <w:tcPr>
+        <w:tcBorders>
+          <w:top w:val="single" w:sz="18" w:space="0" w:color="auto"/>
+          <w:left w:val="nil"/>
+          <w:bottom w:val="single" w:sz="18" w:space="0" w:color="auto"/>
+          <w:right w:val="nil"/>
+          <w:insideH w:val="nil"/>
+          <w:insideV w:val="nil"/>
+        </w:tcBorders>
+        <w:shd w:val="clear" w:color="auto" w:fill="70AD47" w:themeFill="accent6"/>
+      </w:tcPr>
+    </w:tblStylePr>
+    <w:tblStylePr w:type="lastRow">
+      <w:pPr>
+        <w:spacing w:before="0" w:after="0" w:line="240" w:lineRule="auto"/>
+      </w:pPr>
+      <w:rPr>
+        <w:color w:val="auto"/>
+      </w:rPr>
+      <w:tblPr/>
+      <w:tcPr>
+        <w:tcBorders>
+          <w:top w:val="double" w:sz="6" w:space="0" w:color="auto"/>
+          <w:left w:val="nil"/>
+          <w:bottom w:val="single" w:sz="18" w:space="0" w:color="auto"/>
+          <w:right w:val="nil"/>
+          <w:insideH w:val="nil"/>
+          <w:insideV w:val="nil"/>
+        </w:tcBorders>
+        <w:shd w:val="clear" w:color="auto" w:fill="FFFFFF" w:themeFill="background1"/>
+      </w:tcPr>
+    </w:tblStylePr>
+    <w:tblStylePr w:type="firstCol">
+      <w:rPr>
+        <w:b/>
+        <w:bCs/>
+        <w:color w:val="FFFFFF" w:themeColor="background1"/>
+      </w:rPr>
+      <w:tblPr/>
+      <w:tcPr>
+        <w:tcBorders>
+          <w:top w:val="nil"/>
+          <w:left w:val="nil"/>
+          <w:bottom w:val="single" w:sz="18" w:space="0" w:color="auto"/>
+          <w:right w:val="nil"/>
+          <w:insideH w:val="nil"/>
+          <w:insideV w:val="nil"/>
+        </w:tcBorders>
+        <w:shd w:val="clear" w:color="auto" w:fill="70AD47" w:themeFill="accent6"/>
+      </w:tcPr>
+    </w:tblStylePr>
+    <w:tblStylePr w:type="lastCol">
+      <w:rPr>
+        <w:b/>
+        <w:bCs/>
+        <w:color w:val="FFFFFF" w:themeColor="background1"/>
+      </w:rPr>
+      <w:tblPr/>
+      <w:tcPr>
+        <w:tcBorders>
+          <w:left w:val="nil"/>
+          <w:right w:val="nil"/>
+          <w:insideH w:val="nil"/>
+          <w:insideV w:val="nil"/>
+        </w:tcBorders>
+        <w:shd w:val="clear" w:color="auto" w:fill="70AD47" w:themeFill="accent6"/>
+      </w:tcPr>
+    </w:tblStylePr>
+    <w:tblStylePr w:type="band1Vert">
+      <w:tblPr/>
+      <w:tcPr>
+        <w:tcBorders>
+          <w:left w:val="nil"/>
+          <w:right w:val="nil"/>
+          <w:insideH w:val="nil"/>
+          <w:insideV w:val="nil"/>
+        </w:tcBorders>
+        <w:shd w:val="clear" w:color="auto" w:fill="D8D8D8" w:themeFill="background1" w:themeFillShade="D8"/>
+      </w:tcPr>
+    </w:tblStylePr>
+    <w:tblStylePr w:type="band1Horz">
+      <w:tblPr/>
+      <w:tcPr>
+        <w:shd w:val="clear" w:color="auto" w:fill="D8D8D8" w:themeFill="background1" w:themeFillShade="D8"/>
+      </w:tcPr>
+    </w:tblStylePr>
+    <w:tblStylePr w:type="neCell">
+      <w:tblPr/>
+      <w:tcPr>
+        <w:tcBorders>
+          <w:top w:val="single" w:sz="18" w:space="0" w:color="auto"/>
+          <w:left w:val="nil"/>
+          <w:bottom w:val="single" w:sz="18" w:space="0" w:color="auto"/>
+          <w:right w:val="nil"/>
+          <w:insideH w:val="nil"/>
+          <w:insideV w:val="nil"/>
+        </w:tcBorders>
+      </w:tcPr>
+    </w:tblStylePr>
+    <w:tblStylePr w:type="nwCell">
+      <w:rPr>
+        <w:color w:val="FFFFFF" w:themeColor="background1"/>
+      </w:rPr>
+      <w:tblPr/>
+      <w:tcPr>
+        <w:tcBorders>
+          <w:top w:val="single" w:sz="18" w:space="0" w:color="auto"/>
+          <w:left w:val="nil"/>
+          <w:bottom w:val="single" w:sz="18" w:space="0" w:color="auto"/>
+          <w:right w:val="nil"/>
+          <w:insideH w:val="nil"/>
+          <w:insideV w:val="nil"/>
+        </w:tcBorders>
+      </w:tcPr>
+    </w:tblStylePr>
+  </w:style>
 </w:styles>
 </file>
 
@@ -9266,7 +9205,7 @@
   <a:extraClrSchemeLst/>
   <a:extLst>
     <a:ext uri="{05A4C25C-085E-4340-85A3-A5531E510DB2}">
-      <thm15:themeFamily xmlns:thm15="http://schemas.microsoft.com/office/thememl/2012/main" name="Office Theme" id="{62F939B6-93AF-4DB8-9C6B-D6C7DFDC589F}" vid="{4A3C46E8-61CC-4603-A589-7422A47A8E4A}"/>
+      <thm15:themeFamily xmlns:thm15="http://schemas.microsoft.com/office/thememl/2012/main" xmlns="" name="Office Theme" id="{62F939B6-93AF-4DB8-9C6B-D6C7DFDC589F}" vid="{4A3C46E8-61CC-4603-A589-7422A47A8E4A}"/>
     </a:ext>
   </a:extLst>
 </a:theme>
@@ -9277,7 +9216,7 @@
 </file>
 
 <file path=customXml/itemProps1.xml><?xml version="1.0" encoding="utf-8"?>
-<ds:datastoreItem xmlns:ds="http://schemas.openxmlformats.org/officeDocument/2006/customXml" ds:itemID="{335ED54A-9BD5-48D6-8674-695BFB0B3B17}">
+<ds:datastoreItem xmlns:ds="http://schemas.openxmlformats.org/officeDocument/2006/customXml" ds:itemID="{267827CE-04D4-4CB5-B880-7AAE9F2B6105}">
   <ds:schemaRefs>
     <ds:schemaRef ds:uri="http://schemas.openxmlformats.org/officeDocument/2006/bibliography"/>
   </ds:schemaRefs>

</xml_diff>

<commit_message>
Updated TestLogForms in TestSpec
</commit_message>
<xml_diff>
--- a/DOCS/Drafts/Test Spec/TestSpecificationREV.docx
+++ b/DOCS/Drafts/Test Spec/TestSpecificationREV.docx
@@ -1,6 +1,6 @@
 
 <file path=word/document.xml><?xml version="1.0" encoding="utf-8"?>
-<w:document xmlns:wpc="http://schemas.microsoft.com/office/word/2010/wordprocessingCanvas" xmlns:mc="http://schemas.openxmlformats.org/markup-compatibility/2006" xmlns:o="urn:schemas-microsoft-com:office:office" xmlns:r="http://schemas.openxmlformats.org/officeDocument/2006/relationships" xmlns:m="http://schemas.openxmlformats.org/officeDocument/2006/math" xmlns:v="urn:schemas-microsoft-com:vml" xmlns:wp14="http://schemas.microsoft.com/office/word/2010/wordprocessingDrawing" xmlns:wp="http://schemas.openxmlformats.org/drawingml/2006/wordprocessingDrawing" xmlns:w10="urn:schemas-microsoft-com:office:word" xmlns:w="http://schemas.openxmlformats.org/wordprocessingml/2006/main" xmlns:w14="http://schemas.microsoft.com/office/word/2010/wordml" xmlns:w15="http://schemas.microsoft.com/office/word/2012/wordml" xmlns:wpg="http://schemas.microsoft.com/office/word/2010/wordprocessingGroup" xmlns:wpi="http://schemas.microsoft.com/office/word/2010/wordprocessingInk" xmlns:wne="http://schemas.microsoft.com/office/word/2006/wordml" xmlns:wps="http://schemas.microsoft.com/office/word/2010/wordprocessingShape" mc:Ignorable="w14 w15 wp14">
+<w:document xmlns:wpc="http://schemas.microsoft.com/office/word/2010/wordprocessingCanvas" xmlns:mo="http://schemas.microsoft.com/office/mac/office/2008/main" xmlns:mc="http://schemas.openxmlformats.org/markup-compatibility/2006" xmlns:mv="urn:schemas-microsoft-com:mac:vml" xmlns:o="urn:schemas-microsoft-com:office:office" xmlns:r="http://schemas.openxmlformats.org/officeDocument/2006/relationships" xmlns:m="http://schemas.openxmlformats.org/officeDocument/2006/math" xmlns:v="urn:schemas-microsoft-com:vml" xmlns:wp14="http://schemas.microsoft.com/office/word/2010/wordprocessingDrawing" xmlns:wp="http://schemas.openxmlformats.org/drawingml/2006/wordprocessingDrawing" xmlns:w10="urn:schemas-microsoft-com:office:word" xmlns:w="http://schemas.openxmlformats.org/wordprocessingml/2006/main" xmlns:w14="http://schemas.microsoft.com/office/word/2010/wordml" xmlns:wpg="http://schemas.microsoft.com/office/word/2010/wordprocessingGroup" xmlns:wpi="http://schemas.microsoft.com/office/word/2010/wordprocessingInk" xmlns:wne="http://schemas.microsoft.com/office/word/2006/wordml" xmlns:wps="http://schemas.microsoft.com/office/word/2010/wordprocessingShape" mc:Ignorable="w14 wp14">
   <w:body>
     <w:p>
       <w:pPr>
@@ -265,7 +265,25 @@
           <w:sz w:val="20"/>
           <w:szCs w:val="20"/>
         </w:rPr>
-        <w:t>Authors:      bmo; sr11; hac22; wia2;                                                                               Department of Computer Science</w:t>
+        <w:t>Authors:      bmo; sr11; hac22; wia2</w:t>
+      </w:r>
+      <w:proofErr w:type="gramStart"/>
+      <w:r>
+        <w:rPr>
+          <w:rFonts w:ascii="Calibri" w:hAnsi="Calibri"/>
+          <w:sz w:val="20"/>
+          <w:szCs w:val="20"/>
+        </w:rPr>
+        <w:t>;                                                                               Department</w:t>
+      </w:r>
+      <w:proofErr w:type="gramEnd"/>
+      <w:r>
+        <w:rPr>
+          <w:rFonts w:ascii="Calibri" w:hAnsi="Calibri"/>
+          <w:sz w:val="20"/>
+          <w:szCs w:val="20"/>
+        </w:rPr>
+        <w:t xml:space="preserve"> of Computer Science</w:t>
       </w:r>
     </w:p>
     <w:p>
@@ -283,7 +301,25 @@
           <w:sz w:val="20"/>
           <w:szCs w:val="20"/>
         </w:rPr>
-        <w:t xml:space="preserve">                     wjl3; njv1                                                                                                         Aberystwyth University</w:t>
+        <w:t xml:space="preserve">                     </w:t>
+      </w:r>
+      <w:proofErr w:type="gramStart"/>
+      <w:r>
+        <w:rPr>
+          <w:rFonts w:ascii="Calibri" w:hAnsi="Calibri"/>
+          <w:sz w:val="20"/>
+          <w:szCs w:val="20"/>
+        </w:rPr>
+        <w:t>wjl3</w:t>
+      </w:r>
+      <w:proofErr w:type="gramEnd"/>
+      <w:r>
+        <w:rPr>
+          <w:rFonts w:ascii="Calibri" w:hAnsi="Calibri"/>
+          <w:sz w:val="20"/>
+          <w:szCs w:val="20"/>
+        </w:rPr>
+        <w:t>; njv1                                                                                                         Aberystwyth University</w:t>
       </w:r>
     </w:p>
     <w:p>
@@ -295,13 +331,23 @@
           <w:szCs w:val="20"/>
         </w:rPr>
       </w:pPr>
+      <w:proofErr w:type="spellStart"/>
       <w:r>
         <w:rPr>
           <w:rFonts w:ascii="Calibri" w:hAnsi="Calibri"/>
           <w:sz w:val="20"/>
           <w:szCs w:val="20"/>
         </w:rPr>
-        <w:t xml:space="preserve">Config Ref: SE_05_TS_01                                                                                          </w:t>
+        <w:t>Config</w:t>
+      </w:r>
+      <w:proofErr w:type="spellEnd"/>
+      <w:r>
+        <w:rPr>
+          <w:rFonts w:ascii="Calibri" w:hAnsi="Calibri"/>
+          <w:sz w:val="20"/>
+          <w:szCs w:val="20"/>
+        </w:rPr>
+        <w:t xml:space="preserve"> Ref: SE_05_TS_01                                                                                          </w:t>
       </w:r>
       <w:r>
         <w:rPr>
@@ -1811,29 +1857,29 @@
       <w:r>
         <w:rPr>
           <w:noProof/>
-          <w:lang w:val="bg-BG" w:eastAsia="bg-BG" w:bidi="ar-SA"/>
+          <w:lang w:val="en-US" w:eastAsia="en-US" w:bidi="ar-SA"/>
         </w:rPr>
         <w:drawing>
-          <wp:anchor distT="0" distB="0" distL="114300" distR="114300" simplePos="0" relativeHeight="251658752" behindDoc="1" locked="0" layoutInCell="1" allowOverlap="1" wp14:anchorId="0F6D95A1" wp14:editId="7A1205E5">
+          <wp:anchor distT="0" distB="0" distL="114300" distR="114300" simplePos="0" relativeHeight="251658240" behindDoc="0" locked="0" layoutInCell="1" allowOverlap="1" wp14:anchorId="468783FF" wp14:editId="57DFB64F">
             <wp:simplePos x="0" y="0"/>
             <wp:positionH relativeFrom="column">
-              <wp:posOffset>-1089025</wp:posOffset>
+              <wp:posOffset>-862330</wp:posOffset>
             </wp:positionH>
             <wp:positionV relativeFrom="paragraph">
-              <wp:posOffset>1354455</wp:posOffset>
+              <wp:posOffset>1538605</wp:posOffset>
             </wp:positionV>
-            <wp:extent cx="8347075" cy="6169025"/>
-            <wp:effectExtent l="3175" t="0" r="0" b="0"/>
+            <wp:extent cx="8462010" cy="6051550"/>
+            <wp:effectExtent l="11430" t="0" r="7620" b="7620"/>
             <wp:wrapTight wrapText="bothSides">
               <wp:wrapPolygon edited="0">
-                <wp:start x="8" y="21611"/>
-                <wp:lineTo x="21551" y="21611"/>
-                <wp:lineTo x="21551" y="67"/>
-                <wp:lineTo x="8" y="67"/>
-                <wp:lineTo x="8" y="21611"/>
+                <wp:start x="29" y="21641"/>
+                <wp:lineTo x="21555" y="21641"/>
+                <wp:lineTo x="21555" y="63"/>
+                <wp:lineTo x="29" y="63"/>
+                <wp:lineTo x="29" y="21641"/>
               </wp:wrapPolygon>
             </wp:wrapTight>
-            <wp:docPr id="2" name="Picture 2"/>
+            <wp:docPr id="1" name="Picture 1"/>
             <wp:cNvGraphicFramePr>
               <a:graphicFrameLocks xmlns:a="http://schemas.openxmlformats.org/drawingml/2006/main" noChangeAspect="1"/>
             </wp:cNvGraphicFramePr>
@@ -1841,11 +1887,11 @@
               <a:graphicData uri="http://schemas.openxmlformats.org/drawingml/2006/picture">
                 <pic:pic xmlns:pic="http://schemas.openxmlformats.org/drawingml/2006/picture">
                   <pic:nvPicPr>
-                    <pic:cNvPr id="1" name="screen.tiff"/>
+                    <pic:cNvPr id="0" name="NEWFRTS.tiff"/>
                     <pic:cNvPicPr/>
                   </pic:nvPicPr>
                   <pic:blipFill>
-                    <a:blip r:embed="rId8">
+                    <a:blip r:embed="rId9">
                       <a:extLst>
                         <a:ext uri="{28A0092B-C50C-407E-A947-70E740481C1C}">
                           <a14:useLocalDpi xmlns:a14="http://schemas.microsoft.com/office/drawing/2010/main" val="0"/>
@@ -1859,7 +1905,7 @@
                   <pic:spPr>
                     <a:xfrm rot="5400000">
                       <a:off x="0" y="0"/>
-                      <a:ext cx="8347075" cy="6169025"/>
+                      <a:ext cx="8462010" cy="6051550"/>
                     </a:xfrm>
                     <a:prstGeom prst="rect">
                       <a:avLst/>
@@ -1868,6 +1914,12 @@
                 </pic:pic>
               </a:graphicData>
             </a:graphic>
+            <wp14:sizeRelH relativeFrom="page">
+              <wp14:pctWidth>0</wp14:pctWidth>
+            </wp14:sizeRelH>
+            <wp14:sizeRelV relativeFrom="page">
+              <wp14:pctHeight>0</wp14:pctHeight>
+            </wp14:sizeRelV>
           </wp:anchor>
         </w:drawing>
       </w:r>
@@ -3044,7 +3096,19 @@
               <w:rPr>
                 <w:sz w:val="18"/>
               </w:rPr>
-              <w:t>The PHP program is able to decode the MIME message and extract the data and the attachments.</w:t>
+              <w:t>The PHP program is able to decode the MIME message and extract the data and the a</w:t>
+            </w:r>
+            <w:r>
+              <w:rPr>
+                <w:sz w:val="18"/>
+              </w:rPr>
+              <w:t>t</w:t>
+            </w:r>
+            <w:r>
+              <w:rPr>
+                <w:sz w:val="18"/>
+              </w:rPr>
+              <w:t>tachments.</w:t>
             </w:r>
           </w:p>
         </w:tc>
@@ -3290,18 +3354,30 @@
               </w:rPr>
               <w:t xml:space="preserve">Image in the wrong format or missing an </w:t>
             </w:r>
-          </w:p>
-          <w:p>
-            <w:pPr>
-              <w:rPr>
-                <w:sz w:val="18"/>
-              </w:rPr>
-            </w:pPr>
-            <w:r>
-              <w:rPr>
-                <w:sz w:val="18"/>
-              </w:rPr>
-              <w:t>expected image</w:t>
+            <w:r>
+              <w:rPr>
+                <w:sz w:val="18"/>
+              </w:rPr>
+              <w:br/>
+              <w:t>e</w:t>
+            </w:r>
+            <w:r>
+              <w:rPr>
+                <w:sz w:val="18"/>
+              </w:rPr>
+              <w:t>x</w:t>
+            </w:r>
+            <w:r>
+              <w:rPr>
+                <w:sz w:val="18"/>
+              </w:rPr>
+              <w:t>p</w:t>
+            </w:r>
+            <w:r>
+              <w:rPr>
+                <w:sz w:val="18"/>
+              </w:rPr>
+              <w:t>ected image</w:t>
             </w:r>
           </w:p>
         </w:tc>
@@ -3405,8 +3481,6 @@
           <w:tab w:val="left" w:pos="2220"/>
         </w:tabs>
       </w:pPr>
-      <w:bookmarkStart w:id="8" w:name="_GoBack"/>
-      <w:bookmarkEnd w:id="8"/>
     </w:p>
     <w:p>
       <w:pPr>
@@ -3444,12 +3518,12 @@
           <w:numId w:val="1"/>
         </w:numPr>
       </w:pPr>
-      <w:bookmarkStart w:id="9" w:name="_Toc378673314"/>
+      <w:bookmarkStart w:id="8" w:name="_Toc378673314"/>
       <w:r>
         <w:lastRenderedPageBreak/>
         <w:t>Appendix A: Test Log Form</w:t>
       </w:r>
-      <w:bookmarkEnd w:id="9"/>
+      <w:bookmarkEnd w:id="8"/>
       <w:r>
         <w:t>s</w:t>
       </w:r>
@@ -3619,7 +3693,6 @@
         </w:tc>
       </w:tr>
     </w:tbl>
-    <w:p/>
     <w:p/>
     <w:tbl>
       <w:tblPr>
@@ -4351,7 +4424,7 @@
         <w:tc>
           <w:tcPr>
             <w:tcW w:w="1226" w:type="dxa"/>
-            <w:shd w:val="clear" w:color="auto" w:fill="F4B083" w:themeFill="accent2" w:themeFillTint="99"/>
+            <w:shd w:val="clear" w:color="auto" w:fill="A8D08D" w:themeFill="accent6" w:themeFillTint="99"/>
           </w:tcPr>
           <w:p>
             <w:pPr>
@@ -4370,7 +4443,7 @@
                 <w:color w:val="000000" w:themeColor="text1"/>
                 <w:szCs w:val="24"/>
               </w:rPr>
-              <w:t>Fail</w:t>
+              <w:t>Pass</w:t>
             </w:r>
           </w:p>
         </w:tc>
@@ -4389,14 +4462,6 @@
                 <w:szCs w:val="24"/>
               </w:rPr>
             </w:pPr>
-            <w:r>
-              <w:rPr>
-                <w:rFonts w:ascii="Times New Roman" w:hAnsi="Times New Roman"/>
-                <w:color w:val="000000" w:themeColor="text1"/>
-                <w:szCs w:val="24"/>
-              </w:rPr>
-              <w:t>Not completed yet</w:t>
-            </w:r>
           </w:p>
         </w:tc>
         <w:tc>
@@ -4415,14 +4480,6 @@
                 <w:szCs w:val="24"/>
               </w:rPr>
             </w:pPr>
-            <w:r>
-              <w:rPr>
-                <w:rFonts w:ascii="Times New Roman" w:hAnsi="Times New Roman"/>
-                <w:color w:val="000000" w:themeColor="text1"/>
-                <w:szCs w:val="24"/>
-              </w:rPr>
-              <w:t>#4</w:t>
-            </w:r>
           </w:p>
         </w:tc>
       </w:tr>
@@ -4504,7 +4561,7 @@
                 <w:color w:val="000000" w:themeColor="text1"/>
                 <w:szCs w:val="24"/>
               </w:rPr>
-              <w:t>Not completed yet</w:t>
+              <w:t>The camera works and takes an image but it doesn't add to the location pop-up.</w:t>
             </w:r>
           </w:p>
         </w:tc>
@@ -4530,7 +4587,15 @@
                 <w:color w:val="000000" w:themeColor="text1"/>
                 <w:szCs w:val="24"/>
               </w:rPr>
-              <w:t>#4</w:t>
+              <w:t>#</w:t>
+            </w:r>
+            <w:r>
+              <w:rPr>
+                <w:rFonts w:ascii="Times New Roman" w:hAnsi="Times New Roman"/>
+                <w:color w:val="000000" w:themeColor="text1"/>
+                <w:szCs w:val="24"/>
+              </w:rPr>
+              <w:t>3</w:t>
             </w:r>
           </w:p>
         </w:tc>
@@ -4610,7 +4675,7 @@
                 <w:color w:val="000000" w:themeColor="text1"/>
                 <w:szCs w:val="24"/>
               </w:rPr>
-              <w:t>Not completed yet</w:t>
+              <w:t>The camera works and takes an image but it doesn't add to the location pop-up.</w:t>
             </w:r>
           </w:p>
         </w:tc>
@@ -4636,7 +4701,15 @@
                 <w:color w:val="000000" w:themeColor="text1"/>
                 <w:szCs w:val="24"/>
               </w:rPr>
-              <w:t>#4</w:t>
+              <w:t>#</w:t>
+            </w:r>
+            <w:r>
+              <w:rPr>
+                <w:rFonts w:ascii="Times New Roman" w:hAnsi="Times New Roman"/>
+                <w:color w:val="000000" w:themeColor="text1"/>
+                <w:szCs w:val="24"/>
+              </w:rPr>
+              <w:t>3</w:t>
             </w:r>
           </w:p>
         </w:tc>
@@ -4719,7 +4792,7 @@
                 <w:color w:val="000000" w:themeColor="text1"/>
                 <w:szCs w:val="24"/>
               </w:rPr>
-              <w:t>Not completed yet</w:t>
+              <w:t>It is in the Model, but not in the App</w:t>
             </w:r>
           </w:p>
         </w:tc>
@@ -4745,7 +4818,15 @@
                 <w:color w:val="000000" w:themeColor="text1"/>
                 <w:szCs w:val="24"/>
               </w:rPr>
-              <w:t>#4</w:t>
+              <w:t>#</w:t>
+            </w:r>
+            <w:r>
+              <w:rPr>
+                <w:rFonts w:ascii="Times New Roman" w:hAnsi="Times New Roman"/>
+                <w:color w:val="000000" w:themeColor="text1"/>
+                <w:szCs w:val="24"/>
+              </w:rPr>
+              <w:t>6</w:t>
             </w:r>
           </w:p>
         </w:tc>
@@ -4964,7 +5045,7 @@
         <w:tc>
           <w:tcPr>
             <w:tcW w:w="1226" w:type="dxa"/>
-            <w:shd w:val="clear" w:color="auto" w:fill="F4B083" w:themeFill="accent2" w:themeFillTint="99"/>
+            <w:shd w:val="clear" w:color="auto" w:fill="A8D08D" w:themeFill="accent6" w:themeFillTint="99"/>
           </w:tcPr>
           <w:p>
             <w:pPr>
@@ -4983,7 +5064,7 @@
                 <w:color w:val="000000" w:themeColor="text1"/>
                 <w:szCs w:val="24"/>
               </w:rPr>
-              <w:t>Fail</w:t>
+              <w:t>Pass</w:t>
             </w:r>
           </w:p>
         </w:tc>
@@ -5002,14 +5083,6 @@
                 <w:szCs w:val="24"/>
               </w:rPr>
             </w:pPr>
-            <w:r>
-              <w:rPr>
-                <w:rFonts w:ascii="Times New Roman" w:hAnsi="Times New Roman"/>
-                <w:color w:val="000000" w:themeColor="text1"/>
-                <w:szCs w:val="24"/>
-              </w:rPr>
-              <w:t>Not completed yet</w:t>
-            </w:r>
           </w:p>
         </w:tc>
         <w:tc>
@@ -5028,14 +5101,6 @@
                 <w:szCs w:val="24"/>
               </w:rPr>
             </w:pPr>
-            <w:r>
-              <w:rPr>
-                <w:rFonts w:ascii="Times New Roman" w:hAnsi="Times New Roman"/>
-                <w:color w:val="000000" w:themeColor="text1"/>
-                <w:szCs w:val="24"/>
-              </w:rPr>
-              <w:t>#4</w:t>
-            </w:r>
           </w:p>
         </w:tc>
       </w:tr>
@@ -5573,7 +5638,7 @@
                 <w:color w:val="000000" w:themeColor="text1"/>
                 <w:szCs w:val="24"/>
               </w:rPr>
-              <w:t>Not completed yet</w:t>
+              <w:t>Multiple thumbnails are showing with invalid images inside</w:t>
             </w:r>
           </w:p>
         </w:tc>
@@ -5599,7 +5664,15 @@
                 <w:color w:val="000000" w:themeColor="text1"/>
                 <w:szCs w:val="24"/>
               </w:rPr>
-              <w:t>#4</w:t>
+              <w:t>#</w:t>
+            </w:r>
+            <w:r>
+              <w:rPr>
+                <w:rFonts w:ascii="Times New Roman" w:hAnsi="Times New Roman"/>
+                <w:color w:val="000000" w:themeColor="text1"/>
+                <w:szCs w:val="24"/>
+              </w:rPr>
+              <w:t>7</w:t>
             </w:r>
           </w:p>
         </w:tc>
@@ -5638,7 +5711,7 @@
         <w:tc>
           <w:tcPr>
             <w:tcW w:w="1226" w:type="dxa"/>
-            <w:shd w:val="clear" w:color="auto" w:fill="F4B083" w:themeFill="accent2" w:themeFillTint="99"/>
+            <w:shd w:val="clear" w:color="auto" w:fill="A8D08D" w:themeFill="accent6" w:themeFillTint="99"/>
           </w:tcPr>
           <w:p>
             <w:pPr>
@@ -5657,7 +5730,7 @@
                 <w:color w:val="000000" w:themeColor="text1"/>
                 <w:szCs w:val="24"/>
               </w:rPr>
-              <w:t>Fail</w:t>
+              <w:t>Pass</w:t>
             </w:r>
           </w:p>
         </w:tc>
@@ -5676,14 +5749,6 @@
                 <w:szCs w:val="24"/>
               </w:rPr>
             </w:pPr>
-            <w:r>
-              <w:rPr>
-                <w:rFonts w:ascii="Times New Roman" w:hAnsi="Times New Roman"/>
-                <w:color w:val="000000" w:themeColor="text1"/>
-                <w:szCs w:val="24"/>
-              </w:rPr>
-              <w:t>Not completed yet</w:t>
-            </w:r>
           </w:p>
         </w:tc>
         <w:tc>
@@ -5702,14 +5767,6 @@
                 <w:szCs w:val="24"/>
               </w:rPr>
             </w:pPr>
-            <w:r>
-              <w:rPr>
-                <w:rFonts w:ascii="Times New Roman" w:hAnsi="Times New Roman"/>
-                <w:color w:val="000000" w:themeColor="text1"/>
-                <w:szCs w:val="24"/>
-              </w:rPr>
-              <w:t>#4</w:t>
-            </w:r>
           </w:p>
         </w:tc>
       </w:tr>
@@ -5747,7 +5804,7 @@
         <w:tc>
           <w:tcPr>
             <w:tcW w:w="1226" w:type="dxa"/>
-            <w:shd w:val="clear" w:color="auto" w:fill="F4B083" w:themeFill="accent2" w:themeFillTint="99"/>
+            <w:shd w:val="clear" w:color="auto" w:fill="A8D08D" w:themeFill="accent6" w:themeFillTint="99"/>
           </w:tcPr>
           <w:p>
             <w:pPr>
@@ -5766,7 +5823,7 @@
                 <w:color w:val="000000" w:themeColor="text1"/>
                 <w:szCs w:val="24"/>
               </w:rPr>
-              <w:t>Fail</w:t>
+              <w:t>Pass</w:t>
             </w:r>
           </w:p>
         </w:tc>
@@ -5785,14 +5842,6 @@
                 <w:szCs w:val="24"/>
               </w:rPr>
             </w:pPr>
-            <w:r>
-              <w:rPr>
-                <w:rFonts w:ascii="Times New Roman" w:hAnsi="Times New Roman"/>
-                <w:color w:val="000000" w:themeColor="text1"/>
-                <w:szCs w:val="24"/>
-              </w:rPr>
-              <w:t>Not completed yet</w:t>
-            </w:r>
           </w:p>
         </w:tc>
         <w:tc>
@@ -5811,14 +5860,6 @@
                 <w:szCs w:val="24"/>
               </w:rPr>
             </w:pPr>
-            <w:r>
-              <w:rPr>
-                <w:rFonts w:ascii="Times New Roman" w:hAnsi="Times New Roman"/>
-                <w:color w:val="000000" w:themeColor="text1"/>
-                <w:szCs w:val="24"/>
-              </w:rPr>
-              <w:t>#4</w:t>
-            </w:r>
           </w:p>
         </w:tc>
       </w:tr>
@@ -5856,7 +5897,7 @@
         <w:tc>
           <w:tcPr>
             <w:tcW w:w="1226" w:type="dxa"/>
-            <w:shd w:val="clear" w:color="auto" w:fill="F4B083" w:themeFill="accent2" w:themeFillTint="99"/>
+            <w:shd w:val="clear" w:color="auto" w:fill="A8D08D" w:themeFill="accent6" w:themeFillTint="99"/>
           </w:tcPr>
           <w:p>
             <w:pPr>
@@ -5875,7 +5916,7 @@
                 <w:color w:val="000000" w:themeColor="text1"/>
                 <w:szCs w:val="24"/>
               </w:rPr>
-              <w:t>Fail</w:t>
+              <w:t>Pass</w:t>
             </w:r>
           </w:p>
         </w:tc>
@@ -5894,14 +5935,6 @@
                 <w:szCs w:val="24"/>
               </w:rPr>
             </w:pPr>
-            <w:r>
-              <w:rPr>
-                <w:rFonts w:ascii="Times New Roman" w:hAnsi="Times New Roman"/>
-                <w:color w:val="000000" w:themeColor="text1"/>
-                <w:szCs w:val="24"/>
-              </w:rPr>
-              <w:t>Not completed yet</w:t>
-            </w:r>
           </w:p>
         </w:tc>
         <w:tc>
@@ -5920,14 +5953,6 @@
                 <w:szCs w:val="24"/>
               </w:rPr>
             </w:pPr>
-            <w:r>
-              <w:rPr>
-                <w:rFonts w:ascii="Times New Roman" w:hAnsi="Times New Roman"/>
-                <w:color w:val="000000" w:themeColor="text1"/>
-                <w:szCs w:val="24"/>
-              </w:rPr>
-              <w:t>#4</w:t>
-            </w:r>
           </w:p>
         </w:tc>
       </w:tr>
@@ -6005,7 +6030,7 @@
                 <w:color w:val="000000" w:themeColor="text1"/>
                 <w:szCs w:val="24"/>
               </w:rPr>
-              <w:t>Not completed yet</w:t>
+              <w:t>The image files are being saved as Null</w:t>
             </w:r>
           </w:p>
         </w:tc>
@@ -6031,12 +6056,21 @@
                 <w:color w:val="000000" w:themeColor="text1"/>
                 <w:szCs w:val="24"/>
               </w:rPr>
-              <w:t>#4</w:t>
+              <w:t>#</w:t>
+            </w:r>
+            <w:r>
+              <w:rPr>
+                <w:rFonts w:ascii="Times New Roman" w:hAnsi="Times New Roman"/>
+                <w:color w:val="000000" w:themeColor="text1"/>
+                <w:szCs w:val="24"/>
+              </w:rPr>
+              <w:t>5</w:t>
             </w:r>
           </w:p>
         </w:tc>
       </w:tr>
     </w:tbl>
+    <w:p/>
     <w:p/>
     <w:p/>
     <w:p/>
@@ -6100,7 +6134,6 @@
               <w:rPr>
                 <w:sz w:val="20"/>
               </w:rPr>
-              <w:lastRenderedPageBreak/>
               <w:t>Test Log No: 002</w:t>
             </w:r>
           </w:p>
@@ -6154,6 +6187,12 @@
               </w:rPr>
               <w:t xml:space="preserve">Testers(s): </w:t>
             </w:r>
+            <w:r>
+              <w:rPr>
+                <w:sz w:val="20"/>
+              </w:rPr>
+              <w:t>bmo, srr11</w:t>
+            </w:r>
           </w:p>
         </w:tc>
       </w:tr>
@@ -6221,9 +6260,6 @@
               <w:pStyle w:val="TableContents"/>
               <w:jc w:val="both"/>
             </w:pPr>
-            <w:r>
-              <w:t>Incomplete</w:t>
-            </w:r>
           </w:p>
         </w:tc>
       </w:tr>
@@ -7585,7 +7621,7 @@
         <w:tc>
           <w:tcPr>
             <w:tcW w:w="1226" w:type="dxa"/>
-            <w:shd w:val="clear" w:color="auto" w:fill="F4B083" w:themeFill="accent2" w:themeFillTint="99"/>
+            <w:shd w:val="clear" w:color="auto" w:fill="A8D08D" w:themeFill="accent6" w:themeFillTint="99"/>
           </w:tcPr>
           <w:p>
             <w:pPr>
@@ -7604,7 +7640,7 @@
                 <w:color w:val="000000" w:themeColor="text1"/>
                 <w:szCs w:val="24"/>
               </w:rPr>
-              <w:t>Fail</w:t>
+              <w:t>Pass</w:t>
             </w:r>
           </w:p>
         </w:tc>
@@ -7623,14 +7659,6 @@
                 <w:szCs w:val="24"/>
               </w:rPr>
             </w:pPr>
-            <w:r>
-              <w:rPr>
-                <w:rFonts w:ascii="Times New Roman" w:hAnsi="Times New Roman"/>
-                <w:color w:val="000000" w:themeColor="text1"/>
-                <w:szCs w:val="24"/>
-              </w:rPr>
-              <w:t>Not completed yet</w:t>
-            </w:r>
           </w:p>
         </w:tc>
         <w:tc>
@@ -7649,14 +7677,6 @@
                 <w:szCs w:val="24"/>
               </w:rPr>
             </w:pPr>
-            <w:r>
-              <w:rPr>
-                <w:rFonts w:ascii="Times New Roman" w:hAnsi="Times New Roman"/>
-                <w:color w:val="000000" w:themeColor="text1"/>
-                <w:szCs w:val="24"/>
-              </w:rPr>
-              <w:t>#4</w:t>
-            </w:r>
           </w:p>
         </w:tc>
       </w:tr>
@@ -8259,7 +8279,7 @@
         <w:tc>
           <w:tcPr>
             <w:tcW w:w="1226" w:type="dxa"/>
-            <w:shd w:val="clear" w:color="auto" w:fill="F4B083" w:themeFill="accent2" w:themeFillTint="99"/>
+            <w:shd w:val="clear" w:color="auto" w:fill="A8D08D" w:themeFill="accent6" w:themeFillTint="99"/>
           </w:tcPr>
           <w:p>
             <w:pPr>
@@ -8278,7 +8298,7 @@
                 <w:color w:val="000000" w:themeColor="text1"/>
                 <w:szCs w:val="24"/>
               </w:rPr>
-              <w:t>Fail</w:t>
+              <w:t>Pass</w:t>
             </w:r>
           </w:p>
         </w:tc>
@@ -8297,14 +8317,6 @@
                 <w:szCs w:val="24"/>
               </w:rPr>
             </w:pPr>
-            <w:r>
-              <w:rPr>
-                <w:rFonts w:ascii="Times New Roman" w:hAnsi="Times New Roman"/>
-                <w:color w:val="000000" w:themeColor="text1"/>
-                <w:szCs w:val="24"/>
-              </w:rPr>
-              <w:t>Not completed yet</w:t>
-            </w:r>
           </w:p>
         </w:tc>
         <w:tc>
@@ -8323,14 +8335,6 @@
                 <w:szCs w:val="24"/>
               </w:rPr>
             </w:pPr>
-            <w:r>
-              <w:rPr>
-                <w:rFonts w:ascii="Times New Roman" w:hAnsi="Times New Roman"/>
-                <w:color w:val="000000" w:themeColor="text1"/>
-                <w:szCs w:val="24"/>
-              </w:rPr>
-              <w:t>#4</w:t>
-            </w:r>
           </w:p>
         </w:tc>
       </w:tr>
@@ -8368,7 +8372,7 @@
         <w:tc>
           <w:tcPr>
             <w:tcW w:w="1226" w:type="dxa"/>
-            <w:shd w:val="clear" w:color="auto" w:fill="F4B083" w:themeFill="accent2" w:themeFillTint="99"/>
+            <w:shd w:val="clear" w:color="auto" w:fill="A8D08D" w:themeFill="accent6" w:themeFillTint="99"/>
           </w:tcPr>
           <w:p>
             <w:pPr>
@@ -8387,7 +8391,7 @@
                 <w:color w:val="000000" w:themeColor="text1"/>
                 <w:szCs w:val="24"/>
               </w:rPr>
-              <w:t>Fail</w:t>
+              <w:t>Pass</w:t>
             </w:r>
           </w:p>
         </w:tc>
@@ -8406,14 +8410,6 @@
                 <w:szCs w:val="24"/>
               </w:rPr>
             </w:pPr>
-            <w:r>
-              <w:rPr>
-                <w:rFonts w:ascii="Times New Roman" w:hAnsi="Times New Roman"/>
-                <w:color w:val="000000" w:themeColor="text1"/>
-                <w:szCs w:val="24"/>
-              </w:rPr>
-              <w:t>Not completed yet</w:t>
-            </w:r>
           </w:p>
         </w:tc>
         <w:tc>
@@ -8432,14 +8428,6 @@
                 <w:szCs w:val="24"/>
               </w:rPr>
             </w:pPr>
-            <w:r>
-              <w:rPr>
-                <w:rFonts w:ascii="Times New Roman" w:hAnsi="Times New Roman"/>
-                <w:color w:val="000000" w:themeColor="text1"/>
-                <w:szCs w:val="24"/>
-              </w:rPr>
-              <w:t>#4</w:t>
-            </w:r>
           </w:p>
         </w:tc>
       </w:tr>
@@ -8477,7 +8465,7 @@
         <w:tc>
           <w:tcPr>
             <w:tcW w:w="1226" w:type="dxa"/>
-            <w:shd w:val="clear" w:color="auto" w:fill="F4B083" w:themeFill="accent2" w:themeFillTint="99"/>
+            <w:shd w:val="clear" w:color="auto" w:fill="A8D08D" w:themeFill="accent6" w:themeFillTint="99"/>
           </w:tcPr>
           <w:p>
             <w:pPr>
@@ -8496,7 +8484,7 @@
                 <w:color w:val="000000" w:themeColor="text1"/>
                 <w:szCs w:val="24"/>
               </w:rPr>
-              <w:t>Fail</w:t>
+              <w:t>Pass</w:t>
             </w:r>
           </w:p>
         </w:tc>
@@ -8515,14 +8503,6 @@
                 <w:szCs w:val="24"/>
               </w:rPr>
             </w:pPr>
-            <w:r>
-              <w:rPr>
-                <w:rFonts w:ascii="Times New Roman" w:hAnsi="Times New Roman"/>
-                <w:color w:val="000000" w:themeColor="text1"/>
-                <w:szCs w:val="24"/>
-              </w:rPr>
-              <w:t>Not completed yet</w:t>
-            </w:r>
           </w:p>
         </w:tc>
         <w:tc>
@@ -8541,14 +8521,6 @@
                 <w:szCs w:val="24"/>
               </w:rPr>
             </w:pPr>
-            <w:r>
-              <w:rPr>
-                <w:rFonts w:ascii="Times New Roman" w:hAnsi="Times New Roman"/>
-                <w:color w:val="000000" w:themeColor="text1"/>
-                <w:szCs w:val="24"/>
-              </w:rPr>
-              <w:t>#4</w:t>
-            </w:r>
           </w:p>
         </w:tc>
       </w:tr>
@@ -8626,7 +8598,7 @@
                 <w:color w:val="000000" w:themeColor="text1"/>
                 <w:szCs w:val="24"/>
               </w:rPr>
-              <w:t>Not completed yet</w:t>
+              <w:t>The image files are being saved as Null</w:t>
             </w:r>
           </w:p>
         </w:tc>
@@ -8652,7 +8624,15 @@
                 <w:color w:val="000000" w:themeColor="text1"/>
                 <w:szCs w:val="24"/>
               </w:rPr>
-              <w:t>#4</w:t>
+              <w:t>#</w:t>
+            </w:r>
+            <w:r>
+              <w:rPr>
+                <w:rFonts w:ascii="Times New Roman" w:hAnsi="Times New Roman"/>
+                <w:color w:val="000000" w:themeColor="text1"/>
+                <w:szCs w:val="24"/>
+              </w:rPr>
+              <w:t>5</w:t>
             </w:r>
           </w:p>
         </w:tc>
@@ -8699,6 +8679,8 @@
           <w:tab w:val="left" w:pos="2220"/>
         </w:tabs>
       </w:pPr>
+      <w:bookmarkStart w:id="9" w:name="_GoBack"/>
+      <w:bookmarkEnd w:id="9"/>
     </w:p>
     <w:p>
       <w:pPr>
@@ -8865,18 +8847,114 @@
           <w:szCs w:val="32"/>
           <w:lang w:val="en-US" w:bidi="ar-SA"/>
         </w:rPr>
-        <w:t>] Software Engineering Group 05. Project Plan. S. Raychev, B. O’Donovan, H. Clark, W. Arslett, W. Lea, N. Vicker and S. Clasby. 1.2 Release.</w:t>
+        <w:t xml:space="preserve">] Software Engineering Group 05. Project Plan. S. </w:t>
+      </w:r>
+      <w:proofErr w:type="spellStart"/>
+      <w:r>
+        <w:rPr>
+          <w:rFonts w:cs="Times New Roman"/>
+          <w:kern w:val="0"/>
+          <w:szCs w:val="32"/>
+          <w:lang w:val="en-US" w:bidi="ar-SA"/>
+        </w:rPr>
+        <w:t>Raychev</w:t>
+      </w:r>
+      <w:proofErr w:type="spellEnd"/>
+      <w:r>
+        <w:rPr>
+          <w:rFonts w:cs="Times New Roman"/>
+          <w:kern w:val="0"/>
+          <w:szCs w:val="32"/>
+          <w:lang w:val="en-US" w:bidi="ar-SA"/>
+        </w:rPr>
+        <w:t xml:space="preserve">, B. O’Donovan, H. Clark, W. </w:t>
+      </w:r>
+      <w:proofErr w:type="spellStart"/>
+      <w:r>
+        <w:rPr>
+          <w:rFonts w:cs="Times New Roman"/>
+          <w:kern w:val="0"/>
+          <w:szCs w:val="32"/>
+          <w:lang w:val="en-US" w:bidi="ar-SA"/>
+        </w:rPr>
+        <w:t>Arslett</w:t>
+      </w:r>
+      <w:proofErr w:type="spellEnd"/>
+      <w:r>
+        <w:rPr>
+          <w:rFonts w:cs="Times New Roman"/>
+          <w:kern w:val="0"/>
+          <w:szCs w:val="32"/>
+          <w:lang w:val="en-US" w:bidi="ar-SA"/>
+        </w:rPr>
+        <w:t xml:space="preserve">, W. Lea, N. </w:t>
+      </w:r>
+      <w:proofErr w:type="spellStart"/>
+      <w:r>
+        <w:rPr>
+          <w:rFonts w:cs="Times New Roman"/>
+          <w:kern w:val="0"/>
+          <w:szCs w:val="32"/>
+          <w:lang w:val="en-US" w:bidi="ar-SA"/>
+        </w:rPr>
+        <w:t>Vicker</w:t>
+      </w:r>
+      <w:proofErr w:type="spellEnd"/>
+      <w:r>
+        <w:rPr>
+          <w:rFonts w:cs="Times New Roman"/>
+          <w:kern w:val="0"/>
+          <w:szCs w:val="32"/>
+          <w:lang w:val="en-US" w:bidi="ar-SA"/>
+        </w:rPr>
+        <w:t xml:space="preserve"> and S. </w:t>
+      </w:r>
+      <w:proofErr w:type="spellStart"/>
+      <w:r>
+        <w:rPr>
+          <w:rFonts w:cs="Times New Roman"/>
+          <w:kern w:val="0"/>
+          <w:szCs w:val="32"/>
+          <w:lang w:val="en-US" w:bidi="ar-SA"/>
+        </w:rPr>
+        <w:t>Clasby</w:t>
+      </w:r>
+      <w:proofErr w:type="spellEnd"/>
+      <w:r>
+        <w:rPr>
+          <w:rFonts w:cs="Times New Roman"/>
+          <w:kern w:val="0"/>
+          <w:szCs w:val="32"/>
+          <w:lang w:val="en-US" w:bidi="ar-SA"/>
+        </w:rPr>
+        <w:t>. 1.2 Release.</w:t>
       </w:r>
     </w:p>
     <w:p>
       <w:r>
-        <w:t>[2] Software Engineering Group 05. Requirements Specification. C. J. Price and B. P. Tiddeman. SE.QA.RS. . 1.4 Release.</w:t>
+        <w:t>[2] Software Engineering Group 05. Requirements Specification. C. J. Price and B. P. Tiddeman. SE.QA.RS</w:t>
+      </w:r>
+      <w:proofErr w:type="gramStart"/>
+      <w:r>
+        <w:t>. .</w:t>
+      </w:r>
+      <w:proofErr w:type="gramEnd"/>
+      <w:r>
+        <w:t xml:space="preserve"> 1.4 Release.</w:t>
       </w:r>
     </w:p>
     <w:p/>
     <w:p>
       <w:r>
-        <w:t>[3] Software Engineering Group 05. Test Procedure Standards. C. J. Price, N. W. Hardy and B. P. Tiddeman. SE.QA.06. . 1.7 Release.</w:t>
+        <w:t>[3] Software Engineering Group 05. Test Procedure Standards. C. J. Price, N. W. Hardy and B. P. Tiddeman. SE.QA.06</w:t>
+      </w:r>
+      <w:proofErr w:type="gramStart"/>
+      <w:r>
+        <w:t>. .</w:t>
+      </w:r>
+      <w:proofErr w:type="gramEnd"/>
+      <w:r>
+        <w:t xml:space="preserve"> 1.7 Release.</w:t>
       </w:r>
     </w:p>
     <w:p/>
@@ -9046,9 +9124,11 @@
             <w:pPr>
               <w:jc w:val="center"/>
             </w:pPr>
+            <w:proofErr w:type="gramStart"/>
             <w:r>
               <w:t>srr11</w:t>
             </w:r>
+            <w:proofErr w:type="gramEnd"/>
           </w:p>
         </w:tc>
       </w:tr>
@@ -9134,9 +9214,11 @@
             <w:r>
               <w:tab/>
             </w:r>
+            <w:proofErr w:type="gramStart"/>
             <w:r>
               <w:t>wia2</w:t>
             </w:r>
+            <w:proofErr w:type="gramEnd"/>
           </w:p>
         </w:tc>
       </w:tr>
@@ -9213,8 +9295,13 @@
                 <w:tab w:val="center" w:pos="523"/>
               </w:tabs>
             </w:pPr>
-            <w:r>
-              <w:t>bmo, njv1</w:t>
+            <w:proofErr w:type="gramStart"/>
+            <w:r>
+              <w:t>bmo</w:t>
+            </w:r>
+            <w:proofErr w:type="gramEnd"/>
+            <w:r>
+              <w:t>, njv1</w:t>
             </w:r>
           </w:p>
         </w:tc>
@@ -9565,8 +9652,8 @@
       </w:pPr>
     </w:p>
     <w:sectPr>
-      <w:headerReference w:type="default" r:id="rId9"/>
-      <w:footerReference w:type="default" r:id="rId10"/>
+      <w:headerReference w:type="default" r:id="rId10"/>
+      <w:footerReference w:type="default" r:id="rId11"/>
       <w:pgSz w:w="11906" w:h="16838"/>
       <w:pgMar w:top="1134" w:right="1134" w:bottom="1134" w:left="1134" w:header="567" w:footer="567" w:gutter="0"/>
       <w:cols w:space="708"/>
@@ -9577,7 +9664,7 @@
 </file>
 
 <file path=word/endnotes.xml><?xml version="1.0" encoding="utf-8"?>
-<w:endnotes xmlns:wpc="http://schemas.microsoft.com/office/word/2010/wordprocessingCanvas" xmlns:mc="http://schemas.openxmlformats.org/markup-compatibility/2006" xmlns:o="urn:schemas-microsoft-com:office:office" xmlns:r="http://schemas.openxmlformats.org/officeDocument/2006/relationships" xmlns:m="http://schemas.openxmlformats.org/officeDocument/2006/math" xmlns:v="urn:schemas-microsoft-com:vml" xmlns:wp14="http://schemas.microsoft.com/office/word/2010/wordprocessingDrawing" xmlns:wp="http://schemas.openxmlformats.org/drawingml/2006/wordprocessingDrawing" xmlns:w10="urn:schemas-microsoft-com:office:word" xmlns:w="http://schemas.openxmlformats.org/wordprocessingml/2006/main" xmlns:w14="http://schemas.microsoft.com/office/word/2010/wordml" xmlns:w15="http://schemas.microsoft.com/office/word/2012/wordml" xmlns:wpg="http://schemas.microsoft.com/office/word/2010/wordprocessingGroup" xmlns:wpi="http://schemas.microsoft.com/office/word/2010/wordprocessingInk" xmlns:wne="http://schemas.microsoft.com/office/word/2006/wordml" xmlns:wps="http://schemas.microsoft.com/office/word/2010/wordprocessingShape" mc:Ignorable="w14 w15 wp14">
+<w:endnotes xmlns:wpc="http://schemas.microsoft.com/office/word/2010/wordprocessingCanvas" xmlns:mo="http://schemas.microsoft.com/office/mac/office/2008/main" xmlns:mc="http://schemas.openxmlformats.org/markup-compatibility/2006" xmlns:mv="urn:schemas-microsoft-com:mac:vml" xmlns:o="urn:schemas-microsoft-com:office:office" xmlns:r="http://schemas.openxmlformats.org/officeDocument/2006/relationships" xmlns:m="http://schemas.openxmlformats.org/officeDocument/2006/math" xmlns:v="urn:schemas-microsoft-com:vml" xmlns:wp14="http://schemas.microsoft.com/office/word/2010/wordprocessingDrawing" xmlns:wp="http://schemas.openxmlformats.org/drawingml/2006/wordprocessingDrawing" xmlns:w10="urn:schemas-microsoft-com:office:word" xmlns:w="http://schemas.openxmlformats.org/wordprocessingml/2006/main" xmlns:w14="http://schemas.microsoft.com/office/word/2010/wordml" xmlns:wpg="http://schemas.microsoft.com/office/word/2010/wordprocessingGroup" xmlns:wpi="http://schemas.microsoft.com/office/word/2010/wordprocessingInk" xmlns:wne="http://schemas.microsoft.com/office/word/2006/wordml" xmlns:wps="http://schemas.microsoft.com/office/word/2010/wordprocessingShape" mc:Ignorable="w14 wp14">
   <w:endnote w:type="separator" w:id="-1">
     <w:p>
       <w:r>
@@ -9596,7 +9683,7 @@
 </file>
 
 <file path=word/footer1.xml><?xml version="1.0" encoding="utf-8"?>
-<w:ftr xmlns:wpc="http://schemas.microsoft.com/office/word/2010/wordprocessingCanvas" xmlns:mc="http://schemas.openxmlformats.org/markup-compatibility/2006" xmlns:o="urn:schemas-microsoft-com:office:office" xmlns:r="http://schemas.openxmlformats.org/officeDocument/2006/relationships" xmlns:m="http://schemas.openxmlformats.org/officeDocument/2006/math" xmlns:v="urn:schemas-microsoft-com:vml" xmlns:wp14="http://schemas.microsoft.com/office/word/2010/wordprocessingDrawing" xmlns:wp="http://schemas.openxmlformats.org/drawingml/2006/wordprocessingDrawing" xmlns:w10="urn:schemas-microsoft-com:office:word" xmlns:w="http://schemas.openxmlformats.org/wordprocessingml/2006/main" xmlns:w14="http://schemas.microsoft.com/office/word/2010/wordml" xmlns:w15="http://schemas.microsoft.com/office/word/2012/wordml" xmlns:wpg="http://schemas.microsoft.com/office/word/2010/wordprocessingGroup" xmlns:wpi="http://schemas.microsoft.com/office/word/2010/wordprocessingInk" xmlns:wne="http://schemas.microsoft.com/office/word/2006/wordml" xmlns:wps="http://schemas.microsoft.com/office/word/2010/wordprocessingShape" mc:Ignorable="w14 w15 wp14">
+<w:ftr xmlns:wpc="http://schemas.microsoft.com/office/word/2010/wordprocessingCanvas" xmlns:mo="http://schemas.microsoft.com/office/mac/office/2008/main" xmlns:mc="http://schemas.openxmlformats.org/markup-compatibility/2006" xmlns:mv="urn:schemas-microsoft-com:mac:vml" xmlns:o="urn:schemas-microsoft-com:office:office" xmlns:r="http://schemas.openxmlformats.org/officeDocument/2006/relationships" xmlns:m="http://schemas.openxmlformats.org/officeDocument/2006/math" xmlns:v="urn:schemas-microsoft-com:vml" xmlns:wp14="http://schemas.microsoft.com/office/word/2010/wordprocessingDrawing" xmlns:wp="http://schemas.openxmlformats.org/drawingml/2006/wordprocessingDrawing" xmlns:w10="urn:schemas-microsoft-com:office:word" xmlns:w="http://schemas.openxmlformats.org/wordprocessingml/2006/main" xmlns:w14="http://schemas.microsoft.com/office/word/2010/wordml" xmlns:wpg="http://schemas.microsoft.com/office/word/2010/wordprocessingGroup" xmlns:wpi="http://schemas.microsoft.com/office/word/2010/wordprocessingInk" xmlns:wne="http://schemas.microsoft.com/office/word/2006/wordml" xmlns:wps="http://schemas.microsoft.com/office/word/2010/wordprocessingShape" mc:Ignorable="w14 wp14">
   <w:p>
     <w:pPr>
       <w:pStyle w:val="Footer"/>
@@ -9634,7 +9721,6 @@
           <w:docPartUnique/>
         </w:docPartObj>
       </w:sdtPr>
-      <w:sdtEndPr/>
       <w:sdtContent>
         <w:sdt>
           <w:sdtPr>
@@ -9648,7 +9734,6 @@
               <w:docPartUnique/>
             </w:docPartObj>
           </w:sdtPr>
-          <w:sdtEndPr/>
           <w:sdtContent>
             <w:r>
               <w:rPr>
@@ -9770,7 +9855,7 @@
                 <w:noProof/>
                 <w:sz w:val="22"/>
               </w:rPr>
-              <w:t>4</w:t>
+              <w:t>6</w:t>
             </w:r>
             <w:r>
               <w:rPr>
@@ -9843,7 +9928,7 @@
 </file>
 
 <file path=word/footnotes.xml><?xml version="1.0" encoding="utf-8"?>
-<w:footnotes xmlns:wpc="http://schemas.microsoft.com/office/word/2010/wordprocessingCanvas" xmlns:mc="http://schemas.openxmlformats.org/markup-compatibility/2006" xmlns:o="urn:schemas-microsoft-com:office:office" xmlns:r="http://schemas.openxmlformats.org/officeDocument/2006/relationships" xmlns:m="http://schemas.openxmlformats.org/officeDocument/2006/math" xmlns:v="urn:schemas-microsoft-com:vml" xmlns:wp14="http://schemas.microsoft.com/office/word/2010/wordprocessingDrawing" xmlns:wp="http://schemas.openxmlformats.org/drawingml/2006/wordprocessingDrawing" xmlns:w10="urn:schemas-microsoft-com:office:word" xmlns:w="http://schemas.openxmlformats.org/wordprocessingml/2006/main" xmlns:w14="http://schemas.microsoft.com/office/word/2010/wordml" xmlns:w15="http://schemas.microsoft.com/office/word/2012/wordml" xmlns:wpg="http://schemas.microsoft.com/office/word/2010/wordprocessingGroup" xmlns:wpi="http://schemas.microsoft.com/office/word/2010/wordprocessingInk" xmlns:wne="http://schemas.microsoft.com/office/word/2006/wordml" xmlns:wps="http://schemas.microsoft.com/office/word/2010/wordprocessingShape" mc:Ignorable="w14 w15 wp14">
+<w:footnotes xmlns:wpc="http://schemas.microsoft.com/office/word/2010/wordprocessingCanvas" xmlns:mo="http://schemas.microsoft.com/office/mac/office/2008/main" xmlns:mc="http://schemas.openxmlformats.org/markup-compatibility/2006" xmlns:mv="urn:schemas-microsoft-com:mac:vml" xmlns:o="urn:schemas-microsoft-com:office:office" xmlns:r="http://schemas.openxmlformats.org/officeDocument/2006/relationships" xmlns:m="http://schemas.openxmlformats.org/officeDocument/2006/math" xmlns:v="urn:schemas-microsoft-com:vml" xmlns:wp14="http://schemas.microsoft.com/office/word/2010/wordprocessingDrawing" xmlns:wp="http://schemas.openxmlformats.org/drawingml/2006/wordprocessingDrawing" xmlns:w10="urn:schemas-microsoft-com:office:word" xmlns:w="http://schemas.openxmlformats.org/wordprocessingml/2006/main" xmlns:w14="http://schemas.microsoft.com/office/word/2010/wordml" xmlns:wpg="http://schemas.microsoft.com/office/word/2010/wordprocessingGroup" xmlns:wpi="http://schemas.microsoft.com/office/word/2010/wordprocessingInk" xmlns:wne="http://schemas.microsoft.com/office/word/2006/wordml" xmlns:wps="http://schemas.microsoft.com/office/word/2010/wordprocessingShape" mc:Ignorable="w14 wp14">
   <w:footnote w:type="separator" w:id="-1">
     <w:p>
       <w:r>
@@ -9865,7 +9950,7 @@
 </file>
 
 <file path=word/header1.xml><?xml version="1.0" encoding="utf-8"?>
-<w:hdr xmlns:wpc="http://schemas.microsoft.com/office/word/2010/wordprocessingCanvas" xmlns:mc="http://schemas.openxmlformats.org/markup-compatibility/2006" xmlns:o="urn:schemas-microsoft-com:office:office" xmlns:r="http://schemas.openxmlformats.org/officeDocument/2006/relationships" xmlns:m="http://schemas.openxmlformats.org/officeDocument/2006/math" xmlns:v="urn:schemas-microsoft-com:vml" xmlns:wp14="http://schemas.microsoft.com/office/word/2010/wordprocessingDrawing" xmlns:wp="http://schemas.openxmlformats.org/drawingml/2006/wordprocessingDrawing" xmlns:w10="urn:schemas-microsoft-com:office:word" xmlns:w="http://schemas.openxmlformats.org/wordprocessingml/2006/main" xmlns:w14="http://schemas.microsoft.com/office/word/2010/wordml" xmlns:w15="http://schemas.microsoft.com/office/word/2012/wordml" xmlns:wpg="http://schemas.microsoft.com/office/word/2010/wordprocessingGroup" xmlns:wpi="http://schemas.microsoft.com/office/word/2010/wordprocessingInk" xmlns:wne="http://schemas.microsoft.com/office/word/2006/wordml" xmlns:wps="http://schemas.microsoft.com/office/word/2010/wordprocessingShape" mc:Ignorable="w14 w15 wp14">
+<w:hdr xmlns:wpc="http://schemas.microsoft.com/office/word/2010/wordprocessingCanvas" xmlns:mo="http://schemas.microsoft.com/office/mac/office/2008/main" xmlns:mc="http://schemas.openxmlformats.org/markup-compatibility/2006" xmlns:mv="urn:schemas-microsoft-com:mac:vml" xmlns:o="urn:schemas-microsoft-com:office:office" xmlns:r="http://schemas.openxmlformats.org/officeDocument/2006/relationships" xmlns:m="http://schemas.openxmlformats.org/officeDocument/2006/math" xmlns:v="urn:schemas-microsoft-com:vml" xmlns:wp14="http://schemas.microsoft.com/office/word/2010/wordprocessingDrawing" xmlns:wp="http://schemas.openxmlformats.org/drawingml/2006/wordprocessingDrawing" xmlns:w10="urn:schemas-microsoft-com:office:word" xmlns:w="http://schemas.openxmlformats.org/wordprocessingml/2006/main" xmlns:w14="http://schemas.microsoft.com/office/word/2010/wordml" xmlns:wpg="http://schemas.microsoft.com/office/word/2010/wordprocessingGroup" xmlns:wpi="http://schemas.microsoft.com/office/word/2010/wordprocessingInk" xmlns:wne="http://schemas.microsoft.com/office/word/2006/wordml" xmlns:wps="http://schemas.microsoft.com/office/word/2010/wordprocessingShape" mc:Ignorable="w14 wp14">
   <w:p>
     <w:pPr>
       <w:pStyle w:val="Header"/>
@@ -9915,7 +10000,7 @@
 </file>
 
 <file path=word/numbering.xml><?xml version="1.0" encoding="utf-8"?>
-<w:numbering xmlns:wpc="http://schemas.microsoft.com/office/word/2010/wordprocessingCanvas" xmlns:mc="http://schemas.openxmlformats.org/markup-compatibility/2006" xmlns:o="urn:schemas-microsoft-com:office:office" xmlns:r="http://schemas.openxmlformats.org/officeDocument/2006/relationships" xmlns:m="http://schemas.openxmlformats.org/officeDocument/2006/math" xmlns:v="urn:schemas-microsoft-com:vml" xmlns:wp14="http://schemas.microsoft.com/office/word/2010/wordprocessingDrawing" xmlns:wp="http://schemas.openxmlformats.org/drawingml/2006/wordprocessingDrawing" xmlns:w10="urn:schemas-microsoft-com:office:word" xmlns:w="http://schemas.openxmlformats.org/wordprocessingml/2006/main" xmlns:w14="http://schemas.microsoft.com/office/word/2010/wordml" xmlns:w15="http://schemas.microsoft.com/office/word/2012/wordml" xmlns:wpg="http://schemas.microsoft.com/office/word/2010/wordprocessingGroup" xmlns:wpi="http://schemas.microsoft.com/office/word/2010/wordprocessingInk" xmlns:wne="http://schemas.microsoft.com/office/word/2006/wordml" xmlns:wps="http://schemas.microsoft.com/office/word/2010/wordprocessingShape" mc:Ignorable="w14 w15 wp14">
+<w:numbering xmlns:wpc="http://schemas.microsoft.com/office/word/2010/wordprocessingCanvas" xmlns:mo="http://schemas.microsoft.com/office/mac/office/2008/main" xmlns:mc="http://schemas.openxmlformats.org/markup-compatibility/2006" xmlns:mv="urn:schemas-microsoft-com:mac:vml" xmlns:o="urn:schemas-microsoft-com:office:office" xmlns:r="http://schemas.openxmlformats.org/officeDocument/2006/relationships" xmlns:m="http://schemas.openxmlformats.org/officeDocument/2006/math" xmlns:v="urn:schemas-microsoft-com:vml" xmlns:wp14="http://schemas.microsoft.com/office/word/2010/wordprocessingDrawing" xmlns:wp="http://schemas.openxmlformats.org/drawingml/2006/wordprocessingDrawing" xmlns:w10="urn:schemas-microsoft-com:office:word" xmlns:w="http://schemas.openxmlformats.org/wordprocessingml/2006/main" xmlns:w14="http://schemas.microsoft.com/office/word/2010/wordml" xmlns:wpg="http://schemas.microsoft.com/office/word/2010/wordprocessingGroup" xmlns:wpi="http://schemas.microsoft.com/office/word/2010/wordprocessingInk" xmlns:wne="http://schemas.microsoft.com/office/word/2006/wordml" xmlns:wps="http://schemas.microsoft.com/office/word/2010/wordprocessingShape" mc:Ignorable="w14 wp14">
   <w:abstractNum w:abstractNumId="0">
     <w:nsid w:val="00000001"/>
     <w:multiLevelType w:val="hybridMultilevel"/>
@@ -10804,7 +10889,7 @@
 </file>
 
 <file path=word/styles.xml><?xml version="1.0" encoding="utf-8"?>
-<w:styles xmlns:mc="http://schemas.openxmlformats.org/markup-compatibility/2006" xmlns:r="http://schemas.openxmlformats.org/officeDocument/2006/relationships" xmlns:w="http://schemas.openxmlformats.org/wordprocessingml/2006/main" xmlns:w14="http://schemas.microsoft.com/office/word/2010/wordml" xmlns:w15="http://schemas.microsoft.com/office/word/2012/wordml" mc:Ignorable="w14 w15">
+<w:styles xmlns:mc="http://schemas.openxmlformats.org/markup-compatibility/2006" xmlns:r="http://schemas.openxmlformats.org/officeDocument/2006/relationships" xmlns:w="http://schemas.openxmlformats.org/wordprocessingml/2006/main" xmlns:w14="http://schemas.microsoft.com/office/word/2010/wordml" mc:Ignorable="w14">
   <w:docDefaults>
     <w:rPrDefault>
       <w:rPr>
@@ -10824,369 +10909,153 @@
       </w:pPr>
     </w:pPrDefault>
   </w:docDefaults>
-  <w:latentStyles w:defLockedState="0" w:defUIPriority="99" w:defSemiHidden="0" w:defUnhideWhenUsed="0" w:defQFormat="0" w:count="371">
-    <w:lsdException w:name="Normal" w:uiPriority="0" w:qFormat="1"/>
-    <w:lsdException w:name="heading 1" w:uiPriority="9" w:qFormat="1"/>
-    <w:lsdException w:name="heading 2" w:semiHidden="1" w:uiPriority="9" w:unhideWhenUsed="1" w:qFormat="1"/>
-    <w:lsdException w:name="heading 3" w:semiHidden="1" w:uiPriority="9" w:unhideWhenUsed="1" w:qFormat="1"/>
-    <w:lsdException w:name="heading 4" w:semiHidden="1" w:uiPriority="9" w:unhideWhenUsed="1" w:qFormat="1"/>
-    <w:lsdException w:name="heading 5" w:semiHidden="1" w:uiPriority="9" w:unhideWhenUsed="1" w:qFormat="1"/>
-    <w:lsdException w:name="heading 6" w:semiHidden="1" w:uiPriority="9" w:unhideWhenUsed="1" w:qFormat="1"/>
-    <w:lsdException w:name="heading 7" w:semiHidden="1" w:uiPriority="9" w:unhideWhenUsed="1" w:qFormat="1"/>
-    <w:lsdException w:name="heading 8" w:semiHidden="1" w:uiPriority="9" w:unhideWhenUsed="1" w:qFormat="1"/>
-    <w:lsdException w:name="heading 9" w:semiHidden="1" w:uiPriority="9" w:unhideWhenUsed="1" w:qFormat="1"/>
-    <w:lsdException w:name="index 1" w:semiHidden="1" w:unhideWhenUsed="1"/>
-    <w:lsdException w:name="index 2" w:semiHidden="1" w:unhideWhenUsed="1"/>
-    <w:lsdException w:name="index 3" w:semiHidden="1" w:unhideWhenUsed="1"/>
-    <w:lsdException w:name="index 4" w:semiHidden="1" w:unhideWhenUsed="1"/>
-    <w:lsdException w:name="index 5" w:semiHidden="1" w:unhideWhenUsed="1"/>
-    <w:lsdException w:name="index 6" w:semiHidden="1" w:unhideWhenUsed="1"/>
-    <w:lsdException w:name="index 7" w:semiHidden="1" w:unhideWhenUsed="1"/>
-    <w:lsdException w:name="index 8" w:semiHidden="1" w:unhideWhenUsed="1"/>
-    <w:lsdException w:name="index 9" w:semiHidden="1" w:unhideWhenUsed="1"/>
-    <w:lsdException w:name="toc 1" w:semiHidden="1" w:uiPriority="39" w:unhideWhenUsed="1"/>
-    <w:lsdException w:name="toc 2" w:semiHidden="1" w:uiPriority="39" w:unhideWhenUsed="1"/>
-    <w:lsdException w:name="toc 3" w:semiHidden="1" w:uiPriority="39" w:unhideWhenUsed="1"/>
-    <w:lsdException w:name="toc 4" w:semiHidden="1" w:uiPriority="39" w:unhideWhenUsed="1"/>
-    <w:lsdException w:name="toc 5" w:semiHidden="1" w:uiPriority="39" w:unhideWhenUsed="1"/>
-    <w:lsdException w:name="toc 6" w:semiHidden="1" w:uiPriority="39" w:unhideWhenUsed="1"/>
-    <w:lsdException w:name="toc 7" w:semiHidden="1" w:uiPriority="39" w:unhideWhenUsed="1"/>
-    <w:lsdException w:name="toc 8" w:semiHidden="1" w:uiPriority="39" w:unhideWhenUsed="1"/>
-    <w:lsdException w:name="toc 9" w:semiHidden="1" w:uiPriority="39" w:unhideWhenUsed="1"/>
-    <w:lsdException w:name="Normal Indent" w:semiHidden="1" w:unhideWhenUsed="1"/>
-    <w:lsdException w:name="footnote text" w:semiHidden="1" w:unhideWhenUsed="1"/>
-    <w:lsdException w:name="annotation text" w:semiHidden="1" w:unhideWhenUsed="1"/>
-    <w:lsdException w:name="header" w:semiHidden="1" w:unhideWhenUsed="1"/>
-    <w:lsdException w:name="footer" w:semiHidden="1" w:unhideWhenUsed="1"/>
-    <w:lsdException w:name="index heading" w:semiHidden="1" w:unhideWhenUsed="1"/>
-    <w:lsdException w:name="caption" w:semiHidden="1" w:uiPriority="35" w:unhideWhenUsed="1" w:qFormat="1"/>
-    <w:lsdException w:name="table of figures" w:semiHidden="1" w:unhideWhenUsed="1"/>
-    <w:lsdException w:name="envelope address" w:semiHidden="1" w:unhideWhenUsed="1"/>
-    <w:lsdException w:name="envelope return" w:semiHidden="1" w:unhideWhenUsed="1"/>
-    <w:lsdException w:name="footnote reference" w:semiHidden="1" w:unhideWhenUsed="1"/>
-    <w:lsdException w:name="annotation reference" w:semiHidden="1" w:unhideWhenUsed="1"/>
-    <w:lsdException w:name="line number" w:semiHidden="1" w:unhideWhenUsed="1"/>
-    <w:lsdException w:name="page number" w:semiHidden="1" w:unhideWhenUsed="1"/>
-    <w:lsdException w:name="endnote reference" w:semiHidden="1" w:unhideWhenUsed="1"/>
-    <w:lsdException w:name="endnote text" w:semiHidden="1" w:unhideWhenUsed="1"/>
-    <w:lsdException w:name="table of authorities" w:semiHidden="1" w:unhideWhenUsed="1"/>
-    <w:lsdException w:name="macro" w:semiHidden="1" w:unhideWhenUsed="1"/>
-    <w:lsdException w:name="toa heading" w:semiHidden="1" w:unhideWhenUsed="1"/>
-    <w:lsdException w:name="List" w:semiHidden="1" w:unhideWhenUsed="1"/>
-    <w:lsdException w:name="List Bullet" w:semiHidden="1" w:unhideWhenUsed="1"/>
-    <w:lsdException w:name="List Number" w:semiHidden="1" w:unhideWhenUsed="1"/>
-    <w:lsdException w:name="List 2" w:semiHidden="1" w:unhideWhenUsed="1"/>
-    <w:lsdException w:name="List 3" w:semiHidden="1" w:unhideWhenUsed="1"/>
-    <w:lsdException w:name="List 4" w:semiHidden="1" w:unhideWhenUsed="1"/>
-    <w:lsdException w:name="List 5" w:semiHidden="1" w:unhideWhenUsed="1"/>
-    <w:lsdException w:name="List Bullet 2" w:semiHidden="1" w:unhideWhenUsed="1"/>
-    <w:lsdException w:name="List Bullet 3" w:semiHidden="1" w:unhideWhenUsed="1"/>
-    <w:lsdException w:name="List Bullet 4" w:semiHidden="1" w:unhideWhenUsed="1"/>
-    <w:lsdException w:name="List Bullet 5" w:semiHidden="1" w:unhideWhenUsed="1"/>
-    <w:lsdException w:name="List Number 2" w:semiHidden="1" w:unhideWhenUsed="1"/>
-    <w:lsdException w:name="List Number 3" w:semiHidden="1" w:unhideWhenUsed="1"/>
-    <w:lsdException w:name="List Number 4" w:semiHidden="1" w:unhideWhenUsed="1"/>
-    <w:lsdException w:name="List Number 5" w:semiHidden="1" w:unhideWhenUsed="1"/>
-    <w:lsdException w:name="Title" w:uiPriority="10" w:qFormat="1"/>
-    <w:lsdException w:name="Closing" w:semiHidden="1" w:unhideWhenUsed="1"/>
-    <w:lsdException w:name="Signature" w:semiHidden="1" w:unhideWhenUsed="1"/>
-    <w:lsdException w:name="Default Paragraph Font" w:semiHidden="1" w:uiPriority="1" w:unhideWhenUsed="1"/>
-    <w:lsdException w:name="Body Text" w:semiHidden="1" w:unhideWhenUsed="1"/>
-    <w:lsdException w:name="Body Text Indent" w:semiHidden="1" w:unhideWhenUsed="1"/>
-    <w:lsdException w:name="List Continue" w:semiHidden="1" w:unhideWhenUsed="1"/>
-    <w:lsdException w:name="List Continue 2" w:semiHidden="1" w:unhideWhenUsed="1"/>
-    <w:lsdException w:name="List Continue 3" w:semiHidden="1" w:unhideWhenUsed="1"/>
-    <w:lsdException w:name="List Continue 4" w:semiHidden="1" w:unhideWhenUsed="1"/>
-    <w:lsdException w:name="List Continue 5" w:semiHidden="1" w:unhideWhenUsed="1"/>
-    <w:lsdException w:name="Message Header" w:semiHidden="1" w:unhideWhenUsed="1"/>
-    <w:lsdException w:name="Subtitle" w:uiPriority="11" w:qFormat="1"/>
-    <w:lsdException w:name="Salutation" w:semiHidden="1" w:unhideWhenUsed="1"/>
-    <w:lsdException w:name="Date" w:semiHidden="1" w:unhideWhenUsed="1"/>
-    <w:lsdException w:name="Body Text First Indent" w:semiHidden="1" w:unhideWhenUsed="1"/>
-    <w:lsdException w:name="Body Text First Indent 2" w:semiHidden="1" w:unhideWhenUsed="1"/>
-    <w:lsdException w:name="Note Heading" w:semiHidden="1" w:unhideWhenUsed="1"/>
-    <w:lsdException w:name="Body Text 2" w:semiHidden="1" w:unhideWhenUsed="1"/>
-    <w:lsdException w:name="Body Text 3" w:semiHidden="1" w:unhideWhenUsed="1"/>
-    <w:lsdException w:name="Body Text Indent 2" w:semiHidden="1" w:unhideWhenUsed="1"/>
-    <w:lsdException w:name="Body Text Indent 3" w:semiHidden="1" w:unhideWhenUsed="1"/>
-    <w:lsdException w:name="Block Text" w:semiHidden="1" w:unhideWhenUsed="1"/>
-    <w:lsdException w:name="Hyperlink" w:semiHidden="1" w:unhideWhenUsed="1"/>
-    <w:lsdException w:name="FollowedHyperlink" w:semiHidden="1" w:unhideWhenUsed="1"/>
-    <w:lsdException w:name="Strong" w:uiPriority="22" w:qFormat="1"/>
-    <w:lsdException w:name="Emphasis" w:uiPriority="20" w:qFormat="1"/>
-    <w:lsdException w:name="Document Map" w:semiHidden="1" w:unhideWhenUsed="1"/>
-    <w:lsdException w:name="Plain Text" w:semiHidden="1" w:unhideWhenUsed="1"/>
-    <w:lsdException w:name="E-mail Signature" w:semiHidden="1" w:unhideWhenUsed="1"/>
-    <w:lsdException w:name="HTML Top of Form" w:semiHidden="1" w:unhideWhenUsed="1"/>
-    <w:lsdException w:name="HTML Bottom of Form" w:semiHidden="1" w:unhideWhenUsed="1"/>
-    <w:lsdException w:name="Normal (Web)" w:semiHidden="1" w:unhideWhenUsed="1"/>
-    <w:lsdException w:name="HTML Acronym" w:semiHidden="1" w:unhideWhenUsed="1"/>
-    <w:lsdException w:name="HTML Address" w:semiHidden="1" w:unhideWhenUsed="1"/>
-    <w:lsdException w:name="HTML Cite" w:semiHidden="1" w:unhideWhenUsed="1"/>
-    <w:lsdException w:name="HTML Code" w:semiHidden="1" w:unhideWhenUsed="1"/>
-    <w:lsdException w:name="HTML Definition" w:semiHidden="1" w:unhideWhenUsed="1"/>
-    <w:lsdException w:name="HTML Keyboard" w:semiHidden="1" w:unhideWhenUsed="1"/>
-    <w:lsdException w:name="HTML Preformatted" w:semiHidden="1" w:unhideWhenUsed="1"/>
-    <w:lsdException w:name="HTML Sample" w:semiHidden="1" w:unhideWhenUsed="1"/>
-    <w:lsdException w:name="HTML Typewriter" w:semiHidden="1" w:unhideWhenUsed="1"/>
-    <w:lsdException w:name="HTML Variable" w:semiHidden="1" w:unhideWhenUsed="1"/>
-    <w:lsdException w:name="Normal Table" w:semiHidden="1" w:unhideWhenUsed="1"/>
-    <w:lsdException w:name="annotation subject" w:semiHidden="1" w:unhideWhenUsed="1"/>
-    <w:lsdException w:name="No List" w:semiHidden="1" w:unhideWhenUsed="1"/>
-    <w:lsdException w:name="Outline List 1" w:semiHidden="1" w:unhideWhenUsed="1"/>
-    <w:lsdException w:name="Outline List 2" w:semiHidden="1" w:unhideWhenUsed="1"/>
-    <w:lsdException w:name="Outline List 3" w:semiHidden="1" w:unhideWhenUsed="1"/>
-    <w:lsdException w:name="Table Simple 1" w:semiHidden="1" w:unhideWhenUsed="1"/>
-    <w:lsdException w:name="Table Simple 2" w:semiHidden="1" w:unhideWhenUsed="1"/>
-    <w:lsdException w:name="Table Simple 3" w:semiHidden="1" w:unhideWhenUsed="1"/>
-    <w:lsdException w:name="Table Classic 1" w:semiHidden="1" w:unhideWhenUsed="1"/>
-    <w:lsdException w:name="Table Classic 2" w:semiHidden="1" w:unhideWhenUsed="1"/>
-    <w:lsdException w:name="Table Classic 3" w:semiHidden="1" w:unhideWhenUsed="1"/>
-    <w:lsdException w:name="Table Classic 4" w:semiHidden="1" w:unhideWhenUsed="1"/>
-    <w:lsdException w:name="Table Colorful 1" w:semiHidden="1" w:unhideWhenUsed="1"/>
-    <w:lsdException w:name="Table Colorful 2" w:semiHidden="1" w:unhideWhenUsed="1"/>
-    <w:lsdException w:name="Table Colorful 3" w:semiHidden="1" w:unhideWhenUsed="1"/>
-    <w:lsdException w:name="Table Columns 1" w:semiHidden="1" w:unhideWhenUsed="1"/>
-    <w:lsdException w:name="Table Columns 2" w:semiHidden="1" w:unhideWhenUsed="1"/>
-    <w:lsdException w:name="Table Columns 3" w:semiHidden="1" w:unhideWhenUsed="1"/>
-    <w:lsdException w:name="Table Columns 4" w:semiHidden="1" w:unhideWhenUsed="1"/>
-    <w:lsdException w:name="Table Columns 5" w:semiHidden="1" w:unhideWhenUsed="1"/>
-    <w:lsdException w:name="Table Grid 1" w:semiHidden="1" w:unhideWhenUsed="1"/>
-    <w:lsdException w:name="Table Grid 2" w:semiHidden="1" w:unhideWhenUsed="1"/>
-    <w:lsdException w:name="Table Grid 3" w:semiHidden="1" w:unhideWhenUsed="1"/>
-    <w:lsdException w:name="Table Grid 4" w:semiHidden="1" w:unhideWhenUsed="1"/>
-    <w:lsdException w:name="Table Grid 5" w:semiHidden="1" w:unhideWhenUsed="1"/>
-    <w:lsdException w:name="Table Grid 6" w:semiHidden="1" w:unhideWhenUsed="1"/>
-    <w:lsdException w:name="Table Grid 7" w:semiHidden="1" w:unhideWhenUsed="1"/>
-    <w:lsdException w:name="Table Grid 8" w:semiHidden="1" w:unhideWhenUsed="1"/>
-    <w:lsdException w:name="Table List 1" w:semiHidden="1" w:unhideWhenUsed="1"/>
-    <w:lsdException w:name="Table List 2" w:semiHidden="1" w:unhideWhenUsed="1"/>
-    <w:lsdException w:name="Table List 3" w:semiHidden="1" w:unhideWhenUsed="1"/>
-    <w:lsdException w:name="Table List 4" w:semiHidden="1" w:unhideWhenUsed="1"/>
-    <w:lsdException w:name="Table List 5" w:semiHidden="1" w:unhideWhenUsed="1"/>
-    <w:lsdException w:name="Table List 6" w:semiHidden="1" w:unhideWhenUsed="1"/>
-    <w:lsdException w:name="Table List 7" w:semiHidden="1" w:unhideWhenUsed="1"/>
-    <w:lsdException w:name="Table List 8" w:semiHidden="1" w:unhideWhenUsed="1"/>
-    <w:lsdException w:name="Table 3D effects 1" w:semiHidden="1" w:unhideWhenUsed="1"/>
-    <w:lsdException w:name="Table 3D effects 2" w:semiHidden="1" w:unhideWhenUsed="1"/>
-    <w:lsdException w:name="Table 3D effects 3" w:semiHidden="1" w:unhideWhenUsed="1"/>
-    <w:lsdException w:name="Table Contemporary" w:semiHidden="1" w:unhideWhenUsed="1"/>
-    <w:lsdException w:name="Table Elegant" w:semiHidden="1" w:unhideWhenUsed="1"/>
-    <w:lsdException w:name="Table Professional" w:semiHidden="1" w:unhideWhenUsed="1"/>
-    <w:lsdException w:name="Table Subtle 1" w:semiHidden="1" w:unhideWhenUsed="1"/>
-    <w:lsdException w:name="Table Subtle 2" w:semiHidden="1" w:unhideWhenUsed="1"/>
-    <w:lsdException w:name="Table Web 1" w:semiHidden="1" w:unhideWhenUsed="1"/>
-    <w:lsdException w:name="Table Web 2" w:semiHidden="1" w:unhideWhenUsed="1"/>
-    <w:lsdException w:name="Table Web 3" w:semiHidden="1" w:unhideWhenUsed="1"/>
-    <w:lsdException w:name="Balloon Text" w:semiHidden="1" w:unhideWhenUsed="1"/>
-    <w:lsdException w:name="Table Grid" w:uiPriority="59"/>
-    <w:lsdException w:name="Table Theme" w:semiHidden="1" w:unhideWhenUsed="1"/>
-    <w:lsdException w:name="Placeholder Text" w:semiHidden="1"/>
-    <w:lsdException w:name="No Spacing" w:uiPriority="1" w:qFormat="1"/>
-    <w:lsdException w:name="Light Shading" w:uiPriority="60"/>
-    <w:lsdException w:name="Light List" w:uiPriority="61"/>
-    <w:lsdException w:name="Light Grid" w:uiPriority="62"/>
-    <w:lsdException w:name="Medium Shading 1" w:uiPriority="63"/>
-    <w:lsdException w:name="Medium Shading 2" w:uiPriority="64"/>
-    <w:lsdException w:name="Medium List 1" w:uiPriority="65"/>
-    <w:lsdException w:name="Medium List 2" w:uiPriority="66"/>
-    <w:lsdException w:name="Medium Grid 1" w:uiPriority="67"/>
-    <w:lsdException w:name="Medium Grid 2" w:uiPriority="68"/>
-    <w:lsdException w:name="Medium Grid 3" w:uiPriority="69"/>
-    <w:lsdException w:name="Dark List" w:uiPriority="70"/>
-    <w:lsdException w:name="Colorful Shading" w:uiPriority="71"/>
-    <w:lsdException w:name="Colorful List" w:uiPriority="72"/>
-    <w:lsdException w:name="Colorful Grid" w:uiPriority="73"/>
-    <w:lsdException w:name="Light Shading Accent 1" w:uiPriority="60"/>
-    <w:lsdException w:name="Light List Accent 1" w:uiPriority="61"/>
-    <w:lsdException w:name="Light Grid Accent 1" w:uiPriority="62"/>
-    <w:lsdException w:name="Medium Shading 1 Accent 1" w:uiPriority="63"/>
-    <w:lsdException w:name="Medium Shading 2 Accent 1" w:uiPriority="64"/>
-    <w:lsdException w:name="Medium List 1 Accent 1" w:uiPriority="65"/>
-    <w:lsdException w:name="Revision" w:semiHidden="1"/>
-    <w:lsdException w:name="List Paragraph" w:uiPriority="34" w:qFormat="1"/>
-    <w:lsdException w:name="Quote" w:uiPriority="29" w:qFormat="1"/>
-    <w:lsdException w:name="Intense Quote" w:uiPriority="30" w:qFormat="1"/>
-    <w:lsdException w:name="Medium List 2 Accent 1" w:uiPriority="66"/>
-    <w:lsdException w:name="Medium Grid 1 Accent 1" w:uiPriority="67"/>
-    <w:lsdException w:name="Medium Grid 2 Accent 1" w:uiPriority="68"/>
-    <w:lsdException w:name="Medium Grid 3 Accent 1" w:uiPriority="69"/>
-    <w:lsdException w:name="Dark List Accent 1" w:uiPriority="70"/>
-    <w:lsdException w:name="Colorful Shading Accent 1" w:uiPriority="71"/>
-    <w:lsdException w:name="Colorful List Accent 1" w:uiPriority="72"/>
-    <w:lsdException w:name="Colorful Grid Accent 1" w:uiPriority="73"/>
-    <w:lsdException w:name="Light Shading Accent 2" w:uiPriority="60"/>
-    <w:lsdException w:name="Light List Accent 2" w:uiPriority="61"/>
-    <w:lsdException w:name="Light Grid Accent 2" w:uiPriority="62"/>
-    <w:lsdException w:name="Medium Shading 1 Accent 2" w:uiPriority="63"/>
-    <w:lsdException w:name="Medium Shading 2 Accent 2" w:uiPriority="64"/>
-    <w:lsdException w:name="Medium List 1 Accent 2" w:uiPriority="65"/>
-    <w:lsdException w:name="Medium List 2 Accent 2" w:uiPriority="66"/>
-    <w:lsdException w:name="Medium Grid 1 Accent 2" w:uiPriority="67"/>
-    <w:lsdException w:name="Medium Grid 2 Accent 2" w:uiPriority="68"/>
-    <w:lsdException w:name="Medium Grid 3 Accent 2" w:uiPriority="69"/>
-    <w:lsdException w:name="Dark List Accent 2" w:uiPriority="70"/>
-    <w:lsdException w:name="Colorful Shading Accent 2" w:uiPriority="71"/>
-    <w:lsdException w:name="Colorful List Accent 2" w:uiPriority="72"/>
-    <w:lsdException w:name="Colorful Grid Accent 2" w:uiPriority="73"/>
-    <w:lsdException w:name="Light Shading Accent 3" w:uiPriority="60"/>
-    <w:lsdException w:name="Light List Accent 3" w:uiPriority="61"/>
-    <w:lsdException w:name="Light Grid Accent 3" w:uiPriority="62"/>
-    <w:lsdException w:name="Medium Shading 1 Accent 3" w:uiPriority="63"/>
-    <w:lsdException w:name="Medium Shading 2 Accent 3" w:uiPriority="64"/>
-    <w:lsdException w:name="Medium List 1 Accent 3" w:uiPriority="65"/>
-    <w:lsdException w:name="Medium List 2 Accent 3" w:uiPriority="66"/>
-    <w:lsdException w:name="Medium Grid 1 Accent 3" w:uiPriority="67"/>
-    <w:lsdException w:name="Medium Grid 2 Accent 3" w:uiPriority="68"/>
-    <w:lsdException w:name="Medium Grid 3 Accent 3" w:uiPriority="69"/>
-    <w:lsdException w:name="Dark List Accent 3" w:uiPriority="70"/>
-    <w:lsdException w:name="Colorful Shading Accent 3" w:uiPriority="71"/>
-    <w:lsdException w:name="Colorful List Accent 3" w:uiPriority="72"/>
-    <w:lsdException w:name="Colorful Grid Accent 3" w:uiPriority="73"/>
-    <w:lsdException w:name="Light Shading Accent 4" w:uiPriority="60"/>
-    <w:lsdException w:name="Light List Accent 4" w:uiPriority="61"/>
-    <w:lsdException w:name="Light Grid Accent 4" w:uiPriority="62"/>
-    <w:lsdException w:name="Medium Shading 1 Accent 4" w:uiPriority="63"/>
-    <w:lsdException w:name="Medium Shading 2 Accent 4" w:uiPriority="64"/>
-    <w:lsdException w:name="Medium List 1 Accent 4" w:uiPriority="65"/>
-    <w:lsdException w:name="Medium List 2 Accent 4" w:uiPriority="66"/>
-    <w:lsdException w:name="Medium Grid 1 Accent 4" w:uiPriority="67"/>
-    <w:lsdException w:name="Medium Grid 2 Accent 4" w:uiPriority="68"/>
-    <w:lsdException w:name="Medium Grid 3 Accent 4" w:uiPriority="69"/>
-    <w:lsdException w:name="Dark List Accent 4" w:uiPriority="70"/>
-    <w:lsdException w:name="Colorful Shading Accent 4" w:uiPriority="71"/>
-    <w:lsdException w:name="Colorful List Accent 4" w:uiPriority="72"/>
-    <w:lsdException w:name="Colorful Grid Accent 4" w:uiPriority="73"/>
-    <w:lsdException w:name="Light Shading Accent 5" w:uiPriority="60"/>
-    <w:lsdException w:name="Light List Accent 5" w:uiPriority="61"/>
-    <w:lsdException w:name="Light Grid Accent 5" w:uiPriority="62"/>
-    <w:lsdException w:name="Medium Shading 1 Accent 5" w:uiPriority="63"/>
-    <w:lsdException w:name="Medium Shading 2 Accent 5" w:uiPriority="64"/>
-    <w:lsdException w:name="Medium List 1 Accent 5" w:uiPriority="65"/>
-    <w:lsdException w:name="Medium List 2 Accent 5" w:uiPriority="66"/>
-    <w:lsdException w:name="Medium Grid 1 Accent 5" w:uiPriority="67"/>
-    <w:lsdException w:name="Medium Grid 2 Accent 5" w:uiPriority="68"/>
-    <w:lsdException w:name="Medium Grid 3 Accent 5" w:uiPriority="69"/>
-    <w:lsdException w:name="Dark List Accent 5" w:uiPriority="70"/>
-    <w:lsdException w:name="Colorful Shading Accent 5" w:uiPriority="71"/>
-    <w:lsdException w:name="Colorful List Accent 5" w:uiPriority="72"/>
-    <w:lsdException w:name="Colorful Grid Accent 5" w:uiPriority="73"/>
-    <w:lsdException w:name="Light Shading Accent 6" w:uiPriority="60"/>
-    <w:lsdException w:name="Light List Accent 6" w:uiPriority="61"/>
-    <w:lsdException w:name="Light Grid Accent 6" w:uiPriority="62"/>
-    <w:lsdException w:name="Medium Shading 1 Accent 6" w:uiPriority="63"/>
-    <w:lsdException w:name="Medium Shading 2 Accent 6" w:uiPriority="69"/>
-    <w:lsdException w:name="Medium List 1 Accent 6" w:uiPriority="65"/>
-    <w:lsdException w:name="Medium List 2 Accent 6" w:uiPriority="66"/>
-    <w:lsdException w:name="Medium Grid 1 Accent 6" w:uiPriority="67"/>
-    <w:lsdException w:name="Medium Grid 2 Accent 6" w:uiPriority="68"/>
-    <w:lsdException w:name="Medium Grid 3 Accent 6" w:uiPriority="69"/>
-    <w:lsdException w:name="Dark List Accent 6" w:uiPriority="70"/>
-    <w:lsdException w:name="Colorful Shading Accent 6" w:uiPriority="71"/>
-    <w:lsdException w:name="Colorful List Accent 6" w:uiPriority="72"/>
-    <w:lsdException w:name="Colorful Grid Accent 6" w:uiPriority="73"/>
-    <w:lsdException w:name="Subtle Emphasis" w:uiPriority="19" w:qFormat="1"/>
-    <w:lsdException w:name="Intense Emphasis" w:uiPriority="21" w:qFormat="1"/>
-    <w:lsdException w:name="Subtle Reference" w:uiPriority="31" w:qFormat="1"/>
-    <w:lsdException w:name="Intense Reference" w:uiPriority="32" w:qFormat="1"/>
-    <w:lsdException w:name="Book Title" w:uiPriority="33" w:qFormat="1"/>
-    <w:lsdException w:name="Bibliography" w:semiHidden="1" w:uiPriority="37" w:unhideWhenUsed="1"/>
-    <w:lsdException w:name="TOC Heading" w:semiHidden="1" w:uiPriority="39" w:unhideWhenUsed="1" w:qFormat="1"/>
-    <w:lsdException w:name="Grid Table 4" w:uiPriority="49"/>
-    <w:lsdException w:name="Grid Table 5 Dark" w:uiPriority="50"/>
-    <w:lsdException w:name="Grid Table 6 Colorful" w:uiPriority="51"/>
-    <w:lsdException w:name="Grid Table 7 Colorful" w:uiPriority="52"/>
-    <w:lsdException w:name="Grid Table 1 Light Accent 1" w:uiPriority="46"/>
-    <w:lsdException w:name="Grid Table 2 Accent 1" w:uiPriority="47"/>
-    <w:lsdException w:name="Grid Table 3 Accent 1" w:uiPriority="48"/>
-    <w:lsdException w:name="Grid Table 4 Accent 1" w:uiPriority="49"/>
-    <w:lsdException w:name="Grid Table 5 Dark Accent 1" w:uiPriority="50"/>
-    <w:lsdException w:name="Grid Table 6 Colorful Accent 1" w:uiPriority="51"/>
-    <w:lsdException w:name="Grid Table 7 Colorful Accent 1" w:uiPriority="52"/>
-    <w:lsdException w:name="Grid Table 1 Light Accent 2" w:uiPriority="46"/>
-    <w:lsdException w:name="Grid Table 2 Accent 2" w:uiPriority="47"/>
-    <w:lsdException w:name="Grid Table 3 Accent 2" w:uiPriority="48"/>
-    <w:lsdException w:name="Grid Table 4 Accent 2" w:uiPriority="49"/>
-    <w:lsdException w:name="Grid Table 5 Dark Accent 2" w:uiPriority="50"/>
-    <w:lsdException w:name="Grid Table 6 Colorful Accent 2" w:uiPriority="51"/>
-    <w:lsdException w:name="Grid Table 7 Colorful Accent 2" w:uiPriority="52"/>
-    <w:lsdException w:name="Grid Table 1 Light Accent 3" w:uiPriority="46"/>
-    <w:lsdException w:name="Grid Table 2 Accent 3" w:uiPriority="47"/>
-    <w:lsdException w:name="Grid Table 3 Accent 3" w:uiPriority="48"/>
-    <w:lsdException w:name="Grid Table 4 Accent 3" w:uiPriority="49"/>
-    <w:lsdException w:name="Grid Table 5 Dark Accent 3" w:uiPriority="50"/>
-    <w:lsdException w:name="Grid Table 6 Colorful Accent 3" w:uiPriority="51"/>
-    <w:lsdException w:name="Grid Table 7 Colorful Accent 3" w:uiPriority="52"/>
-    <w:lsdException w:name="Grid Table 1 Light Accent 4" w:uiPriority="46"/>
-    <w:lsdException w:name="Grid Table 2 Accent 4" w:uiPriority="47"/>
-    <w:lsdException w:name="Grid Table 3 Accent 4" w:uiPriority="48"/>
-    <w:lsdException w:name="Grid Table 4 Accent 4" w:uiPriority="49"/>
-    <w:lsdException w:name="Grid Table 5 Dark Accent 4" w:uiPriority="50"/>
-    <w:lsdException w:name="Grid Table 6 Colorful Accent 4" w:uiPriority="51"/>
-    <w:lsdException w:name="Grid Table 7 Colorful Accent 4" w:uiPriority="52"/>
-    <w:lsdException w:name="Grid Table 1 Light Accent 5" w:uiPriority="46"/>
-    <w:lsdException w:name="Grid Table 2 Accent 5" w:uiPriority="47"/>
-    <w:lsdException w:name="Grid Table 3 Accent 5" w:uiPriority="48"/>
-    <w:lsdException w:name="Grid Table 4 Accent 5" w:uiPriority="49"/>
-    <w:lsdException w:name="Grid Table 5 Dark Accent 5" w:uiPriority="50"/>
-    <w:lsdException w:name="Grid Table 6 Colorful Accent 5" w:uiPriority="51"/>
-    <w:lsdException w:name="Grid Table 7 Colorful Accent 5" w:uiPriority="52"/>
-    <w:lsdException w:name="Grid Table 1 Light Accent 6" w:uiPriority="46"/>
-    <w:lsdException w:name="Grid Table 2 Accent 6" w:uiPriority="47"/>
-    <w:lsdException w:name="Grid Table 3 Accent 6" w:uiPriority="48"/>
-    <w:lsdException w:name="Grid Table 4 Accent 6" w:uiPriority="49"/>
-    <w:lsdException w:name="Grid Table 5 Dark Accent 6" w:uiPriority="50"/>
-    <w:lsdException w:name="Grid Table 6 Colorful Accent 6" w:uiPriority="51"/>
-    <w:lsdException w:name="Grid Table 7 Colorful Accent 6" w:uiPriority="52"/>
-    <w:lsdException w:name="List Table 1 Light" w:uiPriority="46"/>
-    <w:lsdException w:name="List Table 2" w:uiPriority="47"/>
-    <w:lsdException w:name="List Table 3" w:uiPriority="48"/>
-    <w:lsdException w:name="List Table 4" w:uiPriority="49"/>
-    <w:lsdException w:name="List Table 5 Dark" w:uiPriority="50"/>
-    <w:lsdException w:name="List Table 6 Colorful" w:uiPriority="51"/>
-    <w:lsdException w:name="List Table 7 Colorful" w:uiPriority="52"/>
-    <w:lsdException w:name="List Table 1 Light Accent 1" w:uiPriority="46"/>
-    <w:lsdException w:name="List Table 2 Accent 1" w:uiPriority="47"/>
-    <w:lsdException w:name="List Table 3 Accent 1" w:uiPriority="48"/>
-    <w:lsdException w:name="List Table 4 Accent 1" w:uiPriority="49"/>
-    <w:lsdException w:name="List Table 5 Dark Accent 1" w:uiPriority="50"/>
-    <w:lsdException w:name="List Table 6 Colorful Accent 1" w:uiPriority="51"/>
-    <w:lsdException w:name="List Table 7 Colorful Accent 1" w:uiPriority="52"/>
-    <w:lsdException w:name="List Table 1 Light Accent 2" w:uiPriority="46"/>
-    <w:lsdException w:name="List Table 2 Accent 2" w:uiPriority="47"/>
-    <w:lsdException w:name="List Table 3 Accent 2" w:uiPriority="48"/>
-    <w:lsdException w:name="List Table 4 Accent 2" w:uiPriority="49"/>
-    <w:lsdException w:name="List Table 5 Dark Accent 2" w:uiPriority="50"/>
-    <w:lsdException w:name="List Table 6 Colorful Accent 2" w:uiPriority="51"/>
-    <w:lsdException w:name="List Table 7 Colorful Accent 2" w:uiPriority="52"/>
-    <w:lsdException w:name="List Table 1 Light Accent 3" w:uiPriority="46"/>
-    <w:lsdException w:name="List Table 2 Accent 3" w:uiPriority="47"/>
-    <w:lsdException w:name="List Table 3 Accent 3" w:uiPriority="48"/>
-    <w:lsdException w:name="List Table 4 Accent 3" w:uiPriority="49"/>
-    <w:lsdException w:name="List Table 5 Dark Accent 3" w:uiPriority="50"/>
-    <w:lsdException w:name="List Table 6 Colorful Accent 3" w:uiPriority="51"/>
-    <w:lsdException w:name="List Table 7 Colorful Accent 3" w:uiPriority="52"/>
-    <w:lsdException w:name="List Table 1 Light Accent 4" w:uiPriority="46"/>
-    <w:lsdException w:name="List Table 2 Accent 4" w:uiPriority="47"/>
-    <w:lsdException w:name="List Table 3 Accent 4" w:uiPriority="48"/>
-    <w:lsdException w:name="List Table 4 Accent 4" w:uiPriority="49"/>
-    <w:lsdException w:name="List Table 5 Dark Accent 4" w:uiPriority="50"/>
-    <w:lsdException w:name="List Table 6 Colorful Accent 4" w:uiPriority="51"/>
-    <w:lsdException w:name="List Table 7 Colorful Accent 4" w:uiPriority="52"/>
-    <w:lsdException w:name="List Table 1 Light Accent 5" w:uiPriority="46"/>
-    <w:lsdException w:name="List Table 2 Accent 5" w:uiPriority="47"/>
-    <w:lsdException w:name="List Table 3 Accent 5" w:uiPriority="48"/>
-    <w:lsdException w:name="List Table 4 Accent 5" w:uiPriority="49"/>
-    <w:lsdException w:name="List Table 5 Dark Accent 5" w:uiPriority="50"/>
-    <w:lsdException w:name="List Table 6 Colorful Accent 5" w:uiPriority="51"/>
-    <w:lsdException w:name="List Table 7 Colorful Accent 5" w:uiPriority="52"/>
-    <w:lsdException w:name="List Table 1 Light Accent 6" w:uiPriority="46"/>
-    <w:lsdException w:name="List Table 2 Accent 6" w:uiPriority="47"/>
-    <w:lsdException w:name="List Table 3 Accent 6" w:uiPriority="48"/>
-    <w:lsdException w:name="List Table 4 Accent 6" w:uiPriority="49"/>
-    <w:lsdException w:name="List Table 5 Dark Accent 6" w:uiPriority="50"/>
-    <w:lsdException w:name="List Table 6 Colorful Accent 6" w:uiPriority="51"/>
-    <w:lsdException w:name="List Table 7 Colorful Accent 6" w:uiPriority="52"/>
+  <w:latentStyles w:defLockedState="0" w:defUIPriority="99" w:defSemiHidden="1" w:defUnhideWhenUsed="1" w:defQFormat="0" w:count="276">
+    <w:lsdException w:name="Normal" w:semiHidden="0" w:uiPriority="0" w:unhideWhenUsed="0" w:qFormat="1"/>
+    <w:lsdException w:name="heading 1" w:semiHidden="0" w:uiPriority="9" w:unhideWhenUsed="0" w:qFormat="1"/>
+    <w:lsdException w:name="heading 2" w:uiPriority="9" w:qFormat="1"/>
+    <w:lsdException w:name="heading 3" w:uiPriority="9" w:qFormat="1"/>
+    <w:lsdException w:name="heading 4" w:uiPriority="9" w:qFormat="1"/>
+    <w:lsdException w:name="heading 5" w:uiPriority="9" w:qFormat="1"/>
+    <w:lsdException w:name="heading 6" w:uiPriority="9" w:qFormat="1"/>
+    <w:lsdException w:name="heading 7" w:uiPriority="9" w:qFormat="1"/>
+    <w:lsdException w:name="heading 8" w:uiPriority="9" w:qFormat="1"/>
+    <w:lsdException w:name="heading 9" w:uiPriority="9" w:qFormat="1"/>
+    <w:lsdException w:name="toc 1" w:uiPriority="39"/>
+    <w:lsdException w:name="toc 2" w:uiPriority="39"/>
+    <w:lsdException w:name="toc 3" w:uiPriority="39"/>
+    <w:lsdException w:name="toc 4" w:uiPriority="39"/>
+    <w:lsdException w:name="toc 5" w:uiPriority="39"/>
+    <w:lsdException w:name="toc 6" w:uiPriority="39"/>
+    <w:lsdException w:name="toc 7" w:uiPriority="39"/>
+    <w:lsdException w:name="toc 8" w:uiPriority="39"/>
+    <w:lsdException w:name="toc 9" w:uiPriority="39"/>
+    <w:lsdException w:name="caption" w:uiPriority="35" w:qFormat="1"/>
+    <w:lsdException w:name="Title" w:semiHidden="0" w:uiPriority="10" w:unhideWhenUsed="0" w:qFormat="1"/>
+    <w:lsdException w:name="Default Paragraph Font" w:uiPriority="1"/>
+    <w:lsdException w:name="Subtitle" w:semiHidden="0" w:uiPriority="11" w:unhideWhenUsed="0" w:qFormat="1"/>
+    <w:lsdException w:name="Strong" w:semiHidden="0" w:uiPriority="22" w:unhideWhenUsed="0" w:qFormat="1"/>
+    <w:lsdException w:name="Emphasis" w:semiHidden="0" w:uiPriority="20" w:unhideWhenUsed="0" w:qFormat="1"/>
+    <w:lsdException w:name="Table Grid" w:semiHidden="0" w:uiPriority="59" w:unhideWhenUsed="0"/>
+    <w:lsdException w:name="Note Level 1" w:semiHidden="0" w:unhideWhenUsed="0"/>
+    <w:lsdException w:name="Note Level 2" w:semiHidden="0" w:unhideWhenUsed="0"/>
+    <w:lsdException w:name="Note Level 3" w:semiHidden="0" w:unhideWhenUsed="0"/>
+    <w:lsdException w:name="Note Level 4" w:semiHidden="0" w:unhideWhenUsed="0"/>
+    <w:lsdException w:name="Note Level 5" w:semiHidden="0" w:unhideWhenUsed="0"/>
+    <w:lsdException w:name="Note Level 6" w:semiHidden="0" w:unhideWhenUsed="0"/>
+    <w:lsdException w:name="Note Level 7" w:semiHidden="0" w:unhideWhenUsed="0"/>
+    <w:lsdException w:name="Note Level 8" w:semiHidden="0" w:unhideWhenUsed="0"/>
+    <w:lsdException w:name="Note Level 9" w:semiHidden="0" w:unhideWhenUsed="0"/>
+    <w:lsdException w:name="Placeholder Text" w:unhideWhenUsed="0"/>
+    <w:lsdException w:name="No Spacing" w:semiHidden="0" w:uiPriority="1" w:unhideWhenUsed="0" w:qFormat="1"/>
+    <w:lsdException w:name="Light Shading" w:semiHidden="0" w:uiPriority="60" w:unhideWhenUsed="0"/>
+    <w:lsdException w:name="Light List" w:semiHidden="0" w:uiPriority="61" w:unhideWhenUsed="0"/>
+    <w:lsdException w:name="Light Grid" w:semiHidden="0" w:uiPriority="62" w:unhideWhenUsed="0"/>
+    <w:lsdException w:name="Medium Shading 1" w:semiHidden="0" w:uiPriority="63" w:unhideWhenUsed="0"/>
+    <w:lsdException w:name="Medium Shading 2" w:semiHidden="0" w:uiPriority="64" w:unhideWhenUsed="0"/>
+    <w:lsdException w:name="Medium List 1" w:semiHidden="0" w:uiPriority="65" w:unhideWhenUsed="0"/>
+    <w:lsdException w:name="Medium List 2" w:semiHidden="0" w:uiPriority="66" w:unhideWhenUsed="0"/>
+    <w:lsdException w:name="Medium Grid 1" w:semiHidden="0" w:uiPriority="67" w:unhideWhenUsed="0"/>
+    <w:lsdException w:name="Medium Grid 2" w:semiHidden="0" w:uiPriority="68" w:unhideWhenUsed="0"/>
+    <w:lsdException w:name="Medium Grid 3" w:semiHidden="0" w:uiPriority="69" w:unhideWhenUsed="0"/>
+    <w:lsdException w:name="Dark List" w:semiHidden="0" w:uiPriority="70" w:unhideWhenUsed="0"/>
+    <w:lsdException w:name="Colorful Shading" w:semiHidden="0" w:uiPriority="71" w:unhideWhenUsed="0"/>
+    <w:lsdException w:name="Colorful List" w:semiHidden="0" w:uiPriority="72" w:unhideWhenUsed="0"/>
+    <w:lsdException w:name="Colorful Grid" w:semiHidden="0" w:uiPriority="73" w:unhideWhenUsed="0"/>
+    <w:lsdException w:name="Light Shading Accent 1" w:semiHidden="0" w:uiPriority="60" w:unhideWhenUsed="0"/>
+    <w:lsdException w:name="Light List Accent 1" w:semiHidden="0" w:uiPriority="61" w:unhideWhenUsed="0"/>
+    <w:lsdException w:name="Light Grid Accent 1" w:semiHidden="0" w:uiPriority="62" w:unhideWhenUsed="0"/>
+    <w:lsdException w:name="Medium Shading 1 Accent 1" w:semiHidden="0" w:uiPriority="63" w:unhideWhenUsed="0"/>
+    <w:lsdException w:name="Medium Shading 2 Accent 1" w:semiHidden="0" w:uiPriority="64" w:unhideWhenUsed="0"/>
+    <w:lsdException w:name="Medium List 1 Accent 1" w:semiHidden="0" w:uiPriority="65" w:unhideWhenUsed="0"/>
+    <w:lsdException w:name="Revision" w:unhideWhenUsed="0"/>
+    <w:lsdException w:name="List Paragraph" w:semiHidden="0" w:uiPriority="34" w:unhideWhenUsed="0" w:qFormat="1"/>
+    <w:lsdException w:name="Quote" w:semiHidden="0" w:uiPriority="29" w:unhideWhenUsed="0" w:qFormat="1"/>
+    <w:lsdException w:name="Intense Quote" w:semiHidden="0" w:uiPriority="30" w:unhideWhenUsed="0" w:qFormat="1"/>
+    <w:lsdException w:name="Medium List 2 Accent 1" w:semiHidden="0" w:uiPriority="66" w:unhideWhenUsed="0"/>
+    <w:lsdException w:name="Medium Grid 1 Accent 1" w:semiHidden="0" w:uiPriority="67" w:unhideWhenUsed="0"/>
+    <w:lsdException w:name="Medium Grid 2 Accent 1" w:semiHidden="0" w:uiPriority="68" w:unhideWhenUsed="0"/>
+    <w:lsdException w:name="Medium Grid 3 Accent 1" w:semiHidden="0" w:uiPriority="69" w:unhideWhenUsed="0"/>
+    <w:lsdException w:name="Dark List Accent 1" w:semiHidden="0" w:uiPriority="70" w:unhideWhenUsed="0"/>
+    <w:lsdException w:name="Colorful Shading Accent 1" w:semiHidden="0" w:uiPriority="71" w:unhideWhenUsed="0"/>
+    <w:lsdException w:name="Colorful List Accent 1" w:semiHidden="0" w:uiPriority="72" w:unhideWhenUsed="0"/>
+    <w:lsdException w:name="Colorful Grid Accent 1" w:semiHidden="0" w:uiPriority="73" w:unhideWhenUsed="0"/>
+    <w:lsdException w:name="Light Shading Accent 2" w:semiHidden="0" w:uiPriority="60" w:unhideWhenUsed="0"/>
+    <w:lsdException w:name="Light List Accent 2" w:semiHidden="0" w:uiPriority="61" w:unhideWhenUsed="0"/>
+    <w:lsdException w:name="Light Grid Accent 2" w:semiHidden="0" w:uiPriority="62" w:unhideWhenUsed="0"/>
+    <w:lsdException w:name="Medium Shading 1 Accent 2" w:semiHidden="0" w:uiPriority="63" w:unhideWhenUsed="0"/>
+    <w:lsdException w:name="Medium Shading 2 Accent 2" w:semiHidden="0" w:uiPriority="64" w:unhideWhenUsed="0"/>
+    <w:lsdException w:name="Medium List 1 Accent 2" w:semiHidden="0" w:uiPriority="65" w:unhideWhenUsed="0"/>
+    <w:lsdException w:name="Medium List 2 Accent 2" w:semiHidden="0" w:uiPriority="66" w:unhideWhenUsed="0"/>
+    <w:lsdException w:name="Medium Grid 1 Accent 2" w:semiHidden="0" w:uiPriority="67" w:unhideWhenUsed="0"/>
+    <w:lsdException w:name="Medium Grid 2 Accent 2" w:semiHidden="0" w:uiPriority="68" w:unhideWhenUsed="0"/>
+    <w:lsdException w:name="Medium Grid 3 Accent 2" w:semiHidden="0" w:uiPriority="69" w:unhideWhenUsed="0"/>
+    <w:lsdException w:name="Dark List Accent 2" w:semiHidden="0" w:uiPriority="70" w:unhideWhenUsed="0"/>
+    <w:lsdException w:name="Colorful Shading Accent 2" w:semiHidden="0" w:uiPriority="71" w:unhideWhenUsed="0"/>
+    <w:lsdException w:name="Colorful List Accent 2" w:semiHidden="0" w:uiPriority="72" w:unhideWhenUsed="0"/>
+    <w:lsdException w:name="Colorful Grid Accent 2" w:semiHidden="0" w:uiPriority="73" w:unhideWhenUsed="0"/>
+    <w:lsdException w:name="Light Shading Accent 3" w:semiHidden="0" w:uiPriority="60" w:unhideWhenUsed="0"/>
+    <w:lsdException w:name="Light List Accent 3" w:semiHidden="0" w:uiPriority="61" w:unhideWhenUsed="0"/>
+    <w:lsdException w:name="Light Grid Accent 3" w:semiHidden="0" w:uiPriority="62" w:unhideWhenUsed="0"/>
+    <w:lsdException w:name="Medium Shading 1 Accent 3" w:semiHidden="0" w:uiPriority="63" w:unhideWhenUsed="0"/>
+    <w:lsdException w:name="Medium Shading 2 Accent 3" w:semiHidden="0" w:uiPriority="64" w:unhideWhenUsed="0"/>
+    <w:lsdException w:name="Medium List 1 Accent 3" w:semiHidden="0" w:uiPriority="65" w:unhideWhenUsed="0"/>
+    <w:lsdException w:name="Medium List 2 Accent 3" w:semiHidden="0" w:uiPriority="66" w:unhideWhenUsed="0"/>
+    <w:lsdException w:name="Medium Grid 1 Accent 3" w:semiHidden="0" w:uiPriority="67" w:unhideWhenUsed="0"/>
+    <w:lsdException w:name="Medium Grid 2 Accent 3" w:semiHidden="0" w:uiPriority="68" w:unhideWhenUsed="0"/>
+    <w:lsdException w:name="Medium Grid 3 Accent 3" w:semiHidden="0" w:uiPriority="69" w:unhideWhenUsed="0"/>
+    <w:lsdException w:name="Dark List Accent 3" w:semiHidden="0" w:uiPriority="70" w:unhideWhenUsed="0"/>
+    <w:lsdException w:name="Colorful Shading Accent 3" w:semiHidden="0" w:uiPriority="71" w:unhideWhenUsed="0"/>
+    <w:lsdException w:name="Colorful List Accent 3" w:semiHidden="0" w:uiPriority="72" w:unhideWhenUsed="0"/>
+    <w:lsdException w:name="Colorful Grid Accent 3" w:semiHidden="0" w:uiPriority="73" w:unhideWhenUsed="0"/>
+    <w:lsdException w:name="Light Shading Accent 4" w:semiHidden="0" w:uiPriority="60" w:unhideWhenUsed="0"/>
+    <w:lsdException w:name="Light List Accent 4" w:semiHidden="0" w:uiPriority="61" w:unhideWhenUsed="0"/>
+    <w:lsdException w:name="Light Grid Accent 4" w:semiHidden="0" w:uiPriority="62" w:unhideWhenUsed="0"/>
+    <w:lsdException w:name="Medium Shading 1 Accent 4" w:semiHidden="0" w:uiPriority="63" w:unhideWhenUsed="0"/>
+    <w:lsdException w:name="Medium Shading 2 Accent 4" w:semiHidden="0" w:uiPriority="64" w:unhideWhenUsed="0"/>
+    <w:lsdException w:name="Medium List 1 Accent 4" w:semiHidden="0" w:uiPriority="65" w:unhideWhenUsed="0"/>
+    <w:lsdException w:name="Medium List 2 Accent 4" w:semiHidden="0" w:uiPriority="66" w:unhideWhenUsed="0"/>
+    <w:lsdException w:name="Medium Grid 1 Accent 4" w:semiHidden="0" w:uiPriority="67" w:unhideWhenUsed="0"/>
+    <w:lsdException w:name="Medium Grid 2 Accent 4" w:semiHidden="0" w:uiPriority="68" w:unhideWhenUsed="0"/>
+    <w:lsdException w:name="Medium Grid 3 Accent 4" w:semiHidden="0" w:uiPriority="69" w:unhideWhenUsed="0"/>
+    <w:lsdException w:name="Dark List Accent 4" w:semiHidden="0" w:uiPriority="70" w:unhideWhenUsed="0"/>
+    <w:lsdException w:name="Colorful Shading Accent 4" w:semiHidden="0" w:uiPriority="71" w:unhideWhenUsed="0"/>
+    <w:lsdException w:name="Colorful List Accent 4" w:semiHidden="0" w:uiPriority="72" w:unhideWhenUsed="0"/>
+    <w:lsdException w:name="Colorful Grid Accent 4" w:semiHidden="0" w:uiPriority="73" w:unhideWhenUsed="0"/>
+    <w:lsdException w:name="Light Shading Accent 5" w:semiHidden="0" w:uiPriority="60" w:unhideWhenUsed="0"/>
+    <w:lsdException w:name="Light List Accent 5" w:semiHidden="0" w:uiPriority="61" w:unhideWhenUsed="0"/>
+    <w:lsdException w:name="Light Grid Accent 5" w:semiHidden="0" w:uiPriority="62" w:unhideWhenUsed="0"/>
+    <w:lsdException w:name="Medium Shading 1 Accent 5" w:semiHidden="0" w:uiPriority="63" w:unhideWhenUsed="0"/>
+    <w:lsdException w:name="Medium Shading 2 Accent 5" w:semiHidden="0" w:uiPriority="64" w:unhideWhenUsed="0"/>
+    <w:lsdException w:name="Medium List 1 Accent 5" w:semiHidden="0" w:uiPriority="65" w:unhideWhenUsed="0"/>
+    <w:lsdException w:name="Medium List 2 Accent 5" w:semiHidden="0" w:uiPriority="66" w:unhideWhenUsed="0"/>
+    <w:lsdException w:name="Medium Grid 1 Accent 5" w:semiHidden="0" w:uiPriority="67" w:unhideWhenUsed="0"/>
+    <w:lsdException w:name="Medium Grid 2 Accent 5" w:semiHidden="0" w:uiPriority="68" w:unhideWhenUsed="0"/>
+    <w:lsdException w:name="Medium Grid 3 Accent 5" w:semiHidden="0" w:uiPriority="69" w:unhideWhenUsed="0"/>
+    <w:lsdException w:name="Dark List Accent 5" w:semiHidden="0" w:uiPriority="70" w:unhideWhenUsed="0"/>
+    <w:lsdException w:name="Colorful Shading Accent 5" w:semiHidden="0" w:uiPriority="71" w:unhideWhenUsed="0"/>
+    <w:lsdException w:name="Colorful List Accent 5" w:semiHidden="0" w:uiPriority="72" w:unhideWhenUsed="0"/>
+    <w:lsdException w:name="Colorful Grid Accent 5" w:semiHidden="0" w:uiPriority="73" w:unhideWhenUsed="0"/>
+    <w:lsdException w:name="Light Shading Accent 6" w:semiHidden="0" w:uiPriority="60" w:unhideWhenUsed="0"/>
+    <w:lsdException w:name="Light List Accent 6" w:semiHidden="0" w:uiPriority="61" w:unhideWhenUsed="0"/>
+    <w:lsdException w:name="Light Grid Accent 6" w:semiHidden="0" w:uiPriority="62" w:unhideWhenUsed="0"/>
+    <w:lsdException w:name="Medium Shading 1 Accent 6" w:semiHidden="0" w:uiPriority="63" w:unhideWhenUsed="0"/>
+    <w:lsdException w:name="Medium Shading 2 Accent 6" w:semiHidden="0" w:uiPriority="69" w:unhideWhenUsed="0"/>
+    <w:lsdException w:name="Medium List 1 Accent 6" w:semiHidden="0" w:uiPriority="65" w:unhideWhenUsed="0"/>
+    <w:lsdException w:name="Medium List 2 Accent 6" w:semiHidden="0" w:uiPriority="66" w:unhideWhenUsed="0"/>
+    <w:lsdException w:name="Medium Grid 1 Accent 6" w:semiHidden="0" w:uiPriority="67" w:unhideWhenUsed="0"/>
+    <w:lsdException w:name="Medium Grid 2 Accent 6" w:semiHidden="0" w:uiPriority="68" w:unhideWhenUsed="0"/>
+    <w:lsdException w:name="Medium Grid 3 Accent 6" w:semiHidden="0" w:uiPriority="69" w:unhideWhenUsed="0"/>
+    <w:lsdException w:name="Dark List Accent 6" w:semiHidden="0" w:uiPriority="70" w:unhideWhenUsed="0"/>
+    <w:lsdException w:name="Colorful Shading Accent 6" w:semiHidden="0" w:uiPriority="71" w:unhideWhenUsed="0"/>
+    <w:lsdException w:name="Colorful List Accent 6" w:semiHidden="0" w:uiPriority="72" w:unhideWhenUsed="0"/>
+    <w:lsdException w:name="Colorful Grid Accent 6" w:semiHidden="0" w:uiPriority="73" w:unhideWhenUsed="0"/>
+    <w:lsdException w:name="Subtle Emphasis" w:semiHidden="0" w:uiPriority="19" w:unhideWhenUsed="0" w:qFormat="1"/>
+    <w:lsdException w:name="Intense Emphasis" w:semiHidden="0" w:uiPriority="21" w:unhideWhenUsed="0" w:qFormat="1"/>
+    <w:lsdException w:name="Subtle Reference" w:semiHidden="0" w:uiPriority="31" w:unhideWhenUsed="0" w:qFormat="1"/>
+    <w:lsdException w:name="Intense Reference" w:semiHidden="0" w:uiPriority="32" w:unhideWhenUsed="0" w:qFormat="1"/>
+    <w:lsdException w:name="Book Title" w:semiHidden="0" w:uiPriority="33" w:unhideWhenUsed="0" w:qFormat="1"/>
+    <w:lsdException w:name="Bibliography" w:uiPriority="37"/>
+    <w:lsdException w:name="TOC Heading" w:uiPriority="39" w:qFormat="1"/>
   </w:latentStyles>
   <w:style w:type="paragraph" w:default="1" w:styleId="Normal">
     <w:name w:val="Normal"/>
@@ -11843,6 +11712,830 @@
 </w:styles>
 </file>
 
+<file path=word/stylesWithEffects.xml><?xml version="1.0" encoding="utf-8"?>
+<w:styles xmlns:wpc="http://schemas.microsoft.com/office/word/2010/wordprocessingCanvas" xmlns:mo="http://schemas.microsoft.com/office/mac/office/2008/main" xmlns:mc="http://schemas.openxmlformats.org/markup-compatibility/2006" xmlns:mv="urn:schemas-microsoft-com:mac:vml" xmlns:o="urn:schemas-microsoft-com:office:office" xmlns:r="http://schemas.openxmlformats.org/officeDocument/2006/relationships" xmlns:m="http://schemas.openxmlformats.org/officeDocument/2006/math" xmlns:v="urn:schemas-microsoft-com:vml" xmlns:wp14="http://schemas.microsoft.com/office/word/2010/wordprocessingDrawing" xmlns:wp="http://schemas.openxmlformats.org/drawingml/2006/wordprocessingDrawing" xmlns:w10="urn:schemas-microsoft-com:office:word" xmlns:w="http://schemas.openxmlformats.org/wordprocessingml/2006/main" xmlns:w14="http://schemas.microsoft.com/office/word/2010/wordml" xmlns:wpg="http://schemas.microsoft.com/office/word/2010/wordprocessingGroup" xmlns:wpi="http://schemas.microsoft.com/office/word/2010/wordprocessingInk" xmlns:wne="http://schemas.microsoft.com/office/word/2006/wordml" xmlns:wps="http://schemas.microsoft.com/office/word/2010/wordprocessingShape" mc:Ignorable="w14 wp14">
+  <w:docDefaults>
+    <w:rPrDefault>
+      <w:rPr>
+        <w:rFonts w:ascii="Times New Roman" w:eastAsia="SimSun" w:hAnsi="Times New Roman" w:cs="Lucida Sans"/>
+        <w:kern w:val="3"/>
+        <w:sz w:val="24"/>
+        <w:szCs w:val="24"/>
+        <w:lang w:val="en-GB" w:eastAsia="zh-CN" w:bidi="hi-IN"/>
+      </w:rPr>
+    </w:rPrDefault>
+    <w:pPrDefault>
+      <w:pPr>
+        <w:widowControl w:val="0"/>
+        <w:suppressAutoHyphens/>
+        <w:autoSpaceDN w:val="0"/>
+        <w:textAlignment w:val="baseline"/>
+      </w:pPr>
+    </w:pPrDefault>
+  </w:docDefaults>
+  <w:latentStyles w:defLockedState="0" w:defUIPriority="99" w:defSemiHidden="1" w:defUnhideWhenUsed="1" w:defQFormat="0" w:count="276">
+    <w:lsdException w:name="Normal" w:semiHidden="0" w:uiPriority="0" w:unhideWhenUsed="0" w:qFormat="1"/>
+    <w:lsdException w:name="heading 1" w:semiHidden="0" w:uiPriority="9" w:unhideWhenUsed="0" w:qFormat="1"/>
+    <w:lsdException w:name="heading 2" w:uiPriority="9" w:qFormat="1"/>
+    <w:lsdException w:name="heading 3" w:uiPriority="9" w:qFormat="1"/>
+    <w:lsdException w:name="heading 4" w:uiPriority="9" w:qFormat="1"/>
+    <w:lsdException w:name="heading 5" w:uiPriority="9" w:qFormat="1"/>
+    <w:lsdException w:name="heading 6" w:uiPriority="9" w:qFormat="1"/>
+    <w:lsdException w:name="heading 7" w:uiPriority="9" w:qFormat="1"/>
+    <w:lsdException w:name="heading 8" w:uiPriority="9" w:qFormat="1"/>
+    <w:lsdException w:name="heading 9" w:uiPriority="9" w:qFormat="1"/>
+    <w:lsdException w:name="toc 1" w:uiPriority="39"/>
+    <w:lsdException w:name="toc 2" w:uiPriority="39"/>
+    <w:lsdException w:name="toc 3" w:uiPriority="39"/>
+    <w:lsdException w:name="toc 4" w:uiPriority="39"/>
+    <w:lsdException w:name="toc 5" w:uiPriority="39"/>
+    <w:lsdException w:name="toc 6" w:uiPriority="39"/>
+    <w:lsdException w:name="toc 7" w:uiPriority="39"/>
+    <w:lsdException w:name="toc 8" w:uiPriority="39"/>
+    <w:lsdException w:name="toc 9" w:uiPriority="39"/>
+    <w:lsdException w:name="caption" w:uiPriority="35" w:qFormat="1"/>
+    <w:lsdException w:name="Title" w:semiHidden="0" w:uiPriority="10" w:unhideWhenUsed="0" w:qFormat="1"/>
+    <w:lsdException w:name="Default Paragraph Font" w:uiPriority="1"/>
+    <w:lsdException w:name="Subtitle" w:semiHidden="0" w:uiPriority="11" w:unhideWhenUsed="0" w:qFormat="1"/>
+    <w:lsdException w:name="Strong" w:semiHidden="0" w:uiPriority="22" w:unhideWhenUsed="0" w:qFormat="1"/>
+    <w:lsdException w:name="Emphasis" w:semiHidden="0" w:uiPriority="20" w:unhideWhenUsed="0" w:qFormat="1"/>
+    <w:lsdException w:name="Table Grid" w:semiHidden="0" w:uiPriority="59" w:unhideWhenUsed="0"/>
+    <w:lsdException w:name="Note Level 1" w:semiHidden="0" w:unhideWhenUsed="0"/>
+    <w:lsdException w:name="Note Level 2" w:semiHidden="0" w:unhideWhenUsed="0"/>
+    <w:lsdException w:name="Note Level 3" w:semiHidden="0" w:unhideWhenUsed="0"/>
+    <w:lsdException w:name="Note Level 4" w:semiHidden="0" w:unhideWhenUsed="0"/>
+    <w:lsdException w:name="Note Level 5" w:semiHidden="0" w:unhideWhenUsed="0"/>
+    <w:lsdException w:name="Note Level 6" w:semiHidden="0" w:unhideWhenUsed="0"/>
+    <w:lsdException w:name="Note Level 7" w:semiHidden="0" w:unhideWhenUsed="0"/>
+    <w:lsdException w:name="Note Level 8" w:semiHidden="0" w:unhideWhenUsed="0"/>
+    <w:lsdException w:name="Note Level 9" w:semiHidden="0" w:unhideWhenUsed="0"/>
+    <w:lsdException w:name="Placeholder Text" w:unhideWhenUsed="0"/>
+    <w:lsdException w:name="No Spacing" w:semiHidden="0" w:uiPriority="1" w:unhideWhenUsed="0" w:qFormat="1"/>
+    <w:lsdException w:name="Light Shading" w:semiHidden="0" w:uiPriority="60" w:unhideWhenUsed="0"/>
+    <w:lsdException w:name="Light List" w:semiHidden="0" w:uiPriority="61" w:unhideWhenUsed="0"/>
+    <w:lsdException w:name="Light Grid" w:semiHidden="0" w:uiPriority="62" w:unhideWhenUsed="0"/>
+    <w:lsdException w:name="Medium Shading 1" w:semiHidden="0" w:uiPriority="63" w:unhideWhenUsed="0"/>
+    <w:lsdException w:name="Medium Shading 2" w:semiHidden="0" w:uiPriority="64" w:unhideWhenUsed="0"/>
+    <w:lsdException w:name="Medium List 1" w:semiHidden="0" w:uiPriority="65" w:unhideWhenUsed="0"/>
+    <w:lsdException w:name="Medium List 2" w:semiHidden="0" w:uiPriority="66" w:unhideWhenUsed="0"/>
+    <w:lsdException w:name="Medium Grid 1" w:semiHidden="0" w:uiPriority="67" w:unhideWhenUsed="0"/>
+    <w:lsdException w:name="Medium Grid 2" w:semiHidden="0" w:uiPriority="68" w:unhideWhenUsed="0"/>
+    <w:lsdException w:name="Medium Grid 3" w:semiHidden="0" w:uiPriority="69" w:unhideWhenUsed="0"/>
+    <w:lsdException w:name="Dark List" w:semiHidden="0" w:uiPriority="70" w:unhideWhenUsed="0"/>
+    <w:lsdException w:name="Colorful Shading" w:semiHidden="0" w:uiPriority="71" w:unhideWhenUsed="0"/>
+    <w:lsdException w:name="Colorful List" w:semiHidden="0" w:uiPriority="72" w:unhideWhenUsed="0"/>
+    <w:lsdException w:name="Colorful Grid" w:semiHidden="0" w:uiPriority="73" w:unhideWhenUsed="0"/>
+    <w:lsdException w:name="Light Shading Accent 1" w:semiHidden="0" w:uiPriority="60" w:unhideWhenUsed="0"/>
+    <w:lsdException w:name="Light List Accent 1" w:semiHidden="0" w:uiPriority="61" w:unhideWhenUsed="0"/>
+    <w:lsdException w:name="Light Grid Accent 1" w:semiHidden="0" w:uiPriority="62" w:unhideWhenUsed="0"/>
+    <w:lsdException w:name="Medium Shading 1 Accent 1" w:semiHidden="0" w:uiPriority="63" w:unhideWhenUsed="0"/>
+    <w:lsdException w:name="Medium Shading 2 Accent 1" w:semiHidden="0" w:uiPriority="64" w:unhideWhenUsed="0"/>
+    <w:lsdException w:name="Medium List 1 Accent 1" w:semiHidden="0" w:uiPriority="65" w:unhideWhenUsed="0"/>
+    <w:lsdException w:name="Revision" w:unhideWhenUsed="0"/>
+    <w:lsdException w:name="List Paragraph" w:semiHidden="0" w:uiPriority="34" w:unhideWhenUsed="0" w:qFormat="1"/>
+    <w:lsdException w:name="Quote" w:semiHidden="0" w:uiPriority="29" w:unhideWhenUsed="0" w:qFormat="1"/>
+    <w:lsdException w:name="Intense Quote" w:semiHidden="0" w:uiPriority="30" w:unhideWhenUsed="0" w:qFormat="1"/>
+    <w:lsdException w:name="Medium List 2 Accent 1" w:semiHidden="0" w:uiPriority="66" w:unhideWhenUsed="0"/>
+    <w:lsdException w:name="Medium Grid 1 Accent 1" w:semiHidden="0" w:uiPriority="67" w:unhideWhenUsed="0"/>
+    <w:lsdException w:name="Medium Grid 2 Accent 1" w:semiHidden="0" w:uiPriority="68" w:unhideWhenUsed="0"/>
+    <w:lsdException w:name="Medium Grid 3 Accent 1" w:semiHidden="0" w:uiPriority="69" w:unhideWhenUsed="0"/>
+    <w:lsdException w:name="Dark List Accent 1" w:semiHidden="0" w:uiPriority="70" w:unhideWhenUsed="0"/>
+    <w:lsdException w:name="Colorful Shading Accent 1" w:semiHidden="0" w:uiPriority="71" w:unhideWhenUsed="0"/>
+    <w:lsdException w:name="Colorful List Accent 1" w:semiHidden="0" w:uiPriority="72" w:unhideWhenUsed="0"/>
+    <w:lsdException w:name="Colorful Grid Accent 1" w:semiHidden="0" w:uiPriority="73" w:unhideWhenUsed="0"/>
+    <w:lsdException w:name="Light Shading Accent 2" w:semiHidden="0" w:uiPriority="60" w:unhideWhenUsed="0"/>
+    <w:lsdException w:name="Light List Accent 2" w:semiHidden="0" w:uiPriority="61" w:unhideWhenUsed="0"/>
+    <w:lsdException w:name="Light Grid Accent 2" w:semiHidden="0" w:uiPriority="62" w:unhideWhenUsed="0"/>
+    <w:lsdException w:name="Medium Shading 1 Accent 2" w:semiHidden="0" w:uiPriority="63" w:unhideWhenUsed="0"/>
+    <w:lsdException w:name="Medium Shading 2 Accent 2" w:semiHidden="0" w:uiPriority="64" w:unhideWhenUsed="0"/>
+    <w:lsdException w:name="Medium List 1 Accent 2" w:semiHidden="0" w:uiPriority="65" w:unhideWhenUsed="0"/>
+    <w:lsdException w:name="Medium List 2 Accent 2" w:semiHidden="0" w:uiPriority="66" w:unhideWhenUsed="0"/>
+    <w:lsdException w:name="Medium Grid 1 Accent 2" w:semiHidden="0" w:uiPriority="67" w:unhideWhenUsed="0"/>
+    <w:lsdException w:name="Medium Grid 2 Accent 2" w:semiHidden="0" w:uiPriority="68" w:unhideWhenUsed="0"/>
+    <w:lsdException w:name="Medium Grid 3 Accent 2" w:semiHidden="0" w:uiPriority="69" w:unhideWhenUsed="0"/>
+    <w:lsdException w:name="Dark List Accent 2" w:semiHidden="0" w:uiPriority="70" w:unhideWhenUsed="0"/>
+    <w:lsdException w:name="Colorful Shading Accent 2" w:semiHidden="0" w:uiPriority="71" w:unhideWhenUsed="0"/>
+    <w:lsdException w:name="Colorful List Accent 2" w:semiHidden="0" w:uiPriority="72" w:unhideWhenUsed="0"/>
+    <w:lsdException w:name="Colorful Grid Accent 2" w:semiHidden="0" w:uiPriority="73" w:unhideWhenUsed="0"/>
+    <w:lsdException w:name="Light Shading Accent 3" w:semiHidden="0" w:uiPriority="60" w:unhideWhenUsed="0"/>
+    <w:lsdException w:name="Light List Accent 3" w:semiHidden="0" w:uiPriority="61" w:unhideWhenUsed="0"/>
+    <w:lsdException w:name="Light Grid Accent 3" w:semiHidden="0" w:uiPriority="62" w:unhideWhenUsed="0"/>
+    <w:lsdException w:name="Medium Shading 1 Accent 3" w:semiHidden="0" w:uiPriority="63" w:unhideWhenUsed="0"/>
+    <w:lsdException w:name="Medium Shading 2 Accent 3" w:semiHidden="0" w:uiPriority="64" w:unhideWhenUsed="0"/>
+    <w:lsdException w:name="Medium List 1 Accent 3" w:semiHidden="0" w:uiPriority="65" w:unhideWhenUsed="0"/>
+    <w:lsdException w:name="Medium List 2 Accent 3" w:semiHidden="0" w:uiPriority="66" w:unhideWhenUsed="0"/>
+    <w:lsdException w:name="Medium Grid 1 Accent 3" w:semiHidden="0" w:uiPriority="67" w:unhideWhenUsed="0"/>
+    <w:lsdException w:name="Medium Grid 2 Accent 3" w:semiHidden="0" w:uiPriority="68" w:unhideWhenUsed="0"/>
+    <w:lsdException w:name="Medium Grid 3 Accent 3" w:semiHidden="0" w:uiPriority="69" w:unhideWhenUsed="0"/>
+    <w:lsdException w:name="Dark List Accent 3" w:semiHidden="0" w:uiPriority="70" w:unhideWhenUsed="0"/>
+    <w:lsdException w:name="Colorful Shading Accent 3" w:semiHidden="0" w:uiPriority="71" w:unhideWhenUsed="0"/>
+    <w:lsdException w:name="Colorful List Accent 3" w:semiHidden="0" w:uiPriority="72" w:unhideWhenUsed="0"/>
+    <w:lsdException w:name="Colorful Grid Accent 3" w:semiHidden="0" w:uiPriority="73" w:unhideWhenUsed="0"/>
+    <w:lsdException w:name="Light Shading Accent 4" w:semiHidden="0" w:uiPriority="60" w:unhideWhenUsed="0"/>
+    <w:lsdException w:name="Light List Accent 4" w:semiHidden="0" w:uiPriority="61" w:unhideWhenUsed="0"/>
+    <w:lsdException w:name="Light Grid Accent 4" w:semiHidden="0" w:uiPriority="62" w:unhideWhenUsed="0"/>
+    <w:lsdException w:name="Medium Shading 1 Accent 4" w:semiHidden="0" w:uiPriority="63" w:unhideWhenUsed="0"/>
+    <w:lsdException w:name="Medium Shading 2 Accent 4" w:semiHidden="0" w:uiPriority="64" w:unhideWhenUsed="0"/>
+    <w:lsdException w:name="Medium List 1 Accent 4" w:semiHidden="0" w:uiPriority="65" w:unhideWhenUsed="0"/>
+    <w:lsdException w:name="Medium List 2 Accent 4" w:semiHidden="0" w:uiPriority="66" w:unhideWhenUsed="0"/>
+    <w:lsdException w:name="Medium Grid 1 Accent 4" w:semiHidden="0" w:uiPriority="67" w:unhideWhenUsed="0"/>
+    <w:lsdException w:name="Medium Grid 2 Accent 4" w:semiHidden="0" w:uiPriority="68" w:unhideWhenUsed="0"/>
+    <w:lsdException w:name="Medium Grid 3 Accent 4" w:semiHidden="0" w:uiPriority="69" w:unhideWhenUsed="0"/>
+    <w:lsdException w:name="Dark List Accent 4" w:semiHidden="0" w:uiPriority="70" w:unhideWhenUsed="0"/>
+    <w:lsdException w:name="Colorful Shading Accent 4" w:semiHidden="0" w:uiPriority="71" w:unhideWhenUsed="0"/>
+    <w:lsdException w:name="Colorful List Accent 4" w:semiHidden="0" w:uiPriority="72" w:unhideWhenUsed="0"/>
+    <w:lsdException w:name="Colorful Grid Accent 4" w:semiHidden="0" w:uiPriority="73" w:unhideWhenUsed="0"/>
+    <w:lsdException w:name="Light Shading Accent 5" w:semiHidden="0" w:uiPriority="60" w:unhideWhenUsed="0"/>
+    <w:lsdException w:name="Light List Accent 5" w:semiHidden="0" w:uiPriority="61" w:unhideWhenUsed="0"/>
+    <w:lsdException w:name="Light Grid Accent 5" w:semiHidden="0" w:uiPriority="62" w:unhideWhenUsed="0"/>
+    <w:lsdException w:name="Medium Shading 1 Accent 5" w:semiHidden="0" w:uiPriority="63" w:unhideWhenUsed="0"/>
+    <w:lsdException w:name="Medium Shading 2 Accent 5" w:semiHidden="0" w:uiPriority="64" w:unhideWhenUsed="0"/>
+    <w:lsdException w:name="Medium List 1 Accent 5" w:semiHidden="0" w:uiPriority="65" w:unhideWhenUsed="0"/>
+    <w:lsdException w:name="Medium List 2 Accent 5" w:semiHidden="0" w:uiPriority="66" w:unhideWhenUsed="0"/>
+    <w:lsdException w:name="Medium Grid 1 Accent 5" w:semiHidden="0" w:uiPriority="67" w:unhideWhenUsed="0"/>
+    <w:lsdException w:name="Medium Grid 2 Accent 5" w:semiHidden="0" w:uiPriority="68" w:unhideWhenUsed="0"/>
+    <w:lsdException w:name="Medium Grid 3 Accent 5" w:semiHidden="0" w:uiPriority="69" w:unhideWhenUsed="0"/>
+    <w:lsdException w:name="Dark List Accent 5" w:semiHidden="0" w:uiPriority="70" w:unhideWhenUsed="0"/>
+    <w:lsdException w:name="Colorful Shading Accent 5" w:semiHidden="0" w:uiPriority="71" w:unhideWhenUsed="0"/>
+    <w:lsdException w:name="Colorful List Accent 5" w:semiHidden="0" w:uiPriority="72" w:unhideWhenUsed="0"/>
+    <w:lsdException w:name="Colorful Grid Accent 5" w:semiHidden="0" w:uiPriority="73" w:unhideWhenUsed="0"/>
+    <w:lsdException w:name="Light Shading Accent 6" w:semiHidden="0" w:uiPriority="60" w:unhideWhenUsed="0"/>
+    <w:lsdException w:name="Light List Accent 6" w:semiHidden="0" w:uiPriority="61" w:unhideWhenUsed="0"/>
+    <w:lsdException w:name="Light Grid Accent 6" w:semiHidden="0" w:uiPriority="62" w:unhideWhenUsed="0"/>
+    <w:lsdException w:name="Medium Shading 1 Accent 6" w:semiHidden="0" w:uiPriority="63" w:unhideWhenUsed="0"/>
+    <w:lsdException w:name="Medium Shading 2 Accent 6" w:semiHidden="0" w:uiPriority="69" w:unhideWhenUsed="0"/>
+    <w:lsdException w:name="Medium List 1 Accent 6" w:semiHidden="0" w:uiPriority="65" w:unhideWhenUsed="0"/>
+    <w:lsdException w:name="Medium List 2 Accent 6" w:semiHidden="0" w:uiPriority="66" w:unhideWhenUsed="0"/>
+    <w:lsdException w:name="Medium Grid 1 Accent 6" w:semiHidden="0" w:uiPriority="67" w:unhideWhenUsed="0"/>
+    <w:lsdException w:name="Medium Grid 2 Accent 6" w:semiHidden="0" w:uiPriority="68" w:unhideWhenUsed="0"/>
+    <w:lsdException w:name="Medium Grid 3 Accent 6" w:semiHidden="0" w:uiPriority="69" w:unhideWhenUsed="0"/>
+    <w:lsdException w:name="Dark List Accent 6" w:semiHidden="0" w:uiPriority="70" w:unhideWhenUsed="0"/>
+    <w:lsdException w:name="Colorful Shading Accent 6" w:semiHidden="0" w:uiPriority="71" w:unhideWhenUsed="0"/>
+    <w:lsdException w:name="Colorful List Accent 6" w:semiHidden="0" w:uiPriority="72" w:unhideWhenUsed="0"/>
+    <w:lsdException w:name="Colorful Grid Accent 6" w:semiHidden="0" w:uiPriority="73" w:unhideWhenUsed="0"/>
+    <w:lsdException w:name="Subtle Emphasis" w:semiHidden="0" w:uiPriority="19" w:unhideWhenUsed="0" w:qFormat="1"/>
+    <w:lsdException w:name="Intense Emphasis" w:semiHidden="0" w:uiPriority="21" w:unhideWhenUsed="0" w:qFormat="1"/>
+    <w:lsdException w:name="Subtle Reference" w:semiHidden="0" w:uiPriority="31" w:unhideWhenUsed="0" w:qFormat="1"/>
+    <w:lsdException w:name="Intense Reference" w:semiHidden="0" w:uiPriority="32" w:unhideWhenUsed="0" w:qFormat="1"/>
+    <w:lsdException w:name="Book Title" w:semiHidden="0" w:uiPriority="33" w:unhideWhenUsed="0" w:qFormat="1"/>
+    <w:lsdException w:name="Bibliography" w:uiPriority="37"/>
+    <w:lsdException w:name="TOC Heading" w:uiPriority="39" w:qFormat="1"/>
+  </w:latentStyles>
+  <w:style w:type="paragraph" w:default="1" w:styleId="Normal">
+    <w:name w:val="Normal"/>
+    <w:qFormat/>
+    <w:rsid w:val="008D30FE"/>
+  </w:style>
+  <w:style w:type="paragraph" w:styleId="Heading1">
+    <w:name w:val="heading 1"/>
+    <w:basedOn w:val="Normal"/>
+    <w:next w:val="Normal"/>
+    <w:link w:val="Heading1Char"/>
+    <w:uiPriority w:val="9"/>
+    <w:qFormat/>
+    <w:rsid w:val="008F3CCD"/>
+    <w:pPr>
+      <w:keepNext/>
+      <w:keepLines/>
+      <w:spacing w:before="240"/>
+      <w:outlineLvl w:val="0"/>
+    </w:pPr>
+    <w:rPr>
+      <w:rFonts w:asciiTheme="majorHAnsi" w:eastAsiaTheme="majorEastAsia" w:hAnsiTheme="majorHAnsi" w:cs="Mangal"/>
+      <w:color w:val="2E74B5" w:themeColor="accent1" w:themeShade="BF"/>
+      <w:sz w:val="32"/>
+      <w:szCs w:val="29"/>
+    </w:rPr>
+  </w:style>
+  <w:style w:type="paragraph" w:styleId="Heading2">
+    <w:name w:val="heading 2"/>
+    <w:basedOn w:val="Normal"/>
+    <w:next w:val="Normal"/>
+    <w:link w:val="Heading2Char"/>
+    <w:uiPriority w:val="9"/>
+    <w:unhideWhenUsed/>
+    <w:qFormat/>
+    <w:rsid w:val="008F3CCD"/>
+    <w:pPr>
+      <w:keepNext/>
+      <w:keepLines/>
+      <w:spacing w:before="40"/>
+      <w:outlineLvl w:val="1"/>
+    </w:pPr>
+    <w:rPr>
+      <w:rFonts w:asciiTheme="majorHAnsi" w:eastAsiaTheme="majorEastAsia" w:hAnsiTheme="majorHAnsi" w:cs="Mangal"/>
+      <w:color w:val="2E74B5" w:themeColor="accent1" w:themeShade="BF"/>
+      <w:sz w:val="26"/>
+      <w:szCs w:val="23"/>
+    </w:rPr>
+  </w:style>
+  <w:style w:type="character" w:default="1" w:styleId="DefaultParagraphFont">
+    <w:name w:val="Default Paragraph Font"/>
+    <w:uiPriority w:val="1"/>
+    <w:semiHidden/>
+    <w:unhideWhenUsed/>
+  </w:style>
+  <w:style w:type="table" w:default="1" w:styleId="TableNormal">
+    <w:name w:val="Normal Table"/>
+    <w:uiPriority w:val="99"/>
+    <w:semiHidden/>
+    <w:unhideWhenUsed/>
+    <w:tblPr>
+      <w:tblInd w:w="0" w:type="dxa"/>
+      <w:tblCellMar>
+        <w:top w:w="0" w:type="dxa"/>
+        <w:left w:w="108" w:type="dxa"/>
+        <w:bottom w:w="0" w:type="dxa"/>
+        <w:right w:w="108" w:type="dxa"/>
+      </w:tblCellMar>
+    </w:tblPr>
+  </w:style>
+  <w:style w:type="numbering" w:default="1" w:styleId="NoList">
+    <w:name w:val="No List"/>
+    <w:uiPriority w:val="99"/>
+    <w:semiHidden/>
+    <w:unhideWhenUsed/>
+  </w:style>
+  <w:style w:type="paragraph" w:customStyle="1" w:styleId="Standard">
+    <w:name w:val="Standard"/>
+    <w:rsid w:val="008D30FE"/>
+  </w:style>
+  <w:style w:type="paragraph" w:customStyle="1" w:styleId="Heading">
+    <w:name w:val="Heading"/>
+    <w:basedOn w:val="Standard"/>
+    <w:next w:val="Textbody"/>
+    <w:rsid w:val="008D30FE"/>
+    <w:pPr>
+      <w:keepNext/>
+      <w:spacing w:before="240" w:after="120"/>
+    </w:pPr>
+    <w:rPr>
+      <w:rFonts w:ascii="Arial" w:hAnsi="Arial"/>
+      <w:sz w:val="28"/>
+      <w:szCs w:val="28"/>
+    </w:rPr>
+  </w:style>
+  <w:style w:type="paragraph" w:customStyle="1" w:styleId="Textbody">
+    <w:name w:val="Text body"/>
+    <w:basedOn w:val="Standard"/>
+    <w:rsid w:val="008D30FE"/>
+    <w:pPr>
+      <w:spacing w:after="120"/>
+    </w:pPr>
+  </w:style>
+  <w:style w:type="paragraph" w:styleId="List">
+    <w:name w:val="List"/>
+    <w:basedOn w:val="Textbody"/>
+    <w:rsid w:val="008D30FE"/>
+  </w:style>
+  <w:style w:type="paragraph" w:styleId="Caption">
+    <w:name w:val="caption"/>
+    <w:basedOn w:val="Standard"/>
+    <w:rsid w:val="008D30FE"/>
+    <w:pPr>
+      <w:suppressLineNumbers/>
+      <w:spacing w:before="120" w:after="120"/>
+    </w:pPr>
+    <w:rPr>
+      <w:i/>
+      <w:iCs/>
+    </w:rPr>
+  </w:style>
+  <w:style w:type="paragraph" w:customStyle="1" w:styleId="Index">
+    <w:name w:val="Index"/>
+    <w:basedOn w:val="Standard"/>
+    <w:rsid w:val="008D30FE"/>
+    <w:pPr>
+      <w:suppressLineNumbers/>
+    </w:pPr>
+  </w:style>
+  <w:style w:type="paragraph" w:styleId="Header">
+    <w:name w:val="header"/>
+    <w:basedOn w:val="Standard"/>
+    <w:rsid w:val="008D30FE"/>
+    <w:pPr>
+      <w:suppressLineNumbers/>
+      <w:tabs>
+        <w:tab w:val="center" w:pos="4819"/>
+        <w:tab w:val="right" w:pos="9638"/>
+      </w:tabs>
+    </w:pPr>
+  </w:style>
+  <w:style w:type="paragraph" w:styleId="Footer">
+    <w:name w:val="footer"/>
+    <w:basedOn w:val="Standard"/>
+    <w:link w:val="FooterChar"/>
+    <w:uiPriority w:val="99"/>
+    <w:rsid w:val="008D30FE"/>
+    <w:pPr>
+      <w:suppressLineNumbers/>
+      <w:tabs>
+        <w:tab w:val="center" w:pos="4819"/>
+        <w:tab w:val="right" w:pos="9638"/>
+      </w:tabs>
+    </w:pPr>
+  </w:style>
+  <w:style w:type="character" w:customStyle="1" w:styleId="Heading1Char">
+    <w:name w:val="Heading 1 Char"/>
+    <w:basedOn w:val="DefaultParagraphFont"/>
+    <w:link w:val="Heading1"/>
+    <w:uiPriority w:val="9"/>
+    <w:rsid w:val="008F3CCD"/>
+    <w:rPr>
+      <w:rFonts w:asciiTheme="majorHAnsi" w:eastAsiaTheme="majorEastAsia" w:hAnsiTheme="majorHAnsi" w:cs="Mangal"/>
+      <w:color w:val="2E74B5" w:themeColor="accent1" w:themeShade="BF"/>
+      <w:sz w:val="32"/>
+      <w:szCs w:val="29"/>
+    </w:rPr>
+  </w:style>
+  <w:style w:type="character" w:customStyle="1" w:styleId="Heading2Char">
+    <w:name w:val="Heading 2 Char"/>
+    <w:basedOn w:val="DefaultParagraphFont"/>
+    <w:link w:val="Heading2"/>
+    <w:uiPriority w:val="9"/>
+    <w:rsid w:val="008F3CCD"/>
+    <w:rPr>
+      <w:rFonts w:asciiTheme="majorHAnsi" w:eastAsiaTheme="majorEastAsia" w:hAnsiTheme="majorHAnsi" w:cs="Mangal"/>
+      <w:color w:val="2E74B5" w:themeColor="accent1" w:themeShade="BF"/>
+      <w:sz w:val="26"/>
+      <w:szCs w:val="23"/>
+    </w:rPr>
+  </w:style>
+  <w:style w:type="paragraph" w:styleId="TOCHeading">
+    <w:name w:val="TOC Heading"/>
+    <w:basedOn w:val="Heading1"/>
+    <w:next w:val="Normal"/>
+    <w:uiPriority w:val="39"/>
+    <w:unhideWhenUsed/>
+    <w:qFormat/>
+    <w:rsid w:val="008F3CCD"/>
+    <w:pPr>
+      <w:widowControl/>
+      <w:suppressAutoHyphens w:val="0"/>
+      <w:autoSpaceDN/>
+      <w:spacing w:line="259" w:lineRule="auto"/>
+      <w:textAlignment w:val="auto"/>
+      <w:outlineLvl w:val="9"/>
+    </w:pPr>
+    <w:rPr>
+      <w:rFonts w:cstheme="majorBidi"/>
+      <w:kern w:val="0"/>
+      <w:szCs w:val="32"/>
+      <w:lang w:val="en-US" w:eastAsia="en-US" w:bidi="ar-SA"/>
+    </w:rPr>
+  </w:style>
+  <w:style w:type="paragraph" w:styleId="TOC1">
+    <w:name w:val="toc 1"/>
+    <w:basedOn w:val="Normal"/>
+    <w:next w:val="Normal"/>
+    <w:autoRedefine/>
+    <w:uiPriority w:val="39"/>
+    <w:unhideWhenUsed/>
+    <w:rsid w:val="008F3CCD"/>
+    <w:pPr>
+      <w:spacing w:after="100"/>
+    </w:pPr>
+    <w:rPr>
+      <w:rFonts w:cs="Mangal"/>
+      <w:szCs w:val="21"/>
+    </w:rPr>
+  </w:style>
+  <w:style w:type="paragraph" w:styleId="TOC2">
+    <w:name w:val="toc 2"/>
+    <w:basedOn w:val="Normal"/>
+    <w:next w:val="Normal"/>
+    <w:autoRedefine/>
+    <w:uiPriority w:val="39"/>
+    <w:unhideWhenUsed/>
+    <w:rsid w:val="008F3CCD"/>
+    <w:pPr>
+      <w:spacing w:after="100"/>
+      <w:ind w:left="240"/>
+    </w:pPr>
+    <w:rPr>
+      <w:rFonts w:cs="Mangal"/>
+      <w:szCs w:val="21"/>
+    </w:rPr>
+  </w:style>
+  <w:style w:type="character" w:styleId="Hyperlink">
+    <w:name w:val="Hyperlink"/>
+    <w:basedOn w:val="DefaultParagraphFont"/>
+    <w:uiPriority w:val="99"/>
+    <w:unhideWhenUsed/>
+    <w:rsid w:val="008F3CCD"/>
+    <w:rPr>
+      <w:color w:val="0563C1" w:themeColor="hyperlink"/>
+      <w:u w:val="single"/>
+    </w:rPr>
+  </w:style>
+  <w:style w:type="character" w:customStyle="1" w:styleId="FooterChar">
+    <w:name w:val="Footer Char"/>
+    <w:basedOn w:val="DefaultParagraphFont"/>
+    <w:link w:val="Footer"/>
+    <w:uiPriority w:val="99"/>
+    <w:rsid w:val="008F3CCD"/>
+  </w:style>
+  <w:style w:type="table" w:styleId="TableGrid">
+    <w:name w:val="Table Grid"/>
+    <w:basedOn w:val="TableNormal"/>
+    <w:uiPriority w:val="59"/>
+    <w:rsid w:val="00296AE8"/>
+    <w:pPr>
+      <w:widowControl/>
+      <w:suppressAutoHyphens w:val="0"/>
+      <w:autoSpaceDN/>
+      <w:textAlignment w:val="auto"/>
+    </w:pPr>
+    <w:rPr>
+      <w:rFonts w:asciiTheme="minorHAnsi" w:eastAsiaTheme="minorEastAsia" w:hAnsiTheme="minorHAnsi" w:cstheme="minorBidi"/>
+      <w:kern w:val="0"/>
+      <w:lang w:eastAsia="en-US" w:bidi="ar-SA"/>
+    </w:rPr>
+    <w:tblPr>
+      <w:tblInd w:w="0" w:type="dxa"/>
+      <w:tblBorders>
+        <w:top w:val="single" w:sz="4" w:space="0" w:color="auto"/>
+        <w:left w:val="single" w:sz="4" w:space="0" w:color="auto"/>
+        <w:bottom w:val="single" w:sz="4" w:space="0" w:color="auto"/>
+        <w:right w:val="single" w:sz="4" w:space="0" w:color="auto"/>
+        <w:insideH w:val="single" w:sz="4" w:space="0" w:color="auto"/>
+        <w:insideV w:val="single" w:sz="4" w:space="0" w:color="auto"/>
+      </w:tblBorders>
+      <w:tblCellMar>
+        <w:top w:w="0" w:type="dxa"/>
+        <w:left w:w="108" w:type="dxa"/>
+        <w:bottom w:w="0" w:type="dxa"/>
+        <w:right w:w="108" w:type="dxa"/>
+      </w:tblCellMar>
+    </w:tblPr>
+  </w:style>
+  <w:style w:type="paragraph" w:styleId="ListParagraph">
+    <w:name w:val="List Paragraph"/>
+    <w:basedOn w:val="Normal"/>
+    <w:uiPriority w:val="34"/>
+    <w:qFormat/>
+    <w:rsid w:val="00296AE8"/>
+    <w:pPr>
+      <w:widowControl/>
+      <w:suppressAutoHyphens w:val="0"/>
+      <w:autoSpaceDN/>
+      <w:ind w:left="720"/>
+      <w:contextualSpacing/>
+      <w:textAlignment w:val="auto"/>
+    </w:pPr>
+    <w:rPr>
+      <w:rFonts w:asciiTheme="minorHAnsi" w:eastAsiaTheme="minorEastAsia" w:hAnsiTheme="minorHAnsi" w:cstheme="minorBidi"/>
+      <w:kern w:val="0"/>
+      <w:lang w:eastAsia="en-US" w:bidi="ar-SA"/>
+    </w:rPr>
+  </w:style>
+  <w:style w:type="paragraph" w:styleId="BalloonText">
+    <w:name w:val="Balloon Text"/>
+    <w:basedOn w:val="Normal"/>
+    <w:link w:val="BalloonTextChar"/>
+    <w:uiPriority w:val="99"/>
+    <w:semiHidden/>
+    <w:unhideWhenUsed/>
+    <w:rsid w:val="000B57DE"/>
+    <w:rPr>
+      <w:rFonts w:ascii="Lucida Grande" w:hAnsi="Lucida Grande" w:cs="Lucida Grande"/>
+      <w:sz w:val="18"/>
+      <w:szCs w:val="18"/>
+    </w:rPr>
+  </w:style>
+  <w:style w:type="character" w:customStyle="1" w:styleId="BalloonTextChar">
+    <w:name w:val="Balloon Text Char"/>
+    <w:basedOn w:val="DefaultParagraphFont"/>
+    <w:link w:val="BalloonText"/>
+    <w:uiPriority w:val="99"/>
+    <w:semiHidden/>
+    <w:rsid w:val="000B57DE"/>
+    <w:rPr>
+      <w:rFonts w:ascii="Lucida Grande" w:hAnsi="Lucida Grande" w:cs="Lucida Grande"/>
+      <w:sz w:val="18"/>
+      <w:szCs w:val="18"/>
+    </w:rPr>
+  </w:style>
+  <w:style w:type="paragraph" w:customStyle="1" w:styleId="TableContents">
+    <w:name w:val="Table Contents"/>
+    <w:basedOn w:val="Normal"/>
+    <w:rsid w:val="00BE5339"/>
+    <w:pPr>
+      <w:suppressLineNumbers/>
+      <w:autoSpaceDN/>
+      <w:textAlignment w:val="auto"/>
+    </w:pPr>
+    <w:rPr>
+      <w:rFonts w:ascii="Times" w:eastAsia="Times" w:hAnsi="Times" w:cs="Times"/>
+      <w:kern w:val="0"/>
+      <w:szCs w:val="20"/>
+      <w:lang w:eastAsia="hi-IN"/>
+    </w:rPr>
+  </w:style>
+  <w:style w:type="paragraph" w:customStyle="1" w:styleId="TableHeading">
+    <w:name w:val="Table Heading"/>
+    <w:basedOn w:val="TableContents"/>
+    <w:rsid w:val="00BE5339"/>
+    <w:pPr>
+      <w:jc w:val="center"/>
+    </w:pPr>
+    <w:rPr>
+      <w:b/>
+      <w:bCs/>
+    </w:rPr>
+  </w:style>
+  <w:style w:type="table" w:styleId="ColorfulShading">
+    <w:name w:val="Colorful Shading"/>
+    <w:basedOn w:val="TableNormal"/>
+    <w:uiPriority w:val="71"/>
+    <w:rsid w:val="00BE5339"/>
+    <w:pPr>
+      <w:widowControl/>
+      <w:suppressAutoHyphens w:val="0"/>
+      <w:autoSpaceDN/>
+      <w:textAlignment w:val="auto"/>
+    </w:pPr>
+    <w:rPr>
+      <w:rFonts w:eastAsia="Times New Roman" w:cs="Times New Roman"/>
+      <w:color w:val="000000" w:themeColor="text1"/>
+      <w:kern w:val="0"/>
+      <w:sz w:val="20"/>
+      <w:szCs w:val="20"/>
+      <w:lang w:eastAsia="en-US" w:bidi="ar-SA"/>
+    </w:rPr>
+    <w:tblPr>
+      <w:tblStyleRowBandSize w:val="1"/>
+      <w:tblStyleColBandSize w:val="1"/>
+      <w:tblInd w:w="0" w:type="dxa"/>
+      <w:tblBorders>
+        <w:top w:val="single" w:sz="24" w:space="0" w:color="ED7D31" w:themeColor="accent2"/>
+        <w:left w:val="single" w:sz="4" w:space="0" w:color="000000" w:themeColor="text1"/>
+        <w:bottom w:val="single" w:sz="4" w:space="0" w:color="000000" w:themeColor="text1"/>
+        <w:right w:val="single" w:sz="4" w:space="0" w:color="000000" w:themeColor="text1"/>
+        <w:insideH w:val="single" w:sz="4" w:space="0" w:color="FFFFFF" w:themeColor="background1"/>
+        <w:insideV w:val="single" w:sz="4" w:space="0" w:color="FFFFFF" w:themeColor="background1"/>
+      </w:tblBorders>
+      <w:tblCellMar>
+        <w:top w:w="0" w:type="dxa"/>
+        <w:left w:w="108" w:type="dxa"/>
+        <w:bottom w:w="0" w:type="dxa"/>
+        <w:right w:w="108" w:type="dxa"/>
+      </w:tblCellMar>
+    </w:tblPr>
+    <w:tcPr>
+      <w:shd w:val="clear" w:color="auto" w:fill="E6E6E6" w:themeFill="text1" w:themeFillTint="19"/>
+    </w:tcPr>
+    <w:tblStylePr w:type="firstRow">
+      <w:rPr>
+        <w:b/>
+        <w:bCs/>
+      </w:rPr>
+      <w:tblPr/>
+      <w:tcPr>
+        <w:tcBorders>
+          <w:top w:val="nil"/>
+          <w:left w:val="nil"/>
+          <w:bottom w:val="single" w:sz="24" w:space="0" w:color="ED7D31" w:themeColor="accent2"/>
+          <w:right w:val="nil"/>
+          <w:insideH w:val="nil"/>
+          <w:insideV w:val="nil"/>
+        </w:tcBorders>
+        <w:shd w:val="clear" w:color="auto" w:fill="FFFFFF" w:themeFill="background1"/>
+      </w:tcPr>
+    </w:tblStylePr>
+    <w:tblStylePr w:type="lastRow">
+      <w:rPr>
+        <w:b/>
+        <w:bCs/>
+        <w:color w:val="FFFFFF" w:themeColor="background1"/>
+      </w:rPr>
+      <w:tblPr/>
+      <w:tcPr>
+        <w:tcBorders>
+          <w:top w:val="single" w:sz="6" w:space="0" w:color="FFFFFF" w:themeColor="background1"/>
+        </w:tcBorders>
+        <w:shd w:val="clear" w:color="auto" w:fill="000000" w:themeFill="text1" w:themeFillShade="99"/>
+      </w:tcPr>
+    </w:tblStylePr>
+    <w:tblStylePr w:type="firstCol">
+      <w:rPr>
+        <w:color w:val="FFFFFF" w:themeColor="background1"/>
+      </w:rPr>
+      <w:tblPr/>
+      <w:tcPr>
+        <w:tcBorders>
+          <w:top w:val="nil"/>
+          <w:left w:val="nil"/>
+          <w:bottom w:val="nil"/>
+          <w:right w:val="nil"/>
+          <w:insideH w:val="single" w:sz="4" w:space="0" w:color="000000" w:themeColor="text1" w:themeShade="99"/>
+          <w:insideV w:val="nil"/>
+        </w:tcBorders>
+        <w:shd w:val="clear" w:color="auto" w:fill="000000" w:themeFill="text1" w:themeFillShade="99"/>
+      </w:tcPr>
+    </w:tblStylePr>
+    <w:tblStylePr w:type="lastCol">
+      <w:rPr>
+        <w:color w:val="FFFFFF" w:themeColor="background1"/>
+      </w:rPr>
+      <w:tblPr/>
+      <w:tcPr>
+        <w:tcBorders>
+          <w:top w:val="nil"/>
+          <w:left w:val="nil"/>
+          <w:bottom w:val="nil"/>
+          <w:right w:val="nil"/>
+          <w:insideH w:val="nil"/>
+          <w:insideV w:val="nil"/>
+        </w:tcBorders>
+        <w:shd w:val="clear" w:color="auto" w:fill="000000" w:themeFill="text1" w:themeFillShade="BF"/>
+      </w:tcPr>
+    </w:tblStylePr>
+    <w:tblStylePr w:type="band1Vert">
+      <w:tblPr/>
+      <w:tcPr>
+        <w:shd w:val="clear" w:color="auto" w:fill="999999" w:themeFill="text1" w:themeFillTint="66"/>
+      </w:tcPr>
+    </w:tblStylePr>
+    <w:tblStylePr w:type="band1Horz">
+      <w:tblPr/>
+      <w:tcPr>
+        <w:shd w:val="clear" w:color="auto" w:fill="808080" w:themeFill="text1" w:themeFillTint="7F"/>
+      </w:tcPr>
+    </w:tblStylePr>
+    <w:tblStylePr w:type="neCell">
+      <w:rPr>
+        <w:color w:val="000000" w:themeColor="text1"/>
+      </w:rPr>
+    </w:tblStylePr>
+    <w:tblStylePr w:type="nwCell">
+      <w:rPr>
+        <w:color w:val="000000" w:themeColor="text1"/>
+      </w:rPr>
+    </w:tblStylePr>
+  </w:style>
+  <w:style w:type="table" w:styleId="MediumShading2-Accent6">
+    <w:name w:val="Medium Shading 2 Accent 6"/>
+    <w:basedOn w:val="TableNormal"/>
+    <w:uiPriority w:val="69"/>
+    <w:rsid w:val="00F14748"/>
+    <w:pPr>
+      <w:widowControl/>
+      <w:suppressAutoHyphens w:val="0"/>
+      <w:autoSpaceDN/>
+      <w:textAlignment w:val="auto"/>
+    </w:pPr>
+    <w:rPr>
+      <w:rFonts w:eastAsia="Times New Roman" w:cs="Times New Roman"/>
+      <w:kern w:val="0"/>
+      <w:sz w:val="20"/>
+      <w:szCs w:val="20"/>
+      <w:lang w:eastAsia="en-GB" w:bidi="ar-SA"/>
+    </w:rPr>
+    <w:tblPr>
+      <w:tblStyleRowBandSize w:val="1"/>
+      <w:tblStyleColBandSize w:val="1"/>
+      <w:tblInd w:w="0" w:type="dxa"/>
+      <w:tblBorders>
+        <w:top w:val="single" w:sz="18" w:space="0" w:color="auto"/>
+        <w:bottom w:val="single" w:sz="18" w:space="0" w:color="auto"/>
+      </w:tblBorders>
+      <w:tblCellMar>
+        <w:top w:w="0" w:type="dxa"/>
+        <w:left w:w="108" w:type="dxa"/>
+        <w:bottom w:w="0" w:type="dxa"/>
+        <w:right w:w="108" w:type="dxa"/>
+      </w:tblCellMar>
+    </w:tblPr>
+    <w:tblStylePr w:type="firstRow">
+      <w:pPr>
+        <w:spacing w:before="0" w:after="0" w:line="240" w:lineRule="auto"/>
+      </w:pPr>
+      <w:rPr>
+        <w:b/>
+        <w:bCs/>
+        <w:color w:val="FFFFFF" w:themeColor="background1"/>
+      </w:rPr>
+      <w:tblPr/>
+      <w:tcPr>
+        <w:tcBorders>
+          <w:top w:val="single" w:sz="18" w:space="0" w:color="auto"/>
+          <w:left w:val="nil"/>
+          <w:bottom w:val="single" w:sz="18" w:space="0" w:color="auto"/>
+          <w:right w:val="nil"/>
+          <w:insideH w:val="nil"/>
+          <w:insideV w:val="nil"/>
+        </w:tcBorders>
+        <w:shd w:val="clear" w:color="auto" w:fill="70AD47" w:themeFill="accent6"/>
+      </w:tcPr>
+    </w:tblStylePr>
+    <w:tblStylePr w:type="lastRow">
+      <w:pPr>
+        <w:spacing w:before="0" w:after="0" w:line="240" w:lineRule="auto"/>
+      </w:pPr>
+      <w:rPr>
+        <w:color w:val="auto"/>
+      </w:rPr>
+      <w:tblPr/>
+      <w:tcPr>
+        <w:tcBorders>
+          <w:top w:val="double" w:sz="6" w:space="0" w:color="auto"/>
+          <w:left w:val="nil"/>
+          <w:bottom w:val="single" w:sz="18" w:space="0" w:color="auto"/>
+          <w:right w:val="nil"/>
+          <w:insideH w:val="nil"/>
+          <w:insideV w:val="nil"/>
+        </w:tcBorders>
+        <w:shd w:val="clear" w:color="auto" w:fill="FFFFFF" w:themeFill="background1"/>
+      </w:tcPr>
+    </w:tblStylePr>
+    <w:tblStylePr w:type="firstCol">
+      <w:rPr>
+        <w:b/>
+        <w:bCs/>
+        <w:color w:val="FFFFFF" w:themeColor="background1"/>
+      </w:rPr>
+      <w:tblPr/>
+      <w:tcPr>
+        <w:tcBorders>
+          <w:top w:val="nil"/>
+          <w:left w:val="nil"/>
+          <w:bottom w:val="single" w:sz="18" w:space="0" w:color="auto"/>
+          <w:right w:val="nil"/>
+          <w:insideH w:val="nil"/>
+          <w:insideV w:val="nil"/>
+        </w:tcBorders>
+        <w:shd w:val="clear" w:color="auto" w:fill="70AD47" w:themeFill="accent6"/>
+      </w:tcPr>
+    </w:tblStylePr>
+    <w:tblStylePr w:type="lastCol">
+      <w:rPr>
+        <w:b/>
+        <w:bCs/>
+        <w:color w:val="FFFFFF" w:themeColor="background1"/>
+      </w:rPr>
+      <w:tblPr/>
+      <w:tcPr>
+        <w:tcBorders>
+          <w:left w:val="nil"/>
+          <w:right w:val="nil"/>
+          <w:insideH w:val="nil"/>
+          <w:insideV w:val="nil"/>
+        </w:tcBorders>
+        <w:shd w:val="clear" w:color="auto" w:fill="70AD47" w:themeFill="accent6"/>
+      </w:tcPr>
+    </w:tblStylePr>
+    <w:tblStylePr w:type="band1Vert">
+      <w:tblPr/>
+      <w:tcPr>
+        <w:tcBorders>
+          <w:left w:val="nil"/>
+          <w:right w:val="nil"/>
+          <w:insideH w:val="nil"/>
+          <w:insideV w:val="nil"/>
+        </w:tcBorders>
+        <w:shd w:val="clear" w:color="auto" w:fill="D8D8D8" w:themeFill="background1" w:themeFillShade="D8"/>
+      </w:tcPr>
+    </w:tblStylePr>
+    <w:tblStylePr w:type="band1Horz">
+      <w:tblPr/>
+      <w:tcPr>
+        <w:shd w:val="clear" w:color="auto" w:fill="D8D8D8" w:themeFill="background1" w:themeFillShade="D8"/>
+      </w:tcPr>
+    </w:tblStylePr>
+    <w:tblStylePr w:type="neCell">
+      <w:tblPr/>
+      <w:tcPr>
+        <w:tcBorders>
+          <w:top w:val="single" w:sz="18" w:space="0" w:color="auto"/>
+          <w:left w:val="nil"/>
+          <w:bottom w:val="single" w:sz="18" w:space="0" w:color="auto"/>
+          <w:right w:val="nil"/>
+          <w:insideH w:val="nil"/>
+          <w:insideV w:val="nil"/>
+        </w:tcBorders>
+      </w:tcPr>
+    </w:tblStylePr>
+    <w:tblStylePr w:type="nwCell">
+      <w:rPr>
+        <w:color w:val="FFFFFF" w:themeColor="background1"/>
+      </w:rPr>
+      <w:tblPr/>
+      <w:tcPr>
+        <w:tcBorders>
+          <w:top w:val="single" w:sz="18" w:space="0" w:color="auto"/>
+          <w:left w:val="nil"/>
+          <w:bottom w:val="single" w:sz="18" w:space="0" w:color="auto"/>
+          <w:right w:val="nil"/>
+          <w:insideH w:val="nil"/>
+          <w:insideV w:val="nil"/>
+        </w:tcBorders>
+      </w:tcPr>
+    </w:tblStylePr>
+  </w:style>
+</w:styles>
+</file>
+
 <file path=word/theme/theme1.xml><?xml version="1.0" encoding="utf-8"?>
 <a:theme xmlns:a="http://schemas.openxmlformats.org/drawingml/2006/main" name="Office Theme">
   <a:themeElements>
@@ -12098,7 +12791,7 @@
   <a:extraClrSchemeLst/>
   <a:extLst>
     <a:ext uri="{05A4C25C-085E-4340-85A3-A5531E510DB2}">
-      <thm15:themeFamily xmlns:thm15="http://schemas.microsoft.com/office/thememl/2012/main" name="Office Theme" id="{62F939B6-93AF-4DB8-9C6B-D6C7DFDC589F}" vid="{4A3C46E8-61CC-4603-A589-7422A47A8E4A}"/>
+      <thm15:themeFamily xmlns:thm15="http://schemas.microsoft.com/office/thememl/2012/main" xmlns="" name="Office Theme" id="{62F939B6-93AF-4DB8-9C6B-D6C7DFDC589F}" vid="{4A3C46E8-61CC-4603-A589-7422A47A8E4A}"/>
     </a:ext>
   </a:extLst>
 </a:theme>
@@ -12109,7 +12802,7 @@
 </file>
 
 <file path=customXml/itemProps1.xml><?xml version="1.0" encoding="utf-8"?>
-<ds:datastoreItem xmlns:ds="http://schemas.openxmlformats.org/officeDocument/2006/customXml" ds:itemID="{0C25C260-3257-4C20-AD6A-0AA8029D3C5F}">
+<ds:datastoreItem xmlns:ds="http://schemas.openxmlformats.org/officeDocument/2006/customXml" ds:itemID="{D1B87585-46DA-CA40-89D3-6D5810E61852}">
   <ds:schemaRefs>
     <ds:schemaRef ds:uri="http://schemas.openxmlformats.org/officeDocument/2006/bibliography"/>
   </ds:schemaRefs>

</xml_diff>